<commit_message>
added use case diagram, updated use case descriptions, and other little fixes
</commit_message>
<xml_diff>
--- a/UseCases&UserStories&SystemRequirements.docx
+++ b/UseCases&UserStories&SystemRequirements.docx
@@ -267,7 +267,23 @@
                 <w:sz w:val="20"/>
                 <w:szCs w:val="20"/>
               </w:rPr>
-              <w:t>The system shall connect all users to the host using host’s ip address or a port number</w:t>
+              <w:t xml:space="preserve">The system shall connect all users to the host using host’s </w:t>
+            </w:r>
+            <w:proofErr w:type="spellStart"/>
+            <w:r>
+              <w:rPr>
+                <w:sz w:val="20"/>
+                <w:szCs w:val="20"/>
+              </w:rPr>
+              <w:t>ip</w:t>
+            </w:r>
+            <w:proofErr w:type="spellEnd"/>
+            <w:r>
+              <w:rPr>
+                <w:sz w:val="20"/>
+                <w:szCs w:val="20"/>
+              </w:rPr>
+              <w:t xml:space="preserve"> address or a port number</w:t>
             </w:r>
           </w:p>
         </w:tc>
@@ -782,7 +798,23 @@
                 <w:sz w:val="20"/>
                 <w:szCs w:val="20"/>
               </w:rPr>
-              <w:t>The system shall create a “serverSocket” for whoever is hosting the game</w:t>
+              <w:t>The system shall create a “</w:t>
+            </w:r>
+            <w:proofErr w:type="spellStart"/>
+            <w:r>
+              <w:rPr>
+                <w:sz w:val="20"/>
+                <w:szCs w:val="20"/>
+              </w:rPr>
+              <w:t>serverSocket</w:t>
+            </w:r>
+            <w:proofErr w:type="spellEnd"/>
+            <w:r>
+              <w:rPr>
+                <w:sz w:val="20"/>
+                <w:szCs w:val="20"/>
+              </w:rPr>
+              <w:t>” for whoever is hosting the game</w:t>
             </w:r>
           </w:p>
         </w:tc>
@@ -1400,7 +1432,23 @@
                 <w:sz w:val="20"/>
                 <w:szCs w:val="20"/>
               </w:rPr>
-              <w:t>The system shall display the username of all players connected to the lobby while in the “Pre game lobby” page</w:t>
+              <w:t>The system shall display the username of all players connected to the lobby while in the “</w:t>
+            </w:r>
+            <w:proofErr w:type="gramStart"/>
+            <w:r>
+              <w:rPr>
+                <w:sz w:val="20"/>
+                <w:szCs w:val="20"/>
+              </w:rPr>
+              <w:t>Pre game</w:t>
+            </w:r>
+            <w:proofErr w:type="gramEnd"/>
+            <w:r>
+              <w:rPr>
+                <w:sz w:val="20"/>
+                <w:szCs w:val="20"/>
+              </w:rPr>
+              <w:t xml:space="preserve"> lobby” page</w:t>
             </w:r>
           </w:p>
         </w:tc>
@@ -1503,7 +1551,23 @@
                 <w:sz w:val="20"/>
                 <w:szCs w:val="20"/>
               </w:rPr>
-              <w:t>The system will only allow the host to begin the game while in the “Pre game lobby” page</w:t>
+              <w:t>The system will only allow the host to begin the game while in the “</w:t>
+            </w:r>
+            <w:proofErr w:type="gramStart"/>
+            <w:r>
+              <w:rPr>
+                <w:sz w:val="20"/>
+                <w:szCs w:val="20"/>
+              </w:rPr>
+              <w:t>Pre game</w:t>
+            </w:r>
+            <w:proofErr w:type="gramEnd"/>
+            <w:r>
+              <w:rPr>
+                <w:sz w:val="20"/>
+                <w:szCs w:val="20"/>
+              </w:rPr>
+              <w:t xml:space="preserve"> lobby” page</w:t>
             </w:r>
           </w:p>
         </w:tc>
@@ -1709,14 +1773,7 @@
                 <w:sz w:val="20"/>
                 <w:szCs w:val="20"/>
               </w:rPr>
-              <w:t>The system will not allow users to submit blank responses t</w:t>
-            </w:r>
-            <w:r>
-              <w:rPr>
-                <w:sz w:val="20"/>
-                <w:szCs w:val="20"/>
-              </w:rPr>
-              <w:t>o questions</w:t>
+              <w:t>The system will not allow users to submit blank responses to questions</w:t>
             </w:r>
           </w:p>
         </w:tc>
@@ -3237,8 +3294,17 @@
                 <w:sz w:val="24"/>
                 <w:szCs w:val="24"/>
               </w:rPr>
-              <w:t>1 pt</w:t>
-            </w:r>
+              <w:t xml:space="preserve">1 </w:t>
+            </w:r>
+            <w:proofErr w:type="spellStart"/>
+            <w:r>
+              <w:rPr>
+                <w:sz w:val="24"/>
+                <w:szCs w:val="24"/>
+              </w:rPr>
+              <w:t>pt</w:t>
+            </w:r>
+            <w:proofErr w:type="spellEnd"/>
           </w:p>
         </w:tc>
       </w:tr>
@@ -3617,7 +3683,25 @@
                 <w:sz w:val="24"/>
                 <w:szCs w:val="24"/>
               </w:rPr>
-              <w:t>As a player, I can vote on other peoples answers</w:t>
+              <w:t xml:space="preserve">As a player, I can vote on other </w:t>
+            </w:r>
+            <w:proofErr w:type="spellStart"/>
+            <w:proofErr w:type="gramStart"/>
+            <w:r>
+              <w:rPr>
+                <w:sz w:val="24"/>
+                <w:szCs w:val="24"/>
+              </w:rPr>
+              <w:t>peoples</w:t>
+            </w:r>
+            <w:proofErr w:type="spellEnd"/>
+            <w:proofErr w:type="gramEnd"/>
+            <w:r>
+              <w:rPr>
+                <w:sz w:val="24"/>
+                <w:szCs w:val="24"/>
+              </w:rPr>
+              <w:t xml:space="preserve"> answers</w:t>
             </w:r>
           </w:p>
         </w:tc>
@@ -3856,8 +3940,17 @@
                 <w:sz w:val="24"/>
                 <w:szCs w:val="24"/>
               </w:rPr>
-              <w:t>1 pt</w:t>
-            </w:r>
+              <w:t xml:space="preserve">1 </w:t>
+            </w:r>
+            <w:proofErr w:type="spellStart"/>
+            <w:r>
+              <w:rPr>
+                <w:sz w:val="24"/>
+                <w:szCs w:val="24"/>
+              </w:rPr>
+              <w:t>pt</w:t>
+            </w:r>
+            <w:proofErr w:type="spellEnd"/>
           </w:p>
         </w:tc>
       </w:tr>
@@ -3984,8 +4077,6 @@
           <w:u w:val="single"/>
         </w:rPr>
       </w:pPr>
-      <w:bookmarkStart w:id="0" w:name="_GoBack"/>
-      <w:bookmarkEnd w:id="0"/>
       <w:r>
         <w:rPr>
           <w:sz w:val="28"/>
@@ -4165,8 +4256,13 @@
               <w:widowControl w:val="0"/>
               <w:spacing w:line="240" w:lineRule="auto"/>
             </w:pPr>
-            <w:r>
-              <w:t>CreateLobby (UC-1)</w:t>
+            <w:proofErr w:type="spellStart"/>
+            <w:r>
+              <w:t>CreateLobby</w:t>
+            </w:r>
+            <w:proofErr w:type="spellEnd"/>
+            <w:r>
+              <w:t xml:space="preserve"> (UC-1)</w:t>
             </w:r>
           </w:p>
         </w:tc>
@@ -4230,8 +4326,13 @@
               <w:widowControl w:val="0"/>
               <w:spacing w:line="240" w:lineRule="auto"/>
             </w:pPr>
-            <w:r>
-              <w:t>JoinGame (UC-2)</w:t>
+            <w:proofErr w:type="spellStart"/>
+            <w:r>
+              <w:t>JoinGame</w:t>
+            </w:r>
+            <w:proofErr w:type="spellEnd"/>
+            <w:r>
+              <w:t xml:space="preserve"> (UC-2)</w:t>
             </w:r>
           </w:p>
         </w:tc>
@@ -4295,8 +4396,13 @@
               <w:widowControl w:val="0"/>
               <w:spacing w:line="240" w:lineRule="auto"/>
             </w:pPr>
-            <w:r>
-              <w:t>StartGame (UC-3)</w:t>
+            <w:proofErr w:type="spellStart"/>
+            <w:r>
+              <w:t>StartGame</w:t>
+            </w:r>
+            <w:proofErr w:type="spellEnd"/>
+            <w:r>
+              <w:t xml:space="preserve"> (UC-3)</w:t>
             </w:r>
           </w:p>
         </w:tc>
@@ -4360,8 +4466,13 @@
               <w:widowControl w:val="0"/>
               <w:spacing w:line="240" w:lineRule="auto"/>
             </w:pPr>
-            <w:r>
-              <w:t>MakeProfile (UC-4)</w:t>
+            <w:proofErr w:type="spellStart"/>
+            <w:r>
+              <w:t>MakeProfile</w:t>
+            </w:r>
+            <w:proofErr w:type="spellEnd"/>
+            <w:r>
+              <w:t xml:space="preserve"> (UC-4)</w:t>
             </w:r>
           </w:p>
         </w:tc>
@@ -4425,8 +4536,13 @@
               <w:widowControl w:val="0"/>
               <w:spacing w:line="240" w:lineRule="auto"/>
             </w:pPr>
-            <w:r>
-              <w:t>ViewUsers (UC-5)</w:t>
+            <w:proofErr w:type="spellStart"/>
+            <w:r>
+              <w:t>ViewUsers</w:t>
+            </w:r>
+            <w:proofErr w:type="spellEnd"/>
+            <w:r>
+              <w:t xml:space="preserve"> (UC-5)</w:t>
             </w:r>
           </w:p>
         </w:tc>
@@ -4490,8 +4606,13 @@
               <w:widowControl w:val="0"/>
               <w:spacing w:line="240" w:lineRule="auto"/>
             </w:pPr>
-            <w:r>
-              <w:t>EditSettings (UC-6)</w:t>
+            <w:proofErr w:type="spellStart"/>
+            <w:r>
+              <w:t>EditSettings</w:t>
+            </w:r>
+            <w:proofErr w:type="spellEnd"/>
+            <w:r>
+              <w:t xml:space="preserve"> (UC-6)</w:t>
             </w:r>
           </w:p>
         </w:tc>
@@ -4555,8 +4676,13 @@
               <w:widowControl w:val="0"/>
               <w:spacing w:line="240" w:lineRule="auto"/>
             </w:pPr>
-            <w:r>
-              <w:t>ReceiveQuestion (UC-7)</w:t>
+            <w:proofErr w:type="spellStart"/>
+            <w:r>
+              <w:t>ReceiveQuestion</w:t>
+            </w:r>
+            <w:proofErr w:type="spellEnd"/>
+            <w:r>
+              <w:t xml:space="preserve"> (UC-7)</w:t>
             </w:r>
           </w:p>
         </w:tc>
@@ -4685,8 +4811,13 @@
               <w:widowControl w:val="0"/>
               <w:spacing w:line="240" w:lineRule="auto"/>
             </w:pPr>
-            <w:r>
-              <w:t>ShowScoreboard (UC-9)</w:t>
+            <w:proofErr w:type="spellStart"/>
+            <w:r>
+              <w:t>ShowScoreboard</w:t>
+            </w:r>
+            <w:proofErr w:type="spellEnd"/>
+            <w:r>
+              <w:t xml:space="preserve"> (UC-9)</w:t>
             </w:r>
           </w:p>
         </w:tc>
@@ -4771,10 +4902,20 @@
           <w:u w:val="single"/>
         </w:rPr>
       </w:pPr>
+    </w:p>
+    <w:p>
+      <w:pPr>
+        <w:rPr>
+          <w:sz w:val="28"/>
+          <w:u w:val="single"/>
+        </w:rPr>
+      </w:pPr>
       <w:r>
         <w:rPr>
+          <w:sz w:val="28"/>
           <w:u w:val="single"/>
         </w:rPr>
+        <w:lastRenderedPageBreak/>
         <w:t>Detailed use cases:</w:t>
       </w:r>
     </w:p>
@@ -4843,12 +4984,14 @@
               <w:widowControl w:val="0"/>
               <w:spacing w:line="240" w:lineRule="auto"/>
             </w:pPr>
+            <w:proofErr w:type="spellStart"/>
             <w:r>
               <w:rPr>
                 <w:b/>
               </w:rPr>
               <w:t>CreateLobby</w:t>
             </w:r>
+            <w:proofErr w:type="spellEnd"/>
           </w:p>
         </w:tc>
       </w:tr>
@@ -5018,6 +5161,9 @@
               <w:widowControl w:val="0"/>
               <w:spacing w:line="240" w:lineRule="auto"/>
             </w:pPr>
+            <w:r>
+              <w:t>N/A</w:t>
+            </w:r>
           </w:p>
         </w:tc>
       </w:tr>
@@ -5082,9 +5228,11 @@
               <w:widowControl w:val="0"/>
               <w:spacing w:line="240" w:lineRule="auto"/>
             </w:pPr>
+            <w:proofErr w:type="spellStart"/>
             <w:r>
               <w:t>PostConditions</w:t>
             </w:r>
+            <w:proofErr w:type="spellEnd"/>
           </w:p>
         </w:tc>
         <w:tc>
@@ -5243,12 +5391,14 @@
                 <w:b/>
               </w:rPr>
             </w:pPr>
+            <w:proofErr w:type="spellStart"/>
             <w:r>
               <w:rPr>
                 <w:b/>
               </w:rPr>
               <w:t>JoinGame</w:t>
             </w:r>
+            <w:proofErr w:type="spellEnd"/>
           </w:p>
         </w:tc>
       </w:tr>
@@ -5337,6 +5487,9 @@
             <w:r>
               <w:t>Non-Host Player</w:t>
             </w:r>
+            <w:r>
+              <w:t>, and Host Player</w:t>
+            </w:r>
           </w:p>
         </w:tc>
       </w:tr>
@@ -5422,6 +5575,9 @@
               <w:widowControl w:val="0"/>
               <w:spacing w:line="240" w:lineRule="auto"/>
             </w:pPr>
+            <w:r>
+              <w:t>N/A</w:t>
+            </w:r>
           </w:p>
         </w:tc>
       </w:tr>
@@ -5495,9 +5651,11 @@
               <w:widowControl w:val="0"/>
               <w:spacing w:line="240" w:lineRule="auto"/>
             </w:pPr>
+            <w:proofErr w:type="spellStart"/>
             <w:r>
               <w:t>PostConditions</w:t>
             </w:r>
+            <w:proofErr w:type="spellEnd"/>
           </w:p>
         </w:tc>
         <w:tc>
@@ -5600,6 +5758,8 @@
         </w:tc>
       </w:tr>
     </w:tbl>
+    <w:p/>
+    <w:p/>
     <w:p/>
     <w:p/>
     <w:p/>
@@ -5672,12 +5832,14 @@
                 <w:b/>
               </w:rPr>
             </w:pPr>
+            <w:proofErr w:type="spellStart"/>
             <w:r>
               <w:rPr>
                 <w:b/>
               </w:rPr>
               <w:t>StartGame</w:t>
             </w:r>
+            <w:proofErr w:type="spellEnd"/>
           </w:p>
         </w:tc>
       </w:tr>
@@ -5699,7 +5861,6 @@
               <w:spacing w:line="240" w:lineRule="auto"/>
             </w:pPr>
             <w:r>
-              <w:lastRenderedPageBreak/>
               <w:t>Related Requirements</w:t>
             </w:r>
           </w:p>
@@ -5852,6 +6013,14 @@
               <w:widowControl w:val="0"/>
               <w:spacing w:line="240" w:lineRule="auto"/>
             </w:pPr>
+            <w:proofErr w:type="gramStart"/>
+            <w:r>
+              <w:t>Non Host</w:t>
+            </w:r>
+            <w:proofErr w:type="gramEnd"/>
+            <w:r>
+              <w:t xml:space="preserve"> Player</w:t>
+            </w:r>
           </w:p>
         </w:tc>
       </w:tr>
@@ -5925,9 +6094,11 @@
               <w:widowControl w:val="0"/>
               <w:spacing w:line="240" w:lineRule="auto"/>
             </w:pPr>
+            <w:proofErr w:type="spellStart"/>
             <w:r>
               <w:t>PostConditions</w:t>
             </w:r>
+            <w:proofErr w:type="spellEnd"/>
           </w:p>
         </w:tc>
         <w:tc>
@@ -6085,12 +6256,14 @@
                 <w:b/>
               </w:rPr>
             </w:pPr>
+            <w:proofErr w:type="spellStart"/>
             <w:r>
               <w:rPr>
                 <w:b/>
               </w:rPr>
               <w:t>MakeProfile</w:t>
             </w:r>
+            <w:proofErr w:type="spellEnd"/>
           </w:p>
         </w:tc>
       </w:tr>
@@ -6264,6 +6437,9 @@
               <w:widowControl w:val="0"/>
               <w:spacing w:line="240" w:lineRule="auto"/>
             </w:pPr>
+            <w:r>
+              <w:t>N/A</w:t>
+            </w:r>
           </w:p>
         </w:tc>
       </w:tr>
@@ -6328,9 +6504,11 @@
               <w:widowControl w:val="0"/>
               <w:spacing w:line="240" w:lineRule="auto"/>
             </w:pPr>
+            <w:proofErr w:type="spellStart"/>
             <w:r>
               <w:t>PostConditions</w:t>
             </w:r>
+            <w:proofErr w:type="spellEnd"/>
           </w:p>
         </w:tc>
         <w:tc>
@@ -6433,6 +6611,12 @@
         </w:tc>
       </w:tr>
     </w:tbl>
+    <w:p/>
+    <w:p/>
+    <w:p/>
+    <w:p/>
+    <w:p/>
+    <w:p/>
     <w:p/>
     <w:p/>
     <w:tbl>
@@ -6479,6 +6663,7 @@
               <w:rPr>
                 <w:b/>
               </w:rPr>
+              <w:lastRenderedPageBreak/>
               <w:t>Use Case ID: 5</w:t>
             </w:r>
           </w:p>
@@ -6502,12 +6687,14 @@
                 <w:b/>
               </w:rPr>
             </w:pPr>
+            <w:proofErr w:type="spellStart"/>
             <w:r>
               <w:rPr>
                 <w:b/>
               </w:rPr>
               <w:t>ViewUsers</w:t>
             </w:r>
+            <w:proofErr w:type="spellEnd"/>
           </w:p>
         </w:tc>
       </w:tr>
@@ -6681,6 +6868,9 @@
               <w:widowControl w:val="0"/>
               <w:spacing w:line="240" w:lineRule="auto"/>
             </w:pPr>
+            <w:r>
+              <w:t>N/A</w:t>
+            </w:r>
           </w:p>
         </w:tc>
       </w:tr>
@@ -6702,7 +6892,6 @@
               <w:spacing w:line="240" w:lineRule="auto"/>
             </w:pPr>
             <w:r>
-              <w:lastRenderedPageBreak/>
               <w:t>Preconditions</w:t>
             </w:r>
           </w:p>
@@ -6755,9 +6944,11 @@
               <w:widowControl w:val="0"/>
               <w:spacing w:line="240" w:lineRule="auto"/>
             </w:pPr>
+            <w:proofErr w:type="spellStart"/>
             <w:r>
               <w:t>PostConditions</w:t>
             </w:r>
+            <w:proofErr w:type="spellEnd"/>
           </w:p>
         </w:tc>
         <w:tc>
@@ -6915,12 +7106,14 @@
                 <w:b/>
               </w:rPr>
             </w:pPr>
+            <w:proofErr w:type="spellStart"/>
             <w:r>
               <w:rPr>
                 <w:b/>
               </w:rPr>
               <w:t>EditSettings</w:t>
             </w:r>
+            <w:proofErr w:type="spellEnd"/>
           </w:p>
         </w:tc>
       </w:tr>
@@ -7158,9 +7351,11 @@
               <w:widowControl w:val="0"/>
               <w:spacing w:line="240" w:lineRule="auto"/>
             </w:pPr>
+            <w:proofErr w:type="spellStart"/>
             <w:r>
               <w:t>PostConditions</w:t>
             </w:r>
+            <w:proofErr w:type="spellEnd"/>
           </w:p>
         </w:tc>
         <w:tc>
@@ -7277,6 +7472,12 @@
         </w:tc>
       </w:tr>
     </w:tbl>
+    <w:p/>
+    <w:p/>
+    <w:p/>
+    <w:p/>
+    <w:p/>
+    <w:p/>
     <w:p/>
     <w:p/>
     <w:tbl>
@@ -7323,6 +7524,7 @@
               <w:rPr>
                 <w:b/>
               </w:rPr>
+              <w:lastRenderedPageBreak/>
               <w:t>Use Case ID: 7</w:t>
             </w:r>
           </w:p>
@@ -7346,12 +7548,14 @@
                 <w:b/>
               </w:rPr>
             </w:pPr>
+            <w:proofErr w:type="spellStart"/>
             <w:r>
               <w:rPr>
                 <w:b/>
               </w:rPr>
               <w:t>ReceiveQuestion</w:t>
             </w:r>
+            <w:proofErr w:type="spellEnd"/>
           </w:p>
         </w:tc>
       </w:tr>
@@ -7438,6 +7642,94 @@
               <w:spacing w:line="240" w:lineRule="auto"/>
             </w:pPr>
             <w:r>
+              <w:t>System</w:t>
+            </w:r>
+          </w:p>
+        </w:tc>
+      </w:tr>
+      <w:tr>
+        <w:tc>
+          <w:tcPr>
+            <w:tcW w:w="2220" w:type="dxa"/>
+            <w:shd w:val="clear" w:color="auto" w:fill="auto"/>
+            <w:tcMar>
+              <w:top w:w="100" w:type="dxa"/>
+              <w:left w:w="100" w:type="dxa"/>
+              <w:bottom w:w="100" w:type="dxa"/>
+              <w:right w:w="100" w:type="dxa"/>
+            </w:tcMar>
+          </w:tcPr>
+          <w:p>
+            <w:pPr>
+              <w:widowControl w:val="0"/>
+              <w:spacing w:line="240" w:lineRule="auto"/>
+            </w:pPr>
+            <w:r>
+              <w:t>Actors Goal</w:t>
+            </w:r>
+          </w:p>
+        </w:tc>
+        <w:tc>
+          <w:tcPr>
+            <w:tcW w:w="7155" w:type="dxa"/>
+            <w:shd w:val="clear" w:color="auto" w:fill="auto"/>
+            <w:tcMar>
+              <w:top w:w="100" w:type="dxa"/>
+              <w:left w:w="100" w:type="dxa"/>
+              <w:bottom w:w="100" w:type="dxa"/>
+              <w:right w:w="100" w:type="dxa"/>
+            </w:tcMar>
+          </w:tcPr>
+          <w:p>
+            <w:pPr>
+              <w:widowControl w:val="0"/>
+              <w:spacing w:line="240" w:lineRule="auto"/>
+            </w:pPr>
+            <w:r>
+              <w:t>Can view the question I am supposed to answer.</w:t>
+            </w:r>
+          </w:p>
+        </w:tc>
+      </w:tr>
+      <w:tr>
+        <w:tc>
+          <w:tcPr>
+            <w:tcW w:w="2220" w:type="dxa"/>
+            <w:shd w:val="clear" w:color="auto" w:fill="auto"/>
+            <w:tcMar>
+              <w:top w:w="100" w:type="dxa"/>
+              <w:left w:w="100" w:type="dxa"/>
+              <w:bottom w:w="100" w:type="dxa"/>
+              <w:right w:w="100" w:type="dxa"/>
+            </w:tcMar>
+          </w:tcPr>
+          <w:p>
+            <w:pPr>
+              <w:widowControl w:val="0"/>
+              <w:spacing w:line="240" w:lineRule="auto"/>
+            </w:pPr>
+            <w:r>
+              <w:t>Participating Actors</w:t>
+            </w:r>
+          </w:p>
+        </w:tc>
+        <w:tc>
+          <w:tcPr>
+            <w:tcW w:w="7155" w:type="dxa"/>
+            <w:shd w:val="clear" w:color="auto" w:fill="auto"/>
+            <w:tcMar>
+              <w:top w:w="100" w:type="dxa"/>
+              <w:left w:w="100" w:type="dxa"/>
+              <w:bottom w:w="100" w:type="dxa"/>
+              <w:right w:w="100" w:type="dxa"/>
+            </w:tcMar>
+          </w:tcPr>
+          <w:p>
+            <w:pPr>
+              <w:widowControl w:val="0"/>
+              <w:spacing w:line="240" w:lineRule="auto"/>
+            </w:pPr>
+            <w:r>
               <w:t>General Player</w:t>
             </w:r>
           </w:p>
@@ -7461,7 +7753,7 @@
               <w:spacing w:line="240" w:lineRule="auto"/>
             </w:pPr>
             <w:r>
-              <w:t>Actors Goal</w:t>
+              <w:t>Preconditions</w:t>
             </w:r>
           </w:p>
         </w:tc>
@@ -7482,7 +7774,16 @@
               <w:spacing w:line="240" w:lineRule="auto"/>
             </w:pPr>
             <w:r>
-              <w:t>Can view the question I am supposed to answer.</w:t>
+              <w:t>The host has created a server and launched the game with certain settings.</w:t>
+            </w:r>
+          </w:p>
+          <w:p>
+            <w:pPr>
+              <w:widowControl w:val="0"/>
+              <w:spacing w:line="240" w:lineRule="auto"/>
+            </w:pPr>
+            <w:r>
+              <w:t>The game has figured out which users are receiving which questions</w:t>
             </w:r>
           </w:p>
         </w:tc>
@@ -7504,9 +7805,11 @@
               <w:widowControl w:val="0"/>
               <w:spacing w:line="240" w:lineRule="auto"/>
             </w:pPr>
-            <w:r>
-              <w:t>Participating Actors</w:t>
-            </w:r>
+            <w:proofErr w:type="spellStart"/>
+            <w:r>
+              <w:t>PostConditions</w:t>
+            </w:r>
+            <w:proofErr w:type="spellEnd"/>
           </w:p>
         </w:tc>
         <w:tc>
@@ -7525,6 +7828,9 @@
               <w:widowControl w:val="0"/>
               <w:spacing w:line="240" w:lineRule="auto"/>
             </w:pPr>
+            <w:r>
+              <w:t>Questions will be displayed to each user with a spot to type an answer.</w:t>
+            </w:r>
           </w:p>
         </w:tc>
       </w:tr>
@@ -7546,108 +7852,7 @@
               <w:spacing w:line="240" w:lineRule="auto"/>
             </w:pPr>
             <w:r>
-              <w:t>Preconditions</w:t>
-            </w:r>
-          </w:p>
-        </w:tc>
-        <w:tc>
-          <w:tcPr>
-            <w:tcW w:w="7155" w:type="dxa"/>
-            <w:shd w:val="clear" w:color="auto" w:fill="auto"/>
-            <w:tcMar>
-              <w:top w:w="100" w:type="dxa"/>
-              <w:left w:w="100" w:type="dxa"/>
-              <w:bottom w:w="100" w:type="dxa"/>
-              <w:right w:w="100" w:type="dxa"/>
-            </w:tcMar>
-          </w:tcPr>
-          <w:p>
-            <w:pPr>
-              <w:widowControl w:val="0"/>
-              <w:spacing w:line="240" w:lineRule="auto"/>
-            </w:pPr>
-            <w:r>
-              <w:t>The host has created a server and launched the game with certain settings.</w:t>
-            </w:r>
-          </w:p>
-          <w:p>
-            <w:pPr>
-              <w:widowControl w:val="0"/>
-              <w:spacing w:line="240" w:lineRule="auto"/>
-            </w:pPr>
-            <w:r>
-              <w:t>The game has figured out which users are receiving which questions</w:t>
-            </w:r>
-          </w:p>
-        </w:tc>
-      </w:tr>
-      <w:tr>
-        <w:tc>
-          <w:tcPr>
-            <w:tcW w:w="2220" w:type="dxa"/>
-            <w:shd w:val="clear" w:color="auto" w:fill="auto"/>
-            <w:tcMar>
-              <w:top w:w="100" w:type="dxa"/>
-              <w:left w:w="100" w:type="dxa"/>
-              <w:bottom w:w="100" w:type="dxa"/>
-              <w:right w:w="100" w:type="dxa"/>
-            </w:tcMar>
-          </w:tcPr>
-          <w:p>
-            <w:pPr>
-              <w:widowControl w:val="0"/>
-              <w:spacing w:line="240" w:lineRule="auto"/>
-            </w:pPr>
-            <w:r>
-              <w:t>PostConditions</w:t>
-            </w:r>
-          </w:p>
-        </w:tc>
-        <w:tc>
-          <w:tcPr>
-            <w:tcW w:w="7155" w:type="dxa"/>
-            <w:shd w:val="clear" w:color="auto" w:fill="auto"/>
-            <w:tcMar>
-              <w:top w:w="100" w:type="dxa"/>
-              <w:left w:w="100" w:type="dxa"/>
-              <w:bottom w:w="100" w:type="dxa"/>
-              <w:right w:w="100" w:type="dxa"/>
-            </w:tcMar>
-          </w:tcPr>
-          <w:p>
-            <w:pPr>
-              <w:widowControl w:val="0"/>
-              <w:spacing w:line="240" w:lineRule="auto"/>
-            </w:pPr>
-            <w:r>
-              <w:t>Questions will be displayed to each user with a spot to type an answer.</w:t>
-            </w:r>
-          </w:p>
-        </w:tc>
-      </w:tr>
-      <w:tr>
-        <w:tc>
-          <w:tcPr>
-            <w:tcW w:w="2220" w:type="dxa"/>
-            <w:shd w:val="clear" w:color="auto" w:fill="auto"/>
-            <w:tcMar>
-              <w:top w:w="100" w:type="dxa"/>
-              <w:left w:w="100" w:type="dxa"/>
-              <w:bottom w:w="100" w:type="dxa"/>
-              <w:right w:w="100" w:type="dxa"/>
-            </w:tcMar>
-          </w:tcPr>
-          <w:p>
-            <w:pPr>
-              <w:widowControl w:val="0"/>
-              <w:spacing w:line="240" w:lineRule="auto"/>
-            </w:pPr>
-            <w:r>
-              <w:t xml:space="preserve">Flow of events for </w:t>
-            </w:r>
-            <w:r>
-              <w:lastRenderedPageBreak/>
-              <w:t>Main Success Scenario</w:t>
+              <w:t>Flow of events for Main Success Scenario</w:t>
             </w:r>
           </w:p>
         </w:tc>
@@ -7673,7 +7878,6 @@
               <w:contextualSpacing/>
             </w:pPr>
             <w:r>
-              <w:lastRenderedPageBreak/>
               <w:t>System calculates how questions are distributed</w:t>
             </w:r>
           </w:p>
@@ -7688,7 +7892,6 @@
               <w:contextualSpacing/>
             </w:pPr>
             <w:r>
-              <w:lastRenderedPageBreak/>
               <w:t>System sends questions to each player</w:t>
             </w:r>
           </w:p>
@@ -7958,6 +8161,9 @@
               <w:widowControl w:val="0"/>
               <w:spacing w:line="240" w:lineRule="auto"/>
             </w:pPr>
+            <w:r>
+              <w:t>General Player</w:t>
+            </w:r>
           </w:p>
         </w:tc>
       </w:tr>
@@ -8022,9 +8228,11 @@
               <w:widowControl w:val="0"/>
               <w:spacing w:line="240" w:lineRule="auto"/>
             </w:pPr>
+            <w:proofErr w:type="spellStart"/>
             <w:r>
               <w:t>PostConditions</w:t>
             </w:r>
+            <w:proofErr w:type="spellEnd"/>
           </w:p>
         </w:tc>
         <w:tc>
@@ -8113,6 +8321,10 @@
         </w:tc>
       </w:tr>
     </w:tbl>
+    <w:p/>
+    <w:p/>
+    <w:p/>
+    <w:p/>
     <w:p/>
     <w:p/>
     <w:p/>
@@ -8160,6 +8372,7 @@
               <w:rPr>
                 <w:b/>
               </w:rPr>
+              <w:lastRenderedPageBreak/>
               <w:t>Use Case ID: 9</w:t>
             </w:r>
           </w:p>
@@ -8183,12 +8396,14 @@
                 <w:b/>
               </w:rPr>
             </w:pPr>
+            <w:proofErr w:type="spellStart"/>
             <w:r>
               <w:rPr>
                 <w:b/>
               </w:rPr>
               <w:t>ShowScoreboard</w:t>
             </w:r>
+            <w:proofErr w:type="spellEnd"/>
           </w:p>
         </w:tc>
       </w:tr>
@@ -8275,6 +8490,94 @@
               <w:spacing w:line="240" w:lineRule="auto"/>
             </w:pPr>
             <w:r>
+              <w:t>System</w:t>
+            </w:r>
+          </w:p>
+        </w:tc>
+      </w:tr>
+      <w:tr>
+        <w:tc>
+          <w:tcPr>
+            <w:tcW w:w="2220" w:type="dxa"/>
+            <w:shd w:val="clear" w:color="auto" w:fill="auto"/>
+            <w:tcMar>
+              <w:top w:w="100" w:type="dxa"/>
+              <w:left w:w="100" w:type="dxa"/>
+              <w:bottom w:w="100" w:type="dxa"/>
+              <w:right w:w="100" w:type="dxa"/>
+            </w:tcMar>
+          </w:tcPr>
+          <w:p>
+            <w:pPr>
+              <w:widowControl w:val="0"/>
+              <w:spacing w:line="240" w:lineRule="auto"/>
+            </w:pPr>
+            <w:r>
+              <w:t>Actors Goal</w:t>
+            </w:r>
+          </w:p>
+        </w:tc>
+        <w:tc>
+          <w:tcPr>
+            <w:tcW w:w="7155" w:type="dxa"/>
+            <w:shd w:val="clear" w:color="auto" w:fill="auto"/>
+            <w:tcMar>
+              <w:top w:w="100" w:type="dxa"/>
+              <w:left w:w="100" w:type="dxa"/>
+              <w:bottom w:w="100" w:type="dxa"/>
+              <w:right w:w="100" w:type="dxa"/>
+            </w:tcMar>
+          </w:tcPr>
+          <w:p>
+            <w:pPr>
+              <w:widowControl w:val="0"/>
+              <w:spacing w:line="240" w:lineRule="auto"/>
+            </w:pPr>
+            <w:r>
+              <w:t>I can see the Scoreboard at the end of each round.</w:t>
+            </w:r>
+          </w:p>
+        </w:tc>
+      </w:tr>
+      <w:tr>
+        <w:tc>
+          <w:tcPr>
+            <w:tcW w:w="2220" w:type="dxa"/>
+            <w:shd w:val="clear" w:color="auto" w:fill="auto"/>
+            <w:tcMar>
+              <w:top w:w="100" w:type="dxa"/>
+              <w:left w:w="100" w:type="dxa"/>
+              <w:bottom w:w="100" w:type="dxa"/>
+              <w:right w:w="100" w:type="dxa"/>
+            </w:tcMar>
+          </w:tcPr>
+          <w:p>
+            <w:pPr>
+              <w:widowControl w:val="0"/>
+              <w:spacing w:line="240" w:lineRule="auto"/>
+            </w:pPr>
+            <w:r>
+              <w:t>Participating Actors</w:t>
+            </w:r>
+          </w:p>
+        </w:tc>
+        <w:tc>
+          <w:tcPr>
+            <w:tcW w:w="7155" w:type="dxa"/>
+            <w:shd w:val="clear" w:color="auto" w:fill="auto"/>
+            <w:tcMar>
+              <w:top w:w="100" w:type="dxa"/>
+              <w:left w:w="100" w:type="dxa"/>
+              <w:bottom w:w="100" w:type="dxa"/>
+              <w:right w:w="100" w:type="dxa"/>
+            </w:tcMar>
+          </w:tcPr>
+          <w:p>
+            <w:pPr>
+              <w:widowControl w:val="0"/>
+              <w:spacing w:line="240" w:lineRule="auto"/>
+            </w:pPr>
+            <w:r>
               <w:t>General Player</w:t>
             </w:r>
           </w:p>
@@ -8298,7 +8601,7 @@
               <w:spacing w:line="240" w:lineRule="auto"/>
             </w:pPr>
             <w:r>
-              <w:t>Actors Goal</w:t>
+              <w:t>Preconditions</w:t>
             </w:r>
           </w:p>
         </w:tc>
@@ -8319,7 +8622,7 @@
               <w:spacing w:line="240" w:lineRule="auto"/>
             </w:pPr>
             <w:r>
-              <w:t>I can see the Scoreboard at the end of each round.</w:t>
+              <w:t>Votes have been tallied and players’ scores are tallied.</w:t>
             </w:r>
           </w:p>
         </w:tc>
@@ -8341,94 +8644,11 @@
               <w:widowControl w:val="0"/>
               <w:spacing w:line="240" w:lineRule="auto"/>
             </w:pPr>
-            <w:r>
-              <w:t>Participating Actors</w:t>
-            </w:r>
-          </w:p>
-        </w:tc>
-        <w:tc>
-          <w:tcPr>
-            <w:tcW w:w="7155" w:type="dxa"/>
-            <w:shd w:val="clear" w:color="auto" w:fill="auto"/>
-            <w:tcMar>
-              <w:top w:w="100" w:type="dxa"/>
-              <w:left w:w="100" w:type="dxa"/>
-              <w:bottom w:w="100" w:type="dxa"/>
-              <w:right w:w="100" w:type="dxa"/>
-            </w:tcMar>
-          </w:tcPr>
-          <w:p>
-            <w:pPr>
-              <w:widowControl w:val="0"/>
-              <w:spacing w:line="240" w:lineRule="auto"/>
-            </w:pPr>
-          </w:p>
-        </w:tc>
-      </w:tr>
-      <w:tr>
-        <w:tc>
-          <w:tcPr>
-            <w:tcW w:w="2220" w:type="dxa"/>
-            <w:shd w:val="clear" w:color="auto" w:fill="auto"/>
-            <w:tcMar>
-              <w:top w:w="100" w:type="dxa"/>
-              <w:left w:w="100" w:type="dxa"/>
-              <w:bottom w:w="100" w:type="dxa"/>
-              <w:right w:w="100" w:type="dxa"/>
-            </w:tcMar>
-          </w:tcPr>
-          <w:p>
-            <w:pPr>
-              <w:widowControl w:val="0"/>
-              <w:spacing w:line="240" w:lineRule="auto"/>
-            </w:pPr>
-            <w:r>
-              <w:t>Preconditions</w:t>
-            </w:r>
-          </w:p>
-        </w:tc>
-        <w:tc>
-          <w:tcPr>
-            <w:tcW w:w="7155" w:type="dxa"/>
-            <w:shd w:val="clear" w:color="auto" w:fill="auto"/>
-            <w:tcMar>
-              <w:top w:w="100" w:type="dxa"/>
-              <w:left w:w="100" w:type="dxa"/>
-              <w:bottom w:w="100" w:type="dxa"/>
-              <w:right w:w="100" w:type="dxa"/>
-            </w:tcMar>
-          </w:tcPr>
-          <w:p>
-            <w:pPr>
-              <w:widowControl w:val="0"/>
-              <w:spacing w:line="240" w:lineRule="auto"/>
-            </w:pPr>
-            <w:r>
-              <w:t>Votes have been tallied and players’ scores are tallied.</w:t>
-            </w:r>
-          </w:p>
-        </w:tc>
-      </w:tr>
-      <w:tr>
-        <w:tc>
-          <w:tcPr>
-            <w:tcW w:w="2220" w:type="dxa"/>
-            <w:shd w:val="clear" w:color="auto" w:fill="auto"/>
-            <w:tcMar>
-              <w:top w:w="100" w:type="dxa"/>
-              <w:left w:w="100" w:type="dxa"/>
-              <w:bottom w:w="100" w:type="dxa"/>
-              <w:right w:w="100" w:type="dxa"/>
-            </w:tcMar>
-          </w:tcPr>
-          <w:p>
-            <w:pPr>
-              <w:widowControl w:val="0"/>
-              <w:spacing w:line="240" w:lineRule="auto"/>
-            </w:pPr>
+            <w:proofErr w:type="spellStart"/>
             <w:r>
               <w:t>PostConditions</w:t>
             </w:r>
+            <w:proofErr w:type="spellEnd"/>
           </w:p>
         </w:tc>
         <w:tc>
@@ -8497,7 +8717,15 @@
               <w:contextualSpacing/>
             </w:pPr>
             <w:r>
-              <w:t>System determines order of highests scores by player</w:t>
+              <w:t xml:space="preserve">System determines order of </w:t>
+            </w:r>
+            <w:proofErr w:type="spellStart"/>
+            <w:r>
+              <w:t>highests</w:t>
+            </w:r>
+            <w:proofErr w:type="spellEnd"/>
+            <w:r>
+              <w:t xml:space="preserve"> scores by player</w:t>
             </w:r>
           </w:p>
           <w:p>
@@ -8613,7 +8841,6 @@
               <w:spacing w:line="240" w:lineRule="auto"/>
             </w:pPr>
             <w:r>
-              <w:lastRenderedPageBreak/>
               <w:t>Related Requirements</w:t>
             </w:r>
           </w:p>
@@ -8766,6 +8993,9 @@
               <w:widowControl w:val="0"/>
               <w:spacing w:line="240" w:lineRule="auto"/>
             </w:pPr>
+            <w:r>
+              <w:t>N/A</w:t>
+            </w:r>
           </w:p>
         </w:tc>
       </w:tr>
@@ -8817,10 +9047,7 @@
               <w:spacing w:line="240" w:lineRule="auto"/>
             </w:pPr>
             <w:r>
-              <w:t xml:space="preserve">They must be able to type in </w:t>
-            </w:r>
-            <w:r>
-              <w:t>a response.</w:t>
+              <w:t>They must be able to type in a response.</w:t>
             </w:r>
           </w:p>
         </w:tc>
@@ -8842,9 +9069,11 @@
               <w:widowControl w:val="0"/>
               <w:spacing w:line="240" w:lineRule="auto"/>
             </w:pPr>
+            <w:proofErr w:type="spellStart"/>
             <w:r>
               <w:t>PostConditions</w:t>
             </w:r>
+            <w:proofErr w:type="spellEnd"/>
           </w:p>
         </w:tc>
         <w:tc>
@@ -8934,6 +9163,112 @@
       </w:tr>
     </w:tbl>
     <w:p/>
+    <w:p/>
+    <w:p/>
+    <w:p/>
+    <w:p/>
+    <w:p/>
+    <w:p/>
+    <w:p/>
+    <w:p/>
+    <w:p>
+      <w:bookmarkStart w:id="0" w:name="_GoBack"/>
+      <w:bookmarkEnd w:id="0"/>
+    </w:p>
+    <w:p>
+      <w:pPr>
+        <w:rPr>
+          <w:sz w:val="28"/>
+          <w:u w:val="single"/>
+        </w:rPr>
+      </w:pPr>
+      <w:r>
+        <w:rPr>
+          <w:sz w:val="28"/>
+          <w:u w:val="single"/>
+        </w:rPr>
+        <w:lastRenderedPageBreak/>
+        <w:t>Use Case Diagram</w:t>
+      </w:r>
+      <w:r>
+        <w:rPr>
+          <w:sz w:val="28"/>
+          <w:u w:val="single"/>
+        </w:rPr>
+        <w:t>:</w:t>
+      </w:r>
+    </w:p>
+    <w:p>
+      <w:pPr>
+        <w:rPr>
+          <w:sz w:val="28"/>
+          <w:u w:val="single"/>
+        </w:rPr>
+      </w:pPr>
+    </w:p>
+    <w:p>
+      <w:pPr>
+        <w:rPr>
+          <w:sz w:val="28"/>
+          <w:u w:val="single"/>
+        </w:rPr>
+      </w:pPr>
+      <w:r>
+        <w:rPr>
+          <w:noProof/>
+          <w:sz w:val="28"/>
+          <w:u w:val="single"/>
+        </w:rPr>
+        <w:drawing>
+          <wp:inline distT="0" distB="0" distL="0" distR="0" wp14:anchorId="35428D00" wp14:editId="7CD82784">
+            <wp:extent cx="5943600" cy="6560288"/>
+            <wp:effectExtent l="0" t="0" r="0" b="5715"/>
+            <wp:docPr id="1" name="Picture 1"/>
+            <wp:cNvGraphicFramePr>
+              <a:graphicFrameLocks xmlns:a="http://schemas.openxmlformats.org/drawingml/2006/main" noChangeAspect="1"/>
+            </wp:cNvGraphicFramePr>
+            <a:graphic xmlns:a="http://schemas.openxmlformats.org/drawingml/2006/main">
+              <a:graphicData uri="http://schemas.openxmlformats.org/drawingml/2006/picture">
+                <pic:pic xmlns:pic="http://schemas.openxmlformats.org/drawingml/2006/picture">
+                  <pic:nvPicPr>
+                    <pic:cNvPr id="1" name="New Document 1.png"/>
+                    <pic:cNvPicPr/>
+                  </pic:nvPicPr>
+                  <pic:blipFill rotWithShape="1">
+                    <a:blip r:embed="rId5">
+                      <a:extLst>
+                        <a:ext uri="{28A0092B-C50C-407E-A947-70E740481C1C}">
+                          <a14:useLocalDpi xmlns:a14="http://schemas.microsoft.com/office/drawing/2010/main" val="0"/>
+                        </a:ext>
+                      </a:extLst>
+                    </a:blip>
+                    <a:srcRect b="1137"/>
+                    <a:stretch/>
+                  </pic:blipFill>
+                  <pic:spPr bwMode="auto">
+                    <a:xfrm>
+                      <a:off x="0" y="0"/>
+                      <a:ext cx="5943600" cy="6560288"/>
+                    </a:xfrm>
+                    <a:prstGeom prst="rect">
+                      <a:avLst/>
+                    </a:prstGeom>
+                    <a:ln>
+                      <a:noFill/>
+                    </a:ln>
+                    <a:extLst>
+                      <a:ext uri="{53640926-AAD7-44D8-BBD7-CCE9431645EC}">
+                        <a14:shadowObscured xmlns:a14="http://schemas.microsoft.com/office/drawing/2010/main"/>
+                      </a:ext>
+                    </a:extLst>
+                  </pic:spPr>
+                </pic:pic>
+              </a:graphicData>
+            </a:graphic>
+          </wp:inline>
+        </w:drawing>
+      </w:r>
+    </w:p>
     <w:sectPr>
       <w:pgSz w:w="12240" w:h="15840"/>
       <w:pgMar w:top="1440" w:right="1440" w:bottom="1440" w:left="1440" w:header="0" w:footer="720" w:gutter="0"/>

</xml_diff>

<commit_message>
added UML sequence diagrams for UC 1-3, removed a UC we are no longer trying to implement, and remade the use case diagram to reflect that change
</commit_message>
<xml_diff>
--- a/UseCases&UserStories&SystemRequirements.docx
+++ b/UseCases&UserStories&SystemRequirements.docx
@@ -5209,6 +5209,31 @@
               <w:t>System must be started</w:t>
             </w:r>
           </w:p>
+          <w:p>
+            <w:pPr>
+              <w:widowControl w:val="0"/>
+              <w:spacing w:line="240" w:lineRule="auto"/>
+            </w:pPr>
+            <w:r>
+              <w:t xml:space="preserve">Host player must be running </w:t>
+            </w:r>
+            <w:proofErr w:type="spellStart"/>
+            <w:r>
+              <w:t>ngrok</w:t>
+            </w:r>
+            <w:proofErr w:type="spellEnd"/>
+            <w:r>
+              <w:t xml:space="preserve"> </w:t>
+            </w:r>
+            <w:proofErr w:type="spellStart"/>
+            <w:r>
+              <w:t>tcp</w:t>
+            </w:r>
+            <w:proofErr w:type="spellEnd"/>
+            <w:r>
+              <w:t xml:space="preserve"> port 4122</w:t>
+            </w:r>
+          </w:p>
         </w:tc>
       </w:tr>
       <w:tr>
@@ -6184,438 +6209,45 @@
               <w:t>System creates a game object with all users in the lobby as players</w:t>
             </w:r>
           </w:p>
-        </w:tc>
-      </w:tr>
-    </w:tbl>
-    <w:p/>
-    <w:p/>
-    <w:tbl>
-      <w:tblPr>
-        <w:tblStyle w:val="a5"/>
-        <w:tblW w:w="9375" w:type="dxa"/>
-        <w:tblInd w:w="100" w:type="dxa"/>
-        <w:tblBorders>
-          <w:top w:val="single" w:sz="8" w:space="0" w:color="000000"/>
-          <w:left w:val="single" w:sz="8" w:space="0" w:color="000000"/>
-          <w:bottom w:val="single" w:sz="8" w:space="0" w:color="000000"/>
-          <w:right w:val="single" w:sz="8" w:space="0" w:color="000000"/>
-          <w:insideH w:val="single" w:sz="8" w:space="0" w:color="000000"/>
-          <w:insideV w:val="single" w:sz="8" w:space="0" w:color="000000"/>
-        </w:tblBorders>
-        <w:tblLayout w:type="fixed"/>
-        <w:tblLook w:val="0600" w:firstRow="0" w:lastRow="0" w:firstColumn="0" w:lastColumn="0" w:noHBand="1" w:noVBand="1"/>
-      </w:tblPr>
-      <w:tblGrid>
-        <w:gridCol w:w="2220"/>
-        <w:gridCol w:w="7155"/>
-      </w:tblGrid>
-      <w:tr>
-        <w:tc>
-          <w:tcPr>
-            <w:tcW w:w="2220" w:type="dxa"/>
-            <w:shd w:val="clear" w:color="auto" w:fill="auto"/>
-            <w:tcMar>
-              <w:top w:w="100" w:type="dxa"/>
-              <w:left w:w="100" w:type="dxa"/>
-              <w:bottom w:w="100" w:type="dxa"/>
-              <w:right w:w="100" w:type="dxa"/>
-            </w:tcMar>
-          </w:tcPr>
-          <w:p>
-            <w:pPr>
-              <w:widowControl w:val="0"/>
-              <w:spacing w:line="240" w:lineRule="auto"/>
-              <w:rPr>
-                <w:b/>
-              </w:rPr>
-            </w:pPr>
-            <w:r>
-              <w:rPr>
-                <w:b/>
-              </w:rPr>
-              <w:t>Use Case ID: 4</w:t>
-            </w:r>
-          </w:p>
-        </w:tc>
-        <w:tc>
-          <w:tcPr>
-            <w:tcW w:w="7155" w:type="dxa"/>
-            <w:shd w:val="clear" w:color="auto" w:fill="auto"/>
-            <w:tcMar>
-              <w:top w:w="100" w:type="dxa"/>
-              <w:left w:w="100" w:type="dxa"/>
-              <w:bottom w:w="100" w:type="dxa"/>
-              <w:right w:w="100" w:type="dxa"/>
-            </w:tcMar>
-          </w:tcPr>
-          <w:p>
-            <w:pPr>
-              <w:widowControl w:val="0"/>
-              <w:spacing w:line="240" w:lineRule="auto"/>
-              <w:rPr>
-                <w:b/>
-              </w:rPr>
-            </w:pPr>
-            <w:proofErr w:type="spellStart"/>
-            <w:r>
-              <w:rPr>
-                <w:b/>
-              </w:rPr>
-              <w:t>MakeProfile</w:t>
-            </w:r>
-            <w:proofErr w:type="spellEnd"/>
-          </w:p>
-        </w:tc>
-      </w:tr>
-      <w:tr>
-        <w:tc>
-          <w:tcPr>
-            <w:tcW w:w="2220" w:type="dxa"/>
-            <w:shd w:val="clear" w:color="auto" w:fill="auto"/>
-            <w:tcMar>
-              <w:top w:w="100" w:type="dxa"/>
-              <w:left w:w="100" w:type="dxa"/>
-              <w:bottom w:w="100" w:type="dxa"/>
-              <w:right w:w="100" w:type="dxa"/>
-            </w:tcMar>
-          </w:tcPr>
-          <w:p>
-            <w:pPr>
-              <w:widowControl w:val="0"/>
-              <w:spacing w:line="240" w:lineRule="auto"/>
-            </w:pPr>
-            <w:r>
-              <w:t>Related Requirements</w:t>
-            </w:r>
-          </w:p>
-        </w:tc>
-        <w:tc>
-          <w:tcPr>
-            <w:tcW w:w="7155" w:type="dxa"/>
-            <w:shd w:val="clear" w:color="auto" w:fill="auto"/>
-            <w:tcMar>
-              <w:top w:w="100" w:type="dxa"/>
-              <w:left w:w="100" w:type="dxa"/>
-              <w:bottom w:w="100" w:type="dxa"/>
-              <w:right w:w="100" w:type="dxa"/>
-            </w:tcMar>
-          </w:tcPr>
-          <w:p>
-            <w:pPr>
-              <w:widowControl w:val="0"/>
-              <w:spacing w:line="240" w:lineRule="auto"/>
-            </w:pPr>
-            <w:r>
-              <w:t>REQ3, REQ8</w:t>
-            </w:r>
-          </w:p>
-        </w:tc>
-      </w:tr>
-      <w:tr>
-        <w:tc>
-          <w:tcPr>
-            <w:tcW w:w="2220" w:type="dxa"/>
-            <w:shd w:val="clear" w:color="auto" w:fill="auto"/>
-            <w:tcMar>
-              <w:top w:w="100" w:type="dxa"/>
-              <w:left w:w="100" w:type="dxa"/>
-              <w:bottom w:w="100" w:type="dxa"/>
-              <w:right w:w="100" w:type="dxa"/>
-            </w:tcMar>
-          </w:tcPr>
-          <w:p>
-            <w:pPr>
-              <w:widowControl w:val="0"/>
-              <w:spacing w:line="240" w:lineRule="auto"/>
-            </w:pPr>
-            <w:r>
-              <w:t>Initiating actor</w:t>
-            </w:r>
-          </w:p>
-        </w:tc>
-        <w:tc>
-          <w:tcPr>
-            <w:tcW w:w="7155" w:type="dxa"/>
-            <w:shd w:val="clear" w:color="auto" w:fill="auto"/>
-            <w:tcMar>
-              <w:top w:w="100" w:type="dxa"/>
-              <w:left w:w="100" w:type="dxa"/>
-              <w:bottom w:w="100" w:type="dxa"/>
-              <w:right w:w="100" w:type="dxa"/>
-            </w:tcMar>
-          </w:tcPr>
-          <w:p>
-            <w:pPr>
-              <w:widowControl w:val="0"/>
-              <w:spacing w:line="240" w:lineRule="auto"/>
-            </w:pPr>
-            <w:r>
-              <w:t>General Player</w:t>
-            </w:r>
-          </w:p>
-        </w:tc>
-      </w:tr>
-      <w:tr>
-        <w:tc>
-          <w:tcPr>
-            <w:tcW w:w="2220" w:type="dxa"/>
-            <w:shd w:val="clear" w:color="auto" w:fill="auto"/>
-            <w:tcMar>
-              <w:top w:w="100" w:type="dxa"/>
-              <w:left w:w="100" w:type="dxa"/>
-              <w:bottom w:w="100" w:type="dxa"/>
-              <w:right w:w="100" w:type="dxa"/>
-            </w:tcMar>
-          </w:tcPr>
-          <w:p>
-            <w:pPr>
-              <w:widowControl w:val="0"/>
-              <w:spacing w:line="240" w:lineRule="auto"/>
-            </w:pPr>
-            <w:r>
-              <w:t>Actors Goal</w:t>
-            </w:r>
-          </w:p>
-        </w:tc>
-        <w:tc>
-          <w:tcPr>
-            <w:tcW w:w="7155" w:type="dxa"/>
-            <w:shd w:val="clear" w:color="auto" w:fill="auto"/>
-            <w:tcMar>
-              <w:top w:w="100" w:type="dxa"/>
-              <w:left w:w="100" w:type="dxa"/>
-              <w:bottom w:w="100" w:type="dxa"/>
-              <w:right w:w="100" w:type="dxa"/>
-            </w:tcMar>
-          </w:tcPr>
-          <w:p>
-            <w:pPr>
-              <w:widowControl w:val="0"/>
-              <w:spacing w:line="240" w:lineRule="auto"/>
-            </w:pPr>
-            <w:r>
-              <w:t>Create and store my username.</w:t>
-            </w:r>
-          </w:p>
-        </w:tc>
-      </w:tr>
-      <w:tr>
-        <w:tc>
-          <w:tcPr>
-            <w:tcW w:w="2220" w:type="dxa"/>
-            <w:shd w:val="clear" w:color="auto" w:fill="auto"/>
-            <w:tcMar>
-              <w:top w:w="100" w:type="dxa"/>
-              <w:left w:w="100" w:type="dxa"/>
-              <w:bottom w:w="100" w:type="dxa"/>
-              <w:right w:w="100" w:type="dxa"/>
-            </w:tcMar>
-          </w:tcPr>
-          <w:p>
-            <w:pPr>
-              <w:widowControl w:val="0"/>
-              <w:spacing w:line="240" w:lineRule="auto"/>
-            </w:pPr>
-            <w:r>
-              <w:t>Participating Actors</w:t>
-            </w:r>
-          </w:p>
-        </w:tc>
-        <w:tc>
-          <w:tcPr>
-            <w:tcW w:w="7155" w:type="dxa"/>
-            <w:shd w:val="clear" w:color="auto" w:fill="auto"/>
-            <w:tcMar>
-              <w:top w:w="100" w:type="dxa"/>
-              <w:left w:w="100" w:type="dxa"/>
-              <w:bottom w:w="100" w:type="dxa"/>
-              <w:right w:w="100" w:type="dxa"/>
-            </w:tcMar>
-          </w:tcPr>
-          <w:p>
-            <w:pPr>
-              <w:widowControl w:val="0"/>
-              <w:spacing w:line="240" w:lineRule="auto"/>
-            </w:pPr>
-            <w:r>
-              <w:t>N/A</w:t>
-            </w:r>
-          </w:p>
-        </w:tc>
-      </w:tr>
-      <w:tr>
-        <w:tc>
-          <w:tcPr>
-            <w:tcW w:w="2220" w:type="dxa"/>
-            <w:shd w:val="clear" w:color="auto" w:fill="auto"/>
-            <w:tcMar>
-              <w:top w:w="100" w:type="dxa"/>
-              <w:left w:w="100" w:type="dxa"/>
-              <w:bottom w:w="100" w:type="dxa"/>
-              <w:right w:w="100" w:type="dxa"/>
-            </w:tcMar>
-          </w:tcPr>
-          <w:p>
-            <w:pPr>
-              <w:widowControl w:val="0"/>
-              <w:spacing w:line="240" w:lineRule="auto"/>
-            </w:pPr>
-            <w:r>
-              <w:t>Preconditions</w:t>
-            </w:r>
-          </w:p>
-        </w:tc>
-        <w:tc>
-          <w:tcPr>
-            <w:tcW w:w="7155" w:type="dxa"/>
-            <w:shd w:val="clear" w:color="auto" w:fill="auto"/>
-            <w:tcMar>
-              <w:top w:w="100" w:type="dxa"/>
-              <w:left w:w="100" w:type="dxa"/>
-              <w:bottom w:w="100" w:type="dxa"/>
-              <w:right w:w="100" w:type="dxa"/>
-            </w:tcMar>
-          </w:tcPr>
-          <w:p>
-            <w:pPr>
-              <w:widowControl w:val="0"/>
-              <w:spacing w:line="240" w:lineRule="auto"/>
-            </w:pPr>
-            <w:r>
-              <w:t>The user advances past the first game</w:t>
-            </w:r>
-          </w:p>
-        </w:tc>
-      </w:tr>
-      <w:tr>
-        <w:tc>
-          <w:tcPr>
-            <w:tcW w:w="2220" w:type="dxa"/>
-            <w:shd w:val="clear" w:color="auto" w:fill="auto"/>
-            <w:tcMar>
-              <w:top w:w="100" w:type="dxa"/>
-              <w:left w:w="100" w:type="dxa"/>
-              <w:bottom w:w="100" w:type="dxa"/>
-              <w:right w:w="100" w:type="dxa"/>
-            </w:tcMar>
-          </w:tcPr>
-          <w:p>
-            <w:pPr>
-              <w:widowControl w:val="0"/>
-              <w:spacing w:line="240" w:lineRule="auto"/>
-            </w:pPr>
-            <w:proofErr w:type="spellStart"/>
-            <w:r>
-              <w:t>PostConditions</w:t>
-            </w:r>
-            <w:proofErr w:type="spellEnd"/>
-          </w:p>
-        </w:tc>
-        <w:tc>
-          <w:tcPr>
-            <w:tcW w:w="7155" w:type="dxa"/>
-            <w:shd w:val="clear" w:color="auto" w:fill="auto"/>
-            <w:tcMar>
-              <w:top w:w="100" w:type="dxa"/>
-              <w:left w:w="100" w:type="dxa"/>
-              <w:bottom w:w="100" w:type="dxa"/>
-              <w:right w:w="100" w:type="dxa"/>
-            </w:tcMar>
-          </w:tcPr>
-          <w:p>
-            <w:pPr>
-              <w:widowControl w:val="0"/>
-              <w:spacing w:line="240" w:lineRule="auto"/>
-            </w:pPr>
-            <w:r>
-              <w:t>There will be statistics tracked for the user.</w:t>
-            </w:r>
-          </w:p>
-        </w:tc>
-      </w:tr>
-      <w:tr>
-        <w:tc>
-          <w:tcPr>
-            <w:tcW w:w="2220" w:type="dxa"/>
-            <w:shd w:val="clear" w:color="auto" w:fill="auto"/>
-            <w:tcMar>
-              <w:top w:w="100" w:type="dxa"/>
-              <w:left w:w="100" w:type="dxa"/>
-              <w:bottom w:w="100" w:type="dxa"/>
-              <w:right w:w="100" w:type="dxa"/>
-            </w:tcMar>
-          </w:tcPr>
-          <w:p>
-            <w:pPr>
-              <w:widowControl w:val="0"/>
-              <w:spacing w:line="240" w:lineRule="auto"/>
-            </w:pPr>
-            <w:r>
-              <w:t>Flow of events for Main Success Scenario</w:t>
-            </w:r>
-          </w:p>
-        </w:tc>
-        <w:tc>
-          <w:tcPr>
-            <w:tcW w:w="7155" w:type="dxa"/>
-            <w:shd w:val="clear" w:color="auto" w:fill="auto"/>
-            <w:tcMar>
-              <w:top w:w="100" w:type="dxa"/>
-              <w:left w:w="100" w:type="dxa"/>
-              <w:bottom w:w="100" w:type="dxa"/>
-              <w:right w:w="100" w:type="dxa"/>
-            </w:tcMar>
-          </w:tcPr>
           <w:p>
             <w:pPr>
               <w:widowControl w:val="0"/>
               <w:numPr>
                 <w:ilvl w:val="0"/>
-                <w:numId w:val="6"/>
+                <w:numId w:val="8"/>
               </w:numPr>
               <w:spacing w:line="240" w:lineRule="auto"/>
               <w:contextualSpacing/>
             </w:pPr>
             <w:r>
-              <w:t>System asks for username and password</w:t>
-            </w:r>
-          </w:p>
-          <w:p>
-            <w:pPr>
+              <w:t>System gives all players their questions</w:t>
+            </w:r>
+          </w:p>
+          <w:p>
+            <w:pPr>
+              <w:pStyle w:val="ListParagraph"/>
               <w:widowControl w:val="0"/>
               <w:numPr>
                 <w:ilvl w:val="0"/>
-                <w:numId w:val="6"/>
+                <w:numId w:val="8"/>
               </w:numPr>
               <w:spacing w:line="240" w:lineRule="auto"/>
-              <w:contextualSpacing/>
-            </w:pPr>
-            <w:r>
-              <w:t>General Player submits username and password</w:t>
-            </w:r>
-          </w:p>
-          <w:p>
-            <w:pPr>
-              <w:widowControl w:val="0"/>
-              <w:numPr>
-                <w:ilvl w:val="0"/>
-                <w:numId w:val="6"/>
-              </w:numPr>
-              <w:spacing w:line="240" w:lineRule="auto"/>
-              <w:contextualSpacing/>
-            </w:pPr>
-            <w:r>
-              <w:t>System creates new profile for general player</w:t>
+            </w:pPr>
+            <w:r>
+              <w:t xml:space="preserve">The system sends all players to the next </w:t>
+            </w:r>
+            <w:proofErr w:type="gramStart"/>
+            <w:r>
+              <w:t>screen</w:t>
+            </w:r>
+            <w:proofErr w:type="gramEnd"/>
+            <w:r>
+              <w:t xml:space="preserve"> so they can answer their questions</w:t>
             </w:r>
           </w:p>
         </w:tc>
       </w:tr>
     </w:tbl>
-    <w:p/>
-    <w:p/>
-    <w:p/>
-    <w:p/>
-    <w:p/>
     <w:p/>
     <w:p/>
     <w:p/>
@@ -6663,8 +6295,13 @@
               <w:rPr>
                 <w:b/>
               </w:rPr>
-              <w:lastRenderedPageBreak/>
-              <w:t>Use Case ID: 5</w:t>
+              <w:t xml:space="preserve">Use Case ID: </w:t>
+            </w:r>
+            <w:r>
+              <w:rPr>
+                <w:b/>
+              </w:rPr>
+              <w:t>4</w:t>
             </w:r>
           </w:p>
         </w:tc>
@@ -7037,6 +6674,8 @@
         </w:tc>
       </w:tr>
     </w:tbl>
+    <w:p/>
+    <w:p/>
     <w:p/>
     <w:p/>
     <w:tbl>
@@ -7083,7 +6722,14 @@
               <w:rPr>
                 <w:b/>
               </w:rPr>
-              <w:t>Use Case ID: 6</w:t>
+              <w:lastRenderedPageBreak/>
+              <w:t xml:space="preserve">Use Case ID: </w:t>
+            </w:r>
+            <w:r>
+              <w:rPr>
+                <w:b/>
+              </w:rPr>
+              <w:t>5</w:t>
             </w:r>
           </w:p>
         </w:tc>
@@ -7472,12 +7118,6 @@
         </w:tc>
       </w:tr>
     </w:tbl>
-    <w:p/>
-    <w:p/>
-    <w:p/>
-    <w:p/>
-    <w:p/>
-    <w:p/>
     <w:p/>
     <w:p/>
     <w:tbl>
@@ -7524,8 +7164,13 @@
               <w:rPr>
                 <w:b/>
               </w:rPr>
-              <w:lastRenderedPageBreak/>
-              <w:t>Use Case ID: 7</w:t>
+              <w:t xml:space="preserve">Use Case ID: </w:t>
+            </w:r>
+            <w:r>
+              <w:rPr>
+                <w:b/>
+              </w:rPr>
+              <w:t>6</w:t>
             </w:r>
           </w:p>
         </w:tc>
@@ -7912,6 +7557,10 @@
         </w:tc>
       </w:tr>
     </w:tbl>
+    <w:p/>
+    <w:p/>
+    <w:p/>
+    <w:p/>
     <w:p/>
     <w:p/>
     <w:p/>
@@ -7959,7 +7608,14 @@
               <w:rPr>
                 <w:b/>
               </w:rPr>
-              <w:t>Use Case ID: 8</w:t>
+              <w:lastRenderedPageBreak/>
+              <w:t xml:space="preserve">Use Case ID: </w:t>
+            </w:r>
+            <w:r>
+              <w:rPr>
+                <w:b/>
+              </w:rPr>
+              <w:t>7</w:t>
             </w:r>
           </w:p>
         </w:tc>
@@ -8321,10 +7977,6 @@
         </w:tc>
       </w:tr>
     </w:tbl>
-    <w:p/>
-    <w:p/>
-    <w:p/>
-    <w:p/>
     <w:p/>
     <w:p/>
     <w:p/>
@@ -8372,8 +8024,13 @@
               <w:rPr>
                 <w:b/>
               </w:rPr>
-              <w:lastRenderedPageBreak/>
-              <w:t>Use Case ID: 9</w:t>
+              <w:t xml:space="preserve">Use Case ID: </w:t>
+            </w:r>
+            <w:r>
+              <w:rPr>
+                <w:b/>
+              </w:rPr>
+              <w:t>8</w:t>
             </w:r>
           </w:p>
         </w:tc>
@@ -8791,7 +8448,13 @@
               <w:rPr>
                 <w:b/>
               </w:rPr>
-              <w:t>Use Case ID: 10</w:t>
+              <w:t xml:space="preserve">Use Case ID: </w:t>
+            </w:r>
+            <w:r>
+              <w:rPr>
+                <w:b/>
+              </w:rPr>
+              <w:t>9</w:t>
             </w:r>
           </w:p>
         </w:tc>
@@ -8973,6 +8636,7 @@
               <w:spacing w:line="240" w:lineRule="auto"/>
             </w:pPr>
             <w:r>
+              <w:lastRenderedPageBreak/>
               <w:t>Participating Actors</w:t>
             </w:r>
           </w:p>
@@ -9171,10 +8835,32 @@
     <w:p/>
     <w:p/>
     <w:p/>
-    <w:p>
-      <w:bookmarkStart w:id="0" w:name="_GoBack"/>
-      <w:bookmarkEnd w:id="0"/>
-    </w:p>
+    <w:p/>
+    <w:p/>
+    <w:p/>
+    <w:p/>
+    <w:p/>
+    <w:p/>
+    <w:p/>
+    <w:p/>
+    <w:p/>
+    <w:p/>
+    <w:p/>
+    <w:p/>
+    <w:p/>
+    <w:p/>
+    <w:p/>
+    <w:p/>
+    <w:p/>
+    <w:p/>
+    <w:p/>
+    <w:p/>
+    <w:p/>
+    <w:p/>
+    <w:p/>
+    <w:p/>
+    <w:p/>
+    <w:p/>
     <w:p>
       <w:pPr>
         <w:rPr>
@@ -9220,10 +8906,10 @@
           <w:u w:val="single"/>
         </w:rPr>
         <w:drawing>
-          <wp:inline distT="0" distB="0" distL="0" distR="0" wp14:anchorId="35428D00" wp14:editId="7CD82784">
-            <wp:extent cx="5943600" cy="6560288"/>
-            <wp:effectExtent l="0" t="0" r="0" b="5715"/>
-            <wp:docPr id="1" name="Picture 1"/>
+          <wp:inline distT="0" distB="0" distL="0" distR="0" wp14:anchorId="60DE7441" wp14:editId="17A1A6EC">
+            <wp:extent cx="6096108" cy="6814159"/>
+            <wp:effectExtent l="0" t="0" r="0" b="0"/>
+            <wp:docPr id="6" name="Picture 6"/>
             <wp:cNvGraphicFramePr>
               <a:graphicFrameLocks xmlns:a="http://schemas.openxmlformats.org/drawingml/2006/main" noChangeAspect="1"/>
             </wp:cNvGraphicFramePr>
@@ -9231,10 +8917,10 @@
               <a:graphicData uri="http://schemas.openxmlformats.org/drawingml/2006/picture">
                 <pic:pic xmlns:pic="http://schemas.openxmlformats.org/drawingml/2006/picture">
                   <pic:nvPicPr>
-                    <pic:cNvPr id="1" name="New Document 1.png"/>
+                    <pic:cNvPr id="6" name="New Document 1 (1).png"/>
                     <pic:cNvPicPr/>
                   </pic:nvPicPr>
-                  <pic:blipFill rotWithShape="1">
+                  <pic:blipFill>
                     <a:blip r:embed="rId5">
                       <a:extLst>
                         <a:ext uri="{28A0092B-C50C-407E-A947-70E740481C1C}">
@@ -9242,25 +8928,244 @@
                         </a:ext>
                       </a:extLst>
                     </a:blip>
-                    <a:srcRect b="1137"/>
-                    <a:stretch/>
+                    <a:stretch>
+                      <a:fillRect/>
+                    </a:stretch>
                   </pic:blipFill>
-                  <pic:spPr bwMode="auto">
+                  <pic:spPr>
                     <a:xfrm>
                       <a:off x="0" y="0"/>
-                      <a:ext cx="5943600" cy="6560288"/>
+                      <a:ext cx="6109574" cy="6829211"/>
                     </a:xfrm>
                     <a:prstGeom prst="rect">
                       <a:avLst/>
                     </a:prstGeom>
-                    <a:ln>
-                      <a:noFill/>
-                    </a:ln>
-                    <a:extLst>
-                      <a:ext uri="{53640926-AAD7-44D8-BBD7-CCE9431645EC}">
-                        <a14:shadowObscured xmlns:a14="http://schemas.microsoft.com/office/drawing/2010/main"/>
-                      </a:ext>
-                    </a:extLst>
+                  </pic:spPr>
+                </pic:pic>
+              </a:graphicData>
+            </a:graphic>
+          </wp:inline>
+        </w:drawing>
+      </w:r>
+    </w:p>
+    <w:p>
+      <w:pPr>
+        <w:rPr>
+          <w:sz w:val="28"/>
+          <w:u w:val="single"/>
+        </w:rPr>
+      </w:pPr>
+    </w:p>
+    <w:p>
+      <w:pPr>
+        <w:rPr>
+          <w:sz w:val="28"/>
+          <w:u w:val="single"/>
+        </w:rPr>
+      </w:pPr>
+    </w:p>
+    <w:p>
+      <w:pPr>
+        <w:rPr>
+          <w:sz w:val="28"/>
+          <w:u w:val="single"/>
+        </w:rPr>
+      </w:pPr>
+    </w:p>
+    <w:p>
+      <w:pPr>
+        <w:rPr>
+          <w:sz w:val="28"/>
+          <w:u w:val="single"/>
+        </w:rPr>
+      </w:pPr>
+      <w:r>
+        <w:rPr>
+          <w:sz w:val="28"/>
+          <w:u w:val="single"/>
+        </w:rPr>
+        <w:lastRenderedPageBreak/>
+        <w:t xml:space="preserve">UML Use Case </w:t>
+      </w:r>
+      <w:bookmarkStart w:id="0" w:name="_GoBack"/>
+      <w:bookmarkEnd w:id="0"/>
+      <w:r>
+        <w:rPr>
+          <w:sz w:val="28"/>
+          <w:u w:val="single"/>
+        </w:rPr>
+        <w:t>Sequence Diagrams</w:t>
+      </w:r>
+    </w:p>
+    <w:p>
+      <w:pPr>
+        <w:rPr>
+          <w:sz w:val="28"/>
+          <w:u w:val="single"/>
+        </w:rPr>
+      </w:pPr>
+    </w:p>
+    <w:p>
+      <w:pPr>
+        <w:rPr>
+          <w:sz w:val="28"/>
+          <w:u w:val="single"/>
+        </w:rPr>
+      </w:pPr>
+      <w:r>
+        <w:rPr>
+          <w:noProof/>
+          <w:sz w:val="28"/>
+          <w:u w:val="single"/>
+        </w:rPr>
+        <w:drawing>
+          <wp:inline distT="0" distB="0" distL="0" distR="0" wp14:anchorId="2FFB749A" wp14:editId="0C158C5A">
+            <wp:extent cx="5943600" cy="3330575"/>
+            <wp:effectExtent l="0" t="0" r="0" b="0"/>
+            <wp:docPr id="2" name="Picture 2"/>
+            <wp:cNvGraphicFramePr>
+              <a:graphicFrameLocks xmlns:a="http://schemas.openxmlformats.org/drawingml/2006/main" noChangeAspect="1"/>
+            </wp:cNvGraphicFramePr>
+            <a:graphic xmlns:a="http://schemas.openxmlformats.org/drawingml/2006/main">
+              <a:graphicData uri="http://schemas.openxmlformats.org/drawingml/2006/picture">
+                <pic:pic xmlns:pic="http://schemas.openxmlformats.org/drawingml/2006/picture">
+                  <pic:nvPicPr>
+                    <pic:cNvPr id="2" name="Screen Shot 2018-04-08 at 9.16.13 PM.png"/>
+                    <pic:cNvPicPr/>
+                  </pic:nvPicPr>
+                  <pic:blipFill>
+                    <a:blip r:embed="rId6" cstate="print">
+                      <a:extLst>
+                        <a:ext uri="{28A0092B-C50C-407E-A947-70E740481C1C}">
+                          <a14:useLocalDpi xmlns:a14="http://schemas.microsoft.com/office/drawing/2010/main" val="0"/>
+                        </a:ext>
+                      </a:extLst>
+                    </a:blip>
+                    <a:stretch>
+                      <a:fillRect/>
+                    </a:stretch>
+                  </pic:blipFill>
+                  <pic:spPr>
+                    <a:xfrm>
+                      <a:off x="0" y="0"/>
+                      <a:ext cx="5943600" cy="3330575"/>
+                    </a:xfrm>
+                    <a:prstGeom prst="rect">
+                      <a:avLst/>
+                    </a:prstGeom>
+                  </pic:spPr>
+                </pic:pic>
+              </a:graphicData>
+            </a:graphic>
+          </wp:inline>
+        </w:drawing>
+      </w:r>
+    </w:p>
+    <w:p>
+      <w:pPr>
+        <w:rPr>
+          <w:sz w:val="28"/>
+          <w:u w:val="single"/>
+        </w:rPr>
+      </w:pPr>
+      <w:r>
+        <w:rPr>
+          <w:noProof/>
+          <w:sz w:val="28"/>
+          <w:u w:val="single"/>
+        </w:rPr>
+        <w:drawing>
+          <wp:inline distT="0" distB="0" distL="0" distR="0" wp14:anchorId="51EB9255" wp14:editId="03C29D93">
+            <wp:extent cx="5943600" cy="3501390"/>
+            <wp:effectExtent l="0" t="0" r="0" b="3810"/>
+            <wp:docPr id="3" name="Picture 3"/>
+            <wp:cNvGraphicFramePr>
+              <a:graphicFrameLocks xmlns:a="http://schemas.openxmlformats.org/drawingml/2006/main" noChangeAspect="1"/>
+            </wp:cNvGraphicFramePr>
+            <a:graphic xmlns:a="http://schemas.openxmlformats.org/drawingml/2006/main">
+              <a:graphicData uri="http://schemas.openxmlformats.org/drawingml/2006/picture">
+                <pic:pic xmlns:pic="http://schemas.openxmlformats.org/drawingml/2006/picture">
+                  <pic:nvPicPr>
+                    <pic:cNvPr id="3" name="Screen Shot 2018-04-08 at 9.35.57 PM.png"/>
+                    <pic:cNvPicPr/>
+                  </pic:nvPicPr>
+                  <pic:blipFill>
+                    <a:blip r:embed="rId7" cstate="print">
+                      <a:extLst>
+                        <a:ext uri="{28A0092B-C50C-407E-A947-70E740481C1C}">
+                          <a14:useLocalDpi xmlns:a14="http://schemas.microsoft.com/office/drawing/2010/main" val="0"/>
+                        </a:ext>
+                      </a:extLst>
+                    </a:blip>
+                    <a:stretch>
+                      <a:fillRect/>
+                    </a:stretch>
+                  </pic:blipFill>
+                  <pic:spPr>
+                    <a:xfrm>
+                      <a:off x="0" y="0"/>
+                      <a:ext cx="5943600" cy="3501390"/>
+                    </a:xfrm>
+                    <a:prstGeom prst="rect">
+                      <a:avLst/>
+                    </a:prstGeom>
+                  </pic:spPr>
+                </pic:pic>
+              </a:graphicData>
+            </a:graphic>
+          </wp:inline>
+        </w:drawing>
+      </w:r>
+    </w:p>
+    <w:p>
+      <w:pPr>
+        <w:rPr>
+          <w:sz w:val="28"/>
+          <w:u w:val="single"/>
+        </w:rPr>
+      </w:pPr>
+      <w:r>
+        <w:rPr>
+          <w:noProof/>
+          <w:sz w:val="28"/>
+          <w:u w:val="single"/>
+        </w:rPr>
+        <w:lastRenderedPageBreak/>
+        <w:drawing>
+          <wp:inline distT="0" distB="0" distL="0" distR="0" wp14:anchorId="7B7E5E62" wp14:editId="5D379BB3">
+            <wp:extent cx="5943600" cy="3824605"/>
+            <wp:effectExtent l="0" t="0" r="0" b="0"/>
+            <wp:docPr id="5" name="Picture 5"/>
+            <wp:cNvGraphicFramePr>
+              <a:graphicFrameLocks xmlns:a="http://schemas.openxmlformats.org/drawingml/2006/main" noChangeAspect="1"/>
+            </wp:cNvGraphicFramePr>
+            <a:graphic xmlns:a="http://schemas.openxmlformats.org/drawingml/2006/main">
+              <a:graphicData uri="http://schemas.openxmlformats.org/drawingml/2006/picture">
+                <pic:pic xmlns:pic="http://schemas.openxmlformats.org/drawingml/2006/picture">
+                  <pic:nvPicPr>
+                    <pic:cNvPr id="5" name="Screen Shot 2018-04-08 at 10.01.39 PM.png"/>
+                    <pic:cNvPicPr/>
+                  </pic:nvPicPr>
+                  <pic:blipFill>
+                    <a:blip r:embed="rId8">
+                      <a:extLst>
+                        <a:ext uri="{28A0092B-C50C-407E-A947-70E740481C1C}">
+                          <a14:useLocalDpi xmlns:a14="http://schemas.microsoft.com/office/drawing/2010/main" val="0"/>
+                        </a:ext>
+                      </a:extLst>
+                    </a:blip>
+                    <a:stretch>
+                      <a:fillRect/>
+                    </a:stretch>
+                  </pic:blipFill>
+                  <pic:spPr>
+                    <a:xfrm>
+                      <a:off x="0" y="0"/>
+                      <a:ext cx="5943600" cy="3824605"/>
+                    </a:xfrm>
+                    <a:prstGeom prst="rect">
+                      <a:avLst/>
+                    </a:prstGeom>
                   </pic:spPr>
                 </pic:pic>
               </a:graphicData>
@@ -11165,6 +11070,17 @@
       </w:tblCellMar>
     </w:tblPr>
   </w:style>
+  <w:style w:type="paragraph" w:styleId="ListParagraph">
+    <w:name w:val="List Paragraph"/>
+    <w:basedOn w:val="Normal"/>
+    <w:uiPriority w:val="34"/>
+    <w:qFormat/>
+    <w:rsid w:val="00EE40F9"/>
+    <w:pPr>
+      <w:ind w:left="720"/>
+      <w:contextualSpacing/>
+    </w:pPr>
+  </w:style>
 </w:styles>
 </file>
 

</xml_diff>

<commit_message>
Added 3 more UML Diagrams
</commit_message>
<xml_diff>
--- a/UseCases&UserStories&SystemRequirements.docx
+++ b/UseCases&UserStories&SystemRequirements.docx
@@ -4425,6 +4425,146 @@
               <w:spacing w:line="240" w:lineRule="auto"/>
             </w:pPr>
             <w:r>
+              <w:t>Host</w:t>
+            </w:r>
+          </w:p>
+        </w:tc>
+        <w:tc>
+          <w:tcPr>
+            <w:tcW w:w="4695" w:type="dxa"/>
+            <w:shd w:val="clear" w:color="auto" w:fill="auto"/>
+            <w:tcMar>
+              <w:top w:w="100" w:type="dxa"/>
+              <w:left w:w="100" w:type="dxa"/>
+              <w:bottom w:w="100" w:type="dxa"/>
+              <w:right w:w="100" w:type="dxa"/>
+            </w:tcMar>
+          </w:tcPr>
+          <w:p>
+            <w:pPr>
+              <w:widowControl w:val="0"/>
+              <w:spacing w:line="240" w:lineRule="auto"/>
+            </w:pPr>
+            <w:r>
+              <w:t>See the current players in the lobby</w:t>
+            </w:r>
+          </w:p>
+        </w:tc>
+        <w:tc>
+          <w:tcPr>
+            <w:tcW w:w="2655" w:type="dxa"/>
+            <w:shd w:val="clear" w:color="auto" w:fill="auto"/>
+            <w:tcMar>
+              <w:top w:w="100" w:type="dxa"/>
+              <w:left w:w="100" w:type="dxa"/>
+              <w:bottom w:w="100" w:type="dxa"/>
+              <w:right w:w="100" w:type="dxa"/>
+            </w:tcMar>
+          </w:tcPr>
+          <w:p>
+            <w:pPr>
+              <w:widowControl w:val="0"/>
+              <w:spacing w:line="240" w:lineRule="auto"/>
+            </w:pPr>
+            <w:proofErr w:type="spellStart"/>
+            <w:r>
+              <w:t>ViewUsers</w:t>
+            </w:r>
+            <w:proofErr w:type="spellEnd"/>
+            <w:r>
+              <w:t xml:space="preserve"> (UC-4)</w:t>
+            </w:r>
+          </w:p>
+        </w:tc>
+      </w:tr>
+      <w:tr>
+        <w:tc>
+          <w:tcPr>
+            <w:tcW w:w="2010" w:type="dxa"/>
+            <w:shd w:val="clear" w:color="auto" w:fill="auto"/>
+            <w:tcMar>
+              <w:top w:w="100" w:type="dxa"/>
+              <w:left w:w="100" w:type="dxa"/>
+              <w:bottom w:w="100" w:type="dxa"/>
+              <w:right w:w="100" w:type="dxa"/>
+            </w:tcMar>
+          </w:tcPr>
+          <w:p>
+            <w:pPr>
+              <w:widowControl w:val="0"/>
+              <w:spacing w:line="240" w:lineRule="auto"/>
+            </w:pPr>
+            <w:r>
+              <w:t>Host</w:t>
+            </w:r>
+          </w:p>
+        </w:tc>
+        <w:tc>
+          <w:tcPr>
+            <w:tcW w:w="4695" w:type="dxa"/>
+            <w:shd w:val="clear" w:color="auto" w:fill="auto"/>
+            <w:tcMar>
+              <w:top w:w="100" w:type="dxa"/>
+              <w:left w:w="100" w:type="dxa"/>
+              <w:bottom w:w="100" w:type="dxa"/>
+              <w:right w:w="100" w:type="dxa"/>
+            </w:tcMar>
+          </w:tcPr>
+          <w:p>
+            <w:pPr>
+              <w:widowControl w:val="0"/>
+              <w:spacing w:line="240" w:lineRule="auto"/>
+            </w:pPr>
+            <w:r>
+              <w:t>Edit the settings for the current game</w:t>
+            </w:r>
+          </w:p>
+        </w:tc>
+        <w:tc>
+          <w:tcPr>
+            <w:tcW w:w="2655" w:type="dxa"/>
+            <w:shd w:val="clear" w:color="auto" w:fill="auto"/>
+            <w:tcMar>
+              <w:top w:w="100" w:type="dxa"/>
+              <w:left w:w="100" w:type="dxa"/>
+              <w:bottom w:w="100" w:type="dxa"/>
+              <w:right w:w="100" w:type="dxa"/>
+            </w:tcMar>
+          </w:tcPr>
+          <w:p>
+            <w:pPr>
+              <w:widowControl w:val="0"/>
+              <w:spacing w:line="240" w:lineRule="auto"/>
+            </w:pPr>
+            <w:proofErr w:type="spellStart"/>
+            <w:r>
+              <w:t>EditSettings</w:t>
+            </w:r>
+            <w:proofErr w:type="spellEnd"/>
+            <w:r>
+              <w:t xml:space="preserve"> (UC-5)</w:t>
+            </w:r>
+          </w:p>
+        </w:tc>
+      </w:tr>
+      <w:tr>
+        <w:tc>
+          <w:tcPr>
+            <w:tcW w:w="2010" w:type="dxa"/>
+            <w:shd w:val="clear" w:color="auto" w:fill="auto"/>
+            <w:tcMar>
+              <w:top w:w="100" w:type="dxa"/>
+              <w:left w:w="100" w:type="dxa"/>
+              <w:bottom w:w="100" w:type="dxa"/>
+              <w:right w:w="100" w:type="dxa"/>
+            </w:tcMar>
+          </w:tcPr>
+          <w:p>
+            <w:pPr>
+              <w:widowControl w:val="0"/>
+              <w:spacing w:line="240" w:lineRule="auto"/>
+            </w:pPr>
+            <w:r>
               <w:t>General Player</w:t>
             </w:r>
           </w:p>
@@ -4446,7 +4586,7 @@
               <w:spacing w:line="240" w:lineRule="auto"/>
             </w:pPr>
             <w:r>
-              <w:t>Create and store my username</w:t>
+              <w:t>Can view the question I am supposed to answer</w:t>
             </w:r>
           </w:p>
         </w:tc>
@@ -4468,11 +4608,11 @@
             </w:pPr>
             <w:proofErr w:type="spellStart"/>
             <w:r>
-              <w:t>MakeProfile</w:t>
+              <w:t>ReceiveQuestion</w:t>
             </w:r>
             <w:proofErr w:type="spellEnd"/>
             <w:r>
-              <w:t xml:space="preserve"> (UC-4)</w:t>
+              <w:t xml:space="preserve"> (UC-6)</w:t>
             </w:r>
           </w:p>
         </w:tc>
@@ -4495,7 +4635,7 @@
               <w:spacing w:line="240" w:lineRule="auto"/>
             </w:pPr>
             <w:r>
-              <w:t>Host</w:t>
+              <w:t>General Player</w:t>
             </w:r>
           </w:p>
         </w:tc>
@@ -4516,7 +4656,7 @@
               <w:spacing w:line="240" w:lineRule="auto"/>
             </w:pPr>
             <w:r>
-              <w:t>See the current players in the lobby</w:t>
+              <w:t>Vote on other players answers</w:t>
             </w:r>
           </w:p>
         </w:tc>
@@ -4536,13 +4676,78 @@
               <w:widowControl w:val="0"/>
               <w:spacing w:line="240" w:lineRule="auto"/>
             </w:pPr>
+            <w:r>
+              <w:t>Vote (UC-7)</w:t>
+            </w:r>
+          </w:p>
+        </w:tc>
+      </w:tr>
+      <w:tr>
+        <w:tc>
+          <w:tcPr>
+            <w:tcW w:w="2010" w:type="dxa"/>
+            <w:shd w:val="clear" w:color="auto" w:fill="auto"/>
+            <w:tcMar>
+              <w:top w:w="100" w:type="dxa"/>
+              <w:left w:w="100" w:type="dxa"/>
+              <w:bottom w:w="100" w:type="dxa"/>
+              <w:right w:w="100" w:type="dxa"/>
+            </w:tcMar>
+          </w:tcPr>
+          <w:p>
+            <w:pPr>
+              <w:widowControl w:val="0"/>
+              <w:spacing w:line="240" w:lineRule="auto"/>
+            </w:pPr>
+            <w:r>
+              <w:t>General Player</w:t>
+            </w:r>
+          </w:p>
+        </w:tc>
+        <w:tc>
+          <w:tcPr>
+            <w:tcW w:w="4695" w:type="dxa"/>
+            <w:shd w:val="clear" w:color="auto" w:fill="auto"/>
+            <w:tcMar>
+              <w:top w:w="100" w:type="dxa"/>
+              <w:left w:w="100" w:type="dxa"/>
+              <w:bottom w:w="100" w:type="dxa"/>
+              <w:right w:w="100" w:type="dxa"/>
+            </w:tcMar>
+          </w:tcPr>
+          <w:p>
+            <w:pPr>
+              <w:widowControl w:val="0"/>
+              <w:spacing w:line="240" w:lineRule="auto"/>
+            </w:pPr>
+            <w:r>
+              <w:t>I can see the Scoreboard at the end of each round</w:t>
+            </w:r>
+          </w:p>
+        </w:tc>
+        <w:tc>
+          <w:tcPr>
+            <w:tcW w:w="2655" w:type="dxa"/>
+            <w:shd w:val="clear" w:color="auto" w:fill="auto"/>
+            <w:tcMar>
+              <w:top w:w="100" w:type="dxa"/>
+              <w:left w:w="100" w:type="dxa"/>
+              <w:bottom w:w="100" w:type="dxa"/>
+              <w:right w:w="100" w:type="dxa"/>
+            </w:tcMar>
+          </w:tcPr>
+          <w:p>
+            <w:pPr>
+              <w:widowControl w:val="0"/>
+              <w:spacing w:line="240" w:lineRule="auto"/>
+            </w:pPr>
             <w:proofErr w:type="spellStart"/>
             <w:r>
-              <w:t>ViewUsers</w:t>
+              <w:t>ShowScoreboard</w:t>
             </w:r>
             <w:proofErr w:type="spellEnd"/>
             <w:r>
-              <w:t xml:space="preserve"> (UC-5)</w:t>
+              <w:t xml:space="preserve"> (UC-8)</w:t>
             </w:r>
           </w:p>
         </w:tc>
@@ -4565,7 +4770,7 @@
               <w:spacing w:line="240" w:lineRule="auto"/>
             </w:pPr>
             <w:r>
-              <w:t>Host</w:t>
+              <w:t>General Player</w:t>
             </w:r>
           </w:p>
         </w:tc>
@@ -4586,7 +4791,7 @@
               <w:spacing w:line="240" w:lineRule="auto"/>
             </w:pPr>
             <w:r>
-              <w:t>Edit the settings for the current game</w:t>
+              <w:t>I can respond to the question I am supposed to answer</w:t>
             </w:r>
           </w:p>
         </w:tc>
@@ -4606,283 +4811,8 @@
               <w:widowControl w:val="0"/>
               <w:spacing w:line="240" w:lineRule="auto"/>
             </w:pPr>
-            <w:proofErr w:type="spellStart"/>
-            <w:r>
-              <w:t>EditSettings</w:t>
-            </w:r>
-            <w:proofErr w:type="spellEnd"/>
-            <w:r>
-              <w:t xml:space="preserve"> (UC-6)</w:t>
-            </w:r>
-          </w:p>
-        </w:tc>
-      </w:tr>
-      <w:tr>
-        <w:tc>
-          <w:tcPr>
-            <w:tcW w:w="2010" w:type="dxa"/>
-            <w:shd w:val="clear" w:color="auto" w:fill="auto"/>
-            <w:tcMar>
-              <w:top w:w="100" w:type="dxa"/>
-              <w:left w:w="100" w:type="dxa"/>
-              <w:bottom w:w="100" w:type="dxa"/>
-              <w:right w:w="100" w:type="dxa"/>
-            </w:tcMar>
-          </w:tcPr>
-          <w:p>
-            <w:pPr>
-              <w:widowControl w:val="0"/>
-              <w:spacing w:line="240" w:lineRule="auto"/>
-            </w:pPr>
-            <w:r>
-              <w:t>General Player</w:t>
-            </w:r>
-          </w:p>
-        </w:tc>
-        <w:tc>
-          <w:tcPr>
-            <w:tcW w:w="4695" w:type="dxa"/>
-            <w:shd w:val="clear" w:color="auto" w:fill="auto"/>
-            <w:tcMar>
-              <w:top w:w="100" w:type="dxa"/>
-              <w:left w:w="100" w:type="dxa"/>
-              <w:bottom w:w="100" w:type="dxa"/>
-              <w:right w:w="100" w:type="dxa"/>
-            </w:tcMar>
-          </w:tcPr>
-          <w:p>
-            <w:pPr>
-              <w:widowControl w:val="0"/>
-              <w:spacing w:line="240" w:lineRule="auto"/>
-            </w:pPr>
-            <w:r>
-              <w:t>Can view the question I am supposed to answer</w:t>
-            </w:r>
-          </w:p>
-        </w:tc>
-        <w:tc>
-          <w:tcPr>
-            <w:tcW w:w="2655" w:type="dxa"/>
-            <w:shd w:val="clear" w:color="auto" w:fill="auto"/>
-            <w:tcMar>
-              <w:top w:w="100" w:type="dxa"/>
-              <w:left w:w="100" w:type="dxa"/>
-              <w:bottom w:w="100" w:type="dxa"/>
-              <w:right w:w="100" w:type="dxa"/>
-            </w:tcMar>
-          </w:tcPr>
-          <w:p>
-            <w:pPr>
-              <w:widowControl w:val="0"/>
-              <w:spacing w:line="240" w:lineRule="auto"/>
-            </w:pPr>
-            <w:proofErr w:type="spellStart"/>
-            <w:r>
-              <w:t>ReceiveQuestion</w:t>
-            </w:r>
-            <w:proofErr w:type="spellEnd"/>
-            <w:r>
-              <w:t xml:space="preserve"> (UC-7)</w:t>
-            </w:r>
-          </w:p>
-        </w:tc>
-      </w:tr>
-      <w:tr>
-        <w:tc>
-          <w:tcPr>
-            <w:tcW w:w="2010" w:type="dxa"/>
-            <w:shd w:val="clear" w:color="auto" w:fill="auto"/>
-            <w:tcMar>
-              <w:top w:w="100" w:type="dxa"/>
-              <w:left w:w="100" w:type="dxa"/>
-              <w:bottom w:w="100" w:type="dxa"/>
-              <w:right w:w="100" w:type="dxa"/>
-            </w:tcMar>
-          </w:tcPr>
-          <w:p>
-            <w:pPr>
-              <w:widowControl w:val="0"/>
-              <w:spacing w:line="240" w:lineRule="auto"/>
-            </w:pPr>
-            <w:r>
-              <w:t>General Player</w:t>
-            </w:r>
-          </w:p>
-        </w:tc>
-        <w:tc>
-          <w:tcPr>
-            <w:tcW w:w="4695" w:type="dxa"/>
-            <w:shd w:val="clear" w:color="auto" w:fill="auto"/>
-            <w:tcMar>
-              <w:top w:w="100" w:type="dxa"/>
-              <w:left w:w="100" w:type="dxa"/>
-              <w:bottom w:w="100" w:type="dxa"/>
-              <w:right w:w="100" w:type="dxa"/>
-            </w:tcMar>
-          </w:tcPr>
-          <w:p>
-            <w:pPr>
-              <w:widowControl w:val="0"/>
-              <w:spacing w:line="240" w:lineRule="auto"/>
-            </w:pPr>
-            <w:r>
-              <w:t>Vote on other players answers</w:t>
-            </w:r>
-          </w:p>
-        </w:tc>
-        <w:tc>
-          <w:tcPr>
-            <w:tcW w:w="2655" w:type="dxa"/>
-            <w:shd w:val="clear" w:color="auto" w:fill="auto"/>
-            <w:tcMar>
-              <w:top w:w="100" w:type="dxa"/>
-              <w:left w:w="100" w:type="dxa"/>
-              <w:bottom w:w="100" w:type="dxa"/>
-              <w:right w:w="100" w:type="dxa"/>
-            </w:tcMar>
-          </w:tcPr>
-          <w:p>
-            <w:pPr>
-              <w:widowControl w:val="0"/>
-              <w:spacing w:line="240" w:lineRule="auto"/>
-            </w:pPr>
-            <w:r>
-              <w:t>Vote (UC-8)</w:t>
-            </w:r>
-          </w:p>
-        </w:tc>
-      </w:tr>
-      <w:tr>
-        <w:tc>
-          <w:tcPr>
-            <w:tcW w:w="2010" w:type="dxa"/>
-            <w:shd w:val="clear" w:color="auto" w:fill="auto"/>
-            <w:tcMar>
-              <w:top w:w="100" w:type="dxa"/>
-              <w:left w:w="100" w:type="dxa"/>
-              <w:bottom w:w="100" w:type="dxa"/>
-              <w:right w:w="100" w:type="dxa"/>
-            </w:tcMar>
-          </w:tcPr>
-          <w:p>
-            <w:pPr>
-              <w:widowControl w:val="0"/>
-              <w:spacing w:line="240" w:lineRule="auto"/>
-            </w:pPr>
-            <w:r>
-              <w:t>General Player</w:t>
-            </w:r>
-          </w:p>
-        </w:tc>
-        <w:tc>
-          <w:tcPr>
-            <w:tcW w:w="4695" w:type="dxa"/>
-            <w:shd w:val="clear" w:color="auto" w:fill="auto"/>
-            <w:tcMar>
-              <w:top w:w="100" w:type="dxa"/>
-              <w:left w:w="100" w:type="dxa"/>
-              <w:bottom w:w="100" w:type="dxa"/>
-              <w:right w:w="100" w:type="dxa"/>
-            </w:tcMar>
-          </w:tcPr>
-          <w:p>
-            <w:pPr>
-              <w:widowControl w:val="0"/>
-              <w:spacing w:line="240" w:lineRule="auto"/>
-            </w:pPr>
-            <w:r>
-              <w:t>I can see the Scoreboard at the end of each round</w:t>
-            </w:r>
-          </w:p>
-        </w:tc>
-        <w:tc>
-          <w:tcPr>
-            <w:tcW w:w="2655" w:type="dxa"/>
-            <w:shd w:val="clear" w:color="auto" w:fill="auto"/>
-            <w:tcMar>
-              <w:top w:w="100" w:type="dxa"/>
-              <w:left w:w="100" w:type="dxa"/>
-              <w:bottom w:w="100" w:type="dxa"/>
-              <w:right w:w="100" w:type="dxa"/>
-            </w:tcMar>
-          </w:tcPr>
-          <w:p>
-            <w:pPr>
-              <w:widowControl w:val="0"/>
-              <w:spacing w:line="240" w:lineRule="auto"/>
-            </w:pPr>
-            <w:proofErr w:type="spellStart"/>
-            <w:r>
-              <w:t>ShowScoreboard</w:t>
-            </w:r>
-            <w:proofErr w:type="spellEnd"/>
-            <w:r>
-              <w:t xml:space="preserve"> (UC-9)</w:t>
-            </w:r>
-          </w:p>
-        </w:tc>
-      </w:tr>
-      <w:tr>
-        <w:tc>
-          <w:tcPr>
-            <w:tcW w:w="2010" w:type="dxa"/>
-            <w:shd w:val="clear" w:color="auto" w:fill="auto"/>
-            <w:tcMar>
-              <w:top w:w="100" w:type="dxa"/>
-              <w:left w:w="100" w:type="dxa"/>
-              <w:bottom w:w="100" w:type="dxa"/>
-              <w:right w:w="100" w:type="dxa"/>
-            </w:tcMar>
-          </w:tcPr>
-          <w:p>
-            <w:pPr>
-              <w:widowControl w:val="0"/>
-              <w:spacing w:line="240" w:lineRule="auto"/>
-            </w:pPr>
-            <w:r>
-              <w:t>General Player</w:t>
-            </w:r>
-          </w:p>
-        </w:tc>
-        <w:tc>
-          <w:tcPr>
-            <w:tcW w:w="4695" w:type="dxa"/>
-            <w:shd w:val="clear" w:color="auto" w:fill="auto"/>
-            <w:tcMar>
-              <w:top w:w="100" w:type="dxa"/>
-              <w:left w:w="100" w:type="dxa"/>
-              <w:bottom w:w="100" w:type="dxa"/>
-              <w:right w:w="100" w:type="dxa"/>
-            </w:tcMar>
-          </w:tcPr>
-          <w:p>
-            <w:pPr>
-              <w:widowControl w:val="0"/>
-              <w:spacing w:line="240" w:lineRule="auto"/>
-            </w:pPr>
-            <w:r>
-              <w:t>I can respond to the question I am supposed to answer</w:t>
-            </w:r>
-          </w:p>
-        </w:tc>
-        <w:tc>
-          <w:tcPr>
-            <w:tcW w:w="2655" w:type="dxa"/>
-            <w:shd w:val="clear" w:color="auto" w:fill="auto"/>
-            <w:tcMar>
-              <w:top w:w="100" w:type="dxa"/>
-              <w:left w:w="100" w:type="dxa"/>
-              <w:bottom w:w="100" w:type="dxa"/>
-              <w:right w:w="100" w:type="dxa"/>
-            </w:tcMar>
-          </w:tcPr>
-          <w:p>
-            <w:pPr>
-              <w:widowControl w:val="0"/>
-              <w:spacing w:line="240" w:lineRule="auto"/>
-            </w:pPr>
-            <w:r>
-              <w:t>Submit (UC-10)</w:t>
+            <w:r>
+              <w:t>Submit (UC-9)</w:t>
             </w:r>
           </w:p>
         </w:tc>
@@ -4915,7 +4845,6 @@
           <w:sz w:val="28"/>
           <w:u w:val="single"/>
         </w:rPr>
-        <w:lastRenderedPageBreak/>
         <w:t>Detailed use cases:</w:t>
       </w:r>
     </w:p>
@@ -5834,6 +5763,7 @@
               <w:rPr>
                 <w:b/>
               </w:rPr>
+              <w:lastRenderedPageBreak/>
               <w:t>Use Case ID: 3</w:t>
             </w:r>
           </w:p>
@@ -6722,65 +6652,65 @@
               <w:rPr>
                 <w:b/>
               </w:rPr>
+              <w:t xml:space="preserve">Use Case ID: </w:t>
+            </w:r>
+            <w:r>
+              <w:rPr>
+                <w:b/>
+              </w:rPr>
+              <w:t>5</w:t>
+            </w:r>
+          </w:p>
+        </w:tc>
+        <w:tc>
+          <w:tcPr>
+            <w:tcW w:w="7155" w:type="dxa"/>
+            <w:shd w:val="clear" w:color="auto" w:fill="auto"/>
+            <w:tcMar>
+              <w:top w:w="100" w:type="dxa"/>
+              <w:left w:w="100" w:type="dxa"/>
+              <w:bottom w:w="100" w:type="dxa"/>
+              <w:right w:w="100" w:type="dxa"/>
+            </w:tcMar>
+          </w:tcPr>
+          <w:p>
+            <w:pPr>
+              <w:widowControl w:val="0"/>
+              <w:spacing w:line="240" w:lineRule="auto"/>
+              <w:rPr>
+                <w:b/>
+              </w:rPr>
+            </w:pPr>
+            <w:proofErr w:type="spellStart"/>
+            <w:r>
+              <w:rPr>
+                <w:b/>
+              </w:rPr>
+              <w:t>EditSettings</w:t>
+            </w:r>
+            <w:proofErr w:type="spellEnd"/>
+          </w:p>
+        </w:tc>
+      </w:tr>
+      <w:tr>
+        <w:tc>
+          <w:tcPr>
+            <w:tcW w:w="2220" w:type="dxa"/>
+            <w:shd w:val="clear" w:color="auto" w:fill="auto"/>
+            <w:tcMar>
+              <w:top w:w="100" w:type="dxa"/>
+              <w:left w:w="100" w:type="dxa"/>
+              <w:bottom w:w="100" w:type="dxa"/>
+              <w:right w:w="100" w:type="dxa"/>
+            </w:tcMar>
+          </w:tcPr>
+          <w:p>
+            <w:pPr>
+              <w:widowControl w:val="0"/>
+              <w:spacing w:line="240" w:lineRule="auto"/>
+            </w:pPr>
+            <w:r>
               <w:lastRenderedPageBreak/>
-              <w:t xml:space="preserve">Use Case ID: </w:t>
-            </w:r>
-            <w:r>
-              <w:rPr>
-                <w:b/>
-              </w:rPr>
-              <w:t>5</w:t>
-            </w:r>
-          </w:p>
-        </w:tc>
-        <w:tc>
-          <w:tcPr>
-            <w:tcW w:w="7155" w:type="dxa"/>
-            <w:shd w:val="clear" w:color="auto" w:fill="auto"/>
-            <w:tcMar>
-              <w:top w:w="100" w:type="dxa"/>
-              <w:left w:w="100" w:type="dxa"/>
-              <w:bottom w:w="100" w:type="dxa"/>
-              <w:right w:w="100" w:type="dxa"/>
-            </w:tcMar>
-          </w:tcPr>
-          <w:p>
-            <w:pPr>
-              <w:widowControl w:val="0"/>
-              <w:spacing w:line="240" w:lineRule="auto"/>
-              <w:rPr>
-                <w:b/>
-              </w:rPr>
-            </w:pPr>
-            <w:proofErr w:type="spellStart"/>
-            <w:r>
-              <w:rPr>
-                <w:b/>
-              </w:rPr>
-              <w:t>EditSettings</w:t>
-            </w:r>
-            <w:proofErr w:type="spellEnd"/>
-          </w:p>
-        </w:tc>
-      </w:tr>
-      <w:tr>
-        <w:tc>
-          <w:tcPr>
-            <w:tcW w:w="2220" w:type="dxa"/>
-            <w:shd w:val="clear" w:color="auto" w:fill="auto"/>
-            <w:tcMar>
-              <w:top w:w="100" w:type="dxa"/>
-              <w:left w:w="100" w:type="dxa"/>
-              <w:bottom w:w="100" w:type="dxa"/>
-              <w:right w:w="100" w:type="dxa"/>
-            </w:tcMar>
-          </w:tcPr>
-          <w:p>
-            <w:pPr>
-              <w:widowControl w:val="0"/>
-              <w:spacing w:line="240" w:lineRule="auto"/>
-            </w:pPr>
-            <w:r>
               <w:t>Related Requirements</w:t>
             </w:r>
           </w:p>
@@ -7608,63 +7538,63 @@
               <w:rPr>
                 <w:b/>
               </w:rPr>
+              <w:t xml:space="preserve">Use Case ID: </w:t>
+            </w:r>
+            <w:r>
+              <w:rPr>
+                <w:b/>
+              </w:rPr>
+              <w:t>7</w:t>
+            </w:r>
+          </w:p>
+        </w:tc>
+        <w:tc>
+          <w:tcPr>
+            <w:tcW w:w="7155" w:type="dxa"/>
+            <w:shd w:val="clear" w:color="auto" w:fill="auto"/>
+            <w:tcMar>
+              <w:top w:w="100" w:type="dxa"/>
+              <w:left w:w="100" w:type="dxa"/>
+              <w:bottom w:w="100" w:type="dxa"/>
+              <w:right w:w="100" w:type="dxa"/>
+            </w:tcMar>
+          </w:tcPr>
+          <w:p>
+            <w:pPr>
+              <w:widowControl w:val="0"/>
+              <w:spacing w:line="240" w:lineRule="auto"/>
+              <w:rPr>
+                <w:b/>
+              </w:rPr>
+            </w:pPr>
+            <w:r>
+              <w:rPr>
+                <w:b/>
+              </w:rPr>
+              <w:t>Vote</w:t>
+            </w:r>
+          </w:p>
+        </w:tc>
+      </w:tr>
+      <w:tr>
+        <w:tc>
+          <w:tcPr>
+            <w:tcW w:w="2220" w:type="dxa"/>
+            <w:shd w:val="clear" w:color="auto" w:fill="auto"/>
+            <w:tcMar>
+              <w:top w:w="100" w:type="dxa"/>
+              <w:left w:w="100" w:type="dxa"/>
+              <w:bottom w:w="100" w:type="dxa"/>
+              <w:right w:w="100" w:type="dxa"/>
+            </w:tcMar>
+          </w:tcPr>
+          <w:p>
+            <w:pPr>
+              <w:widowControl w:val="0"/>
+              <w:spacing w:line="240" w:lineRule="auto"/>
+            </w:pPr>
+            <w:r>
               <w:lastRenderedPageBreak/>
-              <w:t xml:space="preserve">Use Case ID: </w:t>
-            </w:r>
-            <w:r>
-              <w:rPr>
-                <w:b/>
-              </w:rPr>
-              <w:t>7</w:t>
-            </w:r>
-          </w:p>
-        </w:tc>
-        <w:tc>
-          <w:tcPr>
-            <w:tcW w:w="7155" w:type="dxa"/>
-            <w:shd w:val="clear" w:color="auto" w:fill="auto"/>
-            <w:tcMar>
-              <w:top w:w="100" w:type="dxa"/>
-              <w:left w:w="100" w:type="dxa"/>
-              <w:bottom w:w="100" w:type="dxa"/>
-              <w:right w:w="100" w:type="dxa"/>
-            </w:tcMar>
-          </w:tcPr>
-          <w:p>
-            <w:pPr>
-              <w:widowControl w:val="0"/>
-              <w:spacing w:line="240" w:lineRule="auto"/>
-              <w:rPr>
-                <w:b/>
-              </w:rPr>
-            </w:pPr>
-            <w:r>
-              <w:rPr>
-                <w:b/>
-              </w:rPr>
-              <w:t>Vote</w:t>
-            </w:r>
-          </w:p>
-        </w:tc>
-      </w:tr>
-      <w:tr>
-        <w:tc>
-          <w:tcPr>
-            <w:tcW w:w="2220" w:type="dxa"/>
-            <w:shd w:val="clear" w:color="auto" w:fill="auto"/>
-            <w:tcMar>
-              <w:top w:w="100" w:type="dxa"/>
-              <w:left w:w="100" w:type="dxa"/>
-              <w:bottom w:w="100" w:type="dxa"/>
-              <w:right w:w="100" w:type="dxa"/>
-            </w:tcMar>
-          </w:tcPr>
-          <w:p>
-            <w:pPr>
-              <w:widowControl w:val="0"/>
-              <w:spacing w:line="240" w:lineRule="auto"/>
-            </w:pPr>
-            <w:r>
               <w:t>Related Requirements</w:t>
             </w:r>
           </w:p>
@@ -8636,51 +8566,51 @@
               <w:spacing w:line="240" w:lineRule="auto"/>
             </w:pPr>
             <w:r>
+              <w:t>Participating Actors</w:t>
+            </w:r>
+          </w:p>
+        </w:tc>
+        <w:tc>
+          <w:tcPr>
+            <w:tcW w:w="7155" w:type="dxa"/>
+            <w:shd w:val="clear" w:color="auto" w:fill="auto"/>
+            <w:tcMar>
+              <w:top w:w="100" w:type="dxa"/>
+              <w:left w:w="100" w:type="dxa"/>
+              <w:bottom w:w="100" w:type="dxa"/>
+              <w:right w:w="100" w:type="dxa"/>
+            </w:tcMar>
+          </w:tcPr>
+          <w:p>
+            <w:pPr>
+              <w:widowControl w:val="0"/>
+              <w:spacing w:line="240" w:lineRule="auto"/>
+            </w:pPr>
+            <w:r>
+              <w:t>N/A</w:t>
+            </w:r>
+          </w:p>
+        </w:tc>
+      </w:tr>
+      <w:tr>
+        <w:tc>
+          <w:tcPr>
+            <w:tcW w:w="2220" w:type="dxa"/>
+            <w:shd w:val="clear" w:color="auto" w:fill="auto"/>
+            <w:tcMar>
+              <w:top w:w="100" w:type="dxa"/>
+              <w:left w:w="100" w:type="dxa"/>
+              <w:bottom w:w="100" w:type="dxa"/>
+              <w:right w:w="100" w:type="dxa"/>
+            </w:tcMar>
+          </w:tcPr>
+          <w:p>
+            <w:pPr>
+              <w:widowControl w:val="0"/>
+              <w:spacing w:line="240" w:lineRule="auto"/>
+            </w:pPr>
+            <w:r>
               <w:lastRenderedPageBreak/>
-              <w:t>Participating Actors</w:t>
-            </w:r>
-          </w:p>
-        </w:tc>
-        <w:tc>
-          <w:tcPr>
-            <w:tcW w:w="7155" w:type="dxa"/>
-            <w:shd w:val="clear" w:color="auto" w:fill="auto"/>
-            <w:tcMar>
-              <w:top w:w="100" w:type="dxa"/>
-              <w:left w:w="100" w:type="dxa"/>
-              <w:bottom w:w="100" w:type="dxa"/>
-              <w:right w:w="100" w:type="dxa"/>
-            </w:tcMar>
-          </w:tcPr>
-          <w:p>
-            <w:pPr>
-              <w:widowControl w:val="0"/>
-              <w:spacing w:line="240" w:lineRule="auto"/>
-            </w:pPr>
-            <w:r>
-              <w:t>N/A</w:t>
-            </w:r>
-          </w:p>
-        </w:tc>
-      </w:tr>
-      <w:tr>
-        <w:tc>
-          <w:tcPr>
-            <w:tcW w:w="2220" w:type="dxa"/>
-            <w:shd w:val="clear" w:color="auto" w:fill="auto"/>
-            <w:tcMar>
-              <w:top w:w="100" w:type="dxa"/>
-              <w:left w:w="100" w:type="dxa"/>
-              <w:bottom w:w="100" w:type="dxa"/>
-              <w:right w:w="100" w:type="dxa"/>
-            </w:tcMar>
-          </w:tcPr>
-          <w:p>
-            <w:pPr>
-              <w:widowControl w:val="0"/>
-              <w:spacing w:line="240" w:lineRule="auto"/>
-            </w:pPr>
-            <w:r>
               <w:t>Preconditions</w:t>
             </w:r>
           </w:p>
@@ -8873,7 +8803,6 @@
           <w:sz w:val="28"/>
           <w:u w:val="single"/>
         </w:rPr>
-        <w:lastRenderedPageBreak/>
         <w:t>Use Case Diagram</w:t>
       </w:r>
       <w:r>
@@ -8984,17 +8913,7 @@
           <w:sz w:val="28"/>
           <w:u w:val="single"/>
         </w:rPr>
-        <w:lastRenderedPageBreak/>
-        <w:t xml:space="preserve">UML Use Case </w:t>
-      </w:r>
-      <w:bookmarkStart w:id="0" w:name="_GoBack"/>
-      <w:bookmarkEnd w:id="0"/>
-      <w:r>
-        <w:rPr>
-          <w:sz w:val="28"/>
-          <w:u w:val="single"/>
-        </w:rPr>
-        <w:t>Sequence Diagrams</w:t>
+        <w:t>UML Use Case Sequence Diagrams</w:t>
       </w:r>
     </w:p>
     <w:p>
@@ -9173,6 +9092,177 @@
           </wp:inline>
         </w:drawing>
       </w:r>
+    </w:p>
+    <w:p>
+      <w:pPr>
+        <w:rPr>
+          <w:sz w:val="28"/>
+          <w:u w:val="single"/>
+        </w:rPr>
+      </w:pPr>
+      <w:r>
+        <w:rPr>
+          <w:noProof/>
+          <w:sz w:val="28"/>
+          <w:u w:val="single"/>
+        </w:rPr>
+        <w:drawing>
+          <wp:inline distT="0" distB="0" distL="0" distR="0" wp14:anchorId="7E797533" wp14:editId="6E969AC6">
+            <wp:extent cx="5943600" cy="4032885"/>
+            <wp:effectExtent l="0" t="0" r="0" b="5715"/>
+            <wp:docPr id="1" name="Picture 1"/>
+            <wp:cNvGraphicFramePr>
+              <a:graphicFrameLocks xmlns:a="http://schemas.openxmlformats.org/drawingml/2006/main" noChangeAspect="1"/>
+            </wp:cNvGraphicFramePr>
+            <a:graphic xmlns:a="http://schemas.openxmlformats.org/drawingml/2006/main">
+              <a:graphicData uri="http://schemas.openxmlformats.org/drawingml/2006/picture">
+                <pic:pic xmlns:pic="http://schemas.openxmlformats.org/drawingml/2006/picture">
+                  <pic:nvPicPr>
+                    <pic:cNvPr id="1" name="ViewUsers.PNG"/>
+                    <pic:cNvPicPr/>
+                  </pic:nvPicPr>
+                  <pic:blipFill>
+                    <a:blip r:embed="rId9">
+                      <a:extLst>
+                        <a:ext uri="{28A0092B-C50C-407E-A947-70E740481C1C}">
+                          <a14:useLocalDpi xmlns:a14="http://schemas.microsoft.com/office/drawing/2010/main" val="0"/>
+                        </a:ext>
+                      </a:extLst>
+                    </a:blip>
+                    <a:stretch>
+                      <a:fillRect/>
+                    </a:stretch>
+                  </pic:blipFill>
+                  <pic:spPr>
+                    <a:xfrm>
+                      <a:off x="0" y="0"/>
+                      <a:ext cx="5943600" cy="4032885"/>
+                    </a:xfrm>
+                    <a:prstGeom prst="rect">
+                      <a:avLst/>
+                    </a:prstGeom>
+                  </pic:spPr>
+                </pic:pic>
+              </a:graphicData>
+            </a:graphic>
+          </wp:inline>
+        </w:drawing>
+      </w:r>
+    </w:p>
+    <w:p>
+      <w:pPr>
+        <w:rPr>
+          <w:sz w:val="28"/>
+          <w:u w:val="single"/>
+        </w:rPr>
+      </w:pPr>
+      <w:r>
+        <w:rPr>
+          <w:noProof/>
+          <w:sz w:val="28"/>
+          <w:u w:val="single"/>
+        </w:rPr>
+        <w:lastRenderedPageBreak/>
+        <w:drawing>
+          <wp:inline distT="0" distB="0" distL="0" distR="0" wp14:anchorId="21B324D0" wp14:editId="6ADDBF8D">
+            <wp:extent cx="5943600" cy="3691255"/>
+            <wp:effectExtent l="0" t="0" r="0" b="4445"/>
+            <wp:docPr id="4" name="Picture 4"/>
+            <wp:cNvGraphicFramePr>
+              <a:graphicFrameLocks xmlns:a="http://schemas.openxmlformats.org/drawingml/2006/main" noChangeAspect="1"/>
+            </wp:cNvGraphicFramePr>
+            <a:graphic xmlns:a="http://schemas.openxmlformats.org/drawingml/2006/main">
+              <a:graphicData uri="http://schemas.openxmlformats.org/drawingml/2006/picture">
+                <pic:pic xmlns:pic="http://schemas.openxmlformats.org/drawingml/2006/picture">
+                  <pic:nvPicPr>
+                    <pic:cNvPr id="4" name="Vote.PNG"/>
+                    <pic:cNvPicPr/>
+                  </pic:nvPicPr>
+                  <pic:blipFill>
+                    <a:blip r:embed="rId10">
+                      <a:extLst>
+                        <a:ext uri="{28A0092B-C50C-407E-A947-70E740481C1C}">
+                          <a14:useLocalDpi xmlns:a14="http://schemas.microsoft.com/office/drawing/2010/main" val="0"/>
+                        </a:ext>
+                      </a:extLst>
+                    </a:blip>
+                    <a:stretch>
+                      <a:fillRect/>
+                    </a:stretch>
+                  </pic:blipFill>
+                  <pic:spPr>
+                    <a:xfrm>
+                      <a:off x="0" y="0"/>
+                      <a:ext cx="5943600" cy="3691255"/>
+                    </a:xfrm>
+                    <a:prstGeom prst="rect">
+                      <a:avLst/>
+                    </a:prstGeom>
+                  </pic:spPr>
+                </pic:pic>
+              </a:graphicData>
+            </a:graphic>
+          </wp:inline>
+        </w:drawing>
+      </w:r>
+    </w:p>
+    <w:p>
+      <w:pPr>
+        <w:rPr>
+          <w:sz w:val="28"/>
+          <w:u w:val="single"/>
+        </w:rPr>
+      </w:pPr>
+      <w:r>
+        <w:rPr>
+          <w:noProof/>
+          <w:sz w:val="28"/>
+          <w:u w:val="single"/>
+        </w:rPr>
+        <w:drawing>
+          <wp:inline distT="0" distB="0" distL="0" distR="0" wp14:anchorId="2D98903A" wp14:editId="5B434B47">
+            <wp:extent cx="5943600" cy="4140200"/>
+            <wp:effectExtent l="0" t="0" r="0" b="0"/>
+            <wp:docPr id="7" name="Picture 7"/>
+            <wp:cNvGraphicFramePr>
+              <a:graphicFrameLocks xmlns:a="http://schemas.openxmlformats.org/drawingml/2006/main" noChangeAspect="1"/>
+            </wp:cNvGraphicFramePr>
+            <a:graphic xmlns:a="http://schemas.openxmlformats.org/drawingml/2006/main">
+              <a:graphicData uri="http://schemas.openxmlformats.org/drawingml/2006/picture">
+                <pic:pic xmlns:pic="http://schemas.openxmlformats.org/drawingml/2006/picture">
+                  <pic:nvPicPr>
+                    <pic:cNvPr id="7" name="ShowScoreboard.PNG"/>
+                    <pic:cNvPicPr/>
+                  </pic:nvPicPr>
+                  <pic:blipFill>
+                    <a:blip r:embed="rId11">
+                      <a:extLst>
+                        <a:ext uri="{28A0092B-C50C-407E-A947-70E740481C1C}">
+                          <a14:useLocalDpi xmlns:a14="http://schemas.microsoft.com/office/drawing/2010/main" val="0"/>
+                        </a:ext>
+                      </a:extLst>
+                    </a:blip>
+                    <a:stretch>
+                      <a:fillRect/>
+                    </a:stretch>
+                  </pic:blipFill>
+                  <pic:spPr>
+                    <a:xfrm>
+                      <a:off x="0" y="0"/>
+                      <a:ext cx="5943600" cy="4140200"/>
+                    </a:xfrm>
+                    <a:prstGeom prst="rect">
+                      <a:avLst/>
+                    </a:prstGeom>
+                  </pic:spPr>
+                </pic:pic>
+              </a:graphicData>
+            </a:graphic>
+          </wp:inline>
+        </w:drawing>
+      </w:r>
+      <w:bookmarkStart w:id="0" w:name="_GoBack"/>
+      <w:bookmarkEnd w:id="0"/>
     </w:p>
     <w:sectPr>
       <w:pgSz w:w="12240" w:h="15840"/>

</xml_diff>

<commit_message>
added UML diagrams for classes and use cases
</commit_message>
<xml_diff>
--- a/UseCases&UserStories&SystemRequirements.docx
+++ b/UseCases&UserStories&SystemRequirements.docx
@@ -1,6 +1,6 @@
 
 <file path=word/document.xml><?xml version="1.0" encoding="utf-8"?>
-<w:document xmlns:wpc="http://schemas.microsoft.com/office/word/2010/wordprocessingCanvas" xmlns:cx="http://schemas.microsoft.com/office/drawing/2014/chartex" xmlns:cx1="http://schemas.microsoft.com/office/drawing/2015/9/8/chartex" xmlns:cx2="http://schemas.microsoft.com/office/drawing/2015/10/21/chartex" xmlns:cx3="http://schemas.microsoft.com/office/drawing/2016/5/9/chartex" xmlns:cx4="http://schemas.microsoft.com/office/drawing/2016/5/10/chartex" xmlns:cx5="http://schemas.microsoft.com/office/drawing/2016/5/11/chartex" xmlns:cx6="http://schemas.microsoft.com/office/drawing/2016/5/12/chartex" xmlns:cx7="http://schemas.microsoft.com/office/drawing/2016/5/13/chartex" xmlns:cx8="http://schemas.microsoft.com/office/drawing/2016/5/14/chartex" xmlns:mc="http://schemas.openxmlformats.org/markup-compatibility/2006" xmlns:aink="http://schemas.microsoft.com/office/drawing/2016/ink" xmlns:am3d="http://schemas.microsoft.com/office/drawing/2017/model3d" xmlns:o="urn:schemas-microsoft-com:office:office" xmlns:r="http://schemas.openxmlformats.org/officeDocument/2006/relationships" xmlns:m="http://schemas.openxmlformats.org/officeDocument/2006/math" xmlns:v="urn:schemas-microsoft-com:vml" xmlns:wp14="http://schemas.microsoft.com/office/word/2010/wordprocessingDrawing" xmlns:wp="http://schemas.openxmlformats.org/drawingml/2006/wordprocessingDrawing" xmlns:w10="urn:schemas-microsoft-com:office:word" xmlns:w="http://schemas.openxmlformats.org/wordprocessingml/2006/main" xmlns:w14="http://schemas.microsoft.com/office/word/2010/wordml" xmlns:w15="http://schemas.microsoft.com/office/word/2012/wordml" xmlns:w16cid="http://schemas.microsoft.com/office/word/2016/wordml/cid" xmlns:w16se="http://schemas.microsoft.com/office/word/2015/wordml/symex" xmlns:wpg="http://schemas.microsoft.com/office/word/2010/wordprocessingGroup" xmlns:wpi="http://schemas.microsoft.com/office/word/2010/wordprocessingInk" xmlns:wne="http://schemas.microsoft.com/office/word/2006/wordml" xmlns:wps="http://schemas.microsoft.com/office/word/2010/wordprocessingShape" mc:Ignorable="w14 w15 w16se w16cid wp14">
+<w:document xmlns:wpc="http://schemas.microsoft.com/office/word/2010/wordprocessingCanvas" xmlns:mo="http://schemas.microsoft.com/office/mac/office/2008/main" xmlns:mc="http://schemas.openxmlformats.org/markup-compatibility/2006" xmlns:mv="urn:schemas-microsoft-com:mac:vml" xmlns:o="urn:schemas-microsoft-com:office:office" xmlns:r="http://schemas.openxmlformats.org/officeDocument/2006/relationships" xmlns:m="http://schemas.openxmlformats.org/officeDocument/2006/math" xmlns:v="urn:schemas-microsoft-com:vml" xmlns:wp14="http://schemas.microsoft.com/office/word/2010/wordprocessingDrawing" xmlns:wp="http://schemas.openxmlformats.org/drawingml/2006/wordprocessingDrawing" xmlns:w10="urn:schemas-microsoft-com:office:word" xmlns:w="http://schemas.openxmlformats.org/wordprocessingml/2006/main" xmlns:w14="http://schemas.microsoft.com/office/word/2010/wordml" xmlns:w15="http://schemas.microsoft.com/office/word/2012/wordml" xmlns:wpg="http://schemas.microsoft.com/office/word/2010/wordprocessingGroup" xmlns:wpi="http://schemas.microsoft.com/office/word/2010/wordprocessingInk" xmlns:wne="http://schemas.microsoft.com/office/word/2006/wordml" xmlns:wps="http://schemas.microsoft.com/office/word/2010/wordprocessingShape" mc:Ignorable="w14 w15 wp14">
   <w:body>
     <w:p>
       <w:pPr>
@@ -1432,23 +1432,7 @@
                 <w:sz w:val="20"/>
                 <w:szCs w:val="20"/>
               </w:rPr>
-              <w:t>The system shall display the username of all players connected to the lobby while in the “</w:t>
-            </w:r>
-            <w:proofErr w:type="gramStart"/>
-            <w:r>
-              <w:rPr>
-                <w:sz w:val="20"/>
-                <w:szCs w:val="20"/>
-              </w:rPr>
-              <w:t>Pre game</w:t>
-            </w:r>
-            <w:proofErr w:type="gramEnd"/>
-            <w:r>
-              <w:rPr>
-                <w:sz w:val="20"/>
-                <w:szCs w:val="20"/>
-              </w:rPr>
-              <w:t xml:space="preserve"> lobby” page</w:t>
+              <w:t>The system shall display the username of all players connected to the lobby while in the “Pre game lobby” page</w:t>
             </w:r>
           </w:p>
         </w:tc>
@@ -1551,23 +1535,7 @@
                 <w:sz w:val="20"/>
                 <w:szCs w:val="20"/>
               </w:rPr>
-              <w:t>The system will only allow the host to begin the game while in the “</w:t>
-            </w:r>
-            <w:proofErr w:type="gramStart"/>
-            <w:r>
-              <w:rPr>
-                <w:sz w:val="20"/>
-                <w:szCs w:val="20"/>
-              </w:rPr>
-              <w:t>Pre game</w:t>
-            </w:r>
-            <w:proofErr w:type="gramEnd"/>
-            <w:r>
-              <w:rPr>
-                <w:sz w:val="20"/>
-                <w:szCs w:val="20"/>
-              </w:rPr>
-              <w:t xml:space="preserve"> lobby” page</w:t>
+              <w:t>The system will only allow the host to begin the game while in the “Pre game lobby” page</w:t>
             </w:r>
           </w:p>
         </w:tc>
@@ -3683,25 +3651,7 @@
                 <w:sz w:val="24"/>
                 <w:szCs w:val="24"/>
               </w:rPr>
-              <w:t xml:space="preserve">As a player, I can vote on other </w:t>
-            </w:r>
-            <w:proofErr w:type="spellStart"/>
-            <w:proofErr w:type="gramStart"/>
-            <w:r>
-              <w:rPr>
-                <w:sz w:val="24"/>
-                <w:szCs w:val="24"/>
-              </w:rPr>
-              <w:t>peoples</w:t>
-            </w:r>
-            <w:proofErr w:type="spellEnd"/>
-            <w:proofErr w:type="gramEnd"/>
-            <w:r>
-              <w:rPr>
-                <w:sz w:val="24"/>
-                <w:szCs w:val="24"/>
-              </w:rPr>
-              <w:t xml:space="preserve"> answers</w:t>
+              <w:t>As a player, I can vote on other peoples answers</w:t>
             </w:r>
           </w:p>
         </w:tc>
@@ -5968,13 +5918,8 @@
               <w:widowControl w:val="0"/>
               <w:spacing w:line="240" w:lineRule="auto"/>
             </w:pPr>
-            <w:proofErr w:type="gramStart"/>
-            <w:r>
-              <w:t>Non Host</w:t>
-            </w:r>
-            <w:proofErr w:type="gramEnd"/>
-            <w:r>
-              <w:t xml:space="preserve"> Player</w:t>
+            <w:r>
+              <w:t>Non Host Player</w:t>
             </w:r>
           </w:p>
         </w:tc>
@@ -6164,15 +6109,7 @@
               <w:spacing w:line="240" w:lineRule="auto"/>
             </w:pPr>
             <w:r>
-              <w:t xml:space="preserve">The system sends all players to the next </w:t>
-            </w:r>
-            <w:proofErr w:type="gramStart"/>
-            <w:r>
-              <w:t>screen</w:t>
-            </w:r>
-            <w:proofErr w:type="gramEnd"/>
-            <w:r>
-              <w:t xml:space="preserve"> so they can answer their questions</w:t>
+              <w:t>The system sends all players to the next screen so they can answer their questions</w:t>
             </w:r>
           </w:p>
         </w:tc>
@@ -8833,6 +8770,7 @@
           <w:noProof/>
           <w:sz w:val="28"/>
           <w:u w:val="single"/>
+          <w:lang w:val="en-US"/>
         </w:rPr>
         <w:drawing>
           <wp:inline distT="0" distB="0" distL="0" distR="0" wp14:anchorId="60DE7441" wp14:editId="17A1A6EC">
@@ -8936,6 +8874,7 @@
           <w:noProof/>
           <w:sz w:val="28"/>
           <w:u w:val="single"/>
+          <w:lang w:val="en-US"/>
         </w:rPr>
         <w:drawing>
           <wp:inline distT="0" distB="0" distL="0" distR="0" wp14:anchorId="2FFB749A" wp14:editId="0C158C5A">
@@ -8992,6 +8931,7 @@
           <w:noProof/>
           <w:sz w:val="28"/>
           <w:u w:val="single"/>
+          <w:lang w:val="en-US"/>
         </w:rPr>
         <w:drawing>
           <wp:inline distT="0" distB="0" distL="0" distR="0" wp14:anchorId="51EB9255" wp14:editId="03C29D93">
@@ -9048,6 +8988,7 @@
           <w:noProof/>
           <w:sz w:val="28"/>
           <w:u w:val="single"/>
+          <w:lang w:val="en-US"/>
         </w:rPr>
         <w:lastRenderedPageBreak/>
         <w:drawing>
@@ -9105,6 +9046,7 @@
           <w:noProof/>
           <w:sz w:val="28"/>
           <w:u w:val="single"/>
+          <w:lang w:val="en-US"/>
         </w:rPr>
         <w:drawing>
           <wp:inline distT="0" distB="0" distL="0" distR="0" wp14:anchorId="7E797533" wp14:editId="6E969AC6">
@@ -9161,6 +9103,7 @@
           <w:noProof/>
           <w:sz w:val="28"/>
           <w:u w:val="single"/>
+          <w:lang w:val="en-US"/>
         </w:rPr>
         <w:lastRenderedPageBreak/>
         <w:drawing>
@@ -9218,7 +9161,9 @@
           <w:noProof/>
           <w:sz w:val="28"/>
           <w:u w:val="single"/>
+          <w:lang w:val="en-US"/>
         </w:rPr>
+        <w:lastRenderedPageBreak/>
         <w:drawing>
           <wp:inline distT="0" distB="0" distL="0" distR="0" wp14:anchorId="2D98903A" wp14:editId="5B434B47">
             <wp:extent cx="5943600" cy="4140200"/>
@@ -9262,7 +9207,156 @@
         </w:drawing>
       </w:r>
       <w:bookmarkStart w:id="0" w:name="_GoBack"/>
+      <w:r>
+        <w:rPr>
+          <w:noProof/>
+          <w:sz w:val="28"/>
+          <w:u w:val="single"/>
+          <w:lang w:val="en-US"/>
+        </w:rPr>
+        <w:drawing>
+          <wp:inline distT="0" distB="0" distL="0" distR="0" wp14:anchorId="4377DECE" wp14:editId="7FCC250B">
+            <wp:extent cx="5943600" cy="2364105"/>
+            <wp:effectExtent l="0" t="0" r="0" b="0"/>
+            <wp:docPr id="11" name="Picture 11"/>
+            <wp:cNvGraphicFramePr>
+              <a:graphicFrameLocks xmlns:a="http://schemas.openxmlformats.org/drawingml/2006/main" noChangeAspect="1"/>
+            </wp:cNvGraphicFramePr>
+            <a:graphic xmlns:a="http://schemas.openxmlformats.org/drawingml/2006/main">
+              <a:graphicData uri="http://schemas.openxmlformats.org/drawingml/2006/picture">
+                <pic:pic xmlns:pic="http://schemas.openxmlformats.org/drawingml/2006/picture">
+                  <pic:nvPicPr>
+                    <pic:cNvPr id="11" name="Screen Shot 2018-04-08 at 10.59.43 PM.png"/>
+                    <pic:cNvPicPr/>
+                  </pic:nvPicPr>
+                  <pic:blipFill>
+                    <a:blip r:embed="rId12">
+                      <a:extLst>
+                        <a:ext uri="{28A0092B-C50C-407E-A947-70E740481C1C}">
+                          <a14:useLocalDpi xmlns:a14="http://schemas.microsoft.com/office/drawing/2010/main" val="0"/>
+                        </a:ext>
+                      </a:extLst>
+                    </a:blip>
+                    <a:stretch>
+                      <a:fillRect/>
+                    </a:stretch>
+                  </pic:blipFill>
+                  <pic:spPr>
+                    <a:xfrm>
+                      <a:off x="0" y="0"/>
+                      <a:ext cx="5943600" cy="2364105"/>
+                    </a:xfrm>
+                    <a:prstGeom prst="rect">
+                      <a:avLst/>
+                    </a:prstGeom>
+                  </pic:spPr>
+                </pic:pic>
+              </a:graphicData>
+            </a:graphic>
+          </wp:inline>
+        </w:drawing>
+      </w:r>
       <w:bookmarkEnd w:id="0"/>
+      <w:r>
+        <w:rPr>
+          <w:noProof/>
+          <w:sz w:val="28"/>
+          <w:u w:val="single"/>
+          <w:lang w:val="en-US"/>
+        </w:rPr>
+        <w:lastRenderedPageBreak/>
+        <w:drawing>
+          <wp:inline distT="0" distB="0" distL="0" distR="0" wp14:anchorId="5E0A4E80" wp14:editId="3ED16A9F">
+            <wp:extent cx="5943600" cy="7680960"/>
+            <wp:effectExtent l="0" t="0" r="0" b="0"/>
+            <wp:docPr id="8" name="Picture 8"/>
+            <wp:cNvGraphicFramePr>
+              <a:graphicFrameLocks xmlns:a="http://schemas.openxmlformats.org/drawingml/2006/main" noChangeAspect="1"/>
+            </wp:cNvGraphicFramePr>
+            <a:graphic xmlns:a="http://schemas.openxmlformats.org/drawingml/2006/main">
+              <a:graphicData uri="http://schemas.openxmlformats.org/drawingml/2006/picture">
+                <pic:pic xmlns:pic="http://schemas.openxmlformats.org/drawingml/2006/picture">
+                  <pic:nvPicPr>
+                    <pic:cNvPr id="8" name="GamePackageClassDiagrams.png"/>
+                    <pic:cNvPicPr/>
+                  </pic:nvPicPr>
+                  <pic:blipFill>
+                    <a:blip r:embed="rId13">
+                      <a:extLst>
+                        <a:ext uri="{28A0092B-C50C-407E-A947-70E740481C1C}">
+                          <a14:useLocalDpi xmlns:a14="http://schemas.microsoft.com/office/drawing/2010/main" val="0"/>
+                        </a:ext>
+                      </a:extLst>
+                    </a:blip>
+                    <a:stretch>
+                      <a:fillRect/>
+                    </a:stretch>
+                  </pic:blipFill>
+                  <pic:spPr>
+                    <a:xfrm>
+                      <a:off x="0" y="0"/>
+                      <a:ext cx="5943600" cy="7680960"/>
+                    </a:xfrm>
+                    <a:prstGeom prst="rect">
+                      <a:avLst/>
+                    </a:prstGeom>
+                  </pic:spPr>
+                </pic:pic>
+              </a:graphicData>
+            </a:graphic>
+          </wp:inline>
+        </w:drawing>
+      </w:r>
+      <w:r>
+        <w:rPr>
+          <w:noProof/>
+          <w:sz w:val="28"/>
+          <w:u w:val="single"/>
+          <w:lang w:val="en-US"/>
+        </w:rPr>
+        <w:lastRenderedPageBreak/>
+        <w:drawing>
+          <wp:inline distT="0" distB="0" distL="0" distR="0" wp14:anchorId="45AE4BCC" wp14:editId="1A35F4DA">
+            <wp:extent cx="5943600" cy="7680960"/>
+            <wp:effectExtent l="0" t="0" r="0" b="0"/>
+            <wp:docPr id="9" name="Picture 9"/>
+            <wp:cNvGraphicFramePr>
+              <a:graphicFrameLocks xmlns:a="http://schemas.openxmlformats.org/drawingml/2006/main" noChangeAspect="1"/>
+            </wp:cNvGraphicFramePr>
+            <a:graphic xmlns:a="http://schemas.openxmlformats.org/drawingml/2006/main">
+              <a:graphicData uri="http://schemas.openxmlformats.org/drawingml/2006/picture">
+                <pic:pic xmlns:pic="http://schemas.openxmlformats.org/drawingml/2006/picture">
+                  <pic:nvPicPr>
+                    <pic:cNvPr id="9" name="ServerPackageClassDiagram.png"/>
+                    <pic:cNvPicPr/>
+                  </pic:nvPicPr>
+                  <pic:blipFill>
+                    <a:blip r:embed="rId14">
+                      <a:extLst>
+                        <a:ext uri="{28A0092B-C50C-407E-A947-70E740481C1C}">
+                          <a14:useLocalDpi xmlns:a14="http://schemas.microsoft.com/office/drawing/2010/main" val="0"/>
+                        </a:ext>
+                      </a:extLst>
+                    </a:blip>
+                    <a:stretch>
+                      <a:fillRect/>
+                    </a:stretch>
+                  </pic:blipFill>
+                  <pic:spPr>
+                    <a:xfrm>
+                      <a:off x="0" y="0"/>
+                      <a:ext cx="5943600" cy="7680960"/>
+                    </a:xfrm>
+                    <a:prstGeom prst="rect">
+                      <a:avLst/>
+                    </a:prstGeom>
+                  </pic:spPr>
+                </pic:pic>
+              </a:graphicData>
+            </a:graphic>
+          </wp:inline>
+        </w:drawing>
+      </w:r>
     </w:p>
     <w:sectPr>
       <w:pgSz w:w="12240" w:h="15840"/>
@@ -9275,8 +9369,8 @@
 </file>
 
 <file path=word/numbering.xml><?xml version="1.0" encoding="utf-8"?>
-<w:numbering xmlns:wpc="http://schemas.microsoft.com/office/word/2010/wordprocessingCanvas" xmlns:cx="http://schemas.microsoft.com/office/drawing/2014/chartex" xmlns:cx1="http://schemas.microsoft.com/office/drawing/2015/9/8/chartex" xmlns:cx2="http://schemas.microsoft.com/office/drawing/2015/10/21/chartex" xmlns:cx3="http://schemas.microsoft.com/office/drawing/2016/5/9/chartex" xmlns:cx4="http://schemas.microsoft.com/office/drawing/2016/5/10/chartex" xmlns:cx5="http://schemas.microsoft.com/office/drawing/2016/5/11/chartex" xmlns:cx6="http://schemas.microsoft.com/office/drawing/2016/5/12/chartex" xmlns:cx7="http://schemas.microsoft.com/office/drawing/2016/5/13/chartex" xmlns:cx8="http://schemas.microsoft.com/office/drawing/2016/5/14/chartex" xmlns:mc="http://schemas.openxmlformats.org/markup-compatibility/2006" xmlns:aink="http://schemas.microsoft.com/office/drawing/2016/ink" xmlns:am3d="http://schemas.microsoft.com/office/drawing/2017/model3d" xmlns:o="urn:schemas-microsoft-com:office:office" xmlns:r="http://schemas.openxmlformats.org/officeDocument/2006/relationships" xmlns:m="http://schemas.openxmlformats.org/officeDocument/2006/math" xmlns:v="urn:schemas-microsoft-com:vml" xmlns:wp14="http://schemas.microsoft.com/office/word/2010/wordprocessingDrawing" xmlns:wp="http://schemas.openxmlformats.org/drawingml/2006/wordprocessingDrawing" xmlns:w10="urn:schemas-microsoft-com:office:word" xmlns:w="http://schemas.openxmlformats.org/wordprocessingml/2006/main" xmlns:w14="http://schemas.microsoft.com/office/word/2010/wordml" xmlns:w15="http://schemas.microsoft.com/office/word/2012/wordml" xmlns:w16cid="http://schemas.microsoft.com/office/word/2016/wordml/cid" xmlns:w16se="http://schemas.microsoft.com/office/word/2015/wordml/symex" xmlns:wpg="http://schemas.microsoft.com/office/word/2010/wordprocessingGroup" xmlns:wpi="http://schemas.microsoft.com/office/word/2010/wordprocessingInk" xmlns:wne="http://schemas.microsoft.com/office/word/2006/wordml" xmlns:wps="http://schemas.microsoft.com/office/word/2010/wordprocessingShape" mc:Ignorable="w14 w15 w16se w16cid wp14">
-  <w:abstractNum w:abstractNumId="0" w15:restartNumberingAfterBreak="0">
+<w:numbering xmlns:wpc="http://schemas.microsoft.com/office/word/2010/wordprocessingCanvas" xmlns:mo="http://schemas.microsoft.com/office/mac/office/2008/main" xmlns:mc="http://schemas.openxmlformats.org/markup-compatibility/2006" xmlns:mv="urn:schemas-microsoft-com:mac:vml" xmlns:o="urn:schemas-microsoft-com:office:office" xmlns:r="http://schemas.openxmlformats.org/officeDocument/2006/relationships" xmlns:m="http://schemas.openxmlformats.org/officeDocument/2006/math" xmlns:v="urn:schemas-microsoft-com:vml" xmlns:wp14="http://schemas.microsoft.com/office/word/2010/wordprocessingDrawing" xmlns:wp="http://schemas.openxmlformats.org/drawingml/2006/wordprocessingDrawing" xmlns:w10="urn:schemas-microsoft-com:office:word" xmlns:w="http://schemas.openxmlformats.org/wordprocessingml/2006/main" xmlns:w14="http://schemas.microsoft.com/office/word/2010/wordml" xmlns:w15="http://schemas.microsoft.com/office/word/2012/wordml" xmlns:wpg="http://schemas.microsoft.com/office/word/2010/wordprocessingGroup" xmlns:wpi="http://schemas.microsoft.com/office/word/2010/wordprocessingInk" xmlns:wne="http://schemas.microsoft.com/office/word/2006/wordml" xmlns:wps="http://schemas.microsoft.com/office/word/2010/wordprocessingShape" mc:Ignorable="w14 w15 wp14">
+  <w:abstractNum w:abstractNumId="0">
     <w:nsid w:val="093C76D0"/>
     <w:multiLevelType w:val="multilevel"/>
     <w:tmpl w:val="D2C21D46"/>
@@ -9389,7 +9483,7 @@
       </w:rPr>
     </w:lvl>
   </w:abstractNum>
-  <w:abstractNum w:abstractNumId="1" w15:restartNumberingAfterBreak="0">
+  <w:abstractNum w:abstractNumId="1">
     <w:nsid w:val="19697B1B"/>
     <w:multiLevelType w:val="multilevel"/>
     <w:tmpl w:val="395AA55E"/>
@@ -9502,7 +9596,7 @@
       </w:rPr>
     </w:lvl>
   </w:abstractNum>
-  <w:abstractNum w:abstractNumId="2" w15:restartNumberingAfterBreak="0">
+  <w:abstractNum w:abstractNumId="2">
     <w:nsid w:val="24934608"/>
     <w:multiLevelType w:val="multilevel"/>
     <w:tmpl w:val="D29E9B0C"/>
@@ -9615,7 +9709,7 @@
       </w:rPr>
     </w:lvl>
   </w:abstractNum>
-  <w:abstractNum w:abstractNumId="3" w15:restartNumberingAfterBreak="0">
+  <w:abstractNum w:abstractNumId="3">
     <w:nsid w:val="2A997929"/>
     <w:multiLevelType w:val="multilevel"/>
     <w:tmpl w:val="FDBCBB26"/>
@@ -9728,7 +9822,7 @@
       </w:rPr>
     </w:lvl>
   </w:abstractNum>
-  <w:abstractNum w:abstractNumId="4" w15:restartNumberingAfterBreak="0">
+  <w:abstractNum w:abstractNumId="4">
     <w:nsid w:val="35E54542"/>
     <w:multiLevelType w:val="multilevel"/>
     <w:tmpl w:val="75442CFC"/>
@@ -9841,7 +9935,7 @@
       </w:rPr>
     </w:lvl>
   </w:abstractNum>
-  <w:abstractNum w:abstractNumId="5" w15:restartNumberingAfterBreak="0">
+  <w:abstractNum w:abstractNumId="5">
     <w:nsid w:val="3CB52148"/>
     <w:multiLevelType w:val="multilevel"/>
     <w:tmpl w:val="1D269CAA"/>
@@ -9954,7 +10048,7 @@
       </w:rPr>
     </w:lvl>
   </w:abstractNum>
-  <w:abstractNum w:abstractNumId="6" w15:restartNumberingAfterBreak="0">
+  <w:abstractNum w:abstractNumId="6">
     <w:nsid w:val="42125E7C"/>
     <w:multiLevelType w:val="multilevel"/>
     <w:tmpl w:val="1A929834"/>
@@ -10067,7 +10161,7 @@
       </w:rPr>
     </w:lvl>
   </w:abstractNum>
-  <w:abstractNum w:abstractNumId="7" w15:restartNumberingAfterBreak="0">
+  <w:abstractNum w:abstractNumId="7">
     <w:nsid w:val="430E21A6"/>
     <w:multiLevelType w:val="multilevel"/>
     <w:tmpl w:val="05805128"/>
@@ -10180,7 +10274,7 @@
       </w:rPr>
     </w:lvl>
   </w:abstractNum>
-  <w:abstractNum w:abstractNumId="8" w15:restartNumberingAfterBreak="0">
+  <w:abstractNum w:abstractNumId="8">
     <w:nsid w:val="59FD79D3"/>
     <w:multiLevelType w:val="multilevel"/>
     <w:tmpl w:val="E7B83E9E"/>
@@ -10293,7 +10387,7 @@
       </w:rPr>
     </w:lvl>
   </w:abstractNum>
-  <w:abstractNum w:abstractNumId="9" w15:restartNumberingAfterBreak="0">
+  <w:abstractNum w:abstractNumId="9">
     <w:nsid w:val="65D43101"/>
     <w:multiLevelType w:val="multilevel"/>
     <w:tmpl w:val="60948EBE"/>
@@ -10440,7 +10534,7 @@
 </file>
 
 <file path=word/styles.xml><?xml version="1.0" encoding="utf-8"?>
-<w:styles xmlns:mc="http://schemas.openxmlformats.org/markup-compatibility/2006" xmlns:r="http://schemas.openxmlformats.org/officeDocument/2006/relationships" xmlns:w="http://schemas.openxmlformats.org/wordprocessingml/2006/main" xmlns:w14="http://schemas.microsoft.com/office/word/2010/wordml" xmlns:w15="http://schemas.microsoft.com/office/word/2012/wordml" xmlns:w16cid="http://schemas.microsoft.com/office/word/2016/wordml/cid" xmlns:w16se="http://schemas.microsoft.com/office/word/2015/wordml/symex" mc:Ignorable="w14 w15 w16se w16cid">
+<w:styles xmlns:mc="http://schemas.openxmlformats.org/markup-compatibility/2006" xmlns:r="http://schemas.openxmlformats.org/officeDocument/2006/relationships" xmlns:w="http://schemas.openxmlformats.org/wordprocessingml/2006/main" xmlns:w14="http://schemas.microsoft.com/office/word/2010/wordml" xmlns:w15="http://schemas.microsoft.com/office/word/2012/wordml" mc:Ignorable="w14 w15">
   <w:docDefaults>
     <w:rPrDefault>
       <w:rPr>
@@ -10464,7 +10558,7 @@
       </w:pPr>
     </w:pPrDefault>
   </w:docDefaults>
-  <w:latentStyles w:defLockedState="0" w:defUIPriority="99" w:defSemiHidden="0" w:defUnhideWhenUsed="0" w:defQFormat="0" w:count="375">
+  <w:latentStyles w:defLockedState="0" w:defUIPriority="99" w:defSemiHidden="0" w:defUnhideWhenUsed="0" w:defQFormat="0" w:count="380">
     <w:lsdException w:name="Normal" w:uiPriority="0" w:qFormat="1"/>
     <w:lsdException w:name="heading 1" w:uiPriority="9" w:qFormat="1"/>
     <w:lsdException w:name="heading 2" w:semiHidden="1" w:uiPriority="9" w:unhideWhenUsed="1" w:qFormat="1"/>
@@ -10836,10 +10930,6 @@
     <w:lsdException w:name="List Table 5 Dark Accent 6" w:uiPriority="50"/>
     <w:lsdException w:name="List Table 6 Colorful Accent 6" w:uiPriority="51"/>
     <w:lsdException w:name="List Table 7 Colorful Accent 6" w:uiPriority="52"/>
-    <w:lsdException w:name="Mention" w:semiHidden="1" w:unhideWhenUsed="1"/>
-    <w:lsdException w:name="Smart Hyperlink" w:semiHidden="1" w:unhideWhenUsed="1"/>
-    <w:lsdException w:name="Hashtag" w:semiHidden="1" w:unhideWhenUsed="1"/>
-    <w:lsdException w:name="Unresolved Mention" w:semiHidden="1" w:unhideWhenUsed="1"/>
   </w:latentStyles>
   <w:style w:type="paragraph" w:default="1" w:styleId="Normal">
     <w:name w:val="Normal"/>
@@ -10996,6 +11086,7 @@
     <w:tblPr>
       <w:tblStyleRowBandSize w:val="1"/>
       <w:tblStyleColBandSize w:val="1"/>
+      <w:tblInd w:w="0" w:type="dxa"/>
       <w:tblCellMar>
         <w:top w:w="100" w:type="dxa"/>
         <w:left w:w="100" w:type="dxa"/>
@@ -11009,6 +11100,7 @@
     <w:tblPr>
       <w:tblStyleRowBandSize w:val="1"/>
       <w:tblStyleColBandSize w:val="1"/>
+      <w:tblInd w:w="0" w:type="dxa"/>
       <w:tblCellMar>
         <w:top w:w="100" w:type="dxa"/>
         <w:left w:w="100" w:type="dxa"/>
@@ -11022,6 +11114,7 @@
     <w:tblPr>
       <w:tblStyleRowBandSize w:val="1"/>
       <w:tblStyleColBandSize w:val="1"/>
+      <w:tblInd w:w="0" w:type="dxa"/>
       <w:tblCellMar>
         <w:top w:w="100" w:type="dxa"/>
         <w:left w:w="100" w:type="dxa"/>
@@ -11035,6 +11128,7 @@
     <w:tblPr>
       <w:tblStyleRowBandSize w:val="1"/>
       <w:tblStyleColBandSize w:val="1"/>
+      <w:tblInd w:w="0" w:type="dxa"/>
       <w:tblCellMar>
         <w:top w:w="100" w:type="dxa"/>
         <w:left w:w="100" w:type="dxa"/>
@@ -11048,6 +11142,7 @@
     <w:tblPr>
       <w:tblStyleRowBandSize w:val="1"/>
       <w:tblStyleColBandSize w:val="1"/>
+      <w:tblInd w:w="0" w:type="dxa"/>
       <w:tblCellMar>
         <w:top w:w="100" w:type="dxa"/>
         <w:left w:w="100" w:type="dxa"/>
@@ -11061,6 +11156,7 @@
     <w:tblPr>
       <w:tblStyleRowBandSize w:val="1"/>
       <w:tblStyleColBandSize w:val="1"/>
+      <w:tblInd w:w="0" w:type="dxa"/>
       <w:tblCellMar>
         <w:top w:w="100" w:type="dxa"/>
         <w:left w:w="100" w:type="dxa"/>
@@ -11074,6 +11170,7 @@
     <w:tblPr>
       <w:tblStyleRowBandSize w:val="1"/>
       <w:tblStyleColBandSize w:val="1"/>
+      <w:tblInd w:w="0" w:type="dxa"/>
       <w:tblCellMar>
         <w:top w:w="100" w:type="dxa"/>
         <w:left w:w="100" w:type="dxa"/>
@@ -11087,6 +11184,7 @@
     <w:tblPr>
       <w:tblStyleRowBandSize w:val="1"/>
       <w:tblStyleColBandSize w:val="1"/>
+      <w:tblInd w:w="0" w:type="dxa"/>
       <w:tblCellMar>
         <w:top w:w="100" w:type="dxa"/>
         <w:left w:w="100" w:type="dxa"/>
@@ -11100,6 +11198,7 @@
     <w:tblPr>
       <w:tblStyleRowBandSize w:val="1"/>
       <w:tblStyleColBandSize w:val="1"/>
+      <w:tblInd w:w="0" w:type="dxa"/>
       <w:tblCellMar>
         <w:top w:w="100" w:type="dxa"/>
         <w:left w:w="100" w:type="dxa"/>
@@ -11113,6 +11212,7 @@
     <w:tblPr>
       <w:tblStyleRowBandSize w:val="1"/>
       <w:tblStyleColBandSize w:val="1"/>
+      <w:tblInd w:w="0" w:type="dxa"/>
       <w:tblCellMar>
         <w:top w:w="100" w:type="dxa"/>
         <w:left w:w="100" w:type="dxa"/>
@@ -11126,6 +11226,7 @@
     <w:tblPr>
       <w:tblStyleRowBandSize w:val="1"/>
       <w:tblStyleColBandSize w:val="1"/>
+      <w:tblInd w:w="0" w:type="dxa"/>
       <w:tblCellMar>
         <w:top w:w="100" w:type="dxa"/>
         <w:left w:w="100" w:type="dxa"/>
@@ -11139,6 +11240,7 @@
     <w:tblPr>
       <w:tblStyleRowBandSize w:val="1"/>
       <w:tblStyleColBandSize w:val="1"/>
+      <w:tblInd w:w="0" w:type="dxa"/>
       <w:tblCellMar>
         <w:top w:w="100" w:type="dxa"/>
         <w:left w:w="100" w:type="dxa"/>
@@ -11152,6 +11254,7 @@
     <w:tblPr>
       <w:tblStyleRowBandSize w:val="1"/>
       <w:tblStyleColBandSize w:val="1"/>
+      <w:tblInd w:w="0" w:type="dxa"/>
       <w:tblCellMar>
         <w:top w:w="100" w:type="dxa"/>
         <w:left w:w="100" w:type="dxa"/>

</xml_diff>

<commit_message>
Tidied up document a little bit more. Fixed up requirements, and fixed detailed use cases up to use case no. 7. Everything beyond that point still needs to be fixed
</commit_message>
<xml_diff>
--- a/UseCases&UserStories&SystemRequirements.docx
+++ b/UseCases&UserStories&SystemRequirements.docx
@@ -146,39 +146,7 @@
           <w:sz w:val="21"/>
           <w:szCs w:val="24"/>
         </w:rPr>
-        <w:t xml:space="preserve">Team Members: Douglas </w:t>
-      </w:r>
-      <w:proofErr w:type="spellStart"/>
-      <w:r>
-        <w:rPr>
-          <w:sz w:val="21"/>
-          <w:szCs w:val="24"/>
-        </w:rPr>
-        <w:t>Myrdek</w:t>
-      </w:r>
-      <w:proofErr w:type="spellEnd"/>
-      <w:r>
-        <w:rPr>
-          <w:sz w:val="21"/>
-          <w:szCs w:val="24"/>
-        </w:rPr>
-        <w:t xml:space="preserve">, Cedric Hansen, Brian </w:t>
-      </w:r>
-      <w:proofErr w:type="spellStart"/>
-      <w:r>
-        <w:rPr>
-          <w:sz w:val="21"/>
-          <w:szCs w:val="24"/>
-        </w:rPr>
-        <w:t>Emigholz</w:t>
-      </w:r>
-      <w:proofErr w:type="spellEnd"/>
-      <w:r>
-        <w:rPr>
-          <w:sz w:val="21"/>
-          <w:szCs w:val="24"/>
-        </w:rPr>
-        <w:t>, Dylan Richmond</w:t>
+        <w:t>Team Members: Douglas Myrdek, Cedric Hansen, Brian Emigholz, Dylan Richmond</w:t>
       </w:r>
     </w:p>
     <w:p>
@@ -733,140 +701,7 @@
           <w:rFonts w:ascii="Helvetica" w:hAnsi="Helvetica"/>
           <w:color w:val="24292E"/>
         </w:rPr>
-        <w:t xml:space="preserve">This project will be a desktop game, whose gameplay will </w:t>
-      </w:r>
-      <w:r>
-        <w:rPr>
-          <w:rFonts w:ascii="Helvetica" w:hAnsi="Helvetica"/>
-          <w:color w:val="24292E"/>
-        </w:rPr>
-        <w:t>consist of answering questions, and voting on other players answers. This game will pit 2-16</w:t>
-      </w:r>
-      <w:r>
-        <w:rPr>
-          <w:rFonts w:ascii="Helvetica" w:hAnsi="Helvetica"/>
-          <w:color w:val="24292E"/>
-        </w:rPr>
-        <w:t xml:space="preserve"> players against each other to find who has the funniest responses to the questions</w:t>
-      </w:r>
-      <w:r>
-        <w:rPr>
-          <w:rFonts w:ascii="Helvetica" w:hAnsi="Helvetica"/>
-          <w:color w:val="24292E"/>
-        </w:rPr>
-        <w:t xml:space="preserve"> given</w:t>
-      </w:r>
-      <w:r>
-        <w:rPr>
-          <w:rFonts w:ascii="Helvetica" w:hAnsi="Helvetica"/>
-          <w:color w:val="24292E"/>
-        </w:rPr>
-        <w:t>. The gameplay will be as f</w:t>
-      </w:r>
-      <w:r>
-        <w:rPr>
-          <w:rFonts w:ascii="Helvetica" w:hAnsi="Helvetica"/>
-          <w:color w:val="24292E"/>
-        </w:rPr>
-        <w:t xml:space="preserve">ollows. Consider a game with 4 </w:t>
-      </w:r>
-      <w:r>
-        <w:rPr>
-          <w:rFonts w:ascii="Helvetica" w:hAnsi="Helvetica"/>
-          <w:color w:val="24292E"/>
-        </w:rPr>
-        <w:t>players. In any given round, players 1&amp;2 will get a ce</w:t>
-      </w:r>
-      <w:r>
-        <w:rPr>
-          <w:rFonts w:ascii="Helvetica" w:hAnsi="Helvetica"/>
-          <w:color w:val="24292E"/>
-        </w:rPr>
-        <w:t>rtain random question, players 2&amp;3</w:t>
-      </w:r>
-      <w:r>
-        <w:rPr>
-          <w:rFonts w:ascii="Helvetica" w:hAnsi="Helvetica"/>
-          <w:color w:val="24292E"/>
-        </w:rPr>
-        <w:t xml:space="preserve"> wil</w:t>
-      </w:r>
-      <w:r>
-        <w:rPr>
-          <w:rFonts w:ascii="Helvetica" w:hAnsi="Helvetica"/>
-          <w:color w:val="24292E"/>
-        </w:rPr>
-        <w:t>l get another random question, 3&amp;4 another, and finally players 1&amp;4 will get the same question</w:t>
-      </w:r>
-      <w:r>
-        <w:rPr>
-          <w:rFonts w:ascii="Helvetica" w:hAnsi="Helvetica"/>
-          <w:color w:val="24292E"/>
-        </w:rPr>
-        <w:t>.</w:t>
-      </w:r>
-      <w:r>
-        <w:rPr>
-          <w:rFonts w:ascii="Helvetica" w:hAnsi="Helvetica"/>
-          <w:color w:val="24292E"/>
-        </w:rPr>
-        <w:t xml:space="preserve"> This means that for any given round, players will answer 2 distinct question, each of which will also be answered by another player. Once each player submitted both of their answers</w:t>
-      </w:r>
-      <w:r>
-        <w:rPr>
-          <w:rFonts w:ascii="Helvetica" w:hAnsi="Helvetica"/>
-          <w:color w:val="24292E"/>
-        </w:rPr>
-        <w:t xml:space="preserve">, </w:t>
-      </w:r>
-      <w:r>
-        <w:rPr>
-          <w:rFonts w:ascii="Helvetica" w:hAnsi="Helvetica"/>
-          <w:color w:val="24292E"/>
-        </w:rPr>
-        <w:t xml:space="preserve">every player will get to vote on each question that was given in the round. This means that each player will vote for each of the 4 questions that was given in the round. </w:t>
-      </w:r>
-      <w:r>
-        <w:rPr>
-          <w:rFonts w:ascii="Helvetica" w:hAnsi="Helvetica"/>
-          <w:color w:val="24292E"/>
-        </w:rPr>
-        <w:t xml:space="preserve">At the end of each voting round, </w:t>
-      </w:r>
-      <w:r>
-        <w:rPr>
-          <w:rFonts w:ascii="Helvetica" w:hAnsi="Helvetica"/>
-          <w:color w:val="24292E"/>
-        </w:rPr>
-        <w:t>all players will see a current leaderboard.</w:t>
-      </w:r>
-      <w:r>
-        <w:rPr>
-          <w:rFonts w:ascii="Helvetica" w:hAnsi="Helvetica"/>
-          <w:color w:val="24292E"/>
-        </w:rPr>
-        <w:t xml:space="preserve">, </w:t>
-      </w:r>
-      <w:r>
-        <w:rPr>
-          <w:rFonts w:ascii="Helvetica" w:hAnsi="Helvetica"/>
-          <w:color w:val="24292E"/>
-        </w:rPr>
-        <w:t>The</w:t>
-      </w:r>
-      <w:r>
-        <w:rPr>
-          <w:rFonts w:ascii="Helvetica" w:hAnsi="Helvetica"/>
-          <w:color w:val="24292E"/>
-        </w:rPr>
-        <w:t xml:space="preserve"> game will continue for however many</w:t>
-      </w:r>
-      <w:r>
-        <w:rPr>
-          <w:rFonts w:ascii="Helvetica" w:hAnsi="Helvetica"/>
-          <w:color w:val="24292E"/>
-        </w:rPr>
-        <w:t xml:space="preserve"> rounds was decided by the host upon the games creation.</w:t>
+        <w:t>This project will be a desktop game, whose gameplay will consist of answering questions, and voting on other players answers. This game will pit 2-16 players against each other to find who has the funniest responses to the questions given. The gameplay will be as follows. Consider a game with 4 players. In any given round, players 1&amp;2 will get a certain random question, players 2&amp;3 will get another random question, 3&amp;4 another, and finally players 1&amp;4 will get the same question. This means that for any given round, players will answer 2 distinct question, each of which will also be answered by another player. Once each player submitted both of their answers, every player will get to vote on each question that was given in the round. This means that each player will vote for each of the 4 questions that was given in the round. At the end of each voting round, all players will see a current leaderboard., The game will continue for however many rounds was decided by the host upon the games creation.</w:t>
       </w:r>
     </w:p>
     <w:p>
@@ -925,37 +760,7 @@
           <w:rFonts w:ascii="Helvetica" w:hAnsi="Helvetica"/>
           <w:color w:val="24292E"/>
         </w:rPr>
-        <w:t>Upon pressing the join game button, the user will be brought to a screen which has text fields for</w:t>
-      </w:r>
-      <w:r>
-        <w:rPr>
-          <w:rFonts w:ascii="Helvetica" w:hAnsi="Helvetica"/>
-          <w:color w:val="24292E"/>
-        </w:rPr>
-        <w:t xml:space="preserve"> their name, and port number, along with</w:t>
-      </w:r>
-      <w:r>
-        <w:rPr>
-          <w:rFonts w:ascii="Helvetica" w:hAnsi="Helvetica"/>
-          <w:color w:val="24292E"/>
-        </w:rPr>
-        <w:t xml:space="preserve"> a button for them to "join" whatever game was created by the host in bullet point 1. Once the user joins the game, they will be brought to the waiting screen along with the </w:t>
-      </w:r>
-      <w:proofErr w:type="gramStart"/>
-      <w:r>
-        <w:rPr>
-          <w:rFonts w:ascii="Helvetica" w:hAnsi="Helvetica"/>
-          <w:color w:val="24292E"/>
-        </w:rPr>
-        <w:t>host, but</w:t>
-      </w:r>
-      <w:proofErr w:type="gramEnd"/>
-      <w:r>
-        <w:rPr>
-          <w:rFonts w:ascii="Helvetica" w:hAnsi="Helvetica"/>
-          <w:color w:val="24292E"/>
-        </w:rPr>
-        <w:t xml:space="preserve"> will not be given the button to start the game. These users will also be brought to the gameplay as previously described</w:t>
+        <w:t>Upon pressing the join game button, the user will be brought to a screen which has text fields for their name, and port number, along with a button for them to "join" whatever game was created by the host in bullet point 1. Once the user joins the game, they will be brought to the waiting screen along with the host, but will not be given the button to start the game. These users will also be brought to the gameplay as previously described</w:t>
       </w:r>
     </w:p>
     <w:p>
@@ -974,27 +779,6 @@
         </w:rPr>
         <w:t>At the completion of the game, a leaderboard will be shown, and a winner will be declared.</w:t>
       </w:r>
-    </w:p>
-    <w:p>
-      <w:pPr>
-        <w:rPr>
-          <w:b/>
-          <w:sz w:val="24"/>
-          <w:szCs w:val="24"/>
-          <w:u w:val="single"/>
-        </w:rPr>
-      </w:pPr>
-    </w:p>
-    <w:p>
-      <w:pPr>
-        <w:jc w:val="center"/>
-        <w:rPr>
-          <w:b/>
-          <w:sz w:val="24"/>
-          <w:szCs w:val="24"/>
-          <w:u w:val="single"/>
-        </w:rPr>
-      </w:pPr>
     </w:p>
     <w:p>
       <w:pPr>
@@ -1031,6 +815,7 @@
         <w:rPr>
           <w:sz w:val="24"/>
         </w:rPr>
+        <w:lastRenderedPageBreak/>
         <w:t>SYSTEM REQUIREMENTS</w:t>
       </w:r>
     </w:p>
@@ -1041,8 +826,7 @@
     </w:p>
     <w:tbl>
       <w:tblPr>
-        <w:tblStyle w:val="a"/>
-        <w:tblW w:w="9330" w:type="dxa"/>
+        <w:tblW w:w="9356" w:type="dxa"/>
         <w:tblInd w:w="100" w:type="dxa"/>
         <w:tblBorders>
           <w:top w:val="nil"/>
@@ -1058,7 +842,7 @@
       <w:tblGrid>
         <w:gridCol w:w="1350"/>
         <w:gridCol w:w="1230"/>
-        <w:gridCol w:w="6750"/>
+        <w:gridCol w:w="6776"/>
       </w:tblGrid>
       <w:tr>
         <w:trPr>
@@ -1136,7 +920,7 @@
         </w:tc>
         <w:tc>
           <w:tcPr>
-            <w:tcW w:w="6750" w:type="dxa"/>
+            <w:tcW w:w="6776" w:type="dxa"/>
             <w:tcBorders>
               <w:top w:val="single" w:sz="8" w:space="0" w:color="000000"/>
               <w:left w:val="nil"/>
@@ -1226,7 +1010,7 @@
         </w:tc>
         <w:tc>
           <w:tcPr>
-            <w:tcW w:w="6750" w:type="dxa"/>
+            <w:tcW w:w="6776" w:type="dxa"/>
             <w:tcBorders>
               <w:top w:val="nil"/>
               <w:left w:val="nil"/>
@@ -1242,26 +1026,7 @@
           </w:tcPr>
           <w:p>
             <w:r>
-              <w:t>The system shall connect all</w:t>
-            </w:r>
-            <w:r>
-              <w:t xml:space="preserve"> users to the appropriate </w:t>
-            </w:r>
-            <w:proofErr w:type="spellStart"/>
-            <w:r>
-              <w:t>ngrok</w:t>
-            </w:r>
-            <w:proofErr w:type="spellEnd"/>
-            <w:r>
-              <w:t xml:space="preserve"> server </w:t>
-            </w:r>
-            <w:proofErr w:type="gramStart"/>
-            <w:r>
-              <w:t>port(</w:t>
-            </w:r>
-            <w:proofErr w:type="gramEnd"/>
-            <w:r>
-              <w:t xml:space="preserve">which will be specified by the host after port forwarding localhost:4122) </w:t>
+              <w:t xml:space="preserve">The system shall connect all users to the appropriate ngrok server port(which will be specified by the host after port forwarding localhost:4122) </w:t>
             </w:r>
           </w:p>
         </w:tc>
@@ -1322,7 +1087,7 @@
         </w:tc>
         <w:tc>
           <w:tcPr>
-            <w:tcW w:w="6750" w:type="dxa"/>
+            <w:tcW w:w="6776" w:type="dxa"/>
             <w:tcBorders>
               <w:top w:val="nil"/>
               <w:left w:val="nil"/>
@@ -1399,7 +1164,7 @@
         </w:tc>
         <w:tc>
           <w:tcPr>
-            <w:tcW w:w="6750" w:type="dxa"/>
+            <w:tcW w:w="6776" w:type="dxa"/>
             <w:tcBorders>
               <w:top w:val="nil"/>
               <w:left w:val="nil"/>
@@ -1415,10 +1180,7 @@
           </w:tcPr>
           <w:p>
             <w:r>
-              <w:t>The system shall create new users</w:t>
-            </w:r>
-            <w:r>
-              <w:t xml:space="preserve"> when a new thread connects to the server</w:t>
+              <w:t>The system shall create new users when a new thread connects to the server</w:t>
             </w:r>
           </w:p>
         </w:tc>
@@ -1479,7 +1241,7 @@
         </w:tc>
         <w:tc>
           <w:tcPr>
-            <w:tcW w:w="6750" w:type="dxa"/>
+            <w:tcW w:w="6776" w:type="dxa"/>
             <w:tcBorders>
               <w:top w:val="nil"/>
               <w:left w:val="nil"/>
@@ -1556,7 +1318,7 @@
         </w:tc>
         <w:tc>
           <w:tcPr>
-            <w:tcW w:w="6750" w:type="dxa"/>
+            <w:tcW w:w="6776" w:type="dxa"/>
             <w:tcBorders>
               <w:top w:val="nil"/>
               <w:left w:val="nil"/>
@@ -1572,19 +1334,7 @@
           </w:tcPr>
           <w:p>
             <w:r>
-              <w:t>Th</w:t>
-            </w:r>
-            <w:r>
-              <w:t>e system shall create a “client</w:t>
-            </w:r>
-            <w:r>
-              <w:t xml:space="preserve"> socket</w:t>
-            </w:r>
-            <w:r>
-              <w:t>”</w:t>
-            </w:r>
-            <w:r>
-              <w:t xml:space="preserve"> for each user</w:t>
+              <w:t>The system shall create a “client socket” for each user</w:t>
             </w:r>
           </w:p>
         </w:tc>
@@ -1645,7 +1395,7 @@
         </w:tc>
         <w:tc>
           <w:tcPr>
-            <w:tcW w:w="6750" w:type="dxa"/>
+            <w:tcW w:w="6776" w:type="dxa"/>
             <w:tcBorders>
               <w:top w:val="nil"/>
               <w:left w:val="nil"/>
@@ -1661,18 +1411,7 @@
           </w:tcPr>
           <w:p>
             <w:r>
-              <w:t>The system shall create a “</w:t>
-            </w:r>
-            <w:proofErr w:type="spellStart"/>
-            <w:r>
-              <w:t>serverSocket</w:t>
-            </w:r>
-            <w:proofErr w:type="spellEnd"/>
-            <w:r>
-              <w:t>” for whoever is hosting the game</w:t>
-            </w:r>
-            <w:r>
-              <w:t>, and will connect the host using a “client socket”</w:t>
+              <w:t>The system shall create a “serverSocket” for whoever is hosting the game, and will connect the host using a “client socket”</w:t>
             </w:r>
           </w:p>
         </w:tc>
@@ -1733,7 +1472,7 @@
         </w:tc>
         <w:tc>
           <w:tcPr>
-            <w:tcW w:w="6750" w:type="dxa"/>
+            <w:tcW w:w="6776" w:type="dxa"/>
             <w:tcBorders>
               <w:top w:val="nil"/>
               <w:left w:val="nil"/>
@@ -1749,7 +1488,7 @@
           </w:tcPr>
           <w:p>
             <w:r>
-              <w:t>The system shall allow users to add their own questions/question packs to the game</w:t>
+              <w:t>The system shall allow the host to add own questions/question packs to the game</w:t>
             </w:r>
           </w:p>
         </w:tc>
@@ -1804,13 +1543,13 @@
               <w:jc w:val="center"/>
             </w:pPr>
             <w:r>
-              <w:t>5</w:t>
-            </w:r>
-          </w:p>
-        </w:tc>
-        <w:tc>
-          <w:tcPr>
-            <w:tcW w:w="6750" w:type="dxa"/>
+              <w:t>2</w:t>
+            </w:r>
+          </w:p>
+        </w:tc>
+        <w:tc>
+          <w:tcPr>
+            <w:tcW w:w="6776" w:type="dxa"/>
             <w:tcBorders>
               <w:top w:val="nil"/>
               <w:left w:val="nil"/>
@@ -1826,7 +1565,7 @@
           </w:tcPr>
           <w:p>
             <w:r>
-              <w:t>The system shall allow users to save their username and past scores</w:t>
+              <w:t>The system shall allow the game to complete rounds of gameplay</w:t>
             </w:r>
           </w:p>
         </w:tc>
@@ -1881,13 +1620,13 @@
               <w:jc w:val="center"/>
             </w:pPr>
             <w:r>
-              <w:t>5</w:t>
-            </w:r>
-          </w:p>
-        </w:tc>
-        <w:tc>
-          <w:tcPr>
-            <w:tcW w:w="6750" w:type="dxa"/>
+              <w:t>3</w:t>
+            </w:r>
+          </w:p>
+        </w:tc>
+        <w:tc>
+          <w:tcPr>
+            <w:tcW w:w="6776" w:type="dxa"/>
             <w:tcBorders>
               <w:top w:val="nil"/>
               <w:left w:val="nil"/>
@@ -1903,14 +1642,14 @@
           </w:tcPr>
           <w:p>
             <w:r>
-              <w:t>The system shall allow users to add a profile pictures</w:t>
+              <w:t>The system shall allow the host to select game settings</w:t>
             </w:r>
           </w:p>
         </w:tc>
       </w:tr>
       <w:tr>
         <w:trPr>
-          <w:trHeight w:val="440"/>
+          <w:trHeight w:val="680"/>
         </w:trPr>
         <w:tc>
           <w:tcPr>
@@ -1958,13 +1697,13 @@
               <w:jc w:val="center"/>
             </w:pPr>
             <w:r>
-              <w:t>2</w:t>
-            </w:r>
-          </w:p>
-        </w:tc>
-        <w:tc>
-          <w:tcPr>
-            <w:tcW w:w="6750" w:type="dxa"/>
+              <w:t>3</w:t>
+            </w:r>
+          </w:p>
+        </w:tc>
+        <w:tc>
+          <w:tcPr>
+            <w:tcW w:w="6776" w:type="dxa"/>
             <w:tcBorders>
               <w:top w:val="nil"/>
               <w:left w:val="nil"/>
@@ -1980,14 +1719,14 @@
           </w:tcPr>
           <w:p>
             <w:r>
-              <w:t>The system shall allow the game to complete rounds of gameplay</w:t>
+              <w:t>The system shall display the username of all players connected to the lobby while in the “Pre game lobby” page</w:t>
             </w:r>
           </w:p>
         </w:tc>
       </w:tr>
       <w:tr>
         <w:trPr>
-          <w:trHeight w:val="440"/>
+          <w:trHeight w:val="680"/>
         </w:trPr>
         <w:tc>
           <w:tcPr>
@@ -2010,7 +1749,6 @@
               <w:jc w:val="center"/>
             </w:pPr>
             <w:r>
-              <w:lastRenderedPageBreak/>
               <w:t>REQ11</w:t>
             </w:r>
           </w:p>
@@ -2036,13 +1774,13 @@
               <w:jc w:val="center"/>
             </w:pPr>
             <w:r>
-              <w:t>3</w:t>
-            </w:r>
-          </w:p>
-        </w:tc>
-        <w:tc>
-          <w:tcPr>
-            <w:tcW w:w="6750" w:type="dxa"/>
+              <w:t>4</w:t>
+            </w:r>
+          </w:p>
+        </w:tc>
+        <w:tc>
+          <w:tcPr>
+            <w:tcW w:w="6776" w:type="dxa"/>
             <w:tcBorders>
               <w:top w:val="nil"/>
               <w:left w:val="nil"/>
@@ -2058,7 +1796,11 @@
           </w:tcPr>
           <w:p>
             <w:r>
-              <w:t>The system shall allow the host to select game settings</w:t>
+              <w:t xml:space="preserve">The system will begin gameplay once all players have hit the “Ready Up” </w:t>
+            </w:r>
+            <w:r>
+              <w:lastRenderedPageBreak/>
+              <w:t>button</w:t>
             </w:r>
           </w:p>
         </w:tc>
@@ -2088,6 +1830,7 @@
               <w:jc w:val="center"/>
             </w:pPr>
             <w:r>
+              <w:lastRenderedPageBreak/>
               <w:t>REQ12</w:t>
             </w:r>
           </w:p>
@@ -2119,7 +1862,7 @@
         </w:tc>
         <w:tc>
           <w:tcPr>
-            <w:tcW w:w="6750" w:type="dxa"/>
+            <w:tcW w:w="6776" w:type="dxa"/>
             <w:tcBorders>
               <w:top w:val="nil"/>
               <w:left w:val="nil"/>
@@ -2135,14 +1878,14 @@
           </w:tcPr>
           <w:p>
             <w:r>
-              <w:t>The system shall display the username of all players connected to the lobby while in the “Pre game lobby” page</w:t>
+              <w:t>The system will display the current question, and question number for each round of play</w:t>
             </w:r>
           </w:p>
         </w:tc>
       </w:tr>
       <w:tr>
         <w:trPr>
-          <w:trHeight w:val="680"/>
+          <w:trHeight w:val="440"/>
         </w:trPr>
         <w:tc>
           <w:tcPr>
@@ -2190,13 +1933,13 @@
               <w:jc w:val="center"/>
             </w:pPr>
             <w:r>
-              <w:t>4</w:t>
-            </w:r>
-          </w:p>
-        </w:tc>
-        <w:tc>
-          <w:tcPr>
-            <w:tcW w:w="6750" w:type="dxa"/>
+              <w:t>3</w:t>
+            </w:r>
+          </w:p>
+        </w:tc>
+        <w:tc>
+          <w:tcPr>
+            <w:tcW w:w="6776" w:type="dxa"/>
             <w:tcBorders>
               <w:top w:val="nil"/>
               <w:left w:val="nil"/>
@@ -2212,7 +1955,7 @@
           </w:tcPr>
           <w:p>
             <w:r>
-              <w:t>The system will only allow the host to begin the game while in the “Pre game lobby” page</w:t>
+              <w:t>The system will not allow users to submit blank responses to questions</w:t>
             </w:r>
           </w:p>
         </w:tc>
@@ -2267,13 +2010,13 @@
               <w:jc w:val="center"/>
             </w:pPr>
             <w:r>
-              <w:t>3</w:t>
-            </w:r>
-          </w:p>
-        </w:tc>
-        <w:tc>
-          <w:tcPr>
-            <w:tcW w:w="6750" w:type="dxa"/>
+              <w:t>2</w:t>
+            </w:r>
+          </w:p>
+        </w:tc>
+        <w:tc>
+          <w:tcPr>
+            <w:tcW w:w="6776" w:type="dxa"/>
             <w:tcBorders>
               <w:top w:val="nil"/>
               <w:left w:val="nil"/>
@@ -2289,7 +2032,7 @@
           </w:tcPr>
           <w:p>
             <w:r>
-              <w:t>The system will display the current question, and question number for each round of play</w:t>
+              <w:t>The system will allow users to vote on which question they found more entertaining</w:t>
             </w:r>
           </w:p>
         </w:tc>
@@ -2344,13 +2087,13 @@
               <w:jc w:val="center"/>
             </w:pPr>
             <w:r>
-              <w:t>3</w:t>
-            </w:r>
-          </w:p>
-        </w:tc>
-        <w:tc>
-          <w:tcPr>
-            <w:tcW w:w="6750" w:type="dxa"/>
+              <w:t>2</w:t>
+            </w:r>
+          </w:p>
+        </w:tc>
+        <w:tc>
+          <w:tcPr>
+            <w:tcW w:w="6776" w:type="dxa"/>
             <w:tcBorders>
               <w:top w:val="nil"/>
               <w:left w:val="nil"/>
@@ -2366,14 +2109,14 @@
           </w:tcPr>
           <w:p>
             <w:r>
-              <w:t>The system will not allow users to submit blank responses to questions</w:t>
+              <w:t>The system will keep track of how many votes a certain answer received</w:t>
             </w:r>
           </w:p>
         </w:tc>
       </w:tr>
       <w:tr>
         <w:trPr>
-          <w:trHeight w:val="680"/>
+          <w:trHeight w:val="440"/>
         </w:trPr>
         <w:tc>
           <w:tcPr>
@@ -2421,13 +2164,13 @@
               <w:jc w:val="center"/>
             </w:pPr>
             <w:r>
-              <w:t>2</w:t>
-            </w:r>
-          </w:p>
-        </w:tc>
-        <w:tc>
-          <w:tcPr>
-            <w:tcW w:w="6750" w:type="dxa"/>
+              <w:t>3</w:t>
+            </w:r>
+          </w:p>
+        </w:tc>
+        <w:tc>
+          <w:tcPr>
+            <w:tcW w:w="6776" w:type="dxa"/>
             <w:tcBorders>
               <w:top w:val="nil"/>
               <w:left w:val="nil"/>
@@ -2443,14 +2186,14 @@
           </w:tcPr>
           <w:p>
             <w:r>
-              <w:t>The system will allow users to vote on which question they found more entertaining</w:t>
+              <w:t>The system will display a leaderboard between rounds</w:t>
             </w:r>
           </w:p>
         </w:tc>
       </w:tr>
       <w:tr>
         <w:trPr>
-          <w:trHeight w:val="440"/>
+          <w:trHeight w:val="920"/>
         </w:trPr>
         <w:tc>
           <w:tcPr>
@@ -2504,7 +2247,7 @@
         </w:tc>
         <w:tc>
           <w:tcPr>
-            <w:tcW w:w="6750" w:type="dxa"/>
+            <w:tcW w:w="6776" w:type="dxa"/>
             <w:tcBorders>
               <w:top w:val="nil"/>
               <w:left w:val="nil"/>
@@ -2520,14 +2263,14 @@
           </w:tcPr>
           <w:p>
             <w:r>
-              <w:t>The system will keep track of how many votes a certain answer received</w:t>
+              <w:t>Once the host has created a lobby, there will be a text label which will contain the “room code” which will be entered by players joining the game while on the join game page.</w:t>
             </w:r>
           </w:p>
         </w:tc>
       </w:tr>
       <w:tr>
         <w:trPr>
-          <w:trHeight w:val="440"/>
+          <w:trHeight w:val="680"/>
         </w:trPr>
         <w:tc>
           <w:tcPr>
@@ -2575,13 +2318,13 @@
               <w:jc w:val="center"/>
             </w:pPr>
             <w:r>
-              <w:t>3</w:t>
-            </w:r>
-          </w:p>
-        </w:tc>
-        <w:tc>
-          <w:tcPr>
-            <w:tcW w:w="6750" w:type="dxa"/>
+              <w:t>2</w:t>
+            </w:r>
+          </w:p>
+        </w:tc>
+        <w:tc>
+          <w:tcPr>
+            <w:tcW w:w="6776" w:type="dxa"/>
             <w:tcBorders>
               <w:top w:val="nil"/>
               <w:left w:val="nil"/>
@@ -2597,14 +2340,14 @@
           </w:tcPr>
           <w:p>
             <w:r>
-              <w:t>The system will display a leaderboard between rounds</w:t>
+              <w:t>The system will give users the appropriate question depending on which round of gameplay the game is currently in</w:t>
             </w:r>
           </w:p>
         </w:tc>
       </w:tr>
       <w:tr>
         <w:trPr>
-          <w:trHeight w:val="920"/>
+          <w:trHeight w:val="680"/>
         </w:trPr>
         <w:tc>
           <w:tcPr>
@@ -2652,13 +2395,13 @@
               <w:jc w:val="center"/>
             </w:pPr>
             <w:r>
-              <w:t>2</w:t>
-            </w:r>
-          </w:p>
-        </w:tc>
-        <w:tc>
-          <w:tcPr>
-            <w:tcW w:w="6750" w:type="dxa"/>
+              <w:t>3</w:t>
+            </w:r>
+          </w:p>
+        </w:tc>
+        <w:tc>
+          <w:tcPr>
+            <w:tcW w:w="6776" w:type="dxa"/>
             <w:tcBorders>
               <w:top w:val="nil"/>
               <w:left w:val="nil"/>
@@ -2674,14 +2417,14 @@
           </w:tcPr>
           <w:p>
             <w:r>
-              <w:t>Once the host has created a lobby, there will be a text label which will contain the “room code” which will be entered by players joining the game while on the join game page.</w:t>
+              <w:t>The system shall give random questions to each pair of users, which will be taken from a large set of questions</w:t>
             </w:r>
           </w:p>
         </w:tc>
       </w:tr>
       <w:tr>
         <w:trPr>
-          <w:trHeight w:val="680"/>
+          <w:trHeight w:val="440"/>
         </w:trPr>
         <w:tc>
           <w:tcPr>
@@ -2735,7 +2478,7 @@
         </w:tc>
         <w:tc>
           <w:tcPr>
-            <w:tcW w:w="6750" w:type="dxa"/>
+            <w:tcW w:w="6776" w:type="dxa"/>
             <w:tcBorders>
               <w:top w:val="nil"/>
               <w:left w:val="nil"/>
@@ -2751,14 +2494,14 @@
           </w:tcPr>
           <w:p>
             <w:r>
-              <w:t>The system will give users the appropriate question depending on which round of gameplay</w:t>
+              <w:t>The system will have GUI’s to display all of the games content</w:t>
             </w:r>
           </w:p>
         </w:tc>
       </w:tr>
       <w:tr>
         <w:trPr>
-          <w:trHeight w:val="680"/>
+          <w:trHeight w:val="440"/>
         </w:trPr>
         <w:tc>
           <w:tcPr>
@@ -2806,13 +2549,13 @@
               <w:jc w:val="center"/>
             </w:pPr>
             <w:r>
-              <w:t>3</w:t>
-            </w:r>
-          </w:p>
-        </w:tc>
-        <w:tc>
-          <w:tcPr>
-            <w:tcW w:w="6750" w:type="dxa"/>
+              <w:t>2</w:t>
+            </w:r>
+          </w:p>
+        </w:tc>
+        <w:tc>
+          <w:tcPr>
+            <w:tcW w:w="6776" w:type="dxa"/>
             <w:tcBorders>
               <w:top w:val="nil"/>
               <w:left w:val="nil"/>
@@ -2828,14 +2571,14 @@
           </w:tcPr>
           <w:p>
             <w:r>
-              <w:t>The system shall give random questions to each pair of users, which will be taken from a large set of questions</w:t>
+              <w:t>The system will allow users to answer questions</w:t>
             </w:r>
           </w:p>
         </w:tc>
       </w:tr>
       <w:tr>
         <w:trPr>
-          <w:trHeight w:val="440"/>
+          <w:trHeight w:val="680"/>
         </w:trPr>
         <w:tc>
           <w:tcPr>
@@ -2883,13 +2626,13 @@
               <w:jc w:val="center"/>
             </w:pPr>
             <w:r>
-              <w:t>2</w:t>
-            </w:r>
-          </w:p>
-        </w:tc>
-        <w:tc>
-          <w:tcPr>
-            <w:tcW w:w="6750" w:type="dxa"/>
+              <w:t>4</w:t>
+            </w:r>
+          </w:p>
+        </w:tc>
+        <w:tc>
+          <w:tcPr>
+            <w:tcW w:w="6776" w:type="dxa"/>
             <w:tcBorders>
               <w:top w:val="nil"/>
               <w:left w:val="nil"/>
@@ -2905,161 +2648,6 @@
           </w:tcPr>
           <w:p>
             <w:r>
-              <w:t>The system will have GUI’s to display all of the games content</w:t>
-            </w:r>
-          </w:p>
-        </w:tc>
-      </w:tr>
-      <w:tr>
-        <w:trPr>
-          <w:trHeight w:val="440"/>
-        </w:trPr>
-        <w:tc>
-          <w:tcPr>
-            <w:tcW w:w="1350" w:type="dxa"/>
-            <w:tcBorders>
-              <w:top w:val="nil"/>
-              <w:left w:val="single" w:sz="8" w:space="0" w:color="000000"/>
-              <w:bottom w:val="single" w:sz="8" w:space="0" w:color="000000"/>
-              <w:right w:val="single" w:sz="8" w:space="0" w:color="000000"/>
-            </w:tcBorders>
-            <w:tcMar>
-              <w:top w:w="100" w:type="dxa"/>
-              <w:left w:w="100" w:type="dxa"/>
-              <w:bottom w:w="100" w:type="dxa"/>
-              <w:right w:w="100" w:type="dxa"/>
-            </w:tcMar>
-          </w:tcPr>
-          <w:p>
-            <w:pPr>
-              <w:jc w:val="center"/>
-            </w:pPr>
-            <w:r>
-              <w:lastRenderedPageBreak/>
-              <w:t>REQ23</w:t>
-            </w:r>
-          </w:p>
-        </w:tc>
-        <w:tc>
-          <w:tcPr>
-            <w:tcW w:w="1230" w:type="dxa"/>
-            <w:tcBorders>
-              <w:top w:val="nil"/>
-              <w:left w:val="nil"/>
-              <w:bottom w:val="single" w:sz="8" w:space="0" w:color="000000"/>
-              <w:right w:val="single" w:sz="8" w:space="0" w:color="000000"/>
-            </w:tcBorders>
-            <w:tcMar>
-              <w:top w:w="100" w:type="dxa"/>
-              <w:left w:w="100" w:type="dxa"/>
-              <w:bottom w:w="100" w:type="dxa"/>
-              <w:right w:w="100" w:type="dxa"/>
-            </w:tcMar>
-          </w:tcPr>
-          <w:p>
-            <w:pPr>
-              <w:jc w:val="center"/>
-            </w:pPr>
-            <w:r>
-              <w:t>2</w:t>
-            </w:r>
-          </w:p>
-        </w:tc>
-        <w:tc>
-          <w:tcPr>
-            <w:tcW w:w="6750" w:type="dxa"/>
-            <w:tcBorders>
-              <w:top w:val="nil"/>
-              <w:left w:val="nil"/>
-              <w:bottom w:val="single" w:sz="8" w:space="0" w:color="000000"/>
-              <w:right w:val="single" w:sz="8" w:space="0" w:color="000000"/>
-            </w:tcBorders>
-            <w:tcMar>
-              <w:top w:w="100" w:type="dxa"/>
-              <w:left w:w="100" w:type="dxa"/>
-              <w:bottom w:w="100" w:type="dxa"/>
-              <w:right w:w="100" w:type="dxa"/>
-            </w:tcMar>
-          </w:tcPr>
-          <w:p>
-            <w:r>
-              <w:t>The system will allow users to answer questions</w:t>
-            </w:r>
-          </w:p>
-        </w:tc>
-      </w:tr>
-      <w:tr>
-        <w:trPr>
-          <w:trHeight w:val="680"/>
-        </w:trPr>
-        <w:tc>
-          <w:tcPr>
-            <w:tcW w:w="1350" w:type="dxa"/>
-            <w:tcBorders>
-              <w:top w:val="nil"/>
-              <w:left w:val="single" w:sz="8" w:space="0" w:color="000000"/>
-              <w:bottom w:val="single" w:sz="8" w:space="0" w:color="000000"/>
-              <w:right w:val="single" w:sz="8" w:space="0" w:color="000000"/>
-            </w:tcBorders>
-            <w:tcMar>
-              <w:top w:w="100" w:type="dxa"/>
-              <w:left w:w="100" w:type="dxa"/>
-              <w:bottom w:w="100" w:type="dxa"/>
-              <w:right w:w="100" w:type="dxa"/>
-            </w:tcMar>
-          </w:tcPr>
-          <w:p>
-            <w:pPr>
-              <w:jc w:val="center"/>
-            </w:pPr>
-            <w:r>
-              <w:t>REQ24</w:t>
-            </w:r>
-          </w:p>
-        </w:tc>
-        <w:tc>
-          <w:tcPr>
-            <w:tcW w:w="1230" w:type="dxa"/>
-            <w:tcBorders>
-              <w:top w:val="nil"/>
-              <w:left w:val="nil"/>
-              <w:bottom w:val="single" w:sz="8" w:space="0" w:color="000000"/>
-              <w:right w:val="single" w:sz="8" w:space="0" w:color="000000"/>
-            </w:tcBorders>
-            <w:tcMar>
-              <w:top w:w="100" w:type="dxa"/>
-              <w:left w:w="100" w:type="dxa"/>
-              <w:bottom w:w="100" w:type="dxa"/>
-              <w:right w:w="100" w:type="dxa"/>
-            </w:tcMar>
-          </w:tcPr>
-          <w:p>
-            <w:pPr>
-              <w:jc w:val="center"/>
-            </w:pPr>
-            <w:r>
-              <w:t>4</w:t>
-            </w:r>
-          </w:p>
-        </w:tc>
-        <w:tc>
-          <w:tcPr>
-            <w:tcW w:w="6750" w:type="dxa"/>
-            <w:tcBorders>
-              <w:top w:val="nil"/>
-              <w:left w:val="nil"/>
-              <w:bottom w:val="single" w:sz="8" w:space="0" w:color="000000"/>
-              <w:right w:val="single" w:sz="8" w:space="0" w:color="000000"/>
-            </w:tcBorders>
-            <w:tcMar>
-              <w:top w:w="100" w:type="dxa"/>
-              <w:left w:w="100" w:type="dxa"/>
-              <w:bottom w:w="100" w:type="dxa"/>
-              <w:right w:w="100" w:type="dxa"/>
-            </w:tcMar>
-          </w:tcPr>
-          <w:p>
-            <w:r>
               <w:t>The system shall allocate the appropriate number of points based on how many votes an answer received</w:t>
             </w:r>
           </w:p>
@@ -3074,33 +2662,6 @@
         <w:t>*Note: Priority 1 indicates most important, while 5 is least important</w:t>
       </w:r>
     </w:p>
-    <w:p/>
-    <w:p/>
-    <w:p/>
-    <w:p>
-      <w:r>
-        <w:br/>
-      </w:r>
-    </w:p>
-    <w:p/>
-    <w:p/>
-    <w:p/>
-    <w:p/>
-    <w:p/>
-    <w:p/>
-    <w:p/>
-    <w:p/>
-    <w:p/>
-    <w:p/>
-    <w:p/>
-    <w:p/>
-    <w:p/>
-    <w:p/>
-    <w:p/>
-    <w:p/>
-    <w:p/>
-    <w:p/>
-    <w:p/>
     <w:p>
       <w:pPr>
         <w:pStyle w:val="Heading5"/>
@@ -3110,6 +2671,7 @@
         </w:numPr>
       </w:pPr>
       <w:r>
+        <w:lastRenderedPageBreak/>
         <w:t>USER STORIES</w:t>
       </w:r>
     </w:p>
@@ -3130,7 +2692,6 @@
     </w:p>
     <w:tbl>
       <w:tblPr>
-        <w:tblStyle w:val="a0"/>
         <w:tblW w:w="9345" w:type="dxa"/>
         <w:tblInd w:w="100" w:type="dxa"/>
         <w:tblBorders>
@@ -3421,7 +2982,7 @@
                 <w:sz w:val="24"/>
                 <w:szCs w:val="24"/>
               </w:rPr>
-              <w:t>As a user who wants to join existing lobby, I can join an existing lobby by typing in the room code</w:t>
+              <w:t>As a user who wants to join an existing lobby, I can join an existing lobby by typing in the room code (port number)</w:t>
             </w:r>
           </w:p>
         </w:tc>
@@ -3660,17 +3221,8 @@
                 <w:sz w:val="24"/>
                 <w:szCs w:val="24"/>
               </w:rPr>
-              <w:t xml:space="preserve">1 </w:t>
-            </w:r>
-            <w:proofErr w:type="spellStart"/>
-            <w:r>
-              <w:rPr>
-                <w:sz w:val="24"/>
-                <w:szCs w:val="24"/>
-              </w:rPr>
-              <w:t>pt</w:t>
-            </w:r>
-            <w:proofErr w:type="spellEnd"/>
+              <w:t>1 pt</w:t>
+            </w:r>
           </w:p>
         </w:tc>
       </w:tr>
@@ -4222,7 +3774,6 @@
                 <w:sz w:val="24"/>
                 <w:szCs w:val="24"/>
               </w:rPr>
-              <w:lastRenderedPageBreak/>
               <w:t>ST-10</w:t>
             </w:r>
           </w:p>
@@ -4288,324 +3839,12 @@
                 <w:sz w:val="24"/>
                 <w:szCs w:val="24"/>
               </w:rPr>
-              <w:t xml:space="preserve">1 </w:t>
-            </w:r>
-            <w:proofErr w:type="spellStart"/>
-            <w:r>
-              <w:rPr>
-                <w:sz w:val="24"/>
-                <w:szCs w:val="24"/>
-              </w:rPr>
-              <w:t>pt</w:t>
-            </w:r>
-            <w:proofErr w:type="spellEnd"/>
-          </w:p>
-        </w:tc>
-      </w:tr>
-      <w:tr>
-        <w:trPr>
-          <w:trHeight w:val="460"/>
-        </w:trPr>
-        <w:tc>
-          <w:tcPr>
-            <w:tcW w:w="1815" w:type="dxa"/>
-            <w:tcBorders>
-              <w:top w:val="nil"/>
-              <w:left w:val="single" w:sz="8" w:space="0" w:color="000000"/>
-              <w:bottom w:val="single" w:sz="8" w:space="0" w:color="000000"/>
-              <w:right w:val="single" w:sz="8" w:space="0" w:color="000000"/>
-            </w:tcBorders>
-            <w:tcMar>
-              <w:top w:w="100" w:type="dxa"/>
-              <w:left w:w="100" w:type="dxa"/>
-              <w:bottom w:w="100" w:type="dxa"/>
-              <w:right w:w="100" w:type="dxa"/>
-            </w:tcMar>
-          </w:tcPr>
-          <w:p>
-            <w:pPr>
-              <w:jc w:val="center"/>
-              <w:rPr>
-                <w:sz w:val="24"/>
-                <w:szCs w:val="24"/>
-              </w:rPr>
-            </w:pPr>
-            <w:r>
-              <w:rPr>
-                <w:sz w:val="24"/>
-                <w:szCs w:val="24"/>
-              </w:rPr>
-              <w:t>ST-11</w:t>
-            </w:r>
-          </w:p>
-        </w:tc>
-        <w:tc>
-          <w:tcPr>
-            <w:tcW w:w="6060" w:type="dxa"/>
-            <w:tcBorders>
-              <w:top w:val="nil"/>
-              <w:left w:val="nil"/>
-              <w:bottom w:val="single" w:sz="8" w:space="0" w:color="000000"/>
-              <w:right w:val="single" w:sz="8" w:space="0" w:color="000000"/>
-            </w:tcBorders>
-            <w:tcMar>
-              <w:top w:w="100" w:type="dxa"/>
-              <w:left w:w="100" w:type="dxa"/>
-              <w:bottom w:w="100" w:type="dxa"/>
-              <w:right w:w="100" w:type="dxa"/>
-            </w:tcMar>
-          </w:tcPr>
-          <w:p>
-            <w:pPr>
-              <w:rPr>
-                <w:sz w:val="24"/>
-                <w:szCs w:val="24"/>
-              </w:rPr>
-            </w:pPr>
-            <w:r>
-              <w:rPr>
-                <w:sz w:val="24"/>
-                <w:szCs w:val="24"/>
-              </w:rPr>
-              <w:t>As a player, I can resize my window</w:t>
-            </w:r>
-          </w:p>
-        </w:tc>
-        <w:tc>
-          <w:tcPr>
-            <w:tcW w:w="1470" w:type="dxa"/>
-            <w:tcBorders>
-              <w:top w:val="nil"/>
-              <w:left w:val="nil"/>
-              <w:bottom w:val="single" w:sz="8" w:space="0" w:color="000000"/>
-              <w:right w:val="single" w:sz="8" w:space="0" w:color="000000"/>
-            </w:tcBorders>
-            <w:tcMar>
-              <w:top w:w="100" w:type="dxa"/>
-              <w:left w:w="100" w:type="dxa"/>
-              <w:bottom w:w="100" w:type="dxa"/>
-              <w:right w:w="100" w:type="dxa"/>
-            </w:tcMar>
-          </w:tcPr>
-          <w:p>
-            <w:pPr>
-              <w:jc w:val="center"/>
-              <w:rPr>
-                <w:sz w:val="24"/>
-                <w:szCs w:val="24"/>
-              </w:rPr>
-            </w:pPr>
-            <w:r>
-              <w:rPr>
-                <w:sz w:val="24"/>
-                <w:szCs w:val="24"/>
-              </w:rPr>
-              <w:t>3 pts</w:t>
+              <w:t>1 pt</w:t>
             </w:r>
           </w:p>
         </w:tc>
       </w:tr>
     </w:tbl>
-    <w:p>
-      <w:pPr>
-        <w:jc w:val="center"/>
-        <w:rPr>
-          <w:sz w:val="28"/>
-          <w:szCs w:val="28"/>
-          <w:u w:val="single"/>
-        </w:rPr>
-      </w:pPr>
-    </w:p>
-    <w:p>
-      <w:pPr>
-        <w:jc w:val="center"/>
-        <w:rPr>
-          <w:sz w:val="28"/>
-          <w:szCs w:val="28"/>
-          <w:u w:val="single"/>
-        </w:rPr>
-      </w:pPr>
-    </w:p>
-    <w:p>
-      <w:pPr>
-        <w:jc w:val="center"/>
-        <w:rPr>
-          <w:sz w:val="28"/>
-          <w:szCs w:val="28"/>
-          <w:u w:val="single"/>
-        </w:rPr>
-      </w:pPr>
-    </w:p>
-    <w:p>
-      <w:pPr>
-        <w:jc w:val="center"/>
-        <w:rPr>
-          <w:sz w:val="28"/>
-          <w:szCs w:val="28"/>
-          <w:u w:val="single"/>
-        </w:rPr>
-      </w:pPr>
-    </w:p>
-    <w:p>
-      <w:pPr>
-        <w:jc w:val="center"/>
-        <w:rPr>
-          <w:sz w:val="28"/>
-          <w:szCs w:val="28"/>
-          <w:u w:val="single"/>
-        </w:rPr>
-      </w:pPr>
-    </w:p>
-    <w:p>
-      <w:pPr>
-        <w:jc w:val="center"/>
-        <w:rPr>
-          <w:sz w:val="28"/>
-          <w:szCs w:val="28"/>
-          <w:u w:val="single"/>
-        </w:rPr>
-      </w:pPr>
-    </w:p>
-    <w:p>
-      <w:pPr>
-        <w:jc w:val="center"/>
-        <w:rPr>
-          <w:sz w:val="28"/>
-          <w:szCs w:val="28"/>
-          <w:u w:val="single"/>
-        </w:rPr>
-      </w:pPr>
-    </w:p>
-    <w:p>
-      <w:pPr>
-        <w:jc w:val="center"/>
-        <w:rPr>
-          <w:sz w:val="28"/>
-          <w:szCs w:val="28"/>
-          <w:u w:val="single"/>
-        </w:rPr>
-      </w:pPr>
-    </w:p>
-    <w:p>
-      <w:pPr>
-        <w:jc w:val="center"/>
-        <w:rPr>
-          <w:sz w:val="28"/>
-          <w:szCs w:val="28"/>
-          <w:u w:val="single"/>
-        </w:rPr>
-      </w:pPr>
-    </w:p>
-    <w:p>
-      <w:pPr>
-        <w:jc w:val="center"/>
-        <w:rPr>
-          <w:sz w:val="28"/>
-          <w:szCs w:val="28"/>
-          <w:u w:val="single"/>
-        </w:rPr>
-      </w:pPr>
-    </w:p>
-    <w:p>
-      <w:pPr>
-        <w:jc w:val="center"/>
-        <w:rPr>
-          <w:sz w:val="28"/>
-          <w:szCs w:val="28"/>
-          <w:u w:val="single"/>
-        </w:rPr>
-      </w:pPr>
-    </w:p>
-    <w:p>
-      <w:pPr>
-        <w:jc w:val="center"/>
-        <w:rPr>
-          <w:sz w:val="28"/>
-          <w:szCs w:val="28"/>
-          <w:u w:val="single"/>
-        </w:rPr>
-      </w:pPr>
-    </w:p>
-    <w:p>
-      <w:pPr>
-        <w:jc w:val="center"/>
-        <w:rPr>
-          <w:sz w:val="28"/>
-          <w:szCs w:val="28"/>
-          <w:u w:val="single"/>
-        </w:rPr>
-      </w:pPr>
-    </w:p>
-    <w:p>
-      <w:pPr>
-        <w:jc w:val="center"/>
-        <w:rPr>
-          <w:sz w:val="28"/>
-          <w:szCs w:val="28"/>
-          <w:u w:val="single"/>
-        </w:rPr>
-      </w:pPr>
-    </w:p>
-    <w:p>
-      <w:pPr>
-        <w:jc w:val="center"/>
-        <w:rPr>
-          <w:sz w:val="28"/>
-          <w:szCs w:val="28"/>
-          <w:u w:val="single"/>
-        </w:rPr>
-      </w:pPr>
-    </w:p>
-    <w:p>
-      <w:pPr>
-        <w:jc w:val="center"/>
-        <w:rPr>
-          <w:sz w:val="28"/>
-          <w:szCs w:val="28"/>
-          <w:u w:val="single"/>
-        </w:rPr>
-      </w:pPr>
-    </w:p>
-    <w:p>
-      <w:pPr>
-        <w:jc w:val="center"/>
-        <w:rPr>
-          <w:sz w:val="28"/>
-          <w:szCs w:val="28"/>
-          <w:u w:val="single"/>
-        </w:rPr>
-      </w:pPr>
-    </w:p>
-    <w:p>
-      <w:pPr>
-        <w:jc w:val="center"/>
-        <w:rPr>
-          <w:sz w:val="28"/>
-          <w:szCs w:val="28"/>
-          <w:u w:val="single"/>
-        </w:rPr>
-      </w:pPr>
-    </w:p>
-    <w:p>
-      <w:pPr>
-        <w:jc w:val="center"/>
-        <w:rPr>
-          <w:sz w:val="28"/>
-          <w:szCs w:val="28"/>
-          <w:u w:val="single"/>
-        </w:rPr>
-      </w:pPr>
-    </w:p>
-    <w:p>
-      <w:pPr>
-        <w:jc w:val="center"/>
-        <w:rPr>
-          <w:sz w:val="28"/>
-          <w:szCs w:val="28"/>
-          <w:u w:val="single"/>
-        </w:rPr>
-      </w:pPr>
-    </w:p>
     <w:p>
       <w:pPr>
         <w:pStyle w:val="Heading6"/>
@@ -4615,6 +3854,7 @@
         </w:numPr>
       </w:pPr>
       <w:r>
+        <w:lastRenderedPageBreak/>
         <w:t>USE CASES</w:t>
       </w:r>
     </w:p>
@@ -4635,7 +3875,6 @@
     <w:p/>
     <w:tbl>
       <w:tblPr>
-        <w:tblStyle w:val="a1"/>
         <w:tblW w:w="9360" w:type="dxa"/>
         <w:tblInd w:w="100" w:type="dxa"/>
         <w:tblBorders>
@@ -4802,13 +4041,8 @@
               <w:widowControl w:val="0"/>
               <w:spacing w:line="240" w:lineRule="auto"/>
             </w:pPr>
-            <w:proofErr w:type="spellStart"/>
-            <w:r>
-              <w:t>CreateLobby</w:t>
-            </w:r>
-            <w:proofErr w:type="spellEnd"/>
-            <w:r>
-              <w:t xml:space="preserve"> (UC-1)</w:t>
+            <w:r>
+              <w:t>CreateLobby (UC-1)</w:t>
             </w:r>
           </w:p>
         </w:tc>
@@ -4872,13 +4106,8 @@
               <w:widowControl w:val="0"/>
               <w:spacing w:line="240" w:lineRule="auto"/>
             </w:pPr>
-            <w:proofErr w:type="spellStart"/>
-            <w:r>
-              <w:t>JoinGame</w:t>
-            </w:r>
-            <w:proofErr w:type="spellEnd"/>
-            <w:r>
-              <w:t xml:space="preserve"> (UC-2)</w:t>
+            <w:r>
+              <w:t>JoinGame (UC-2)</w:t>
             </w:r>
           </w:p>
         </w:tc>
@@ -4942,13 +4171,8 @@
               <w:widowControl w:val="0"/>
               <w:spacing w:line="240" w:lineRule="auto"/>
             </w:pPr>
-            <w:proofErr w:type="spellStart"/>
-            <w:r>
-              <w:t>StartGame</w:t>
-            </w:r>
-            <w:proofErr w:type="spellEnd"/>
-            <w:r>
-              <w:t xml:space="preserve"> (UC-3)</w:t>
+            <w:r>
+              <w:t>StartGame (UC-3)</w:t>
             </w:r>
           </w:p>
         </w:tc>
@@ -5012,13 +4236,8 @@
               <w:widowControl w:val="0"/>
               <w:spacing w:line="240" w:lineRule="auto"/>
             </w:pPr>
-            <w:proofErr w:type="spellStart"/>
-            <w:r>
-              <w:t>ViewUsers</w:t>
-            </w:r>
-            <w:proofErr w:type="spellEnd"/>
-            <w:r>
-              <w:t xml:space="preserve"> (UC-4)</w:t>
+            <w:r>
+              <w:t>ViewUsers (UC-4)</w:t>
             </w:r>
           </w:p>
         </w:tc>
@@ -5082,13 +4301,8 @@
               <w:widowControl w:val="0"/>
               <w:spacing w:line="240" w:lineRule="auto"/>
             </w:pPr>
-            <w:proofErr w:type="spellStart"/>
-            <w:r>
-              <w:t>EditSettings</w:t>
-            </w:r>
-            <w:proofErr w:type="spellEnd"/>
-            <w:r>
-              <w:t xml:space="preserve"> (UC-5)</w:t>
+            <w:r>
+              <w:t>EditSettings (UC-5)</w:t>
             </w:r>
           </w:p>
         </w:tc>
@@ -5152,13 +4366,8 @@
               <w:widowControl w:val="0"/>
               <w:spacing w:line="240" w:lineRule="auto"/>
             </w:pPr>
-            <w:proofErr w:type="spellStart"/>
-            <w:r>
-              <w:t>ReceiveQuestion</w:t>
-            </w:r>
-            <w:proofErr w:type="spellEnd"/>
-            <w:r>
-              <w:t xml:space="preserve"> (UC-6)</w:t>
+            <w:r>
+              <w:t>ReceiveQuestion (UC-6)</w:t>
             </w:r>
           </w:p>
         </w:tc>
@@ -5287,13 +4496,8 @@
               <w:widowControl w:val="0"/>
               <w:spacing w:line="240" w:lineRule="auto"/>
             </w:pPr>
-            <w:proofErr w:type="spellStart"/>
-            <w:r>
-              <w:t>ShowScoreboard</w:t>
-            </w:r>
-            <w:proofErr w:type="spellEnd"/>
-            <w:r>
-              <w:t xml:space="preserve"> (UC-8)</w:t>
+            <w:r>
+              <w:t>ShowScoreboard (UC-8)</w:t>
             </w:r>
           </w:p>
         </w:tc>
@@ -5365,13 +4569,6 @@
       </w:tr>
     </w:tbl>
     <w:p/>
-    <w:p>
-      <w:pPr>
-        <w:rPr>
-          <w:u w:val="single"/>
-        </w:rPr>
-      </w:pPr>
-    </w:p>
     <w:p>
       <w:pPr>
         <w:rPr>
@@ -5419,6 +4616,7 @@
           <w:color w:val="365F91" w:themeColor="accent1" w:themeShade="BF"/>
           <w:sz w:val="21"/>
         </w:rPr>
+        <w:lastRenderedPageBreak/>
         <w:t xml:space="preserve">4B - </w:t>
       </w:r>
       <w:r>
@@ -5435,7 +4633,6 @@
     <w:p/>
     <w:tbl>
       <w:tblPr>
-        <w:tblStyle w:val="a2"/>
         <w:tblW w:w="9375" w:type="dxa"/>
         <w:tblInd w:w="100" w:type="dxa"/>
         <w:tblBorders>
@@ -5497,14 +4694,12 @@
               <w:widowControl w:val="0"/>
               <w:spacing w:line="240" w:lineRule="auto"/>
             </w:pPr>
-            <w:proofErr w:type="spellStart"/>
             <w:r>
               <w:rPr>
                 <w:b/>
               </w:rPr>
               <w:t>CreateLobby</w:t>
             </w:r>
-            <w:proofErr w:type="spellEnd"/>
           </w:p>
         </w:tc>
       </w:tr>
@@ -5547,7 +4742,7 @@
               <w:spacing w:line="240" w:lineRule="auto"/>
             </w:pPr>
             <w:r>
-              <w:t>REQ2</w:t>
+              <w:t>REQ1, REQ2, REQ3, REQ5, REQ6, REQ9, REQ10, REQ17, REQ20</w:t>
             </w:r>
           </w:p>
         </w:tc>
@@ -5631,7 +4826,7 @@
           </w:tcPr>
           <w:p>
             <w:r>
-              <w:t>To start a new server for a game so that others can join.</w:t>
+              <w:t xml:space="preserve">To start a new server for a game so that others can join. </w:t>
             </w:r>
           </w:p>
         </w:tc>
@@ -5728,23 +4923,7 @@
               <w:spacing w:line="240" w:lineRule="auto"/>
             </w:pPr>
             <w:r>
-              <w:t xml:space="preserve">Host player must be running </w:t>
-            </w:r>
-            <w:proofErr w:type="spellStart"/>
-            <w:r>
-              <w:t>ngrok</w:t>
-            </w:r>
-            <w:proofErr w:type="spellEnd"/>
-            <w:r>
-              <w:t xml:space="preserve"> </w:t>
-            </w:r>
-            <w:proofErr w:type="spellStart"/>
-            <w:r>
-              <w:t>tcp</w:t>
-            </w:r>
-            <w:proofErr w:type="spellEnd"/>
-            <w:r>
-              <w:t xml:space="preserve"> port 4122</w:t>
+              <w:t>Host player must be running ngrok tcp port 4122</w:t>
             </w:r>
           </w:p>
         </w:tc>
@@ -5766,11 +4945,9 @@
               <w:widowControl w:val="0"/>
               <w:spacing w:line="240" w:lineRule="auto"/>
             </w:pPr>
-            <w:proofErr w:type="spellStart"/>
             <w:r>
               <w:t>PostConditions</w:t>
             </w:r>
-            <w:proofErr w:type="spellEnd"/>
           </w:p>
         </w:tc>
         <w:tc>
@@ -5792,6 +4969,11 @@
           <w:p>
             <w:r>
               <w:t>The host is connected to the server.</w:t>
+            </w:r>
+          </w:p>
+          <w:p>
+            <w:r>
+              <w:t>The host is in the waiting lobby</w:t>
             </w:r>
           </w:p>
         </w:tc>
@@ -5854,7 +5036,35 @@
               <w:contextualSpacing/>
             </w:pPr>
             <w:r>
+              <w:t>The host types in the correct ngrok port number</w:t>
+            </w:r>
+          </w:p>
+          <w:p>
+            <w:pPr>
+              <w:widowControl w:val="0"/>
+              <w:numPr>
+                <w:ilvl w:val="0"/>
+                <w:numId w:val="4"/>
+              </w:numPr>
+              <w:spacing w:line="240" w:lineRule="auto"/>
+              <w:contextualSpacing/>
+            </w:pPr>
+            <w:r>
               <w:t>System creates a new server and connects host as a client</w:t>
+            </w:r>
+          </w:p>
+          <w:p>
+            <w:pPr>
+              <w:widowControl w:val="0"/>
+              <w:numPr>
+                <w:ilvl w:val="0"/>
+                <w:numId w:val="4"/>
+              </w:numPr>
+              <w:spacing w:line="240" w:lineRule="auto"/>
+              <w:contextualSpacing/>
+            </w:pPr>
+            <w:r>
+              <w:t>The host is in the waiting lobby</w:t>
             </w:r>
           </w:p>
         </w:tc>
@@ -5862,9 +5072,11 @@
     </w:tbl>
     <w:p/>
     <w:p/>
+    <w:p/>
+    <w:p/>
+    <w:p/>
     <w:tbl>
       <w:tblPr>
-        <w:tblStyle w:val="a3"/>
         <w:tblW w:w="9375" w:type="dxa"/>
         <w:tblInd w:w="100" w:type="dxa"/>
         <w:tblBorders>
@@ -5906,6 +5118,7 @@
               <w:rPr>
                 <w:b/>
               </w:rPr>
+              <w:lastRenderedPageBreak/>
               <w:t>Use Case ID: 2</w:t>
             </w:r>
           </w:p>
@@ -5929,14 +5142,12 @@
                 <w:b/>
               </w:rPr>
             </w:pPr>
-            <w:proofErr w:type="spellStart"/>
             <w:r>
               <w:rPr>
                 <w:b/>
               </w:rPr>
               <w:t>JoinGame</w:t>
             </w:r>
-            <w:proofErr w:type="spellEnd"/>
           </w:p>
         </w:tc>
       </w:tr>
@@ -5979,7 +5190,7 @@
               <w:spacing w:line="240" w:lineRule="auto"/>
             </w:pPr>
             <w:r>
-              <w:t>REQ1</w:t>
+              <w:t>REQ1, REQ3, REQ5, REQ20</w:t>
             </w:r>
           </w:p>
         </w:tc>
@@ -6002,7 +5213,6 @@
               <w:spacing w:line="240" w:lineRule="auto"/>
             </w:pPr>
             <w:r>
-              <w:lastRenderedPageBreak/>
               <w:t>Initiating actor</w:t>
             </w:r>
           </w:p>
@@ -6024,10 +5234,7 @@
               <w:spacing w:line="240" w:lineRule="auto"/>
             </w:pPr>
             <w:r>
-              <w:t>Non-Host Player</w:t>
-            </w:r>
-            <w:r>
-              <w:t>, and Host Player</w:t>
+              <w:t>Non-Host Player, and Host Player</w:t>
             </w:r>
           </w:p>
         </w:tc>
@@ -6190,11 +5397,9 @@
               <w:widowControl w:val="0"/>
               <w:spacing w:line="240" w:lineRule="auto"/>
             </w:pPr>
-            <w:proofErr w:type="spellStart"/>
             <w:r>
               <w:t>PostConditions</w:t>
             </w:r>
-            <w:proofErr w:type="spellEnd"/>
           </w:p>
         </w:tc>
         <w:tc>
@@ -6300,7 +5505,6 @@
     <w:p/>
     <w:tbl>
       <w:tblPr>
-        <w:tblStyle w:val="a4"/>
         <w:tblW w:w="9375" w:type="dxa"/>
         <w:tblInd w:w="100" w:type="dxa"/>
         <w:tblBorders>
@@ -6365,14 +5569,12 @@
                 <w:b/>
               </w:rPr>
             </w:pPr>
-            <w:proofErr w:type="spellStart"/>
             <w:r>
               <w:rPr>
                 <w:b/>
               </w:rPr>
               <w:t>StartGame</w:t>
             </w:r>
-            <w:proofErr w:type="spellEnd"/>
           </w:p>
         </w:tc>
       </w:tr>
@@ -6415,7 +5617,7 @@
               <w:spacing w:line="240" w:lineRule="auto"/>
             </w:pPr>
             <w:r>
-              <w:t>REQ13</w:t>
+              <w:t>REQ2, REQ3, REQ, REQ19, REQ20</w:t>
             </w:r>
           </w:p>
         </w:tc>
@@ -6570,6 +5772,7 @@
               <w:spacing w:line="240" w:lineRule="auto"/>
             </w:pPr>
             <w:r>
+              <w:lastRenderedPageBreak/>
               <w:t>Preconditions</w:t>
             </w:r>
           </w:p>
@@ -6622,11 +5825,9 @@
               <w:widowControl w:val="0"/>
               <w:spacing w:line="240" w:lineRule="auto"/>
             </w:pPr>
-            <w:proofErr w:type="spellStart"/>
             <w:r>
               <w:t>PostConditions</w:t>
             </w:r>
-            <w:proofErr w:type="spellEnd"/>
           </w:p>
         </w:tc>
         <w:tc>
@@ -6646,7 +5847,16 @@
               <w:spacing w:line="240" w:lineRule="auto"/>
             </w:pPr>
             <w:r>
-              <w:t>All players connected to the server will be in a game.</w:t>
+              <w:t>All players connected to the server will be in a game</w:t>
+            </w:r>
+          </w:p>
+          <w:p>
+            <w:pPr>
+              <w:widowControl w:val="0"/>
+              <w:spacing w:line="240" w:lineRule="auto"/>
+            </w:pPr>
+            <w:r>
+              <w:t>All players will see the first question they are supposed to answer</w:t>
             </w:r>
           </w:p>
         </w:tc>
@@ -6669,7 +5879,6 @@
               <w:spacing w:line="240" w:lineRule="auto"/>
             </w:pPr>
             <w:r>
-              <w:lastRenderedPageBreak/>
               <w:t>Flow of events for Main Success Scenario</w:t>
             </w:r>
           </w:p>
@@ -6696,7 +5905,7 @@
               <w:contextualSpacing/>
             </w:pPr>
             <w:r>
-              <w:t>Host clicks “Launch Game”</w:t>
+              <w:t>All Player have hit the “Ready up” button in the waiting lobby</w:t>
             </w:r>
           </w:p>
           <w:p>
@@ -6749,7 +5958,6 @@
     <w:p/>
     <w:tbl>
       <w:tblPr>
-        <w:tblStyle w:val="a6"/>
         <w:tblW w:w="9375" w:type="dxa"/>
         <w:tblInd w:w="100" w:type="dxa"/>
         <w:tblBorders>
@@ -6791,43 +5999,35 @@
               <w:rPr>
                 <w:b/>
               </w:rPr>
-              <w:t xml:space="preserve">Use Case ID: </w:t>
-            </w:r>
-            <w:r>
+              <w:t>Use Case ID: 4</w:t>
+            </w:r>
+          </w:p>
+        </w:tc>
+        <w:tc>
+          <w:tcPr>
+            <w:tcW w:w="7155" w:type="dxa"/>
+            <w:shd w:val="clear" w:color="auto" w:fill="auto"/>
+            <w:tcMar>
+              <w:top w:w="100" w:type="dxa"/>
+              <w:left w:w="100" w:type="dxa"/>
+              <w:bottom w:w="100" w:type="dxa"/>
+              <w:right w:w="100" w:type="dxa"/>
+            </w:tcMar>
+          </w:tcPr>
+          <w:p>
+            <w:pPr>
+              <w:widowControl w:val="0"/>
+              <w:spacing w:line="240" w:lineRule="auto"/>
               <w:rPr>
                 <w:b/>
               </w:rPr>
-              <w:t>4</w:t>
-            </w:r>
-          </w:p>
-        </w:tc>
-        <w:tc>
-          <w:tcPr>
-            <w:tcW w:w="7155" w:type="dxa"/>
-            <w:shd w:val="clear" w:color="auto" w:fill="auto"/>
-            <w:tcMar>
-              <w:top w:w="100" w:type="dxa"/>
-              <w:left w:w="100" w:type="dxa"/>
-              <w:bottom w:w="100" w:type="dxa"/>
-              <w:right w:w="100" w:type="dxa"/>
-            </w:tcMar>
-          </w:tcPr>
-          <w:p>
-            <w:pPr>
-              <w:widowControl w:val="0"/>
-              <w:spacing w:line="240" w:lineRule="auto"/>
-              <w:rPr>
-                <w:b/>
-              </w:rPr>
-            </w:pPr>
-            <w:proofErr w:type="spellStart"/>
+            </w:pPr>
             <w:r>
               <w:rPr>
                 <w:b/>
               </w:rPr>
               <w:t>ViewUsers</w:t>
             </w:r>
-            <w:proofErr w:type="spellEnd"/>
           </w:p>
         </w:tc>
       </w:tr>
@@ -6870,7 +6070,7 @@
               <w:spacing w:line="240" w:lineRule="auto"/>
             </w:pPr>
             <w:r>
-              <w:t>REQ12</w:t>
+              <w:t>REQ3, REQ5, REQ10, REQ20</w:t>
             </w:r>
           </w:p>
         </w:tc>
@@ -7002,7 +6202,7 @@
               <w:spacing w:line="240" w:lineRule="auto"/>
             </w:pPr>
             <w:r>
-              <w:t>N/A</w:t>
+              <w:t>Non Host Players</w:t>
             </w:r>
           </w:p>
         </w:tc>
@@ -7046,7 +6246,7 @@
               <w:spacing w:line="240" w:lineRule="auto"/>
             </w:pPr>
             <w:r>
-              <w:t>The host must have created a new server.</w:t>
+              <w:t>The host must have created a new server/lobby</w:t>
             </w:r>
           </w:p>
           <w:p>
@@ -7077,11 +6277,9 @@
               <w:widowControl w:val="0"/>
               <w:spacing w:line="240" w:lineRule="auto"/>
             </w:pPr>
-            <w:proofErr w:type="spellStart"/>
             <w:r>
               <w:t>PostConditions</w:t>
             </w:r>
-            <w:proofErr w:type="spellEnd"/>
           </w:p>
         </w:tc>
         <w:tc>
@@ -7124,6 +6322,7 @@
               <w:spacing w:line="240" w:lineRule="auto"/>
             </w:pPr>
             <w:r>
+              <w:lastRenderedPageBreak/>
               <w:t>Flow of events for Main Success Scenario</w:t>
             </w:r>
           </w:p>
@@ -7164,7 +6363,21 @@
               <w:contextualSpacing/>
             </w:pPr>
             <w:r>
-              <w:t>System displays the users connected to the server</w:t>
+              <w:t>Non Host Player(s) connect to the existing lobby</w:t>
+            </w:r>
+          </w:p>
+          <w:p>
+            <w:pPr>
+              <w:widowControl w:val="0"/>
+              <w:numPr>
+                <w:ilvl w:val="0"/>
+                <w:numId w:val="3"/>
+              </w:numPr>
+              <w:spacing w:line="240" w:lineRule="auto"/>
+              <w:contextualSpacing/>
+            </w:pPr>
+            <w:r>
+              <w:t>System displays the users connected to the server in the waiting lobby</w:t>
             </w:r>
           </w:p>
         </w:tc>
@@ -7176,7 +6389,6 @@
     <w:p/>
     <w:tbl>
       <w:tblPr>
-        <w:tblStyle w:val="a7"/>
         <w:tblW w:w="9375" w:type="dxa"/>
         <w:tblInd w:w="100" w:type="dxa"/>
         <w:tblBorders>
@@ -7218,44 +6430,35 @@
               <w:rPr>
                 <w:b/>
               </w:rPr>
-              <w:lastRenderedPageBreak/>
-              <w:t xml:space="preserve">Use Case ID: </w:t>
-            </w:r>
-            <w:r>
+              <w:t>Use Case ID: 5</w:t>
+            </w:r>
+          </w:p>
+        </w:tc>
+        <w:tc>
+          <w:tcPr>
+            <w:tcW w:w="7155" w:type="dxa"/>
+            <w:shd w:val="clear" w:color="auto" w:fill="auto"/>
+            <w:tcMar>
+              <w:top w:w="100" w:type="dxa"/>
+              <w:left w:w="100" w:type="dxa"/>
+              <w:bottom w:w="100" w:type="dxa"/>
+              <w:right w:w="100" w:type="dxa"/>
+            </w:tcMar>
+          </w:tcPr>
+          <w:p>
+            <w:pPr>
+              <w:widowControl w:val="0"/>
+              <w:spacing w:line="240" w:lineRule="auto"/>
               <w:rPr>
                 <w:b/>
               </w:rPr>
-              <w:t>5</w:t>
-            </w:r>
-          </w:p>
-        </w:tc>
-        <w:tc>
-          <w:tcPr>
-            <w:tcW w:w="7155" w:type="dxa"/>
-            <w:shd w:val="clear" w:color="auto" w:fill="auto"/>
-            <w:tcMar>
-              <w:top w:w="100" w:type="dxa"/>
-              <w:left w:w="100" w:type="dxa"/>
-              <w:bottom w:w="100" w:type="dxa"/>
-              <w:right w:w="100" w:type="dxa"/>
-            </w:tcMar>
-          </w:tcPr>
-          <w:p>
-            <w:pPr>
-              <w:widowControl w:val="0"/>
-              <w:spacing w:line="240" w:lineRule="auto"/>
-              <w:rPr>
-                <w:b/>
-              </w:rPr>
-            </w:pPr>
-            <w:proofErr w:type="spellStart"/>
+            </w:pPr>
             <w:r>
               <w:rPr>
                 <w:b/>
               </w:rPr>
               <w:t>EditSettings</w:t>
             </w:r>
-            <w:proofErr w:type="spellEnd"/>
           </w:p>
         </w:tc>
       </w:tr>
@@ -7298,7 +6501,7 @@
               <w:spacing w:line="240" w:lineRule="auto"/>
             </w:pPr>
             <w:r>
-              <w:t>REQ11</w:t>
+              <w:t>REQ2, REQ9, REQ20</w:t>
             </w:r>
           </w:p>
         </w:tc>
@@ -7429,6 +6632,9 @@
               <w:widowControl w:val="0"/>
               <w:spacing w:line="240" w:lineRule="auto"/>
             </w:pPr>
+            <w:r>
+              <w:t>N/A</w:t>
+            </w:r>
           </w:p>
         </w:tc>
       </w:tr>
@@ -7471,7 +6677,7 @@
               <w:spacing w:line="240" w:lineRule="auto"/>
             </w:pPr>
             <w:r>
-              <w:t>The host must have created a new server.</w:t>
+              <w:t>The host must be have pressed the “Create Lobby” option from the homescreen</w:t>
             </w:r>
           </w:p>
         </w:tc>
@@ -7493,11 +6699,9 @@
               <w:widowControl w:val="0"/>
               <w:spacing w:line="240" w:lineRule="auto"/>
             </w:pPr>
-            <w:proofErr w:type="spellStart"/>
             <w:r>
               <w:t>PostConditions</w:t>
             </w:r>
-            <w:proofErr w:type="spellEnd"/>
           </w:p>
         </w:tc>
         <w:tc>
@@ -7517,7 +6721,16 @@
               <w:spacing w:line="240" w:lineRule="auto"/>
             </w:pPr>
             <w:r>
-              <w:t>The settings for the server session are saved.</w:t>
+              <w:t>The settings for the server session are saved</w:t>
+            </w:r>
+          </w:p>
+          <w:p>
+            <w:pPr>
+              <w:widowControl w:val="0"/>
+              <w:spacing w:line="240" w:lineRule="auto"/>
+            </w:pPr>
+            <w:r>
+              <w:t>The game has the appropriate number of rounds and max number of players</w:t>
             </w:r>
           </w:p>
         </w:tc>
@@ -7566,7 +6779,7 @@
               <w:contextualSpacing/>
             </w:pPr>
             <w:r>
-              <w:t>Host creates new server</w:t>
+              <w:t>Host is on the “Create game” page</w:t>
             </w:r>
           </w:p>
           <w:p>
@@ -7580,7 +6793,7 @@
               <w:contextualSpacing/>
             </w:pPr>
             <w:r>
-              <w:t>System to enter settings for game</w:t>
+              <w:t>The host toggles the available settings</w:t>
             </w:r>
           </w:p>
           <w:p>
@@ -7594,7 +6807,7 @@
               <w:contextualSpacing/>
             </w:pPr>
             <w:r>
-              <w:t>Host can select settings for game</w:t>
+              <w:t>The host is sent to waiting lobby</w:t>
             </w:r>
           </w:p>
           <w:p>
@@ -7608,7 +6821,7 @@
               <w:contextualSpacing/>
             </w:pPr>
             <w:r>
-              <w:t>System saves settings for when game is created</w:t>
+              <w:t>The game has the appropriate number of rounds and max number of players</w:t>
             </w:r>
           </w:p>
         </w:tc>
@@ -7618,7 +6831,6 @@
     <w:p/>
     <w:tbl>
       <w:tblPr>
-        <w:tblStyle w:val="a8"/>
         <w:tblW w:w="9375" w:type="dxa"/>
         <w:tblInd w:w="100" w:type="dxa"/>
         <w:tblBorders>
@@ -7660,43 +6872,36 @@
               <w:rPr>
                 <w:b/>
               </w:rPr>
-              <w:t xml:space="preserve">Use Case ID: </w:t>
-            </w:r>
-            <w:r>
+              <w:lastRenderedPageBreak/>
+              <w:t>Use Case ID: 6</w:t>
+            </w:r>
+          </w:p>
+        </w:tc>
+        <w:tc>
+          <w:tcPr>
+            <w:tcW w:w="7155" w:type="dxa"/>
+            <w:shd w:val="clear" w:color="auto" w:fill="auto"/>
+            <w:tcMar>
+              <w:top w:w="100" w:type="dxa"/>
+              <w:left w:w="100" w:type="dxa"/>
+              <w:bottom w:w="100" w:type="dxa"/>
+              <w:right w:w="100" w:type="dxa"/>
+            </w:tcMar>
+          </w:tcPr>
+          <w:p>
+            <w:pPr>
+              <w:widowControl w:val="0"/>
+              <w:spacing w:line="240" w:lineRule="auto"/>
               <w:rPr>
                 <w:b/>
               </w:rPr>
-              <w:t>6</w:t>
-            </w:r>
-          </w:p>
-        </w:tc>
-        <w:tc>
-          <w:tcPr>
-            <w:tcW w:w="7155" w:type="dxa"/>
-            <w:shd w:val="clear" w:color="auto" w:fill="auto"/>
-            <w:tcMar>
-              <w:top w:w="100" w:type="dxa"/>
-              <w:left w:w="100" w:type="dxa"/>
-              <w:bottom w:w="100" w:type="dxa"/>
-              <w:right w:w="100" w:type="dxa"/>
-            </w:tcMar>
-          </w:tcPr>
-          <w:p>
-            <w:pPr>
-              <w:widowControl w:val="0"/>
-              <w:spacing w:line="240" w:lineRule="auto"/>
-              <w:rPr>
-                <w:b/>
-              </w:rPr>
-            </w:pPr>
-            <w:proofErr w:type="spellStart"/>
+            </w:pPr>
             <w:r>
               <w:rPr>
                 <w:b/>
               </w:rPr>
               <w:t>ReceiveQuestion</w:t>
             </w:r>
-            <w:proofErr w:type="spellEnd"/>
           </w:p>
         </w:tc>
       </w:tr>
@@ -7739,7 +6944,7 @@
               <w:spacing w:line="240" w:lineRule="auto"/>
             </w:pPr>
             <w:r>
-              <w:t>REQ20, REQ21</w:t>
+              <w:t>REQ3, REQ8, REQ12, REQ18, REQ19</w:t>
             </w:r>
           </w:p>
         </w:tc>
@@ -7894,7 +7099,6 @@
               <w:spacing w:line="240" w:lineRule="auto"/>
             </w:pPr>
             <w:r>
-              <w:lastRenderedPageBreak/>
               <w:t>Preconditions</w:t>
             </w:r>
           </w:p>
@@ -7925,7 +7129,16 @@
               <w:spacing w:line="240" w:lineRule="auto"/>
             </w:pPr>
             <w:r>
-              <w:t>The game has figured out which users are receiving which questions</w:t>
+              <w:t>The game has given each players the correct questions they need to answer</w:t>
+            </w:r>
+          </w:p>
+          <w:p>
+            <w:pPr>
+              <w:widowControl w:val="0"/>
+              <w:spacing w:line="240" w:lineRule="auto"/>
+            </w:pPr>
+            <w:r>
+              <w:t>The player is on the screen to answer their question</w:t>
             </w:r>
           </w:p>
         </w:tc>
@@ -7947,11 +7160,9 @@
               <w:widowControl w:val="0"/>
               <w:spacing w:line="240" w:lineRule="auto"/>
             </w:pPr>
-            <w:proofErr w:type="spellStart"/>
             <w:r>
               <w:t>PostConditions</w:t>
             </w:r>
-            <w:proofErr w:type="spellEnd"/>
           </w:p>
         </w:tc>
         <w:tc>
@@ -7971,7 +7182,7 @@
               <w:spacing w:line="240" w:lineRule="auto"/>
             </w:pPr>
             <w:r>
-              <w:t>Questions will be displayed to each user with a spot to type an answer.</w:t>
+              <w:t>The correct question will be displayed to each user with a spot to type an answer.</w:t>
             </w:r>
           </w:p>
         </w:tc>
@@ -8020,7 +7231,7 @@
               <w:contextualSpacing/>
             </w:pPr>
             <w:r>
-              <w:t>System calculates how questions are distributed</w:t>
+              <w:t>The host creates a lobby</w:t>
             </w:r>
           </w:p>
           <w:p>
@@ -8034,7 +7245,7 @@
               <w:contextualSpacing/>
             </w:pPr>
             <w:r>
-              <w:t>System sends questions to each player</w:t>
+              <w:t>Other players connect to the lobby</w:t>
             </w:r>
           </w:p>
           <w:p>
@@ -8048,7 +7259,35 @@
               <w:contextualSpacing/>
             </w:pPr>
             <w:r>
-              <w:t>System displays one question at a time to each player</w:t>
+              <w:t>Every player hit ready up</w:t>
+            </w:r>
+          </w:p>
+          <w:p>
+            <w:pPr>
+              <w:widowControl w:val="0"/>
+              <w:numPr>
+                <w:ilvl w:val="0"/>
+                <w:numId w:val="7"/>
+              </w:numPr>
+              <w:spacing w:line="240" w:lineRule="auto"/>
+              <w:contextualSpacing/>
+            </w:pPr>
+            <w:r>
+              <w:t>The player takes the list of players and number of rounds chosen by the host, and gives each player the correct questions</w:t>
+            </w:r>
+          </w:p>
+          <w:p>
+            <w:pPr>
+              <w:widowControl w:val="0"/>
+              <w:numPr>
+                <w:ilvl w:val="0"/>
+                <w:numId w:val="7"/>
+              </w:numPr>
+              <w:spacing w:line="240" w:lineRule="auto"/>
+              <w:contextualSpacing/>
+            </w:pPr>
+            <w:r>
+              <w:t>Each player can view their question</w:t>
             </w:r>
           </w:p>
         </w:tc>
@@ -8061,9 +7300,9 @@
     <w:p/>
     <w:p/>
     <w:p/>
+    <w:p/>
     <w:tbl>
       <w:tblPr>
-        <w:tblStyle w:val="a9"/>
         <w:tblW w:w="9375" w:type="dxa"/>
         <w:tblInd w:w="100" w:type="dxa"/>
         <w:tblBorders>
@@ -8105,13 +7344,8 @@
               <w:rPr>
                 <w:b/>
               </w:rPr>
-              <w:t xml:space="preserve">Use Case ID: </w:t>
-            </w:r>
-            <w:r>
-              <w:rPr>
-                <w:b/>
-              </w:rPr>
-              <w:t>7</w:t>
+              <w:lastRenderedPageBreak/>
+              <w:t>Use Case ID: 7</w:t>
             </w:r>
           </w:p>
         </w:tc>
@@ -8182,7 +7416,7 @@
               <w:spacing w:line="240" w:lineRule="auto"/>
             </w:pPr>
             <w:r>
-              <w:t>REQ16, REQ17</w:t>
+              <w:t>REQ14, REQ15, REQ16, REQ19, REQ20, REQ22</w:t>
             </w:r>
           </w:p>
         </w:tc>
@@ -8380,11 +7614,9 @@
               <w:widowControl w:val="0"/>
               <w:spacing w:line="240" w:lineRule="auto"/>
             </w:pPr>
-            <w:proofErr w:type="spellStart"/>
             <w:r>
               <w:t>PostConditions</w:t>
             </w:r>
-            <w:proofErr w:type="spellEnd"/>
           </w:p>
         </w:tc>
         <w:tc>
@@ -8427,7 +7659,6 @@
               <w:spacing w:line="240" w:lineRule="auto"/>
             </w:pPr>
             <w:r>
-              <w:lastRenderedPageBreak/>
               <w:t>Flow of events for Main Success Scenario</w:t>
             </w:r>
           </w:p>
@@ -8479,7 +7710,6 @@
     <w:p/>
     <w:tbl>
       <w:tblPr>
-        <w:tblStyle w:val="aa"/>
         <w:tblW w:w="9375" w:type="dxa"/>
         <w:tblInd w:w="100" w:type="dxa"/>
         <w:tblBorders>
@@ -8521,43 +7751,35 @@
               <w:rPr>
                 <w:b/>
               </w:rPr>
-              <w:t xml:space="preserve">Use Case ID: </w:t>
-            </w:r>
-            <w:r>
+              <w:t>Use Case ID: 8</w:t>
+            </w:r>
+          </w:p>
+        </w:tc>
+        <w:tc>
+          <w:tcPr>
+            <w:tcW w:w="7155" w:type="dxa"/>
+            <w:shd w:val="clear" w:color="auto" w:fill="auto"/>
+            <w:tcMar>
+              <w:top w:w="100" w:type="dxa"/>
+              <w:left w:w="100" w:type="dxa"/>
+              <w:bottom w:w="100" w:type="dxa"/>
+              <w:right w:w="100" w:type="dxa"/>
+            </w:tcMar>
+          </w:tcPr>
+          <w:p>
+            <w:pPr>
+              <w:widowControl w:val="0"/>
+              <w:spacing w:line="240" w:lineRule="auto"/>
               <w:rPr>
                 <w:b/>
               </w:rPr>
-              <w:t>8</w:t>
-            </w:r>
-          </w:p>
-        </w:tc>
-        <w:tc>
-          <w:tcPr>
-            <w:tcW w:w="7155" w:type="dxa"/>
-            <w:shd w:val="clear" w:color="auto" w:fill="auto"/>
-            <w:tcMar>
-              <w:top w:w="100" w:type="dxa"/>
-              <w:left w:w="100" w:type="dxa"/>
-              <w:bottom w:w="100" w:type="dxa"/>
-              <w:right w:w="100" w:type="dxa"/>
-            </w:tcMar>
-          </w:tcPr>
-          <w:p>
-            <w:pPr>
-              <w:widowControl w:val="0"/>
-              <w:spacing w:line="240" w:lineRule="auto"/>
-              <w:rPr>
-                <w:b/>
-              </w:rPr>
-            </w:pPr>
-            <w:proofErr w:type="spellStart"/>
+            </w:pPr>
             <w:r>
               <w:rPr>
                 <w:b/>
               </w:rPr>
               <w:t>ShowScoreboard</w:t>
             </w:r>
-            <w:proofErr w:type="spellEnd"/>
           </w:p>
         </w:tc>
       </w:tr>
@@ -8600,7 +7822,7 @@
               <w:spacing w:line="240" w:lineRule="auto"/>
             </w:pPr>
             <w:r>
-              <w:t>REQ18, REQ22, REQ24</w:t>
+              <w:t>REQ14, REQ15, REQ16, REQ20, REQ22</w:t>
             </w:r>
           </w:p>
         </w:tc>
@@ -8711,6 +7933,7 @@
               <w:spacing w:line="240" w:lineRule="auto"/>
             </w:pPr>
             <w:r>
+              <w:lastRenderedPageBreak/>
               <w:t>Participating Actors</w:t>
             </w:r>
           </w:p>
@@ -8798,11 +8021,9 @@
               <w:widowControl w:val="0"/>
               <w:spacing w:line="240" w:lineRule="auto"/>
             </w:pPr>
-            <w:proofErr w:type="spellStart"/>
             <w:r>
               <w:t>PostConditions</w:t>
             </w:r>
-            <w:proofErr w:type="spellEnd"/>
           </w:p>
         </w:tc>
         <w:tc>
@@ -8871,15 +8092,7 @@
               <w:contextualSpacing/>
             </w:pPr>
             <w:r>
-              <w:t xml:space="preserve">System determines order of </w:t>
-            </w:r>
-            <w:proofErr w:type="spellStart"/>
-            <w:r>
-              <w:t>highests</w:t>
-            </w:r>
-            <w:proofErr w:type="spellEnd"/>
-            <w:r>
-              <w:t xml:space="preserve"> scores by player</w:t>
+              <w:t>System determines order of highests scores by player</w:t>
             </w:r>
           </w:p>
           <w:p>
@@ -8903,7 +8116,6 @@
     <w:p/>
     <w:tbl>
       <w:tblPr>
-        <w:tblStyle w:val="ab"/>
         <w:tblW w:w="9375" w:type="dxa"/>
         <w:tblInd w:w="100" w:type="dxa"/>
         <w:tblBorders>
@@ -8945,13 +8157,7 @@
               <w:rPr>
                 <w:b/>
               </w:rPr>
-              <w:t xml:space="preserve">Use Case ID: </w:t>
-            </w:r>
-            <w:r>
-              <w:rPr>
-                <w:b/>
-              </w:rPr>
-              <w:t>9</w:t>
+              <w:t>Use Case ID: 9</w:t>
             </w:r>
           </w:p>
         </w:tc>
@@ -9022,7 +8228,7 @@
               <w:spacing w:line="240" w:lineRule="auto"/>
             </w:pPr>
             <w:r>
-              <w:t>REQ20, REQ21, REQ23</w:t>
+              <w:t>REQ8, REQ12, REQ13, REQ18, REQ19, REQ20</w:t>
             </w:r>
           </w:p>
         </w:tc>
@@ -9045,7 +8251,6 @@
               <w:spacing w:line="240" w:lineRule="auto"/>
             </w:pPr>
             <w:r>
-              <w:lastRenderedPageBreak/>
               <w:t>Initiating actor</w:t>
             </w:r>
           </w:p>
@@ -9230,11 +8435,9 @@
               <w:widowControl w:val="0"/>
               <w:spacing w:line="240" w:lineRule="auto"/>
             </w:pPr>
-            <w:proofErr w:type="spellStart"/>
             <w:r>
               <w:t>PostConditions</w:t>
             </w:r>
-            <w:proofErr w:type="spellEnd"/>
           </w:p>
         </w:tc>
         <w:tc>
@@ -9349,7 +8552,6 @@
         <w:rPr>
           <w:sz w:val="21"/>
         </w:rPr>
-        <w:lastRenderedPageBreak/>
         <w:t>4c Use case diagram</w:t>
       </w:r>
     </w:p>
@@ -9367,8 +8569,9 @@
           <w:u w:val="single"/>
           <w:lang w:val="en-US"/>
         </w:rPr>
+        <w:lastRenderedPageBreak/>
         <w:drawing>
-          <wp:inline distT="0" distB="0" distL="0" distR="0" wp14:anchorId="60DE7441" wp14:editId="17A1A6EC">
+          <wp:inline distT="0" distB="0" distL="0" distR="0" wp14:anchorId="5A8C45E5" wp14:editId="526259B4">
             <wp:extent cx="6096108" cy="6814159"/>
             <wp:effectExtent l="0" t="0" r="0" b="0"/>
             <wp:docPr id="6" name="Picture 6"/>
@@ -9435,7 +8638,6 @@
         </w:numPr>
       </w:pPr>
       <w:r>
-        <w:lastRenderedPageBreak/>
         <w:t>Traceability matrix</w:t>
       </w:r>
     </w:p>
@@ -9449,6 +8651,7 @@
         <w:rPr>
           <w:sz w:val="24"/>
         </w:rPr>
+        <w:lastRenderedPageBreak/>
         <w:t>Traceability matrix can be found in the attached spreadsheet (For now)</w:t>
       </w:r>
     </w:p>
@@ -9657,7 +8860,7 @@
           <w:lang w:val="en-US"/>
         </w:rPr>
         <w:drawing>
-          <wp:inline distT="0" distB="0" distL="0" distR="0" wp14:anchorId="2FFB749A" wp14:editId="0C158C5A">
+          <wp:inline distT="0" distB="0" distL="0" distR="0" wp14:anchorId="22181D5E" wp14:editId="122B63DC">
             <wp:extent cx="5943600" cy="3330575"/>
             <wp:effectExtent l="0" t="0" r="0" b="0"/>
             <wp:docPr id="2" name="Picture 2"/>
@@ -9714,7 +8917,7 @@
           <w:lang w:val="en-US"/>
         </w:rPr>
         <w:drawing>
-          <wp:inline distT="0" distB="0" distL="0" distR="0" wp14:anchorId="51EB9255" wp14:editId="03C29D93">
+          <wp:inline distT="0" distB="0" distL="0" distR="0" wp14:anchorId="25A2B80E" wp14:editId="6E7BAF59">
             <wp:extent cx="5943600" cy="3501390"/>
             <wp:effectExtent l="0" t="0" r="0" b="3810"/>
             <wp:docPr id="3" name="Picture 3"/>
@@ -9772,7 +8975,7 @@
         </w:rPr>
         <w:lastRenderedPageBreak/>
         <w:drawing>
-          <wp:inline distT="0" distB="0" distL="0" distR="0" wp14:anchorId="7B7E5E62" wp14:editId="5D379BB3">
+          <wp:inline distT="0" distB="0" distL="0" distR="0" wp14:anchorId="1A02E75D" wp14:editId="7C72A257">
             <wp:extent cx="5943600" cy="3824605"/>
             <wp:effectExtent l="0" t="0" r="0" b="0"/>
             <wp:docPr id="5" name="Picture 5"/>
@@ -9829,7 +9032,7 @@
           <w:lang w:val="en-US"/>
         </w:rPr>
         <w:drawing>
-          <wp:inline distT="0" distB="0" distL="0" distR="0" wp14:anchorId="7E797533" wp14:editId="6E969AC6">
+          <wp:inline distT="0" distB="0" distL="0" distR="0" wp14:anchorId="54CACF5A" wp14:editId="03819155">
             <wp:extent cx="5943600" cy="4032885"/>
             <wp:effectExtent l="0" t="0" r="0" b="5715"/>
             <wp:docPr id="1" name="Picture 1"/>
@@ -9887,7 +9090,7 @@
         </w:rPr>
         <w:lastRenderedPageBreak/>
         <w:drawing>
-          <wp:inline distT="0" distB="0" distL="0" distR="0" wp14:anchorId="21B324D0" wp14:editId="6ADDBF8D">
+          <wp:inline distT="0" distB="0" distL="0" distR="0" wp14:anchorId="1CB110FE" wp14:editId="4FE5B312">
             <wp:extent cx="5943600" cy="3691255"/>
             <wp:effectExtent l="0" t="0" r="0" b="4445"/>
             <wp:docPr id="4" name="Picture 4"/>
@@ -9945,7 +9148,7 @@
         </w:rPr>
         <w:lastRenderedPageBreak/>
         <w:drawing>
-          <wp:inline distT="0" distB="0" distL="0" distR="0" wp14:anchorId="2D98903A" wp14:editId="5B434B47">
+          <wp:inline distT="0" distB="0" distL="0" distR="0" wp14:anchorId="3A13885D" wp14:editId="1A6334EC">
             <wp:extent cx="5943600" cy="4140200"/>
             <wp:effectExtent l="0" t="0" r="0" b="0"/>
             <wp:docPr id="7" name="Picture 7"/>
@@ -9994,7 +9197,7 @@
           <w:lang w:val="en-US"/>
         </w:rPr>
         <w:drawing>
-          <wp:inline distT="0" distB="0" distL="0" distR="0" wp14:anchorId="4377DECE" wp14:editId="7FCC250B">
+          <wp:inline distT="0" distB="0" distL="0" distR="0" wp14:anchorId="6AF2131B" wp14:editId="63D3D6B0">
             <wp:extent cx="5943600" cy="2364105"/>
             <wp:effectExtent l="0" t="0" r="0" b="0"/>
             <wp:docPr id="11" name="Picture 11"/>
@@ -10081,7 +9284,7 @@
         </w:rPr>
         <w:lastRenderedPageBreak/>
         <w:drawing>
-          <wp:anchor distT="0" distB="0" distL="114300" distR="114300" simplePos="0" relativeHeight="251658240" behindDoc="0" locked="0" layoutInCell="1" allowOverlap="1" wp14:anchorId="5E0A4E80" wp14:editId="0ED3C7F4">
+          <wp:anchor distT="0" distB="0" distL="114300" distR="114300" simplePos="0" relativeHeight="251659264" behindDoc="0" locked="0" layoutInCell="1" allowOverlap="1" wp14:anchorId="50DFFCB9" wp14:editId="3BEF166E">
             <wp:simplePos x="0" y="0"/>
             <wp:positionH relativeFrom="column">
               <wp:posOffset>76200</wp:posOffset>
@@ -10156,8 +9359,6 @@
       <w:pPr>
         <w:pStyle w:val="Heading6"/>
       </w:pPr>
-      <w:bookmarkStart w:id="0" w:name="_GoBack"/>
-      <w:bookmarkEnd w:id="0"/>
     </w:p>
     <w:p>
       <w:pPr>
@@ -10172,7 +9373,7 @@
         </w:rPr>
         <w:lastRenderedPageBreak/>
         <w:drawing>
-          <wp:inline distT="0" distB="0" distL="0" distR="0" wp14:anchorId="45AE4BCC" wp14:editId="1A35F4DA">
+          <wp:inline distT="0" distB="0" distL="0" distR="0" wp14:anchorId="5E3C4FE7" wp14:editId="4AD237DE">
             <wp:extent cx="5943600" cy="7680960"/>
             <wp:effectExtent l="0" t="0" r="0" b="0"/>
             <wp:docPr id="9" name="Picture 9"/>
@@ -10214,6 +9415,10 @@
         </w:drawing>
       </w:r>
     </w:p>
+    <w:p>
+      <w:bookmarkStart w:id="0" w:name="_GoBack"/>
+      <w:bookmarkEnd w:id="0"/>
+    </w:p>
     <w:sectPr>
       <w:headerReference w:type="even" r:id="rId17"/>
       <w:headerReference w:type="default" r:id="rId18"/>
@@ -10291,6 +9496,11 @@
         <w:docPartUnique/>
       </w:docPartObj>
     </w:sdtPr>
+    <w:sdtEndPr>
+      <w:rPr>
+        <w:rStyle w:val="PageNumber"/>
+      </w:rPr>
+    </w:sdtEndPr>
     <w:sdtContent>
       <w:p>
         <w:pPr>
@@ -10343,6 +9553,11 @@
         <w:docPartUnique/>
       </w:docPartObj>
     </w:sdtPr>
+    <w:sdtEndPr>
+      <w:rPr>
+        <w:rStyle w:val="PageNumber"/>
+      </w:rPr>
+    </w:sdtEndPr>
     <w:sdtContent>
       <w:p>
         <w:pPr>

</xml_diff>

<commit_message>
fixed up detailed use cases. Still need to add requirements/otherStuff for the chat, along with fix up everything that comes after the detailed use cases in the doc
</commit_message>
<xml_diff>
--- a/UseCases&UserStories&SystemRequirements.docx
+++ b/UseCases&UserStories&SystemRequirements.docx
@@ -146,7 +146,39 @@
           <w:sz w:val="21"/>
           <w:szCs w:val="24"/>
         </w:rPr>
-        <w:t>Team Members: Douglas Myrdek, Cedric Hansen, Brian Emigholz, Dylan Richmond</w:t>
+        <w:t xml:space="preserve">Team Members: Douglas </w:t>
+      </w:r>
+      <w:proofErr w:type="spellStart"/>
+      <w:r>
+        <w:rPr>
+          <w:sz w:val="21"/>
+          <w:szCs w:val="24"/>
+        </w:rPr>
+        <w:t>Myrdek</w:t>
+      </w:r>
+      <w:proofErr w:type="spellEnd"/>
+      <w:r>
+        <w:rPr>
+          <w:sz w:val="21"/>
+          <w:szCs w:val="24"/>
+        </w:rPr>
+        <w:t xml:space="preserve">, Cedric Hansen, Brian </w:t>
+      </w:r>
+      <w:proofErr w:type="spellStart"/>
+      <w:r>
+        <w:rPr>
+          <w:sz w:val="21"/>
+          <w:szCs w:val="24"/>
+        </w:rPr>
+        <w:t>Emigholz</w:t>
+      </w:r>
+      <w:proofErr w:type="spellEnd"/>
+      <w:r>
+        <w:rPr>
+          <w:sz w:val="21"/>
+          <w:szCs w:val="24"/>
+        </w:rPr>
+        <w:t>, Dylan Richmond</w:t>
       </w:r>
     </w:p>
     <w:p>
@@ -637,30 +669,6 @@
     </w:p>
     <w:p>
       <w:pPr>
-        <w:rPr>
-          <w:sz w:val="24"/>
-          <w:szCs w:val="24"/>
-        </w:rPr>
-      </w:pPr>
-    </w:p>
-    <w:p>
-      <w:pPr>
-        <w:rPr>
-          <w:sz w:val="24"/>
-          <w:szCs w:val="24"/>
-        </w:rPr>
-      </w:pPr>
-    </w:p>
-    <w:p>
-      <w:pPr>
-        <w:rPr>
-          <w:sz w:val="24"/>
-          <w:szCs w:val="24"/>
-        </w:rPr>
-      </w:pPr>
-    </w:p>
-    <w:p>
-      <w:pPr>
         <w:pStyle w:val="Heading5"/>
         <w:numPr>
           <w:ilvl w:val="0"/>
@@ -674,6 +682,7 @@
         <w:rPr>
           <w:sz w:val="24"/>
         </w:rPr>
+        <w:lastRenderedPageBreak/>
         <w:t>Project Description</w:t>
       </w:r>
     </w:p>
@@ -760,7 +769,23 @@
           <w:rFonts w:ascii="Helvetica" w:hAnsi="Helvetica"/>
           <w:color w:val="24292E"/>
         </w:rPr>
-        <w:t>Upon pressing the join game button, the user will be brought to a screen which has text fields for their name, and port number, along with a button for them to "join" whatever game was created by the host in bullet point 1. Once the user joins the game, they will be brought to the waiting screen along with the host, but will not be given the button to start the game. These users will also be brought to the gameplay as previously described</w:t>
+        <w:t xml:space="preserve">Upon pressing the join game button, the user will be brought to a screen which has text fields for their name, and port number, along with a button for them to "join" whatever game was created by the host in bullet point 1. Once the user joins the game, they will be brought to the waiting screen along with the </w:t>
+      </w:r>
+      <w:proofErr w:type="gramStart"/>
+      <w:r>
+        <w:rPr>
+          <w:rFonts w:ascii="Helvetica" w:hAnsi="Helvetica"/>
+          <w:color w:val="24292E"/>
+        </w:rPr>
+        <w:t>host, but</w:t>
+      </w:r>
+      <w:proofErr w:type="gramEnd"/>
+      <w:r>
+        <w:rPr>
+          <w:rFonts w:ascii="Helvetica" w:hAnsi="Helvetica"/>
+          <w:color w:val="24292E"/>
+        </w:rPr>
+        <w:t xml:space="preserve"> will not be given the button to start the game. These users will also be brought to the gameplay as previously described</w:t>
       </w:r>
     </w:p>
     <w:p>
@@ -779,6 +804,26 @@
         </w:rPr>
         <w:t>At the completion of the game, a leaderboard will be shown, and a winner will be declared.</w:t>
       </w:r>
+    </w:p>
+    <w:p>
+      <w:pPr>
+        <w:rPr>
+          <w:b/>
+          <w:sz w:val="24"/>
+          <w:szCs w:val="24"/>
+          <w:u w:val="single"/>
+        </w:rPr>
+      </w:pPr>
+    </w:p>
+    <w:p>
+      <w:pPr>
+        <w:rPr>
+          <w:b/>
+          <w:sz w:val="24"/>
+          <w:szCs w:val="24"/>
+          <w:u w:val="single"/>
+        </w:rPr>
+      </w:pPr>
     </w:p>
     <w:p>
       <w:pPr>
@@ -1026,7 +1071,23 @@
           </w:tcPr>
           <w:p>
             <w:r>
-              <w:t xml:space="preserve">The system shall connect all users to the appropriate ngrok server port(which will be specified by the host after port forwarding localhost:4122) </w:t>
+              <w:t xml:space="preserve">The system shall connect all users to the appropriate </w:t>
+            </w:r>
+            <w:proofErr w:type="spellStart"/>
+            <w:r>
+              <w:t>ngrok</w:t>
+            </w:r>
+            <w:proofErr w:type="spellEnd"/>
+            <w:r>
+              <w:t xml:space="preserve"> server </w:t>
+            </w:r>
+            <w:proofErr w:type="gramStart"/>
+            <w:r>
+              <w:t>port(</w:t>
+            </w:r>
+            <w:proofErr w:type="gramEnd"/>
+            <w:r>
+              <w:t xml:space="preserve">which will be specified by the host after port forwarding localhost:4122) </w:t>
             </w:r>
           </w:p>
         </w:tc>
@@ -1411,7 +1472,15 @@
           </w:tcPr>
           <w:p>
             <w:r>
-              <w:t>The system shall create a “serverSocket” for whoever is hosting the game, and will connect the host using a “client socket”</w:t>
+              <w:t>The system shall create a “</w:t>
+            </w:r>
+            <w:proofErr w:type="spellStart"/>
+            <w:r>
+              <w:t>serverSocket</w:t>
+            </w:r>
+            <w:proofErr w:type="spellEnd"/>
+            <w:r>
+              <w:t>” for whoever is hosting the game, and will connect the host using a “client socket”</w:t>
             </w:r>
           </w:p>
         </w:tc>
@@ -1719,7 +1788,15 @@
           </w:tcPr>
           <w:p>
             <w:r>
-              <w:t>The system shall display the username of all players connected to the lobby while in the “Pre game lobby” page</w:t>
+              <w:t>The system shall display the username of all players connected to the lobby while in the “</w:t>
+            </w:r>
+            <w:proofErr w:type="gramStart"/>
+            <w:r>
+              <w:t>Pre game</w:t>
+            </w:r>
+            <w:proofErr w:type="gramEnd"/>
+            <w:r>
+              <w:t xml:space="preserve"> lobby” page</w:t>
             </w:r>
           </w:p>
         </w:tc>
@@ -3221,8 +3298,17 @@
                 <w:sz w:val="24"/>
                 <w:szCs w:val="24"/>
               </w:rPr>
-              <w:t>1 pt</w:t>
-            </w:r>
+              <w:t xml:space="preserve">1 </w:t>
+            </w:r>
+            <w:proofErr w:type="spellStart"/>
+            <w:r>
+              <w:rPr>
+                <w:sz w:val="24"/>
+                <w:szCs w:val="24"/>
+              </w:rPr>
+              <w:t>pt</w:t>
+            </w:r>
+            <w:proofErr w:type="spellEnd"/>
           </w:p>
         </w:tc>
       </w:tr>
@@ -3600,7 +3686,25 @@
                 <w:sz w:val="24"/>
                 <w:szCs w:val="24"/>
               </w:rPr>
-              <w:t>As a player, I can vote on other peoples answers</w:t>
+              <w:t xml:space="preserve">As a player, I can vote on other </w:t>
+            </w:r>
+            <w:proofErr w:type="spellStart"/>
+            <w:proofErr w:type="gramStart"/>
+            <w:r>
+              <w:rPr>
+                <w:sz w:val="24"/>
+                <w:szCs w:val="24"/>
+              </w:rPr>
+              <w:t>peoples</w:t>
+            </w:r>
+            <w:proofErr w:type="spellEnd"/>
+            <w:proofErr w:type="gramEnd"/>
+            <w:r>
+              <w:rPr>
+                <w:sz w:val="24"/>
+                <w:szCs w:val="24"/>
+              </w:rPr>
+              <w:t xml:space="preserve"> answers</w:t>
             </w:r>
           </w:p>
         </w:tc>
@@ -3839,8 +3943,17 @@
                 <w:sz w:val="24"/>
                 <w:szCs w:val="24"/>
               </w:rPr>
-              <w:t>1 pt</w:t>
-            </w:r>
+              <w:t xml:space="preserve">1 </w:t>
+            </w:r>
+            <w:proofErr w:type="spellStart"/>
+            <w:r>
+              <w:rPr>
+                <w:sz w:val="24"/>
+                <w:szCs w:val="24"/>
+              </w:rPr>
+              <w:t>pt</w:t>
+            </w:r>
+            <w:proofErr w:type="spellEnd"/>
           </w:p>
         </w:tc>
       </w:tr>
@@ -4041,8 +4154,13 @@
               <w:widowControl w:val="0"/>
               <w:spacing w:line="240" w:lineRule="auto"/>
             </w:pPr>
-            <w:r>
-              <w:t>CreateLobby (UC-1)</w:t>
+            <w:proofErr w:type="spellStart"/>
+            <w:r>
+              <w:t>CreateLobby</w:t>
+            </w:r>
+            <w:proofErr w:type="spellEnd"/>
+            <w:r>
+              <w:t xml:space="preserve"> (UC-1)</w:t>
             </w:r>
           </w:p>
         </w:tc>
@@ -4106,8 +4224,13 @@
               <w:widowControl w:val="0"/>
               <w:spacing w:line="240" w:lineRule="auto"/>
             </w:pPr>
-            <w:r>
-              <w:t>JoinGame (UC-2)</w:t>
+            <w:proofErr w:type="spellStart"/>
+            <w:r>
+              <w:t>JoinGame</w:t>
+            </w:r>
+            <w:proofErr w:type="spellEnd"/>
+            <w:r>
+              <w:t xml:space="preserve"> (UC-2)</w:t>
             </w:r>
           </w:p>
         </w:tc>
@@ -4171,8 +4294,13 @@
               <w:widowControl w:val="0"/>
               <w:spacing w:line="240" w:lineRule="auto"/>
             </w:pPr>
-            <w:r>
-              <w:t>StartGame (UC-3)</w:t>
+            <w:proofErr w:type="spellStart"/>
+            <w:r>
+              <w:t>StartGame</w:t>
+            </w:r>
+            <w:proofErr w:type="spellEnd"/>
+            <w:r>
+              <w:t xml:space="preserve"> (UC-3)</w:t>
             </w:r>
           </w:p>
         </w:tc>
@@ -4236,8 +4364,13 @@
               <w:widowControl w:val="0"/>
               <w:spacing w:line="240" w:lineRule="auto"/>
             </w:pPr>
-            <w:r>
-              <w:t>ViewUsers (UC-4)</w:t>
+            <w:proofErr w:type="spellStart"/>
+            <w:r>
+              <w:t>ViewUsers</w:t>
+            </w:r>
+            <w:proofErr w:type="spellEnd"/>
+            <w:r>
+              <w:t xml:space="preserve"> (UC-4)</w:t>
             </w:r>
           </w:p>
         </w:tc>
@@ -4301,8 +4434,13 @@
               <w:widowControl w:val="0"/>
               <w:spacing w:line="240" w:lineRule="auto"/>
             </w:pPr>
-            <w:r>
-              <w:t>EditSettings (UC-5)</w:t>
+            <w:proofErr w:type="spellStart"/>
+            <w:r>
+              <w:t>EditSettings</w:t>
+            </w:r>
+            <w:proofErr w:type="spellEnd"/>
+            <w:r>
+              <w:t xml:space="preserve"> (UC-5)</w:t>
             </w:r>
           </w:p>
         </w:tc>
@@ -4366,8 +4504,13 @@
               <w:widowControl w:val="0"/>
               <w:spacing w:line="240" w:lineRule="auto"/>
             </w:pPr>
-            <w:r>
-              <w:t>ReceiveQuestion (UC-6)</w:t>
+            <w:proofErr w:type="spellStart"/>
+            <w:r>
+              <w:t>ReceiveQuestion</w:t>
+            </w:r>
+            <w:proofErr w:type="spellEnd"/>
+            <w:r>
+              <w:t xml:space="preserve"> (UC-6)</w:t>
             </w:r>
           </w:p>
         </w:tc>
@@ -4496,8 +4639,13 @@
               <w:widowControl w:val="0"/>
               <w:spacing w:line="240" w:lineRule="auto"/>
             </w:pPr>
-            <w:r>
-              <w:t>ShowScoreboard (UC-8)</w:t>
+            <w:proofErr w:type="spellStart"/>
+            <w:r>
+              <w:t>ShowScoreboard</w:t>
+            </w:r>
+            <w:proofErr w:type="spellEnd"/>
+            <w:r>
+              <w:t xml:space="preserve"> (UC-8)</w:t>
             </w:r>
           </w:p>
         </w:tc>
@@ -4694,12 +4842,14 @@
               <w:widowControl w:val="0"/>
               <w:spacing w:line="240" w:lineRule="auto"/>
             </w:pPr>
+            <w:proofErr w:type="spellStart"/>
             <w:r>
               <w:rPr>
                 <w:b/>
               </w:rPr>
               <w:t>CreateLobby</w:t>
             </w:r>
+            <w:proofErr w:type="spellEnd"/>
           </w:p>
         </w:tc>
       </w:tr>
@@ -4914,6 +5064,9 @@
               <w:spacing w:line="240" w:lineRule="auto"/>
             </w:pPr>
             <w:r>
+              <w:t>-</w:t>
+            </w:r>
+            <w:r>
               <w:t>System must be started</w:t>
             </w:r>
           </w:p>
@@ -4923,7 +5076,41 @@
               <w:spacing w:line="240" w:lineRule="auto"/>
             </w:pPr>
             <w:r>
-              <w:t>Host player must be running ngrok tcp port 4122</w:t>
+              <w:t>-</w:t>
+            </w:r>
+            <w:r>
+              <w:t>Host playe</w:t>
+            </w:r>
+            <w:r>
+              <w:t>r</w:t>
+            </w:r>
+            <w:r>
+              <w:rPr>
+                <w:u w:val="single"/>
+              </w:rPr>
+              <w:t xml:space="preserve"> must </w:t>
+            </w:r>
+            <w:r>
+              <w:t>be running “</w:t>
+            </w:r>
+            <w:proofErr w:type="spellStart"/>
+            <w:r>
+              <w:t>ngrok</w:t>
+            </w:r>
+            <w:proofErr w:type="spellEnd"/>
+            <w:r>
+              <w:t xml:space="preserve"> </w:t>
+            </w:r>
+            <w:proofErr w:type="spellStart"/>
+            <w:r>
+              <w:t>tcp</w:t>
+            </w:r>
+            <w:proofErr w:type="spellEnd"/>
+            <w:r>
+              <w:t xml:space="preserve"> 4122</w:t>
+            </w:r>
+            <w:r>
+              <w:t>” through terminal</w:t>
             </w:r>
           </w:p>
         </w:tc>
@@ -4946,7 +5133,13 @@
               <w:spacing w:line="240" w:lineRule="auto"/>
             </w:pPr>
             <w:r>
-              <w:t>PostConditions</w:t>
+              <w:t>Post</w:t>
+            </w:r>
+            <w:r>
+              <w:t>-</w:t>
+            </w:r>
+            <w:r>
+              <w:t>Conditions</w:t>
             </w:r>
           </w:p>
         </w:tc>
@@ -4963,17 +5156,29 @@
           </w:tcPr>
           <w:p>
             <w:r>
+              <w:t>-</w:t>
+            </w:r>
+            <w:r>
               <w:t>There is a server session that is accepting client connections.</w:t>
             </w:r>
           </w:p>
           <w:p>
             <w:r>
+              <w:t>-</w:t>
+            </w:r>
+            <w:r>
               <w:t>The host is connected to the server.</w:t>
             </w:r>
           </w:p>
           <w:p>
             <w:r>
+              <w:t>-</w:t>
+            </w:r>
+            <w:r>
               <w:t>The host is in the waiting lobby</w:t>
+            </w:r>
+            <w:r>
+              <w:t xml:space="preserve"> as a client connection</w:t>
             </w:r>
           </w:p>
         </w:tc>
@@ -5036,7 +5241,15 @@
               <w:contextualSpacing/>
             </w:pPr>
             <w:r>
-              <w:t>The host types in the correct ngrok port number</w:t>
+              <w:t xml:space="preserve">The host types in the correct </w:t>
+            </w:r>
+            <w:proofErr w:type="spellStart"/>
+            <w:r>
+              <w:t>ngrok</w:t>
+            </w:r>
+            <w:proofErr w:type="spellEnd"/>
+            <w:r>
+              <w:t xml:space="preserve"> port number</w:t>
             </w:r>
           </w:p>
           <w:p>
@@ -5142,12 +5355,14 @@
                 <w:b/>
               </w:rPr>
             </w:pPr>
+            <w:proofErr w:type="spellStart"/>
             <w:r>
               <w:rPr>
                 <w:b/>
               </w:rPr>
               <w:t>JoinGame</w:t>
             </w:r>
+            <w:proofErr w:type="spellEnd"/>
           </w:p>
         </w:tc>
       </w:tr>
@@ -5366,6 +5581,9 @@
               <w:spacing w:line="240" w:lineRule="auto"/>
             </w:pPr>
             <w:r>
+              <w:t>-</w:t>
+            </w:r>
+            <w:r>
               <w:t>There must be a server that the user can connect to.</w:t>
             </w:r>
           </w:p>
@@ -5374,6 +5592,9 @@
               <w:widowControl w:val="0"/>
               <w:spacing w:line="240" w:lineRule="auto"/>
             </w:pPr>
+            <w:r>
+              <w:t>-</w:t>
+            </w:r>
             <w:r>
               <w:t>The player must know the port to use to connect.</w:t>
             </w:r>
@@ -5397,9 +5618,11 @@
               <w:widowControl w:val="0"/>
               <w:spacing w:line="240" w:lineRule="auto"/>
             </w:pPr>
+            <w:proofErr w:type="spellStart"/>
             <w:r>
               <w:t>PostConditions</w:t>
             </w:r>
+            <w:proofErr w:type="spellEnd"/>
           </w:p>
         </w:tc>
         <w:tc>
@@ -5418,6 +5641,9 @@
               <w:widowControl w:val="0"/>
               <w:spacing w:line="240" w:lineRule="auto"/>
             </w:pPr>
+            <w:r>
+              <w:t>-</w:t>
+            </w:r>
             <w:r>
               <w:t>They are in a lobby with the host and anyone else that joined.</w:t>
             </w:r>
@@ -5499,455 +5725,58 @@
               <w:t>Non-Host Player enters the lobby/port number</w:t>
             </w:r>
           </w:p>
-        </w:tc>
-      </w:tr>
-    </w:tbl>
-    <w:p/>
-    <w:tbl>
-      <w:tblPr>
-        <w:tblW w:w="9375" w:type="dxa"/>
-        <w:tblInd w:w="100" w:type="dxa"/>
-        <w:tblBorders>
-          <w:top w:val="single" w:sz="8" w:space="0" w:color="000000"/>
-          <w:left w:val="single" w:sz="8" w:space="0" w:color="000000"/>
-          <w:bottom w:val="single" w:sz="8" w:space="0" w:color="000000"/>
-          <w:right w:val="single" w:sz="8" w:space="0" w:color="000000"/>
-          <w:insideH w:val="single" w:sz="8" w:space="0" w:color="000000"/>
-          <w:insideV w:val="single" w:sz="8" w:space="0" w:color="000000"/>
-        </w:tblBorders>
-        <w:tblLayout w:type="fixed"/>
-        <w:tblLook w:val="0600" w:firstRow="0" w:lastRow="0" w:firstColumn="0" w:lastColumn="0" w:noHBand="1" w:noVBand="1"/>
-      </w:tblPr>
-      <w:tblGrid>
-        <w:gridCol w:w="2220"/>
-        <w:gridCol w:w="7155"/>
-      </w:tblGrid>
-      <w:tr>
-        <w:tc>
-          <w:tcPr>
-            <w:tcW w:w="2220" w:type="dxa"/>
-            <w:shd w:val="clear" w:color="auto" w:fill="auto"/>
-            <w:tcMar>
-              <w:top w:w="100" w:type="dxa"/>
-              <w:left w:w="100" w:type="dxa"/>
-              <w:bottom w:w="100" w:type="dxa"/>
-              <w:right w:w="100" w:type="dxa"/>
-            </w:tcMar>
-          </w:tcPr>
-          <w:p>
-            <w:pPr>
-              <w:widowControl w:val="0"/>
-              <w:spacing w:line="240" w:lineRule="auto"/>
-              <w:rPr>
-                <w:b/>
-              </w:rPr>
-            </w:pPr>
-            <w:r>
-              <w:rPr>
-                <w:b/>
-              </w:rPr>
-              <w:t>Use Case ID: 3</w:t>
-            </w:r>
-          </w:p>
-        </w:tc>
-        <w:tc>
-          <w:tcPr>
-            <w:tcW w:w="7155" w:type="dxa"/>
-            <w:shd w:val="clear" w:color="auto" w:fill="auto"/>
-            <w:tcMar>
-              <w:top w:w="100" w:type="dxa"/>
-              <w:left w:w="100" w:type="dxa"/>
-              <w:bottom w:w="100" w:type="dxa"/>
-              <w:right w:w="100" w:type="dxa"/>
-            </w:tcMar>
-          </w:tcPr>
-          <w:p>
-            <w:pPr>
-              <w:widowControl w:val="0"/>
-              <w:spacing w:line="240" w:lineRule="auto"/>
-              <w:rPr>
-                <w:b/>
-              </w:rPr>
-            </w:pPr>
-            <w:r>
-              <w:rPr>
-                <w:b/>
-              </w:rPr>
-              <w:t>StartGame</w:t>
-            </w:r>
-          </w:p>
-        </w:tc>
-      </w:tr>
-      <w:tr>
-        <w:tc>
-          <w:tcPr>
-            <w:tcW w:w="2220" w:type="dxa"/>
-            <w:shd w:val="clear" w:color="auto" w:fill="auto"/>
-            <w:tcMar>
-              <w:top w:w="100" w:type="dxa"/>
-              <w:left w:w="100" w:type="dxa"/>
-              <w:bottom w:w="100" w:type="dxa"/>
-              <w:right w:w="100" w:type="dxa"/>
-            </w:tcMar>
-          </w:tcPr>
-          <w:p>
-            <w:pPr>
-              <w:widowControl w:val="0"/>
-              <w:spacing w:line="240" w:lineRule="auto"/>
-            </w:pPr>
-            <w:r>
-              <w:t>Related Requirements</w:t>
-            </w:r>
-          </w:p>
-        </w:tc>
-        <w:tc>
-          <w:tcPr>
-            <w:tcW w:w="7155" w:type="dxa"/>
-            <w:shd w:val="clear" w:color="auto" w:fill="auto"/>
-            <w:tcMar>
-              <w:top w:w="100" w:type="dxa"/>
-              <w:left w:w="100" w:type="dxa"/>
-              <w:bottom w:w="100" w:type="dxa"/>
-              <w:right w:w="100" w:type="dxa"/>
-            </w:tcMar>
-          </w:tcPr>
-          <w:p>
-            <w:pPr>
-              <w:widowControl w:val="0"/>
-              <w:spacing w:line="240" w:lineRule="auto"/>
-            </w:pPr>
-            <w:r>
-              <w:t>REQ2, REQ3, REQ, REQ19, REQ20</w:t>
-            </w:r>
-          </w:p>
-        </w:tc>
-      </w:tr>
-      <w:tr>
-        <w:tc>
-          <w:tcPr>
-            <w:tcW w:w="2220" w:type="dxa"/>
-            <w:shd w:val="clear" w:color="auto" w:fill="auto"/>
-            <w:tcMar>
-              <w:top w:w="100" w:type="dxa"/>
-              <w:left w:w="100" w:type="dxa"/>
-              <w:bottom w:w="100" w:type="dxa"/>
-              <w:right w:w="100" w:type="dxa"/>
-            </w:tcMar>
-          </w:tcPr>
-          <w:p>
-            <w:pPr>
-              <w:widowControl w:val="0"/>
-              <w:spacing w:line="240" w:lineRule="auto"/>
-            </w:pPr>
-            <w:r>
-              <w:t>Initiating actor</w:t>
-            </w:r>
-          </w:p>
-        </w:tc>
-        <w:tc>
-          <w:tcPr>
-            <w:tcW w:w="7155" w:type="dxa"/>
-            <w:shd w:val="clear" w:color="auto" w:fill="auto"/>
-            <w:tcMar>
-              <w:top w:w="100" w:type="dxa"/>
-              <w:left w:w="100" w:type="dxa"/>
-              <w:bottom w:w="100" w:type="dxa"/>
-              <w:right w:w="100" w:type="dxa"/>
-            </w:tcMar>
-          </w:tcPr>
-          <w:p>
-            <w:pPr>
-              <w:widowControl w:val="0"/>
-              <w:spacing w:line="240" w:lineRule="auto"/>
-            </w:pPr>
-            <w:r>
-              <w:t>Host</w:t>
-            </w:r>
-          </w:p>
-        </w:tc>
-      </w:tr>
-      <w:tr>
-        <w:tc>
-          <w:tcPr>
-            <w:tcW w:w="2220" w:type="dxa"/>
-            <w:shd w:val="clear" w:color="auto" w:fill="auto"/>
-            <w:tcMar>
-              <w:top w:w="100" w:type="dxa"/>
-              <w:left w:w="100" w:type="dxa"/>
-              <w:bottom w:w="100" w:type="dxa"/>
-              <w:right w:w="100" w:type="dxa"/>
-            </w:tcMar>
-          </w:tcPr>
-          <w:p>
-            <w:pPr>
-              <w:widowControl w:val="0"/>
-              <w:spacing w:line="240" w:lineRule="auto"/>
-            </w:pPr>
-            <w:r>
-              <w:t>Actors Goal</w:t>
-            </w:r>
-          </w:p>
-        </w:tc>
-        <w:tc>
-          <w:tcPr>
-            <w:tcW w:w="7155" w:type="dxa"/>
-            <w:shd w:val="clear" w:color="auto" w:fill="auto"/>
-            <w:tcMar>
-              <w:top w:w="100" w:type="dxa"/>
-              <w:left w:w="100" w:type="dxa"/>
-              <w:bottom w:w="100" w:type="dxa"/>
-              <w:right w:w="100" w:type="dxa"/>
-            </w:tcMar>
-          </w:tcPr>
-          <w:p>
-            <w:pPr>
-              <w:widowControl w:val="0"/>
-              <w:spacing w:line="240" w:lineRule="auto"/>
-            </w:pPr>
-            <w:r>
-              <w:t>Launch Game from pregame lobby.</w:t>
-            </w:r>
-          </w:p>
-        </w:tc>
-      </w:tr>
-      <w:tr>
-        <w:tc>
-          <w:tcPr>
-            <w:tcW w:w="2220" w:type="dxa"/>
-            <w:shd w:val="clear" w:color="auto" w:fill="auto"/>
-            <w:tcMar>
-              <w:top w:w="100" w:type="dxa"/>
-              <w:left w:w="100" w:type="dxa"/>
-              <w:bottom w:w="100" w:type="dxa"/>
-              <w:right w:w="100" w:type="dxa"/>
-            </w:tcMar>
-          </w:tcPr>
-          <w:p>
-            <w:pPr>
-              <w:widowControl w:val="0"/>
-              <w:spacing w:line="240" w:lineRule="auto"/>
-            </w:pPr>
-            <w:r>
-              <w:t>Participating Actors</w:t>
-            </w:r>
-          </w:p>
-        </w:tc>
-        <w:tc>
-          <w:tcPr>
-            <w:tcW w:w="7155" w:type="dxa"/>
-            <w:shd w:val="clear" w:color="auto" w:fill="auto"/>
-            <w:tcMar>
-              <w:top w:w="100" w:type="dxa"/>
-              <w:left w:w="100" w:type="dxa"/>
-              <w:bottom w:w="100" w:type="dxa"/>
-              <w:right w:w="100" w:type="dxa"/>
-            </w:tcMar>
-          </w:tcPr>
-          <w:p>
-            <w:pPr>
-              <w:widowControl w:val="0"/>
-              <w:spacing w:line="240" w:lineRule="auto"/>
-            </w:pPr>
-            <w:r>
-              <w:t>Non Host Player</w:t>
-            </w:r>
-          </w:p>
-        </w:tc>
-      </w:tr>
-      <w:tr>
-        <w:tc>
-          <w:tcPr>
-            <w:tcW w:w="2220" w:type="dxa"/>
-            <w:shd w:val="clear" w:color="auto" w:fill="auto"/>
-            <w:tcMar>
-              <w:top w:w="100" w:type="dxa"/>
-              <w:left w:w="100" w:type="dxa"/>
-              <w:bottom w:w="100" w:type="dxa"/>
-              <w:right w:w="100" w:type="dxa"/>
-            </w:tcMar>
-          </w:tcPr>
-          <w:p>
-            <w:pPr>
-              <w:widowControl w:val="0"/>
-              <w:spacing w:line="240" w:lineRule="auto"/>
-            </w:pPr>
-            <w:r>
-              <w:lastRenderedPageBreak/>
-              <w:t>Preconditions</w:t>
-            </w:r>
-          </w:p>
-        </w:tc>
-        <w:tc>
-          <w:tcPr>
-            <w:tcW w:w="7155" w:type="dxa"/>
-            <w:shd w:val="clear" w:color="auto" w:fill="auto"/>
-            <w:tcMar>
-              <w:top w:w="100" w:type="dxa"/>
-              <w:left w:w="100" w:type="dxa"/>
-              <w:bottom w:w="100" w:type="dxa"/>
-              <w:right w:w="100" w:type="dxa"/>
-            </w:tcMar>
-          </w:tcPr>
-          <w:p>
-            <w:pPr>
-              <w:widowControl w:val="0"/>
-              <w:spacing w:line="240" w:lineRule="auto"/>
-            </w:pPr>
-            <w:r>
-              <w:t>The host must have created a new server.</w:t>
-            </w:r>
-          </w:p>
-          <w:p>
-            <w:pPr>
-              <w:widowControl w:val="0"/>
-              <w:spacing w:line="240" w:lineRule="auto"/>
-            </w:pPr>
-            <w:r>
-              <w:t>There must be the people in the lobby.</w:t>
-            </w:r>
-          </w:p>
-        </w:tc>
-      </w:tr>
-      <w:tr>
-        <w:tc>
-          <w:tcPr>
-            <w:tcW w:w="2220" w:type="dxa"/>
-            <w:shd w:val="clear" w:color="auto" w:fill="auto"/>
-            <w:tcMar>
-              <w:top w:w="100" w:type="dxa"/>
-              <w:left w:w="100" w:type="dxa"/>
-              <w:bottom w:w="100" w:type="dxa"/>
-              <w:right w:w="100" w:type="dxa"/>
-            </w:tcMar>
-          </w:tcPr>
-          <w:p>
-            <w:pPr>
-              <w:widowControl w:val="0"/>
-              <w:spacing w:line="240" w:lineRule="auto"/>
-            </w:pPr>
-            <w:r>
-              <w:t>PostConditions</w:t>
-            </w:r>
-          </w:p>
-        </w:tc>
-        <w:tc>
-          <w:tcPr>
-            <w:tcW w:w="7155" w:type="dxa"/>
-            <w:shd w:val="clear" w:color="auto" w:fill="auto"/>
-            <w:tcMar>
-              <w:top w:w="100" w:type="dxa"/>
-              <w:left w:w="100" w:type="dxa"/>
-              <w:bottom w:w="100" w:type="dxa"/>
-              <w:right w:w="100" w:type="dxa"/>
-            </w:tcMar>
-          </w:tcPr>
-          <w:p>
-            <w:pPr>
-              <w:widowControl w:val="0"/>
-              <w:spacing w:line="240" w:lineRule="auto"/>
-            </w:pPr>
-            <w:r>
-              <w:t>All players connected to the server will be in a game</w:t>
-            </w:r>
-          </w:p>
-          <w:p>
-            <w:pPr>
-              <w:widowControl w:val="0"/>
-              <w:spacing w:line="240" w:lineRule="auto"/>
-            </w:pPr>
-            <w:r>
-              <w:t>All players will see the first question they are supposed to answer</w:t>
-            </w:r>
-          </w:p>
-        </w:tc>
-      </w:tr>
-      <w:tr>
-        <w:tc>
-          <w:tcPr>
-            <w:tcW w:w="2220" w:type="dxa"/>
-            <w:shd w:val="clear" w:color="auto" w:fill="auto"/>
-            <w:tcMar>
-              <w:top w:w="100" w:type="dxa"/>
-              <w:left w:w="100" w:type="dxa"/>
-              <w:bottom w:w="100" w:type="dxa"/>
-              <w:right w:w="100" w:type="dxa"/>
-            </w:tcMar>
-          </w:tcPr>
-          <w:p>
-            <w:pPr>
-              <w:widowControl w:val="0"/>
-              <w:spacing w:line="240" w:lineRule="auto"/>
-            </w:pPr>
-            <w:r>
-              <w:t>Flow of events for Main Success Scenario</w:t>
-            </w:r>
-          </w:p>
-        </w:tc>
-        <w:tc>
-          <w:tcPr>
-            <w:tcW w:w="7155" w:type="dxa"/>
-            <w:shd w:val="clear" w:color="auto" w:fill="auto"/>
-            <w:tcMar>
-              <w:top w:w="100" w:type="dxa"/>
-              <w:left w:w="100" w:type="dxa"/>
-              <w:bottom w:w="100" w:type="dxa"/>
-              <w:right w:w="100" w:type="dxa"/>
-            </w:tcMar>
-          </w:tcPr>
-          <w:p>
-            <w:pPr>
-              <w:widowControl w:val="0"/>
-              <w:numPr>
-                <w:ilvl w:val="0"/>
-                <w:numId w:val="8"/>
-              </w:numPr>
-              <w:spacing w:line="240" w:lineRule="auto"/>
+          <w:p>
+            <w:pPr>
+              <w:widowControl w:val="0"/>
+              <w:spacing w:line="240" w:lineRule="auto"/>
+              <w:ind w:left="720"/>
               <w:contextualSpacing/>
             </w:pPr>
-            <w:r>
-              <w:t>All Player have hit the “Ready up” button in the waiting lobby</w:t>
-            </w:r>
-          </w:p>
-          <w:p>
-            <w:pPr>
-              <w:widowControl w:val="0"/>
-              <w:numPr>
-                <w:ilvl w:val="0"/>
-                <w:numId w:val="8"/>
-              </w:numPr>
+          </w:p>
+          <w:p>
+            <w:pPr>
+              <w:widowControl w:val="0"/>
               <w:spacing w:line="240" w:lineRule="auto"/>
               <w:contextualSpacing/>
-            </w:pPr>
-            <w:r>
-              <w:t>System creates a game object with all users in the lobby as players</w:t>
-            </w:r>
-          </w:p>
-          <w:p>
-            <w:pPr>
-              <w:widowControl w:val="0"/>
-              <w:numPr>
-                <w:ilvl w:val="0"/>
-                <w:numId w:val="8"/>
-              </w:numPr>
+              <w:jc w:val="center"/>
+            </w:pPr>
+            <w:r>
+              <w:t>Or</w:t>
+            </w:r>
+          </w:p>
+          <w:p>
+            <w:pPr>
+              <w:widowControl w:val="0"/>
               <w:spacing w:line="240" w:lineRule="auto"/>
               <w:contextualSpacing/>
-            </w:pPr>
-            <w:r>
-              <w:t>System gives all players their questions</w:t>
-            </w:r>
-          </w:p>
-          <w:p>
-            <w:pPr>
-              <w:pStyle w:val="ListParagraph"/>
-              <w:widowControl w:val="0"/>
-              <w:numPr>
-                <w:ilvl w:val="0"/>
-                <w:numId w:val="8"/>
-              </w:numPr>
-              <w:spacing w:line="240" w:lineRule="auto"/>
-            </w:pPr>
-            <w:r>
-              <w:t>The system sends all players to the next screen so they can answer their questions</w:t>
+              <w:jc w:val="center"/>
+            </w:pPr>
+          </w:p>
+          <w:p>
+            <w:pPr>
+              <w:widowControl w:val="0"/>
+              <w:spacing w:line="240" w:lineRule="auto"/>
+            </w:pPr>
+            <w:r>
+              <w:t xml:space="preserve">       1.  Host player hits “Create Game” button</w:t>
+            </w:r>
+          </w:p>
+          <w:p>
+            <w:pPr>
+              <w:widowControl w:val="0"/>
+              <w:spacing w:line="240" w:lineRule="auto"/>
+            </w:pPr>
+            <w:r>
+              <w:t xml:space="preserve">       2. Host enters port number</w:t>
+            </w:r>
+          </w:p>
+          <w:p>
+            <w:pPr>
+              <w:widowControl w:val="0"/>
+              <w:spacing w:line="240" w:lineRule="auto"/>
+            </w:pPr>
+            <w:r>
+              <w:t xml:space="preserve">       3. Host is in the waiting lobby that they just made</w:t>
             </w:r>
           </w:p>
         </w:tc>
@@ -5955,434 +5784,6 @@
     </w:tbl>
     <w:p/>
     <w:p/>
-    <w:p/>
-    <w:tbl>
-      <w:tblPr>
-        <w:tblW w:w="9375" w:type="dxa"/>
-        <w:tblInd w:w="100" w:type="dxa"/>
-        <w:tblBorders>
-          <w:top w:val="single" w:sz="8" w:space="0" w:color="000000"/>
-          <w:left w:val="single" w:sz="8" w:space="0" w:color="000000"/>
-          <w:bottom w:val="single" w:sz="8" w:space="0" w:color="000000"/>
-          <w:right w:val="single" w:sz="8" w:space="0" w:color="000000"/>
-          <w:insideH w:val="single" w:sz="8" w:space="0" w:color="000000"/>
-          <w:insideV w:val="single" w:sz="8" w:space="0" w:color="000000"/>
-        </w:tblBorders>
-        <w:tblLayout w:type="fixed"/>
-        <w:tblLook w:val="0600" w:firstRow="0" w:lastRow="0" w:firstColumn="0" w:lastColumn="0" w:noHBand="1" w:noVBand="1"/>
-      </w:tblPr>
-      <w:tblGrid>
-        <w:gridCol w:w="2220"/>
-        <w:gridCol w:w="7155"/>
-      </w:tblGrid>
-      <w:tr>
-        <w:tc>
-          <w:tcPr>
-            <w:tcW w:w="2220" w:type="dxa"/>
-            <w:shd w:val="clear" w:color="auto" w:fill="auto"/>
-            <w:tcMar>
-              <w:top w:w="100" w:type="dxa"/>
-              <w:left w:w="100" w:type="dxa"/>
-              <w:bottom w:w="100" w:type="dxa"/>
-              <w:right w:w="100" w:type="dxa"/>
-            </w:tcMar>
-          </w:tcPr>
-          <w:p>
-            <w:pPr>
-              <w:widowControl w:val="0"/>
-              <w:spacing w:line="240" w:lineRule="auto"/>
-              <w:rPr>
-                <w:b/>
-              </w:rPr>
-            </w:pPr>
-            <w:r>
-              <w:rPr>
-                <w:b/>
-              </w:rPr>
-              <w:t>Use Case ID: 4</w:t>
-            </w:r>
-          </w:p>
-        </w:tc>
-        <w:tc>
-          <w:tcPr>
-            <w:tcW w:w="7155" w:type="dxa"/>
-            <w:shd w:val="clear" w:color="auto" w:fill="auto"/>
-            <w:tcMar>
-              <w:top w:w="100" w:type="dxa"/>
-              <w:left w:w="100" w:type="dxa"/>
-              <w:bottom w:w="100" w:type="dxa"/>
-              <w:right w:w="100" w:type="dxa"/>
-            </w:tcMar>
-          </w:tcPr>
-          <w:p>
-            <w:pPr>
-              <w:widowControl w:val="0"/>
-              <w:spacing w:line="240" w:lineRule="auto"/>
-              <w:rPr>
-                <w:b/>
-              </w:rPr>
-            </w:pPr>
-            <w:r>
-              <w:rPr>
-                <w:b/>
-              </w:rPr>
-              <w:t>ViewUsers</w:t>
-            </w:r>
-          </w:p>
-        </w:tc>
-      </w:tr>
-      <w:tr>
-        <w:tc>
-          <w:tcPr>
-            <w:tcW w:w="2220" w:type="dxa"/>
-            <w:shd w:val="clear" w:color="auto" w:fill="auto"/>
-            <w:tcMar>
-              <w:top w:w="100" w:type="dxa"/>
-              <w:left w:w="100" w:type="dxa"/>
-              <w:bottom w:w="100" w:type="dxa"/>
-              <w:right w:w="100" w:type="dxa"/>
-            </w:tcMar>
-          </w:tcPr>
-          <w:p>
-            <w:pPr>
-              <w:widowControl w:val="0"/>
-              <w:spacing w:line="240" w:lineRule="auto"/>
-            </w:pPr>
-            <w:r>
-              <w:t>Related Requirements</w:t>
-            </w:r>
-          </w:p>
-        </w:tc>
-        <w:tc>
-          <w:tcPr>
-            <w:tcW w:w="7155" w:type="dxa"/>
-            <w:shd w:val="clear" w:color="auto" w:fill="auto"/>
-            <w:tcMar>
-              <w:top w:w="100" w:type="dxa"/>
-              <w:left w:w="100" w:type="dxa"/>
-              <w:bottom w:w="100" w:type="dxa"/>
-              <w:right w:w="100" w:type="dxa"/>
-            </w:tcMar>
-          </w:tcPr>
-          <w:p>
-            <w:pPr>
-              <w:widowControl w:val="0"/>
-              <w:spacing w:line="240" w:lineRule="auto"/>
-            </w:pPr>
-            <w:r>
-              <w:t>REQ3, REQ5, REQ10, REQ20</w:t>
-            </w:r>
-          </w:p>
-        </w:tc>
-      </w:tr>
-      <w:tr>
-        <w:tc>
-          <w:tcPr>
-            <w:tcW w:w="2220" w:type="dxa"/>
-            <w:shd w:val="clear" w:color="auto" w:fill="auto"/>
-            <w:tcMar>
-              <w:top w:w="100" w:type="dxa"/>
-              <w:left w:w="100" w:type="dxa"/>
-              <w:bottom w:w="100" w:type="dxa"/>
-              <w:right w:w="100" w:type="dxa"/>
-            </w:tcMar>
-          </w:tcPr>
-          <w:p>
-            <w:pPr>
-              <w:widowControl w:val="0"/>
-              <w:spacing w:line="240" w:lineRule="auto"/>
-            </w:pPr>
-            <w:r>
-              <w:t>Initiating actor</w:t>
-            </w:r>
-          </w:p>
-        </w:tc>
-        <w:tc>
-          <w:tcPr>
-            <w:tcW w:w="7155" w:type="dxa"/>
-            <w:shd w:val="clear" w:color="auto" w:fill="auto"/>
-            <w:tcMar>
-              <w:top w:w="100" w:type="dxa"/>
-              <w:left w:w="100" w:type="dxa"/>
-              <w:bottom w:w="100" w:type="dxa"/>
-              <w:right w:w="100" w:type="dxa"/>
-            </w:tcMar>
-          </w:tcPr>
-          <w:p>
-            <w:pPr>
-              <w:widowControl w:val="0"/>
-              <w:spacing w:line="240" w:lineRule="auto"/>
-            </w:pPr>
-            <w:r>
-              <w:t>Host</w:t>
-            </w:r>
-          </w:p>
-        </w:tc>
-      </w:tr>
-      <w:tr>
-        <w:tc>
-          <w:tcPr>
-            <w:tcW w:w="2220" w:type="dxa"/>
-            <w:shd w:val="clear" w:color="auto" w:fill="auto"/>
-            <w:tcMar>
-              <w:top w:w="100" w:type="dxa"/>
-              <w:left w:w="100" w:type="dxa"/>
-              <w:bottom w:w="100" w:type="dxa"/>
-              <w:right w:w="100" w:type="dxa"/>
-            </w:tcMar>
-          </w:tcPr>
-          <w:p>
-            <w:pPr>
-              <w:widowControl w:val="0"/>
-              <w:spacing w:line="240" w:lineRule="auto"/>
-            </w:pPr>
-            <w:r>
-              <w:t xml:space="preserve">Actors Goal </w:t>
-            </w:r>
-          </w:p>
-        </w:tc>
-        <w:tc>
-          <w:tcPr>
-            <w:tcW w:w="7155" w:type="dxa"/>
-            <w:shd w:val="clear" w:color="auto" w:fill="auto"/>
-            <w:tcMar>
-              <w:top w:w="100" w:type="dxa"/>
-              <w:left w:w="100" w:type="dxa"/>
-              <w:bottom w:w="100" w:type="dxa"/>
-              <w:right w:w="100" w:type="dxa"/>
-            </w:tcMar>
-          </w:tcPr>
-          <w:p>
-            <w:pPr>
-              <w:widowControl w:val="0"/>
-              <w:spacing w:line="240" w:lineRule="auto"/>
-            </w:pPr>
-            <w:r>
-              <w:t>See the current players in the lobby.</w:t>
-            </w:r>
-          </w:p>
-        </w:tc>
-      </w:tr>
-      <w:tr>
-        <w:tc>
-          <w:tcPr>
-            <w:tcW w:w="2220" w:type="dxa"/>
-            <w:shd w:val="clear" w:color="auto" w:fill="auto"/>
-            <w:tcMar>
-              <w:top w:w="100" w:type="dxa"/>
-              <w:left w:w="100" w:type="dxa"/>
-              <w:bottom w:w="100" w:type="dxa"/>
-              <w:right w:w="100" w:type="dxa"/>
-            </w:tcMar>
-          </w:tcPr>
-          <w:p>
-            <w:pPr>
-              <w:widowControl w:val="0"/>
-              <w:spacing w:line="240" w:lineRule="auto"/>
-            </w:pPr>
-            <w:r>
-              <w:t>Participating Actors</w:t>
-            </w:r>
-          </w:p>
-        </w:tc>
-        <w:tc>
-          <w:tcPr>
-            <w:tcW w:w="7155" w:type="dxa"/>
-            <w:shd w:val="clear" w:color="auto" w:fill="auto"/>
-            <w:tcMar>
-              <w:top w:w="100" w:type="dxa"/>
-              <w:left w:w="100" w:type="dxa"/>
-              <w:bottom w:w="100" w:type="dxa"/>
-              <w:right w:w="100" w:type="dxa"/>
-            </w:tcMar>
-          </w:tcPr>
-          <w:p>
-            <w:pPr>
-              <w:widowControl w:val="0"/>
-              <w:spacing w:line="240" w:lineRule="auto"/>
-            </w:pPr>
-            <w:r>
-              <w:t>Non Host Players</w:t>
-            </w:r>
-          </w:p>
-        </w:tc>
-      </w:tr>
-      <w:tr>
-        <w:tc>
-          <w:tcPr>
-            <w:tcW w:w="2220" w:type="dxa"/>
-            <w:shd w:val="clear" w:color="auto" w:fill="auto"/>
-            <w:tcMar>
-              <w:top w:w="100" w:type="dxa"/>
-              <w:left w:w="100" w:type="dxa"/>
-              <w:bottom w:w="100" w:type="dxa"/>
-              <w:right w:w="100" w:type="dxa"/>
-            </w:tcMar>
-          </w:tcPr>
-          <w:p>
-            <w:pPr>
-              <w:widowControl w:val="0"/>
-              <w:spacing w:line="240" w:lineRule="auto"/>
-            </w:pPr>
-            <w:r>
-              <w:t>Preconditions</w:t>
-            </w:r>
-          </w:p>
-        </w:tc>
-        <w:tc>
-          <w:tcPr>
-            <w:tcW w:w="7155" w:type="dxa"/>
-            <w:shd w:val="clear" w:color="auto" w:fill="auto"/>
-            <w:tcMar>
-              <w:top w:w="100" w:type="dxa"/>
-              <w:left w:w="100" w:type="dxa"/>
-              <w:bottom w:w="100" w:type="dxa"/>
-              <w:right w:w="100" w:type="dxa"/>
-            </w:tcMar>
-          </w:tcPr>
-          <w:p>
-            <w:pPr>
-              <w:widowControl w:val="0"/>
-              <w:spacing w:line="240" w:lineRule="auto"/>
-            </w:pPr>
-            <w:r>
-              <w:t>The host must have created a new server/lobby</w:t>
-            </w:r>
-          </w:p>
-          <w:p>
-            <w:pPr>
-              <w:widowControl w:val="0"/>
-              <w:spacing w:line="240" w:lineRule="auto"/>
-            </w:pPr>
-            <w:r>
-              <w:t>There must be user(s) connected to the server.</w:t>
-            </w:r>
-          </w:p>
-        </w:tc>
-      </w:tr>
-      <w:tr>
-        <w:tc>
-          <w:tcPr>
-            <w:tcW w:w="2220" w:type="dxa"/>
-            <w:shd w:val="clear" w:color="auto" w:fill="auto"/>
-            <w:tcMar>
-              <w:top w:w="100" w:type="dxa"/>
-              <w:left w:w="100" w:type="dxa"/>
-              <w:bottom w:w="100" w:type="dxa"/>
-              <w:right w:w="100" w:type="dxa"/>
-            </w:tcMar>
-          </w:tcPr>
-          <w:p>
-            <w:pPr>
-              <w:widowControl w:val="0"/>
-              <w:spacing w:line="240" w:lineRule="auto"/>
-            </w:pPr>
-            <w:r>
-              <w:t>PostConditions</w:t>
-            </w:r>
-          </w:p>
-        </w:tc>
-        <w:tc>
-          <w:tcPr>
-            <w:tcW w:w="7155" w:type="dxa"/>
-            <w:shd w:val="clear" w:color="auto" w:fill="auto"/>
-            <w:tcMar>
-              <w:top w:w="100" w:type="dxa"/>
-              <w:left w:w="100" w:type="dxa"/>
-              <w:bottom w:w="100" w:type="dxa"/>
-              <w:right w:w="100" w:type="dxa"/>
-            </w:tcMar>
-          </w:tcPr>
-          <w:p>
-            <w:pPr>
-              <w:widowControl w:val="0"/>
-              <w:spacing w:line="240" w:lineRule="auto"/>
-            </w:pPr>
-            <w:r>
-              <w:t>The players that are connected to the server are listed for the host.</w:t>
-            </w:r>
-          </w:p>
-        </w:tc>
-      </w:tr>
-      <w:tr>
-        <w:tc>
-          <w:tcPr>
-            <w:tcW w:w="2220" w:type="dxa"/>
-            <w:shd w:val="clear" w:color="auto" w:fill="auto"/>
-            <w:tcMar>
-              <w:top w:w="100" w:type="dxa"/>
-              <w:left w:w="100" w:type="dxa"/>
-              <w:bottom w:w="100" w:type="dxa"/>
-              <w:right w:w="100" w:type="dxa"/>
-            </w:tcMar>
-          </w:tcPr>
-          <w:p>
-            <w:pPr>
-              <w:widowControl w:val="0"/>
-              <w:spacing w:line="240" w:lineRule="auto"/>
-            </w:pPr>
-            <w:r>
-              <w:lastRenderedPageBreak/>
-              <w:t>Flow of events for Main Success Scenario</w:t>
-            </w:r>
-          </w:p>
-        </w:tc>
-        <w:tc>
-          <w:tcPr>
-            <w:tcW w:w="7155" w:type="dxa"/>
-            <w:shd w:val="clear" w:color="auto" w:fill="auto"/>
-            <w:tcMar>
-              <w:top w:w="100" w:type="dxa"/>
-              <w:left w:w="100" w:type="dxa"/>
-              <w:bottom w:w="100" w:type="dxa"/>
-              <w:right w:w="100" w:type="dxa"/>
-            </w:tcMar>
-          </w:tcPr>
-          <w:p>
-            <w:pPr>
-              <w:widowControl w:val="0"/>
-              <w:numPr>
-                <w:ilvl w:val="0"/>
-                <w:numId w:val="3"/>
-              </w:numPr>
-              <w:spacing w:line="240" w:lineRule="auto"/>
-              <w:contextualSpacing/>
-            </w:pPr>
-            <w:r>
-              <w:t>Host creates new server</w:t>
-            </w:r>
-          </w:p>
-          <w:p>
-            <w:pPr>
-              <w:widowControl w:val="0"/>
-              <w:numPr>
-                <w:ilvl w:val="0"/>
-                <w:numId w:val="3"/>
-              </w:numPr>
-              <w:spacing w:line="240" w:lineRule="auto"/>
-              <w:contextualSpacing/>
-            </w:pPr>
-            <w:r>
-              <w:t>Non Host Player(s) connect to the existing lobby</w:t>
-            </w:r>
-          </w:p>
-          <w:p>
-            <w:pPr>
-              <w:widowControl w:val="0"/>
-              <w:numPr>
-                <w:ilvl w:val="0"/>
-                <w:numId w:val="3"/>
-              </w:numPr>
-              <w:spacing w:line="240" w:lineRule="auto"/>
-              <w:contextualSpacing/>
-            </w:pPr>
-            <w:r>
-              <w:t>System displays the users connected to the server in the waiting lobby</w:t>
-            </w:r>
-          </w:p>
-        </w:tc>
-      </w:tr>
-    </w:tbl>
     <w:p/>
     <w:p/>
     <w:p/>
@@ -6430,7 +5831,8 @@
               <w:rPr>
                 <w:b/>
               </w:rPr>
-              <w:t>Use Case ID: 5</w:t>
+              <w:lastRenderedPageBreak/>
+              <w:t>Use Case ID: 3</w:t>
             </w:r>
           </w:p>
         </w:tc>
@@ -6453,12 +5855,14 @@
                 <w:b/>
               </w:rPr>
             </w:pPr>
+            <w:proofErr w:type="spellStart"/>
             <w:r>
               <w:rPr>
                 <w:b/>
               </w:rPr>
-              <w:t>EditSettings</w:t>
-            </w:r>
+              <w:t>StartGame</w:t>
+            </w:r>
+            <w:proofErr w:type="spellEnd"/>
           </w:p>
         </w:tc>
       </w:tr>
@@ -6501,7 +5905,7 @@
               <w:spacing w:line="240" w:lineRule="auto"/>
             </w:pPr>
             <w:r>
-              <w:t>REQ2, REQ9, REQ20</w:t>
+              <w:t>REQ2, REQ3, REQ, REQ19, REQ20</w:t>
             </w:r>
           </w:p>
         </w:tc>
@@ -6545,7 +5949,7 @@
               <w:spacing w:line="240" w:lineRule="auto"/>
             </w:pPr>
             <w:r>
-              <w:t>Host</w:t>
+              <w:t>General Player</w:t>
             </w:r>
           </w:p>
         </w:tc>
@@ -6589,7 +5993,7 @@
               <w:spacing w:line="240" w:lineRule="auto"/>
             </w:pPr>
             <w:r>
-              <w:t>Edit the settings for the current game.</w:t>
+              <w:t>Launch Game from pregame lobby.</w:t>
             </w:r>
           </w:p>
         </w:tc>
@@ -6677,7 +6081,22 @@
               <w:spacing w:line="240" w:lineRule="auto"/>
             </w:pPr>
             <w:r>
-              <w:t>The host must be have pressed the “Create Lobby” option from the homescreen</w:t>
+              <w:t>-</w:t>
+            </w:r>
+            <w:r>
+              <w:t>The host must have created a new server.</w:t>
+            </w:r>
+          </w:p>
+          <w:p>
+            <w:pPr>
+              <w:widowControl w:val="0"/>
+              <w:spacing w:line="240" w:lineRule="auto"/>
+            </w:pPr>
+            <w:r>
+              <w:t>-</w:t>
+            </w:r>
+            <w:r>
+              <w:t>There must be the people in the lobby.</w:t>
             </w:r>
           </w:p>
         </w:tc>
@@ -6699,9 +6118,11 @@
               <w:widowControl w:val="0"/>
               <w:spacing w:line="240" w:lineRule="auto"/>
             </w:pPr>
+            <w:proofErr w:type="spellStart"/>
             <w:r>
               <w:t>PostConditions</w:t>
             </w:r>
+            <w:proofErr w:type="spellEnd"/>
           </w:p>
         </w:tc>
         <w:tc>
@@ -6721,21 +6142,30 @@
               <w:spacing w:line="240" w:lineRule="auto"/>
             </w:pPr>
             <w:r>
-              <w:t>The settings for the server session are saved</w:t>
-            </w:r>
-          </w:p>
-          <w:p>
-            <w:pPr>
-              <w:widowControl w:val="0"/>
-              <w:spacing w:line="240" w:lineRule="auto"/>
-            </w:pPr>
-            <w:r>
-              <w:t>The game has the appropriate number of rounds and max number of players</w:t>
+              <w:t>-</w:t>
+            </w:r>
+            <w:r>
+              <w:t>All players connected to the server will be in a game</w:t>
+            </w:r>
+          </w:p>
+          <w:p>
+            <w:pPr>
+              <w:widowControl w:val="0"/>
+              <w:spacing w:line="240" w:lineRule="auto"/>
+            </w:pPr>
+            <w:r>
+              <w:t>-</w:t>
+            </w:r>
+            <w:r>
+              <w:t>All players will see the first question they are supposed to answer</w:t>
             </w:r>
           </w:p>
         </w:tc>
       </w:tr>
       <w:tr>
+        <w:trPr>
+          <w:trHeight w:val="1239"/>
+        </w:trPr>
         <w:tc>
           <w:tcPr>
             <w:tcW w:w="2220" w:type="dxa"/>
@@ -6773,13 +6203,13 @@
               <w:widowControl w:val="0"/>
               <w:numPr>
                 <w:ilvl w:val="0"/>
-                <w:numId w:val="1"/>
+                <w:numId w:val="8"/>
               </w:numPr>
               <w:spacing w:line="240" w:lineRule="auto"/>
               <w:contextualSpacing/>
             </w:pPr>
             <w:r>
-              <w:t>Host is on the “Create game” page</w:t>
+              <w:t>Host has created a lobby</w:t>
             </w:r>
           </w:p>
           <w:p>
@@ -6787,13 +6217,13 @@
               <w:widowControl w:val="0"/>
               <w:numPr>
                 <w:ilvl w:val="0"/>
-                <w:numId w:val="1"/>
+                <w:numId w:val="8"/>
               </w:numPr>
               <w:spacing w:line="240" w:lineRule="auto"/>
               <w:contextualSpacing/>
             </w:pPr>
             <w:r>
-              <w:t>The host toggles the available settings</w:t>
+              <w:t>Other players have joined the hosts lobby</w:t>
             </w:r>
           </w:p>
           <w:p>
@@ -6801,13 +6231,13 @@
               <w:widowControl w:val="0"/>
               <w:numPr>
                 <w:ilvl w:val="0"/>
-                <w:numId w:val="1"/>
+                <w:numId w:val="8"/>
               </w:numPr>
               <w:spacing w:line="240" w:lineRule="auto"/>
               <w:contextualSpacing/>
             </w:pPr>
             <w:r>
-              <w:t>The host is sent to waiting lobby</w:t>
+              <w:t>All Player have hit the “Ready up” button in the waiting lobby</w:t>
             </w:r>
           </w:p>
           <w:p>
@@ -6815,479 +6245,27 @@
               <w:widowControl w:val="0"/>
               <w:numPr>
                 <w:ilvl w:val="0"/>
-                <w:numId w:val="1"/>
+                <w:numId w:val="8"/>
               </w:numPr>
               <w:spacing w:line="240" w:lineRule="auto"/>
               <w:contextualSpacing/>
             </w:pPr>
             <w:r>
-              <w:t>The game has the appropriate number of rounds and max number of players</w:t>
-            </w:r>
-          </w:p>
-        </w:tc>
-      </w:tr>
-    </w:tbl>
-    <w:p/>
-    <w:p/>
-    <w:tbl>
-      <w:tblPr>
-        <w:tblW w:w="9375" w:type="dxa"/>
-        <w:tblInd w:w="100" w:type="dxa"/>
-        <w:tblBorders>
-          <w:top w:val="single" w:sz="8" w:space="0" w:color="000000"/>
-          <w:left w:val="single" w:sz="8" w:space="0" w:color="000000"/>
-          <w:bottom w:val="single" w:sz="8" w:space="0" w:color="000000"/>
-          <w:right w:val="single" w:sz="8" w:space="0" w:color="000000"/>
-          <w:insideH w:val="single" w:sz="8" w:space="0" w:color="000000"/>
-          <w:insideV w:val="single" w:sz="8" w:space="0" w:color="000000"/>
-        </w:tblBorders>
-        <w:tblLayout w:type="fixed"/>
-        <w:tblLook w:val="0600" w:firstRow="0" w:lastRow="0" w:firstColumn="0" w:lastColumn="0" w:noHBand="1" w:noVBand="1"/>
-      </w:tblPr>
-      <w:tblGrid>
-        <w:gridCol w:w="2220"/>
-        <w:gridCol w:w="7155"/>
-      </w:tblGrid>
-      <w:tr>
-        <w:tc>
-          <w:tcPr>
-            <w:tcW w:w="2220" w:type="dxa"/>
-            <w:shd w:val="clear" w:color="auto" w:fill="auto"/>
-            <w:tcMar>
-              <w:top w:w="100" w:type="dxa"/>
-              <w:left w:w="100" w:type="dxa"/>
-              <w:bottom w:w="100" w:type="dxa"/>
-              <w:right w:w="100" w:type="dxa"/>
-            </w:tcMar>
-          </w:tcPr>
-          <w:p>
-            <w:pPr>
-              <w:widowControl w:val="0"/>
-              <w:spacing w:line="240" w:lineRule="auto"/>
-              <w:rPr>
-                <w:b/>
-              </w:rPr>
-            </w:pPr>
-            <w:r>
-              <w:rPr>
-                <w:b/>
-              </w:rPr>
-              <w:lastRenderedPageBreak/>
-              <w:t>Use Case ID: 6</w:t>
-            </w:r>
-          </w:p>
-        </w:tc>
-        <w:tc>
-          <w:tcPr>
-            <w:tcW w:w="7155" w:type="dxa"/>
-            <w:shd w:val="clear" w:color="auto" w:fill="auto"/>
-            <w:tcMar>
-              <w:top w:w="100" w:type="dxa"/>
-              <w:left w:w="100" w:type="dxa"/>
-              <w:bottom w:w="100" w:type="dxa"/>
-              <w:right w:w="100" w:type="dxa"/>
-            </w:tcMar>
-          </w:tcPr>
-          <w:p>
-            <w:pPr>
-              <w:widowControl w:val="0"/>
-              <w:spacing w:line="240" w:lineRule="auto"/>
-              <w:rPr>
-                <w:b/>
-              </w:rPr>
-            </w:pPr>
-            <w:r>
-              <w:rPr>
-                <w:b/>
-              </w:rPr>
-              <w:t>ReceiveQuestion</w:t>
-            </w:r>
-          </w:p>
-        </w:tc>
-      </w:tr>
-      <w:tr>
-        <w:tc>
-          <w:tcPr>
-            <w:tcW w:w="2220" w:type="dxa"/>
-            <w:shd w:val="clear" w:color="auto" w:fill="auto"/>
-            <w:tcMar>
-              <w:top w:w="100" w:type="dxa"/>
-              <w:left w:w="100" w:type="dxa"/>
-              <w:bottom w:w="100" w:type="dxa"/>
-              <w:right w:w="100" w:type="dxa"/>
-            </w:tcMar>
-          </w:tcPr>
-          <w:p>
-            <w:pPr>
-              <w:widowControl w:val="0"/>
-              <w:spacing w:line="240" w:lineRule="auto"/>
-            </w:pPr>
-            <w:r>
-              <w:t>Related Requirements</w:t>
-            </w:r>
-          </w:p>
-        </w:tc>
-        <w:tc>
-          <w:tcPr>
-            <w:tcW w:w="7155" w:type="dxa"/>
-            <w:shd w:val="clear" w:color="auto" w:fill="auto"/>
-            <w:tcMar>
-              <w:top w:w="100" w:type="dxa"/>
-              <w:left w:w="100" w:type="dxa"/>
-              <w:bottom w:w="100" w:type="dxa"/>
-              <w:right w:w="100" w:type="dxa"/>
-            </w:tcMar>
-          </w:tcPr>
-          <w:p>
-            <w:pPr>
-              <w:widowControl w:val="0"/>
-              <w:spacing w:line="240" w:lineRule="auto"/>
-            </w:pPr>
-            <w:r>
-              <w:t>REQ3, REQ8, REQ12, REQ18, REQ19</w:t>
-            </w:r>
-          </w:p>
-        </w:tc>
-      </w:tr>
-      <w:tr>
-        <w:tc>
-          <w:tcPr>
-            <w:tcW w:w="2220" w:type="dxa"/>
-            <w:shd w:val="clear" w:color="auto" w:fill="auto"/>
-            <w:tcMar>
-              <w:top w:w="100" w:type="dxa"/>
-              <w:left w:w="100" w:type="dxa"/>
-              <w:bottom w:w="100" w:type="dxa"/>
-              <w:right w:w="100" w:type="dxa"/>
-            </w:tcMar>
-          </w:tcPr>
-          <w:p>
-            <w:pPr>
-              <w:widowControl w:val="0"/>
-              <w:spacing w:line="240" w:lineRule="auto"/>
-            </w:pPr>
-            <w:r>
-              <w:t>Initiating actor</w:t>
-            </w:r>
-          </w:p>
-        </w:tc>
-        <w:tc>
-          <w:tcPr>
-            <w:tcW w:w="7155" w:type="dxa"/>
-            <w:shd w:val="clear" w:color="auto" w:fill="auto"/>
-            <w:tcMar>
-              <w:top w:w="100" w:type="dxa"/>
-              <w:left w:w="100" w:type="dxa"/>
-              <w:bottom w:w="100" w:type="dxa"/>
-              <w:right w:w="100" w:type="dxa"/>
-            </w:tcMar>
-          </w:tcPr>
-          <w:p>
-            <w:pPr>
-              <w:widowControl w:val="0"/>
-              <w:spacing w:line="240" w:lineRule="auto"/>
-            </w:pPr>
-            <w:r>
-              <w:t>System</w:t>
-            </w:r>
-          </w:p>
-        </w:tc>
-      </w:tr>
-      <w:tr>
-        <w:tc>
-          <w:tcPr>
-            <w:tcW w:w="2220" w:type="dxa"/>
-            <w:shd w:val="clear" w:color="auto" w:fill="auto"/>
-            <w:tcMar>
-              <w:top w:w="100" w:type="dxa"/>
-              <w:left w:w="100" w:type="dxa"/>
-              <w:bottom w:w="100" w:type="dxa"/>
-              <w:right w:w="100" w:type="dxa"/>
-            </w:tcMar>
-          </w:tcPr>
-          <w:p>
-            <w:pPr>
-              <w:widowControl w:val="0"/>
-              <w:spacing w:line="240" w:lineRule="auto"/>
-            </w:pPr>
-            <w:r>
-              <w:t>Actors Goal</w:t>
-            </w:r>
-          </w:p>
-        </w:tc>
-        <w:tc>
-          <w:tcPr>
-            <w:tcW w:w="7155" w:type="dxa"/>
-            <w:shd w:val="clear" w:color="auto" w:fill="auto"/>
-            <w:tcMar>
-              <w:top w:w="100" w:type="dxa"/>
-              <w:left w:w="100" w:type="dxa"/>
-              <w:bottom w:w="100" w:type="dxa"/>
-              <w:right w:w="100" w:type="dxa"/>
-            </w:tcMar>
-          </w:tcPr>
-          <w:p>
-            <w:pPr>
-              <w:widowControl w:val="0"/>
-              <w:spacing w:line="240" w:lineRule="auto"/>
-            </w:pPr>
-            <w:r>
-              <w:t>Can view the question I am supposed to answer.</w:t>
-            </w:r>
-          </w:p>
-        </w:tc>
-      </w:tr>
-      <w:tr>
-        <w:tc>
-          <w:tcPr>
-            <w:tcW w:w="2220" w:type="dxa"/>
-            <w:shd w:val="clear" w:color="auto" w:fill="auto"/>
-            <w:tcMar>
-              <w:top w:w="100" w:type="dxa"/>
-              <w:left w:w="100" w:type="dxa"/>
-              <w:bottom w:w="100" w:type="dxa"/>
-              <w:right w:w="100" w:type="dxa"/>
-            </w:tcMar>
-          </w:tcPr>
-          <w:p>
-            <w:pPr>
-              <w:widowControl w:val="0"/>
-              <w:spacing w:line="240" w:lineRule="auto"/>
-            </w:pPr>
-            <w:r>
-              <w:t>Participating Actors</w:t>
-            </w:r>
-          </w:p>
-        </w:tc>
-        <w:tc>
-          <w:tcPr>
-            <w:tcW w:w="7155" w:type="dxa"/>
-            <w:shd w:val="clear" w:color="auto" w:fill="auto"/>
-            <w:tcMar>
-              <w:top w:w="100" w:type="dxa"/>
-              <w:left w:w="100" w:type="dxa"/>
-              <w:bottom w:w="100" w:type="dxa"/>
-              <w:right w:w="100" w:type="dxa"/>
-            </w:tcMar>
-          </w:tcPr>
-          <w:p>
-            <w:pPr>
-              <w:widowControl w:val="0"/>
-              <w:spacing w:line="240" w:lineRule="auto"/>
-            </w:pPr>
-            <w:r>
-              <w:t>General Player</w:t>
-            </w:r>
-          </w:p>
-        </w:tc>
-      </w:tr>
-      <w:tr>
-        <w:tc>
-          <w:tcPr>
-            <w:tcW w:w="2220" w:type="dxa"/>
-            <w:shd w:val="clear" w:color="auto" w:fill="auto"/>
-            <w:tcMar>
-              <w:top w:w="100" w:type="dxa"/>
-              <w:left w:w="100" w:type="dxa"/>
-              <w:bottom w:w="100" w:type="dxa"/>
-              <w:right w:w="100" w:type="dxa"/>
-            </w:tcMar>
-          </w:tcPr>
-          <w:p>
-            <w:pPr>
-              <w:widowControl w:val="0"/>
-              <w:spacing w:line="240" w:lineRule="auto"/>
-            </w:pPr>
-            <w:r>
-              <w:t>Preconditions</w:t>
-            </w:r>
-          </w:p>
-        </w:tc>
-        <w:tc>
-          <w:tcPr>
-            <w:tcW w:w="7155" w:type="dxa"/>
-            <w:shd w:val="clear" w:color="auto" w:fill="auto"/>
-            <w:tcMar>
-              <w:top w:w="100" w:type="dxa"/>
-              <w:left w:w="100" w:type="dxa"/>
-              <w:bottom w:w="100" w:type="dxa"/>
-              <w:right w:w="100" w:type="dxa"/>
-            </w:tcMar>
-          </w:tcPr>
-          <w:p>
-            <w:pPr>
-              <w:widowControl w:val="0"/>
-              <w:spacing w:line="240" w:lineRule="auto"/>
-            </w:pPr>
-            <w:r>
-              <w:t>The host has created a server and launched the game with certain settings.</w:t>
-            </w:r>
-          </w:p>
-          <w:p>
-            <w:pPr>
-              <w:widowControl w:val="0"/>
-              <w:spacing w:line="240" w:lineRule="auto"/>
-            </w:pPr>
-            <w:r>
-              <w:t>The game has given each players the correct questions they need to answer</w:t>
-            </w:r>
-          </w:p>
-          <w:p>
-            <w:pPr>
-              <w:widowControl w:val="0"/>
-              <w:spacing w:line="240" w:lineRule="auto"/>
-            </w:pPr>
-            <w:r>
-              <w:t>The player is on the screen to answer their question</w:t>
-            </w:r>
-          </w:p>
-        </w:tc>
-      </w:tr>
-      <w:tr>
-        <w:tc>
-          <w:tcPr>
-            <w:tcW w:w="2220" w:type="dxa"/>
-            <w:shd w:val="clear" w:color="auto" w:fill="auto"/>
-            <w:tcMar>
-              <w:top w:w="100" w:type="dxa"/>
-              <w:left w:w="100" w:type="dxa"/>
-              <w:bottom w:w="100" w:type="dxa"/>
-              <w:right w:w="100" w:type="dxa"/>
-            </w:tcMar>
-          </w:tcPr>
-          <w:p>
-            <w:pPr>
-              <w:widowControl w:val="0"/>
-              <w:spacing w:line="240" w:lineRule="auto"/>
-            </w:pPr>
-            <w:r>
-              <w:t>PostConditions</w:t>
-            </w:r>
-          </w:p>
-        </w:tc>
-        <w:tc>
-          <w:tcPr>
-            <w:tcW w:w="7155" w:type="dxa"/>
-            <w:shd w:val="clear" w:color="auto" w:fill="auto"/>
-            <w:tcMar>
-              <w:top w:w="100" w:type="dxa"/>
-              <w:left w:w="100" w:type="dxa"/>
-              <w:bottom w:w="100" w:type="dxa"/>
-              <w:right w:w="100" w:type="dxa"/>
-            </w:tcMar>
-          </w:tcPr>
-          <w:p>
-            <w:pPr>
-              <w:widowControl w:val="0"/>
-              <w:spacing w:line="240" w:lineRule="auto"/>
-            </w:pPr>
-            <w:r>
-              <w:t>The correct question will be displayed to each user with a spot to type an answer.</w:t>
-            </w:r>
-          </w:p>
-        </w:tc>
-      </w:tr>
-      <w:tr>
-        <w:tc>
-          <w:tcPr>
-            <w:tcW w:w="2220" w:type="dxa"/>
-            <w:shd w:val="clear" w:color="auto" w:fill="auto"/>
-            <w:tcMar>
-              <w:top w:w="100" w:type="dxa"/>
-              <w:left w:w="100" w:type="dxa"/>
-              <w:bottom w:w="100" w:type="dxa"/>
-              <w:right w:w="100" w:type="dxa"/>
-            </w:tcMar>
-          </w:tcPr>
-          <w:p>
-            <w:pPr>
-              <w:widowControl w:val="0"/>
-              <w:spacing w:line="240" w:lineRule="auto"/>
-            </w:pPr>
-            <w:r>
-              <w:t>Flow of events for Main Success Scenario</w:t>
-            </w:r>
-          </w:p>
-        </w:tc>
-        <w:tc>
-          <w:tcPr>
-            <w:tcW w:w="7155" w:type="dxa"/>
-            <w:shd w:val="clear" w:color="auto" w:fill="auto"/>
-            <w:tcMar>
-              <w:top w:w="100" w:type="dxa"/>
-              <w:left w:w="100" w:type="dxa"/>
-              <w:bottom w:w="100" w:type="dxa"/>
-              <w:right w:w="100" w:type="dxa"/>
-            </w:tcMar>
-          </w:tcPr>
+              <w:t>System creates a game object with all users in the lobby as players</w:t>
+            </w:r>
+          </w:p>
           <w:p>
             <w:pPr>
               <w:widowControl w:val="0"/>
               <w:numPr>
                 <w:ilvl w:val="0"/>
-                <w:numId w:val="7"/>
+                <w:numId w:val="8"/>
               </w:numPr>
               <w:spacing w:line="240" w:lineRule="auto"/>
               <w:contextualSpacing/>
             </w:pPr>
             <w:r>
-              <w:t>The host creates a lobby</w:t>
-            </w:r>
-          </w:p>
-          <w:p>
-            <w:pPr>
-              <w:widowControl w:val="0"/>
-              <w:numPr>
-                <w:ilvl w:val="0"/>
-                <w:numId w:val="7"/>
-              </w:numPr>
-              <w:spacing w:line="240" w:lineRule="auto"/>
-              <w:contextualSpacing/>
-            </w:pPr>
-            <w:r>
-              <w:t>Other players connect to the lobby</w:t>
-            </w:r>
-          </w:p>
-          <w:p>
-            <w:pPr>
-              <w:widowControl w:val="0"/>
-              <w:numPr>
-                <w:ilvl w:val="0"/>
-                <w:numId w:val="7"/>
-              </w:numPr>
-              <w:spacing w:line="240" w:lineRule="auto"/>
-              <w:contextualSpacing/>
-            </w:pPr>
-            <w:r>
-              <w:t>Every player hit ready up</w:t>
-            </w:r>
-          </w:p>
-          <w:p>
-            <w:pPr>
-              <w:widowControl w:val="0"/>
-              <w:numPr>
-                <w:ilvl w:val="0"/>
-                <w:numId w:val="7"/>
-              </w:numPr>
-              <w:spacing w:line="240" w:lineRule="auto"/>
-              <w:contextualSpacing/>
-            </w:pPr>
-            <w:r>
-              <w:t>The player takes the list of players and number of rounds chosen by the host, and gives each player the correct questions</w:t>
-            </w:r>
-          </w:p>
-          <w:p>
-            <w:pPr>
-              <w:widowControl w:val="0"/>
-              <w:numPr>
-                <w:ilvl w:val="0"/>
-                <w:numId w:val="7"/>
-              </w:numPr>
-              <w:spacing w:line="240" w:lineRule="auto"/>
-              <w:contextualSpacing/>
-            </w:pPr>
-            <w:r>
-              <w:t>Each player can view their question</w:t>
+              <w:t>System gives all players their questions</w:t>
             </w:r>
           </w:p>
         </w:tc>
@@ -7345,7 +6323,7 @@
                 <w:b/>
               </w:rPr>
               <w:lastRenderedPageBreak/>
-              <w:t>Use Case ID: 7</w:t>
+              <w:t>Use Case ID: 4</w:t>
             </w:r>
           </w:p>
         </w:tc>
@@ -7368,12 +6346,14 @@
                 <w:b/>
               </w:rPr>
             </w:pPr>
+            <w:proofErr w:type="spellStart"/>
             <w:r>
               <w:rPr>
                 <w:b/>
               </w:rPr>
-              <w:t>Vote</w:t>
-            </w:r>
+              <w:t>ViewUsers</w:t>
+            </w:r>
+            <w:proofErr w:type="spellEnd"/>
           </w:p>
         </w:tc>
       </w:tr>
@@ -7416,7 +6396,7 @@
               <w:spacing w:line="240" w:lineRule="auto"/>
             </w:pPr>
             <w:r>
-              <w:t>REQ14, REQ15, REQ16, REQ19, REQ20, REQ22</w:t>
+              <w:t>REQ3, REQ5, REQ10, REQ20</w:t>
             </w:r>
           </w:p>
         </w:tc>
@@ -7460,7 +6440,10 @@
               <w:spacing w:line="240" w:lineRule="auto"/>
             </w:pPr>
             <w:r>
-              <w:t>General Player</w:t>
+              <w:t>H</w:t>
+            </w:r>
+            <w:r>
+              <w:t>ost</w:t>
             </w:r>
           </w:p>
         </w:tc>
@@ -7483,7 +6466,7 @@
               <w:spacing w:line="240" w:lineRule="auto"/>
             </w:pPr>
             <w:r>
-              <w:t>Actors Goal</w:t>
+              <w:t xml:space="preserve">Actors Goal </w:t>
             </w:r>
           </w:p>
         </w:tc>
@@ -7504,7 +6487,7 @@
               <w:spacing w:line="240" w:lineRule="auto"/>
             </w:pPr>
             <w:r>
-              <w:t>Vote on other players answers.</w:t>
+              <w:t>See the current players in the lobby.</w:t>
             </w:r>
           </w:p>
         </w:tc>
@@ -7547,8 +6530,13 @@
               <w:widowControl w:val="0"/>
               <w:spacing w:line="240" w:lineRule="auto"/>
             </w:pPr>
-            <w:r>
-              <w:t>General Player</w:t>
+            <w:proofErr w:type="gramStart"/>
+            <w:r>
+              <w:t>Non Host</w:t>
+            </w:r>
+            <w:proofErr w:type="gramEnd"/>
+            <w:r>
+              <w:t xml:space="preserve"> Players</w:t>
             </w:r>
           </w:p>
         </w:tc>
@@ -7592,7 +6580,22 @@
               <w:spacing w:line="240" w:lineRule="auto"/>
             </w:pPr>
             <w:r>
-              <w:t>All answers to questions have been received.</w:t>
+              <w:t>-</w:t>
+            </w:r>
+            <w:r>
+              <w:t>The host must have created a new server/lobby</w:t>
+            </w:r>
+          </w:p>
+          <w:p>
+            <w:pPr>
+              <w:widowControl w:val="0"/>
+              <w:spacing w:line="240" w:lineRule="auto"/>
+            </w:pPr>
+            <w:r>
+              <w:t>-</w:t>
+            </w:r>
+            <w:r>
+              <w:t>There must be user(s) connected to the server.</w:t>
             </w:r>
           </w:p>
         </w:tc>
@@ -7614,9 +6617,11 @@
               <w:widowControl w:val="0"/>
               <w:spacing w:line="240" w:lineRule="auto"/>
             </w:pPr>
+            <w:proofErr w:type="spellStart"/>
             <w:r>
               <w:t>PostConditions</w:t>
             </w:r>
+            <w:proofErr w:type="spellEnd"/>
           </w:p>
         </w:tc>
         <w:tc>
@@ -7636,7 +6641,13 @@
               <w:spacing w:line="240" w:lineRule="auto"/>
             </w:pPr>
             <w:r>
-              <w:t>The votes for each answer have been tallied by the game.</w:t>
+              <w:t>-</w:t>
+            </w:r>
+            <w:r>
+              <w:t xml:space="preserve">The players that are connected to the server are listed </w:t>
+            </w:r>
+            <w:r>
+              <w:t>for everyone in the lobby to see</w:t>
             </w:r>
           </w:p>
         </w:tc>
@@ -7679,13 +6690,13 @@
               <w:widowControl w:val="0"/>
               <w:numPr>
                 <w:ilvl w:val="0"/>
-                <w:numId w:val="2"/>
+                <w:numId w:val="3"/>
               </w:numPr>
               <w:spacing w:line="240" w:lineRule="auto"/>
               <w:contextualSpacing/>
             </w:pPr>
             <w:r>
-              <w:t>General Player selects which answer they find funniest</w:t>
+              <w:t>Host creates new server</w:t>
             </w:r>
           </w:p>
           <w:p>
@@ -7693,18 +6704,41 @@
               <w:widowControl w:val="0"/>
               <w:numPr>
                 <w:ilvl w:val="0"/>
-                <w:numId w:val="2"/>
+                <w:numId w:val="3"/>
               </w:numPr>
               <w:spacing w:line="240" w:lineRule="auto"/>
               <w:contextualSpacing/>
             </w:pPr>
             <w:r>
-              <w:t>System tallies that vote and gives a point to the player who submitted the answer</w:t>
+              <w:t>Non-</w:t>
+            </w:r>
+            <w:r>
+              <w:t>Host Player(s) connect to the existing lobby</w:t>
+            </w:r>
+          </w:p>
+          <w:p>
+            <w:pPr>
+              <w:widowControl w:val="0"/>
+              <w:numPr>
+                <w:ilvl w:val="0"/>
+                <w:numId w:val="3"/>
+              </w:numPr>
+              <w:spacing w:line="240" w:lineRule="auto"/>
+              <w:contextualSpacing/>
+            </w:pPr>
+            <w:r>
+              <w:t>System displays the users connected to the server in the waiting lobby</w:t>
             </w:r>
           </w:p>
         </w:tc>
       </w:tr>
     </w:tbl>
+    <w:p/>
+    <w:p/>
+    <w:p/>
+    <w:p/>
+    <w:p/>
+    <w:p/>
     <w:p/>
     <w:p/>
     <w:p/>
@@ -7751,7 +6785,8 @@
               <w:rPr>
                 <w:b/>
               </w:rPr>
-              <w:t>Use Case ID: 8</w:t>
+              <w:lastRenderedPageBreak/>
+              <w:t>Use Case ID: 5</w:t>
             </w:r>
           </w:p>
         </w:tc>
@@ -7774,12 +6809,14 @@
                 <w:b/>
               </w:rPr>
             </w:pPr>
+            <w:proofErr w:type="spellStart"/>
             <w:r>
               <w:rPr>
                 <w:b/>
               </w:rPr>
-              <w:t>ShowScoreboard</w:t>
-            </w:r>
+              <w:t>EditSettings</w:t>
+            </w:r>
+            <w:proofErr w:type="spellEnd"/>
           </w:p>
         </w:tc>
       </w:tr>
@@ -7822,7 +6859,7 @@
               <w:spacing w:line="240" w:lineRule="auto"/>
             </w:pPr>
             <w:r>
-              <w:t>REQ14, REQ15, REQ16, REQ20, REQ22</w:t>
+              <w:t>REQ2, REQ9, REQ20</w:t>
             </w:r>
           </w:p>
         </w:tc>
@@ -7866,7 +6903,7 @@
               <w:spacing w:line="240" w:lineRule="auto"/>
             </w:pPr>
             <w:r>
-              <w:t>System</w:t>
+              <w:t>Host</w:t>
             </w:r>
           </w:p>
         </w:tc>
@@ -7910,7 +6947,13 @@
               <w:spacing w:line="240" w:lineRule="auto"/>
             </w:pPr>
             <w:r>
-              <w:t>I can see the Scoreboard at the end of each round.</w:t>
+              <w:t>Ed</w:t>
+            </w:r>
+            <w:r>
+              <w:t xml:space="preserve">it the settings for the </w:t>
+            </w:r>
+            <w:r>
+              <w:t>game.</w:t>
             </w:r>
           </w:p>
         </w:tc>
@@ -7933,7 +6976,6 @@
               <w:spacing w:line="240" w:lineRule="auto"/>
             </w:pPr>
             <w:r>
-              <w:lastRenderedPageBreak/>
               <w:t>Participating Actors</w:t>
             </w:r>
           </w:p>
@@ -7955,7 +6997,7 @@
               <w:spacing w:line="240" w:lineRule="auto"/>
             </w:pPr>
             <w:r>
-              <w:t>General Player</w:t>
+              <w:t>N/A</w:t>
             </w:r>
           </w:p>
         </w:tc>
@@ -7999,8 +7041,24 @@
               <w:spacing w:line="240" w:lineRule="auto"/>
             </w:pPr>
             <w:r>
-              <w:t>Votes have been tallied and players’ scores are tallied.</w:t>
-            </w:r>
+              <w:t>-</w:t>
+            </w:r>
+            <w:r>
+              <w:t xml:space="preserve">The host must be </w:t>
+            </w:r>
+            <w:proofErr w:type="gramStart"/>
+            <w:r>
+              <w:t>have</w:t>
+            </w:r>
+            <w:proofErr w:type="gramEnd"/>
+            <w:r>
+              <w:t xml:space="preserve"> pressed the “Create Lobby” option from the </w:t>
+            </w:r>
+            <w:proofErr w:type="spellStart"/>
+            <w:r>
+              <w:t>homescreen</w:t>
+            </w:r>
+            <w:proofErr w:type="spellEnd"/>
           </w:p>
         </w:tc>
       </w:tr>
@@ -8021,9 +7079,11 @@
               <w:widowControl w:val="0"/>
               <w:spacing w:line="240" w:lineRule="auto"/>
             </w:pPr>
+            <w:proofErr w:type="spellStart"/>
             <w:r>
               <w:t>PostConditions</w:t>
             </w:r>
+            <w:proofErr w:type="spellEnd"/>
           </w:p>
         </w:tc>
         <w:tc>
@@ -8043,12 +7103,39 @@
               <w:spacing w:line="240" w:lineRule="auto"/>
             </w:pPr>
             <w:r>
-              <w:t>The score for each player has been displayed.</w:t>
+              <w:t>-</w:t>
+            </w:r>
+            <w:r>
+              <w:t>The settings for the server session are saved</w:t>
+            </w:r>
+          </w:p>
+          <w:p>
+            <w:pPr>
+              <w:widowControl w:val="0"/>
+              <w:spacing w:line="240" w:lineRule="auto"/>
+            </w:pPr>
+            <w:r>
+              <w:t>-</w:t>
+            </w:r>
+            <w:r>
+              <w:t>The game has the appropriate number of rounds and max number of players</w:t>
+            </w:r>
+          </w:p>
+          <w:p>
+            <w:pPr>
+              <w:widowControl w:val="0"/>
+              <w:spacing w:line="240" w:lineRule="auto"/>
+            </w:pPr>
+            <w:r>
+              <w:t>-Host is sent to the waiting lobby</w:t>
             </w:r>
           </w:p>
         </w:tc>
       </w:tr>
       <w:tr>
+        <w:trPr>
+          <w:trHeight w:val="672"/>
+        </w:trPr>
         <w:tc>
           <w:tcPr>
             <w:tcW w:w="2220" w:type="dxa"/>
@@ -8086,13 +7173,16 @@
               <w:widowControl w:val="0"/>
               <w:numPr>
                 <w:ilvl w:val="0"/>
-                <w:numId w:val="9"/>
+                <w:numId w:val="1"/>
               </w:numPr>
               <w:spacing w:line="240" w:lineRule="auto"/>
               <w:contextualSpacing/>
             </w:pPr>
             <w:r>
-              <w:t>System determines order of highests scores by player</w:t>
+              <w:t>Host is on the “Create G</w:t>
+            </w:r>
+            <w:r>
+              <w:t>ame” page</w:t>
             </w:r>
           </w:p>
           <w:p>
@@ -8100,18 +7190,25 @@
               <w:widowControl w:val="0"/>
               <w:numPr>
                 <w:ilvl w:val="0"/>
-                <w:numId w:val="9"/>
+                <w:numId w:val="1"/>
               </w:numPr>
               <w:spacing w:line="240" w:lineRule="auto"/>
               <w:contextualSpacing/>
             </w:pPr>
             <w:r>
-              <w:t>System displays the list of players based on scores</w:t>
+              <w:t>The host toggles the available settings</w:t>
             </w:r>
           </w:p>
         </w:tc>
       </w:tr>
     </w:tbl>
+    <w:p/>
+    <w:p/>
+    <w:p/>
+    <w:p/>
+    <w:p/>
+    <w:p/>
+    <w:p/>
     <w:p/>
     <w:p/>
     <w:tbl>
@@ -8157,7 +7254,8 @@
               <w:rPr>
                 <w:b/>
               </w:rPr>
-              <w:t>Use Case ID: 9</w:t>
+              <w:lastRenderedPageBreak/>
+              <w:t>Use Case ID: 6</w:t>
             </w:r>
           </w:p>
         </w:tc>
@@ -8180,12 +7278,14 @@
                 <w:b/>
               </w:rPr>
             </w:pPr>
+            <w:proofErr w:type="spellStart"/>
             <w:r>
               <w:rPr>
                 <w:b/>
               </w:rPr>
-              <w:t>Submit</w:t>
-            </w:r>
+              <w:t>ReceiveQuestion</w:t>
+            </w:r>
+            <w:proofErr w:type="spellEnd"/>
           </w:p>
         </w:tc>
       </w:tr>
@@ -8228,7 +7328,7 @@
               <w:spacing w:line="240" w:lineRule="auto"/>
             </w:pPr>
             <w:r>
-              <w:t>REQ8, REQ12, REQ13, REQ18, REQ19, REQ20</w:t>
+              <w:t>REQ3, REQ8, REQ12, REQ18, REQ19</w:t>
             </w:r>
           </w:p>
         </w:tc>
@@ -8316,7 +7416,7 @@
               <w:spacing w:line="240" w:lineRule="auto"/>
             </w:pPr>
             <w:r>
-              <w:t>I can respond to the question I am supposed to answer.</w:t>
+              <w:t>The Player can view the question they are supposed to answer</w:t>
             </w:r>
           </w:p>
         </w:tc>
@@ -8360,7 +7460,7 @@
               <w:spacing w:line="240" w:lineRule="auto"/>
             </w:pPr>
             <w:r>
-              <w:t>N/A</w:t>
+              <w:t>System</w:t>
             </w:r>
           </w:p>
         </w:tc>
@@ -8404,16 +7504,40 @@
               <w:spacing w:line="240" w:lineRule="auto"/>
             </w:pPr>
             <w:r>
-              <w:t>Users must have received the questions they are supposed to answer.</w:t>
-            </w:r>
-          </w:p>
-          <w:p>
-            <w:pPr>
-              <w:widowControl w:val="0"/>
-              <w:spacing w:line="240" w:lineRule="auto"/>
-            </w:pPr>
-            <w:r>
-              <w:t>They must be able to type in a response.</w:t>
+              <w:t>-The host has created a server</w:t>
+            </w:r>
+          </w:p>
+          <w:p>
+            <w:pPr>
+              <w:widowControl w:val="0"/>
+              <w:spacing w:line="240" w:lineRule="auto"/>
+            </w:pPr>
+            <w:r>
+              <w:t>-Players have joined the lobby</w:t>
+            </w:r>
+          </w:p>
+          <w:p>
+            <w:pPr>
+              <w:widowControl w:val="0"/>
+              <w:spacing w:line="240" w:lineRule="auto"/>
+            </w:pPr>
+            <w:r>
+              <w:t>-</w:t>
+            </w:r>
+            <w:r>
+              <w:t>The game has given each players the correct questions they need to answer</w:t>
+            </w:r>
+          </w:p>
+          <w:p>
+            <w:pPr>
+              <w:widowControl w:val="0"/>
+              <w:spacing w:line="240" w:lineRule="auto"/>
+            </w:pPr>
+            <w:r>
+              <w:t>-</w:t>
+            </w:r>
+            <w:r>
+              <w:t>The player is on the screen to answer their question</w:t>
             </w:r>
           </w:p>
         </w:tc>
@@ -8435,9 +7559,11 @@
               <w:widowControl w:val="0"/>
               <w:spacing w:line="240" w:lineRule="auto"/>
             </w:pPr>
+            <w:proofErr w:type="spellStart"/>
             <w:r>
               <w:t>PostConditions</w:t>
             </w:r>
+            <w:proofErr w:type="spellEnd"/>
           </w:p>
         </w:tc>
         <w:tc>
@@ -8457,7 +7583,10 @@
               <w:spacing w:line="240" w:lineRule="auto"/>
             </w:pPr>
             <w:r>
-              <w:t>The game will have collected all of the answers to each question.</w:t>
+              <w:t>-</w:t>
+            </w:r>
+            <w:r>
+              <w:t>The correct question will be displayed to each user with a spot to type an answer.</w:t>
             </w:r>
           </w:p>
         </w:tc>
@@ -8500,13 +7629,13 @@
               <w:widowControl w:val="0"/>
               <w:numPr>
                 <w:ilvl w:val="0"/>
-                <w:numId w:val="10"/>
+                <w:numId w:val="7"/>
               </w:numPr>
               <w:spacing w:line="240" w:lineRule="auto"/>
               <w:contextualSpacing/>
             </w:pPr>
             <w:r>
-              <w:t>General Player types in answer to their question</w:t>
+              <w:t>The host creates a lobby</w:t>
             </w:r>
           </w:p>
           <w:p>
@@ -8514,13 +7643,1065 @@
               <w:widowControl w:val="0"/>
               <w:numPr>
                 <w:ilvl w:val="0"/>
-                <w:numId w:val="10"/>
+                <w:numId w:val="7"/>
               </w:numPr>
               <w:spacing w:line="240" w:lineRule="auto"/>
               <w:contextualSpacing/>
             </w:pPr>
             <w:r>
-              <w:t>System takes the answer and associates it with that player</w:t>
+              <w:t>Other players connect to the lobby</w:t>
+            </w:r>
+          </w:p>
+          <w:p>
+            <w:pPr>
+              <w:widowControl w:val="0"/>
+              <w:numPr>
+                <w:ilvl w:val="0"/>
+                <w:numId w:val="7"/>
+              </w:numPr>
+              <w:spacing w:line="240" w:lineRule="auto"/>
+              <w:contextualSpacing/>
+            </w:pPr>
+            <w:r>
+              <w:t>Every player hit ready up</w:t>
+            </w:r>
+          </w:p>
+          <w:p>
+            <w:pPr>
+              <w:widowControl w:val="0"/>
+              <w:numPr>
+                <w:ilvl w:val="0"/>
+                <w:numId w:val="7"/>
+              </w:numPr>
+              <w:spacing w:line="240" w:lineRule="auto"/>
+              <w:contextualSpacing/>
+            </w:pPr>
+            <w:r>
+              <w:t>The player takes the list of players and number of rounds chosen by the host, and gives each player the correct questions</w:t>
+            </w:r>
+          </w:p>
+          <w:p>
+            <w:pPr>
+              <w:widowControl w:val="0"/>
+              <w:numPr>
+                <w:ilvl w:val="0"/>
+                <w:numId w:val="7"/>
+              </w:numPr>
+              <w:spacing w:line="240" w:lineRule="auto"/>
+              <w:contextualSpacing/>
+            </w:pPr>
+            <w:r>
+              <w:t>Each player can view their question</w:t>
+            </w:r>
+          </w:p>
+        </w:tc>
+      </w:tr>
+    </w:tbl>
+    <w:p/>
+    <w:p/>
+    <w:p/>
+    <w:p/>
+    <w:p/>
+    <w:p/>
+    <w:p/>
+    <w:p/>
+    <w:tbl>
+      <w:tblPr>
+        <w:tblW w:w="9375" w:type="dxa"/>
+        <w:tblInd w:w="100" w:type="dxa"/>
+        <w:tblBorders>
+          <w:top w:val="single" w:sz="8" w:space="0" w:color="000000"/>
+          <w:left w:val="single" w:sz="8" w:space="0" w:color="000000"/>
+          <w:bottom w:val="single" w:sz="8" w:space="0" w:color="000000"/>
+          <w:right w:val="single" w:sz="8" w:space="0" w:color="000000"/>
+          <w:insideH w:val="single" w:sz="8" w:space="0" w:color="000000"/>
+          <w:insideV w:val="single" w:sz="8" w:space="0" w:color="000000"/>
+        </w:tblBorders>
+        <w:tblLayout w:type="fixed"/>
+        <w:tblLook w:val="0600" w:firstRow="0" w:lastRow="0" w:firstColumn="0" w:lastColumn="0" w:noHBand="1" w:noVBand="1"/>
+      </w:tblPr>
+      <w:tblGrid>
+        <w:gridCol w:w="2220"/>
+        <w:gridCol w:w="7155"/>
+      </w:tblGrid>
+      <w:tr>
+        <w:tc>
+          <w:tcPr>
+            <w:tcW w:w="2220" w:type="dxa"/>
+            <w:shd w:val="clear" w:color="auto" w:fill="auto"/>
+            <w:tcMar>
+              <w:top w:w="100" w:type="dxa"/>
+              <w:left w:w="100" w:type="dxa"/>
+              <w:bottom w:w="100" w:type="dxa"/>
+              <w:right w:w="100" w:type="dxa"/>
+            </w:tcMar>
+          </w:tcPr>
+          <w:p>
+            <w:pPr>
+              <w:widowControl w:val="0"/>
+              <w:spacing w:line="240" w:lineRule="auto"/>
+              <w:rPr>
+                <w:b/>
+              </w:rPr>
+            </w:pPr>
+            <w:r>
+              <w:rPr>
+                <w:b/>
+              </w:rPr>
+              <w:lastRenderedPageBreak/>
+              <w:t>Use Case ID: 7</w:t>
+            </w:r>
+          </w:p>
+        </w:tc>
+        <w:tc>
+          <w:tcPr>
+            <w:tcW w:w="7155" w:type="dxa"/>
+            <w:shd w:val="clear" w:color="auto" w:fill="auto"/>
+            <w:tcMar>
+              <w:top w:w="100" w:type="dxa"/>
+              <w:left w:w="100" w:type="dxa"/>
+              <w:bottom w:w="100" w:type="dxa"/>
+              <w:right w:w="100" w:type="dxa"/>
+            </w:tcMar>
+          </w:tcPr>
+          <w:p>
+            <w:pPr>
+              <w:widowControl w:val="0"/>
+              <w:spacing w:line="240" w:lineRule="auto"/>
+              <w:rPr>
+                <w:b/>
+              </w:rPr>
+            </w:pPr>
+            <w:r>
+              <w:rPr>
+                <w:b/>
+              </w:rPr>
+              <w:t>Vote</w:t>
+            </w:r>
+          </w:p>
+        </w:tc>
+      </w:tr>
+      <w:tr>
+        <w:tc>
+          <w:tcPr>
+            <w:tcW w:w="2220" w:type="dxa"/>
+            <w:shd w:val="clear" w:color="auto" w:fill="auto"/>
+            <w:tcMar>
+              <w:top w:w="100" w:type="dxa"/>
+              <w:left w:w="100" w:type="dxa"/>
+              <w:bottom w:w="100" w:type="dxa"/>
+              <w:right w:w="100" w:type="dxa"/>
+            </w:tcMar>
+          </w:tcPr>
+          <w:p>
+            <w:pPr>
+              <w:widowControl w:val="0"/>
+              <w:spacing w:line="240" w:lineRule="auto"/>
+            </w:pPr>
+            <w:r>
+              <w:t>Related Requirements</w:t>
+            </w:r>
+          </w:p>
+        </w:tc>
+        <w:tc>
+          <w:tcPr>
+            <w:tcW w:w="7155" w:type="dxa"/>
+            <w:shd w:val="clear" w:color="auto" w:fill="auto"/>
+            <w:tcMar>
+              <w:top w:w="100" w:type="dxa"/>
+              <w:left w:w="100" w:type="dxa"/>
+              <w:bottom w:w="100" w:type="dxa"/>
+              <w:right w:w="100" w:type="dxa"/>
+            </w:tcMar>
+          </w:tcPr>
+          <w:p>
+            <w:pPr>
+              <w:widowControl w:val="0"/>
+              <w:spacing w:line="240" w:lineRule="auto"/>
+            </w:pPr>
+            <w:r>
+              <w:t>REQ14, REQ15, REQ16, REQ19, REQ20, REQ22</w:t>
+            </w:r>
+          </w:p>
+        </w:tc>
+      </w:tr>
+      <w:tr>
+        <w:tc>
+          <w:tcPr>
+            <w:tcW w:w="2220" w:type="dxa"/>
+            <w:shd w:val="clear" w:color="auto" w:fill="auto"/>
+            <w:tcMar>
+              <w:top w:w="100" w:type="dxa"/>
+              <w:left w:w="100" w:type="dxa"/>
+              <w:bottom w:w="100" w:type="dxa"/>
+              <w:right w:w="100" w:type="dxa"/>
+            </w:tcMar>
+          </w:tcPr>
+          <w:p>
+            <w:pPr>
+              <w:widowControl w:val="0"/>
+              <w:spacing w:line="240" w:lineRule="auto"/>
+            </w:pPr>
+            <w:r>
+              <w:t>Initiating actor</w:t>
+            </w:r>
+          </w:p>
+        </w:tc>
+        <w:tc>
+          <w:tcPr>
+            <w:tcW w:w="7155" w:type="dxa"/>
+            <w:shd w:val="clear" w:color="auto" w:fill="auto"/>
+            <w:tcMar>
+              <w:top w:w="100" w:type="dxa"/>
+              <w:left w:w="100" w:type="dxa"/>
+              <w:bottom w:w="100" w:type="dxa"/>
+              <w:right w:w="100" w:type="dxa"/>
+            </w:tcMar>
+          </w:tcPr>
+          <w:p>
+            <w:pPr>
+              <w:widowControl w:val="0"/>
+              <w:spacing w:line="240" w:lineRule="auto"/>
+            </w:pPr>
+            <w:r>
+              <w:t>General Player</w:t>
+            </w:r>
+          </w:p>
+        </w:tc>
+      </w:tr>
+      <w:tr>
+        <w:tc>
+          <w:tcPr>
+            <w:tcW w:w="2220" w:type="dxa"/>
+            <w:shd w:val="clear" w:color="auto" w:fill="auto"/>
+            <w:tcMar>
+              <w:top w:w="100" w:type="dxa"/>
+              <w:left w:w="100" w:type="dxa"/>
+              <w:bottom w:w="100" w:type="dxa"/>
+              <w:right w:w="100" w:type="dxa"/>
+            </w:tcMar>
+          </w:tcPr>
+          <w:p>
+            <w:pPr>
+              <w:widowControl w:val="0"/>
+              <w:spacing w:line="240" w:lineRule="auto"/>
+            </w:pPr>
+            <w:r>
+              <w:t>Actors Goal</w:t>
+            </w:r>
+          </w:p>
+        </w:tc>
+        <w:tc>
+          <w:tcPr>
+            <w:tcW w:w="7155" w:type="dxa"/>
+            <w:shd w:val="clear" w:color="auto" w:fill="auto"/>
+            <w:tcMar>
+              <w:top w:w="100" w:type="dxa"/>
+              <w:left w:w="100" w:type="dxa"/>
+              <w:bottom w:w="100" w:type="dxa"/>
+              <w:right w:w="100" w:type="dxa"/>
+            </w:tcMar>
+          </w:tcPr>
+          <w:p>
+            <w:pPr>
+              <w:widowControl w:val="0"/>
+              <w:spacing w:line="240" w:lineRule="auto"/>
+            </w:pPr>
+            <w:r>
+              <w:t>Vote on other players answers.</w:t>
+            </w:r>
+          </w:p>
+        </w:tc>
+      </w:tr>
+      <w:tr>
+        <w:tc>
+          <w:tcPr>
+            <w:tcW w:w="2220" w:type="dxa"/>
+            <w:shd w:val="clear" w:color="auto" w:fill="auto"/>
+            <w:tcMar>
+              <w:top w:w="100" w:type="dxa"/>
+              <w:left w:w="100" w:type="dxa"/>
+              <w:bottom w:w="100" w:type="dxa"/>
+              <w:right w:w="100" w:type="dxa"/>
+            </w:tcMar>
+          </w:tcPr>
+          <w:p>
+            <w:pPr>
+              <w:widowControl w:val="0"/>
+              <w:spacing w:line="240" w:lineRule="auto"/>
+            </w:pPr>
+            <w:r>
+              <w:t>Participating Actors</w:t>
+            </w:r>
+          </w:p>
+        </w:tc>
+        <w:tc>
+          <w:tcPr>
+            <w:tcW w:w="7155" w:type="dxa"/>
+            <w:shd w:val="clear" w:color="auto" w:fill="auto"/>
+            <w:tcMar>
+              <w:top w:w="100" w:type="dxa"/>
+              <w:left w:w="100" w:type="dxa"/>
+              <w:bottom w:w="100" w:type="dxa"/>
+              <w:right w:w="100" w:type="dxa"/>
+            </w:tcMar>
+          </w:tcPr>
+          <w:p>
+            <w:pPr>
+              <w:widowControl w:val="0"/>
+              <w:spacing w:line="240" w:lineRule="auto"/>
+            </w:pPr>
+            <w:r>
+              <w:t>General Player</w:t>
+            </w:r>
+          </w:p>
+        </w:tc>
+      </w:tr>
+      <w:tr>
+        <w:tc>
+          <w:tcPr>
+            <w:tcW w:w="2220" w:type="dxa"/>
+            <w:shd w:val="clear" w:color="auto" w:fill="auto"/>
+            <w:tcMar>
+              <w:top w:w="100" w:type="dxa"/>
+              <w:left w:w="100" w:type="dxa"/>
+              <w:bottom w:w="100" w:type="dxa"/>
+              <w:right w:w="100" w:type="dxa"/>
+            </w:tcMar>
+          </w:tcPr>
+          <w:p>
+            <w:pPr>
+              <w:widowControl w:val="0"/>
+              <w:spacing w:line="240" w:lineRule="auto"/>
+            </w:pPr>
+            <w:r>
+              <w:t>Preconditions</w:t>
+            </w:r>
+          </w:p>
+        </w:tc>
+        <w:tc>
+          <w:tcPr>
+            <w:tcW w:w="7155" w:type="dxa"/>
+            <w:shd w:val="clear" w:color="auto" w:fill="auto"/>
+            <w:tcMar>
+              <w:top w:w="100" w:type="dxa"/>
+              <w:left w:w="100" w:type="dxa"/>
+              <w:bottom w:w="100" w:type="dxa"/>
+              <w:right w:w="100" w:type="dxa"/>
+            </w:tcMar>
+          </w:tcPr>
+          <w:p>
+            <w:pPr>
+              <w:widowControl w:val="0"/>
+              <w:spacing w:line="240" w:lineRule="auto"/>
+            </w:pPr>
+            <w:r>
+              <w:t>-</w:t>
+            </w:r>
+            <w:r>
+              <w:t>All answers to questions have been received.</w:t>
+            </w:r>
+          </w:p>
+        </w:tc>
+      </w:tr>
+      <w:tr>
+        <w:tc>
+          <w:tcPr>
+            <w:tcW w:w="2220" w:type="dxa"/>
+            <w:shd w:val="clear" w:color="auto" w:fill="auto"/>
+            <w:tcMar>
+              <w:top w:w="100" w:type="dxa"/>
+              <w:left w:w="100" w:type="dxa"/>
+              <w:bottom w:w="100" w:type="dxa"/>
+              <w:right w:w="100" w:type="dxa"/>
+            </w:tcMar>
+          </w:tcPr>
+          <w:p>
+            <w:pPr>
+              <w:widowControl w:val="0"/>
+              <w:spacing w:line="240" w:lineRule="auto"/>
+            </w:pPr>
+            <w:proofErr w:type="spellStart"/>
+            <w:r>
+              <w:t>PostConditions</w:t>
+            </w:r>
+            <w:proofErr w:type="spellEnd"/>
+          </w:p>
+        </w:tc>
+        <w:tc>
+          <w:tcPr>
+            <w:tcW w:w="7155" w:type="dxa"/>
+            <w:shd w:val="clear" w:color="auto" w:fill="auto"/>
+            <w:tcMar>
+              <w:top w:w="100" w:type="dxa"/>
+              <w:left w:w="100" w:type="dxa"/>
+              <w:bottom w:w="100" w:type="dxa"/>
+              <w:right w:w="100" w:type="dxa"/>
+            </w:tcMar>
+          </w:tcPr>
+          <w:p>
+            <w:pPr>
+              <w:widowControl w:val="0"/>
+              <w:spacing w:line="240" w:lineRule="auto"/>
+            </w:pPr>
+            <w:r>
+              <w:t>-</w:t>
+            </w:r>
+            <w:r>
+              <w:t>The votes for each answer have been tallied by the game</w:t>
+            </w:r>
+          </w:p>
+        </w:tc>
+      </w:tr>
+      <w:tr>
+        <w:tc>
+          <w:tcPr>
+            <w:tcW w:w="2220" w:type="dxa"/>
+            <w:shd w:val="clear" w:color="auto" w:fill="auto"/>
+            <w:tcMar>
+              <w:top w:w="100" w:type="dxa"/>
+              <w:left w:w="100" w:type="dxa"/>
+              <w:bottom w:w="100" w:type="dxa"/>
+              <w:right w:w="100" w:type="dxa"/>
+            </w:tcMar>
+          </w:tcPr>
+          <w:p>
+            <w:pPr>
+              <w:widowControl w:val="0"/>
+              <w:spacing w:line="240" w:lineRule="auto"/>
+            </w:pPr>
+            <w:r>
+              <w:t>Flow of events for Main Success Scenario</w:t>
+            </w:r>
+          </w:p>
+        </w:tc>
+        <w:tc>
+          <w:tcPr>
+            <w:tcW w:w="7155" w:type="dxa"/>
+            <w:shd w:val="clear" w:color="auto" w:fill="auto"/>
+            <w:tcMar>
+              <w:top w:w="100" w:type="dxa"/>
+              <w:left w:w="100" w:type="dxa"/>
+              <w:bottom w:w="100" w:type="dxa"/>
+              <w:right w:w="100" w:type="dxa"/>
+            </w:tcMar>
+          </w:tcPr>
+          <w:p>
+            <w:pPr>
+              <w:widowControl w:val="0"/>
+              <w:numPr>
+                <w:ilvl w:val="0"/>
+                <w:numId w:val="2"/>
+              </w:numPr>
+              <w:spacing w:line="240" w:lineRule="auto"/>
+              <w:contextualSpacing/>
+            </w:pPr>
+            <w:r>
+              <w:t>The host player has created a game lobby</w:t>
+            </w:r>
+          </w:p>
+          <w:p>
+            <w:pPr>
+              <w:widowControl w:val="0"/>
+              <w:numPr>
+                <w:ilvl w:val="0"/>
+                <w:numId w:val="2"/>
+              </w:numPr>
+              <w:spacing w:line="240" w:lineRule="auto"/>
+              <w:contextualSpacing/>
+            </w:pPr>
+            <w:r>
+              <w:t>Other players have joined the lobby</w:t>
+            </w:r>
+          </w:p>
+          <w:p>
+            <w:pPr>
+              <w:widowControl w:val="0"/>
+              <w:numPr>
+                <w:ilvl w:val="0"/>
+                <w:numId w:val="2"/>
+              </w:numPr>
+              <w:spacing w:line="240" w:lineRule="auto"/>
+              <w:contextualSpacing/>
+            </w:pPr>
+            <w:r>
+              <w:t>Every player has hit the “Ready Up” button</w:t>
+            </w:r>
+          </w:p>
+          <w:p>
+            <w:pPr>
+              <w:widowControl w:val="0"/>
+              <w:numPr>
+                <w:ilvl w:val="0"/>
+                <w:numId w:val="2"/>
+              </w:numPr>
+              <w:spacing w:line="240" w:lineRule="auto"/>
+              <w:contextualSpacing/>
+            </w:pPr>
+            <w:r>
+              <w:t>The system gives each player their questions to answer</w:t>
+            </w:r>
+          </w:p>
+          <w:p>
+            <w:pPr>
+              <w:widowControl w:val="0"/>
+              <w:numPr>
+                <w:ilvl w:val="0"/>
+                <w:numId w:val="2"/>
+              </w:numPr>
+              <w:spacing w:line="240" w:lineRule="auto"/>
+              <w:contextualSpacing/>
+            </w:pPr>
+            <w:r>
+              <w:t>Each player answers their questions for that round</w:t>
+            </w:r>
+          </w:p>
+          <w:p>
+            <w:pPr>
+              <w:widowControl w:val="0"/>
+              <w:numPr>
+                <w:ilvl w:val="0"/>
+                <w:numId w:val="2"/>
+              </w:numPr>
+              <w:spacing w:line="240" w:lineRule="auto"/>
+              <w:contextualSpacing/>
+            </w:pPr>
+            <w:r>
+              <w:t>Players are brought to the screen where they see both answers for each question that was answered in the round</w:t>
+            </w:r>
+          </w:p>
+          <w:p>
+            <w:pPr>
+              <w:widowControl w:val="0"/>
+              <w:numPr>
+                <w:ilvl w:val="0"/>
+                <w:numId w:val="2"/>
+              </w:numPr>
+              <w:spacing w:line="240" w:lineRule="auto"/>
+              <w:contextualSpacing/>
+            </w:pPr>
+            <w:r>
+              <w:t>Players toggle the voting button below the answers and then hit the submit button to record their answer</w:t>
+            </w:r>
+          </w:p>
+          <w:p>
+            <w:pPr>
+              <w:widowControl w:val="0"/>
+              <w:spacing w:line="240" w:lineRule="auto"/>
+              <w:contextualSpacing/>
+            </w:pPr>
+          </w:p>
+        </w:tc>
+      </w:tr>
+    </w:tbl>
+    <w:p/>
+    <w:tbl>
+      <w:tblPr>
+        <w:tblW w:w="9375" w:type="dxa"/>
+        <w:tblInd w:w="100" w:type="dxa"/>
+        <w:tblBorders>
+          <w:top w:val="single" w:sz="8" w:space="0" w:color="000000"/>
+          <w:left w:val="single" w:sz="8" w:space="0" w:color="000000"/>
+          <w:bottom w:val="single" w:sz="8" w:space="0" w:color="000000"/>
+          <w:right w:val="single" w:sz="8" w:space="0" w:color="000000"/>
+          <w:insideH w:val="single" w:sz="8" w:space="0" w:color="000000"/>
+          <w:insideV w:val="single" w:sz="8" w:space="0" w:color="000000"/>
+        </w:tblBorders>
+        <w:tblLayout w:type="fixed"/>
+        <w:tblLook w:val="0600" w:firstRow="0" w:lastRow="0" w:firstColumn="0" w:lastColumn="0" w:noHBand="1" w:noVBand="1"/>
+      </w:tblPr>
+      <w:tblGrid>
+        <w:gridCol w:w="2220"/>
+        <w:gridCol w:w="7155"/>
+      </w:tblGrid>
+      <w:tr>
+        <w:tc>
+          <w:tcPr>
+            <w:tcW w:w="2220" w:type="dxa"/>
+            <w:shd w:val="clear" w:color="auto" w:fill="auto"/>
+            <w:tcMar>
+              <w:top w:w="100" w:type="dxa"/>
+              <w:left w:w="100" w:type="dxa"/>
+              <w:bottom w:w="100" w:type="dxa"/>
+              <w:right w:w="100" w:type="dxa"/>
+            </w:tcMar>
+          </w:tcPr>
+          <w:p>
+            <w:pPr>
+              <w:widowControl w:val="0"/>
+              <w:spacing w:line="240" w:lineRule="auto"/>
+              <w:rPr>
+                <w:b/>
+              </w:rPr>
+            </w:pPr>
+            <w:r>
+              <w:rPr>
+                <w:b/>
+              </w:rPr>
+              <w:t>Use Case ID: 8</w:t>
+            </w:r>
+          </w:p>
+        </w:tc>
+        <w:tc>
+          <w:tcPr>
+            <w:tcW w:w="7155" w:type="dxa"/>
+            <w:shd w:val="clear" w:color="auto" w:fill="auto"/>
+            <w:tcMar>
+              <w:top w:w="100" w:type="dxa"/>
+              <w:left w:w="100" w:type="dxa"/>
+              <w:bottom w:w="100" w:type="dxa"/>
+              <w:right w:w="100" w:type="dxa"/>
+            </w:tcMar>
+          </w:tcPr>
+          <w:p>
+            <w:pPr>
+              <w:widowControl w:val="0"/>
+              <w:spacing w:line="240" w:lineRule="auto"/>
+              <w:rPr>
+                <w:b/>
+              </w:rPr>
+            </w:pPr>
+            <w:proofErr w:type="spellStart"/>
+            <w:r>
+              <w:rPr>
+                <w:b/>
+              </w:rPr>
+              <w:t>ShowScoreboard</w:t>
+            </w:r>
+            <w:proofErr w:type="spellEnd"/>
+          </w:p>
+        </w:tc>
+      </w:tr>
+      <w:tr>
+        <w:tc>
+          <w:tcPr>
+            <w:tcW w:w="2220" w:type="dxa"/>
+            <w:shd w:val="clear" w:color="auto" w:fill="auto"/>
+            <w:tcMar>
+              <w:top w:w="100" w:type="dxa"/>
+              <w:left w:w="100" w:type="dxa"/>
+              <w:bottom w:w="100" w:type="dxa"/>
+              <w:right w:w="100" w:type="dxa"/>
+            </w:tcMar>
+          </w:tcPr>
+          <w:p>
+            <w:pPr>
+              <w:widowControl w:val="0"/>
+              <w:spacing w:line="240" w:lineRule="auto"/>
+            </w:pPr>
+            <w:r>
+              <w:t>Related Requirements</w:t>
+            </w:r>
+          </w:p>
+        </w:tc>
+        <w:tc>
+          <w:tcPr>
+            <w:tcW w:w="7155" w:type="dxa"/>
+            <w:shd w:val="clear" w:color="auto" w:fill="auto"/>
+            <w:tcMar>
+              <w:top w:w="100" w:type="dxa"/>
+              <w:left w:w="100" w:type="dxa"/>
+              <w:bottom w:w="100" w:type="dxa"/>
+              <w:right w:w="100" w:type="dxa"/>
+            </w:tcMar>
+          </w:tcPr>
+          <w:p>
+            <w:pPr>
+              <w:widowControl w:val="0"/>
+              <w:spacing w:line="240" w:lineRule="auto"/>
+            </w:pPr>
+            <w:r>
+              <w:t>REQ14, REQ15, REQ16, REQ20, REQ22</w:t>
+            </w:r>
+          </w:p>
+        </w:tc>
+      </w:tr>
+      <w:tr>
+        <w:tc>
+          <w:tcPr>
+            <w:tcW w:w="2220" w:type="dxa"/>
+            <w:shd w:val="clear" w:color="auto" w:fill="auto"/>
+            <w:tcMar>
+              <w:top w:w="100" w:type="dxa"/>
+              <w:left w:w="100" w:type="dxa"/>
+              <w:bottom w:w="100" w:type="dxa"/>
+              <w:right w:w="100" w:type="dxa"/>
+            </w:tcMar>
+          </w:tcPr>
+          <w:p>
+            <w:pPr>
+              <w:widowControl w:val="0"/>
+              <w:spacing w:line="240" w:lineRule="auto"/>
+            </w:pPr>
+            <w:r>
+              <w:t>Initiating actor</w:t>
+            </w:r>
+          </w:p>
+        </w:tc>
+        <w:tc>
+          <w:tcPr>
+            <w:tcW w:w="7155" w:type="dxa"/>
+            <w:shd w:val="clear" w:color="auto" w:fill="auto"/>
+            <w:tcMar>
+              <w:top w:w="100" w:type="dxa"/>
+              <w:left w:w="100" w:type="dxa"/>
+              <w:bottom w:w="100" w:type="dxa"/>
+              <w:right w:w="100" w:type="dxa"/>
+            </w:tcMar>
+          </w:tcPr>
+          <w:p>
+            <w:pPr>
+              <w:widowControl w:val="0"/>
+              <w:spacing w:line="240" w:lineRule="auto"/>
+            </w:pPr>
+            <w:r>
+              <w:t>General Player</w:t>
+            </w:r>
+          </w:p>
+        </w:tc>
+      </w:tr>
+      <w:tr>
+        <w:tc>
+          <w:tcPr>
+            <w:tcW w:w="2220" w:type="dxa"/>
+            <w:shd w:val="clear" w:color="auto" w:fill="auto"/>
+            <w:tcMar>
+              <w:top w:w="100" w:type="dxa"/>
+              <w:left w:w="100" w:type="dxa"/>
+              <w:bottom w:w="100" w:type="dxa"/>
+              <w:right w:w="100" w:type="dxa"/>
+            </w:tcMar>
+          </w:tcPr>
+          <w:p>
+            <w:pPr>
+              <w:widowControl w:val="0"/>
+              <w:spacing w:line="240" w:lineRule="auto"/>
+            </w:pPr>
+            <w:r>
+              <w:t>Actors Goal</w:t>
+            </w:r>
+          </w:p>
+        </w:tc>
+        <w:tc>
+          <w:tcPr>
+            <w:tcW w:w="7155" w:type="dxa"/>
+            <w:shd w:val="clear" w:color="auto" w:fill="auto"/>
+            <w:tcMar>
+              <w:top w:w="100" w:type="dxa"/>
+              <w:left w:w="100" w:type="dxa"/>
+              <w:bottom w:w="100" w:type="dxa"/>
+              <w:right w:w="100" w:type="dxa"/>
+            </w:tcMar>
+          </w:tcPr>
+          <w:p>
+            <w:pPr>
+              <w:widowControl w:val="0"/>
+              <w:spacing w:line="240" w:lineRule="auto"/>
+            </w:pPr>
+            <w:r>
+              <w:t>I can see the Scoreboard at the end of each round.</w:t>
+            </w:r>
+          </w:p>
+        </w:tc>
+      </w:tr>
+      <w:tr>
+        <w:tc>
+          <w:tcPr>
+            <w:tcW w:w="2220" w:type="dxa"/>
+            <w:shd w:val="clear" w:color="auto" w:fill="auto"/>
+            <w:tcMar>
+              <w:top w:w="100" w:type="dxa"/>
+              <w:left w:w="100" w:type="dxa"/>
+              <w:bottom w:w="100" w:type="dxa"/>
+              <w:right w:w="100" w:type="dxa"/>
+            </w:tcMar>
+          </w:tcPr>
+          <w:p>
+            <w:pPr>
+              <w:widowControl w:val="0"/>
+              <w:spacing w:line="240" w:lineRule="auto"/>
+            </w:pPr>
+            <w:r>
+              <w:lastRenderedPageBreak/>
+              <w:t>Participating Actors</w:t>
+            </w:r>
+          </w:p>
+        </w:tc>
+        <w:tc>
+          <w:tcPr>
+            <w:tcW w:w="7155" w:type="dxa"/>
+            <w:shd w:val="clear" w:color="auto" w:fill="auto"/>
+            <w:tcMar>
+              <w:top w:w="100" w:type="dxa"/>
+              <w:left w:w="100" w:type="dxa"/>
+              <w:bottom w:w="100" w:type="dxa"/>
+              <w:right w:w="100" w:type="dxa"/>
+            </w:tcMar>
+          </w:tcPr>
+          <w:p>
+            <w:pPr>
+              <w:widowControl w:val="0"/>
+              <w:spacing w:line="240" w:lineRule="auto"/>
+            </w:pPr>
+            <w:r>
+              <w:t>System</w:t>
+            </w:r>
+          </w:p>
+        </w:tc>
+      </w:tr>
+      <w:tr>
+        <w:tc>
+          <w:tcPr>
+            <w:tcW w:w="2220" w:type="dxa"/>
+            <w:shd w:val="clear" w:color="auto" w:fill="auto"/>
+            <w:tcMar>
+              <w:top w:w="100" w:type="dxa"/>
+              <w:left w:w="100" w:type="dxa"/>
+              <w:bottom w:w="100" w:type="dxa"/>
+              <w:right w:w="100" w:type="dxa"/>
+            </w:tcMar>
+          </w:tcPr>
+          <w:p>
+            <w:pPr>
+              <w:widowControl w:val="0"/>
+              <w:spacing w:line="240" w:lineRule="auto"/>
+            </w:pPr>
+            <w:r>
+              <w:t>Preconditions</w:t>
+            </w:r>
+          </w:p>
+        </w:tc>
+        <w:tc>
+          <w:tcPr>
+            <w:tcW w:w="7155" w:type="dxa"/>
+            <w:shd w:val="clear" w:color="auto" w:fill="auto"/>
+            <w:tcMar>
+              <w:top w:w="100" w:type="dxa"/>
+              <w:left w:w="100" w:type="dxa"/>
+              <w:bottom w:w="100" w:type="dxa"/>
+              <w:right w:w="100" w:type="dxa"/>
+            </w:tcMar>
+          </w:tcPr>
+          <w:p>
+            <w:pPr>
+              <w:widowControl w:val="0"/>
+              <w:spacing w:line="240" w:lineRule="auto"/>
+            </w:pPr>
+            <w:r>
+              <w:t>-All players have submitted their answers and all players have voted on all of the answers</w:t>
+            </w:r>
+          </w:p>
+        </w:tc>
+      </w:tr>
+      <w:tr>
+        <w:tc>
+          <w:tcPr>
+            <w:tcW w:w="2220" w:type="dxa"/>
+            <w:shd w:val="clear" w:color="auto" w:fill="auto"/>
+            <w:tcMar>
+              <w:top w:w="100" w:type="dxa"/>
+              <w:left w:w="100" w:type="dxa"/>
+              <w:bottom w:w="100" w:type="dxa"/>
+              <w:right w:w="100" w:type="dxa"/>
+            </w:tcMar>
+          </w:tcPr>
+          <w:p>
+            <w:pPr>
+              <w:widowControl w:val="0"/>
+              <w:spacing w:line="240" w:lineRule="auto"/>
+            </w:pPr>
+            <w:proofErr w:type="spellStart"/>
+            <w:r>
+              <w:t>PostConditions</w:t>
+            </w:r>
+            <w:proofErr w:type="spellEnd"/>
+          </w:p>
+        </w:tc>
+        <w:tc>
+          <w:tcPr>
+            <w:tcW w:w="7155" w:type="dxa"/>
+            <w:shd w:val="clear" w:color="auto" w:fill="auto"/>
+            <w:tcMar>
+              <w:top w:w="100" w:type="dxa"/>
+              <w:left w:w="100" w:type="dxa"/>
+              <w:bottom w:w="100" w:type="dxa"/>
+              <w:right w:w="100" w:type="dxa"/>
+            </w:tcMar>
+          </w:tcPr>
+          <w:p>
+            <w:pPr>
+              <w:widowControl w:val="0"/>
+              <w:spacing w:line="240" w:lineRule="auto"/>
+            </w:pPr>
+            <w:r>
+              <w:t>-</w:t>
+            </w:r>
+            <w:r>
+              <w:t>A leaderboard has been displayed, and players move on to the next round of answering questions</w:t>
+            </w:r>
+            <w:r>
+              <w:t>, or the game ends if there are no rounds left</w:t>
+            </w:r>
+          </w:p>
+        </w:tc>
+      </w:tr>
+      <w:tr>
+        <w:tc>
+          <w:tcPr>
+            <w:tcW w:w="2220" w:type="dxa"/>
+            <w:shd w:val="clear" w:color="auto" w:fill="auto"/>
+            <w:tcMar>
+              <w:top w:w="100" w:type="dxa"/>
+              <w:left w:w="100" w:type="dxa"/>
+              <w:bottom w:w="100" w:type="dxa"/>
+              <w:right w:w="100" w:type="dxa"/>
+            </w:tcMar>
+          </w:tcPr>
+          <w:p>
+            <w:pPr>
+              <w:widowControl w:val="0"/>
+              <w:spacing w:line="240" w:lineRule="auto"/>
+            </w:pPr>
+            <w:r>
+              <w:t>Flow of events for Main Success Scenario</w:t>
+            </w:r>
+          </w:p>
+        </w:tc>
+        <w:tc>
+          <w:tcPr>
+            <w:tcW w:w="7155" w:type="dxa"/>
+            <w:shd w:val="clear" w:color="auto" w:fill="auto"/>
+            <w:tcMar>
+              <w:top w:w="100" w:type="dxa"/>
+              <w:left w:w="100" w:type="dxa"/>
+              <w:bottom w:w="100" w:type="dxa"/>
+              <w:right w:w="100" w:type="dxa"/>
+            </w:tcMar>
+          </w:tcPr>
+          <w:p>
+            <w:pPr>
+              <w:widowControl w:val="0"/>
+              <w:numPr>
+                <w:ilvl w:val="0"/>
+                <w:numId w:val="9"/>
+              </w:numPr>
+              <w:spacing w:line="240" w:lineRule="auto"/>
+              <w:contextualSpacing/>
+            </w:pPr>
+            <w:r>
+              <w:t>The host player has created a game lobby</w:t>
+            </w:r>
+          </w:p>
+          <w:p>
+            <w:pPr>
+              <w:widowControl w:val="0"/>
+              <w:numPr>
+                <w:ilvl w:val="0"/>
+                <w:numId w:val="9"/>
+              </w:numPr>
+              <w:spacing w:line="240" w:lineRule="auto"/>
+              <w:contextualSpacing/>
+            </w:pPr>
+            <w:r>
+              <w:t>Other players have joined the lobby</w:t>
+            </w:r>
+          </w:p>
+          <w:p>
+            <w:pPr>
+              <w:widowControl w:val="0"/>
+              <w:numPr>
+                <w:ilvl w:val="0"/>
+                <w:numId w:val="9"/>
+              </w:numPr>
+              <w:spacing w:line="240" w:lineRule="auto"/>
+              <w:contextualSpacing/>
+            </w:pPr>
+            <w:r>
+              <w:t>Every player has hit the “Ready Up” button</w:t>
+            </w:r>
+          </w:p>
+          <w:p>
+            <w:pPr>
+              <w:widowControl w:val="0"/>
+              <w:numPr>
+                <w:ilvl w:val="0"/>
+                <w:numId w:val="9"/>
+              </w:numPr>
+              <w:spacing w:line="240" w:lineRule="auto"/>
+              <w:contextualSpacing/>
+            </w:pPr>
+            <w:r>
+              <w:t>The system gives each player their questions to answer</w:t>
+            </w:r>
+          </w:p>
+          <w:p>
+            <w:pPr>
+              <w:widowControl w:val="0"/>
+              <w:numPr>
+                <w:ilvl w:val="0"/>
+                <w:numId w:val="9"/>
+              </w:numPr>
+              <w:spacing w:line="240" w:lineRule="auto"/>
+              <w:contextualSpacing/>
+            </w:pPr>
+            <w:r>
+              <w:t>Each player answers their questions for that round</w:t>
+            </w:r>
+          </w:p>
+          <w:p>
+            <w:pPr>
+              <w:widowControl w:val="0"/>
+              <w:numPr>
+                <w:ilvl w:val="0"/>
+                <w:numId w:val="9"/>
+              </w:numPr>
+              <w:spacing w:line="240" w:lineRule="auto"/>
+              <w:contextualSpacing/>
+            </w:pPr>
+            <w:r>
+              <w:t>Players are brought to the screen where they see both answers for each question that was answered in the round</w:t>
+            </w:r>
+          </w:p>
+          <w:p>
+            <w:pPr>
+              <w:widowControl w:val="0"/>
+              <w:numPr>
+                <w:ilvl w:val="0"/>
+                <w:numId w:val="9"/>
+              </w:numPr>
+              <w:spacing w:line="240" w:lineRule="auto"/>
+              <w:contextualSpacing/>
+            </w:pPr>
+            <w:r>
+              <w:t>Players toggle the voting button below the answers and then hit the submit button to record their answer</w:t>
+            </w:r>
+          </w:p>
+          <w:p>
+            <w:pPr>
+              <w:widowControl w:val="0"/>
+              <w:numPr>
+                <w:ilvl w:val="0"/>
+                <w:numId w:val="9"/>
+              </w:numPr>
+              <w:spacing w:line="240" w:lineRule="auto"/>
+              <w:contextualSpacing/>
+            </w:pPr>
+            <w:r>
+              <w:t>The system brings each player to the leaderboard screen</w:t>
+            </w:r>
+          </w:p>
+          <w:p>
+            <w:pPr>
+              <w:widowControl w:val="0"/>
+              <w:numPr>
+                <w:ilvl w:val="0"/>
+                <w:numId w:val="9"/>
+              </w:numPr>
+              <w:spacing w:line="240" w:lineRule="auto"/>
+              <w:contextualSpacing/>
+            </w:pPr>
+            <w:r>
+              <w:t>The system sorts players by the number of votes received, and displays relevant information on the screen</w:t>
             </w:r>
           </w:p>
         </w:tc>
@@ -8539,9 +8720,492 @@
     <w:p/>
     <w:p/>
     <w:p/>
+    <w:tbl>
+      <w:tblPr>
+        <w:tblW w:w="9375" w:type="dxa"/>
+        <w:tblInd w:w="100" w:type="dxa"/>
+        <w:tblBorders>
+          <w:top w:val="single" w:sz="8" w:space="0" w:color="000000"/>
+          <w:left w:val="single" w:sz="8" w:space="0" w:color="000000"/>
+          <w:bottom w:val="single" w:sz="8" w:space="0" w:color="000000"/>
+          <w:right w:val="single" w:sz="8" w:space="0" w:color="000000"/>
+          <w:insideH w:val="single" w:sz="8" w:space="0" w:color="000000"/>
+          <w:insideV w:val="single" w:sz="8" w:space="0" w:color="000000"/>
+        </w:tblBorders>
+        <w:tblLayout w:type="fixed"/>
+        <w:tblLook w:val="0600" w:firstRow="0" w:lastRow="0" w:firstColumn="0" w:lastColumn="0" w:noHBand="1" w:noVBand="1"/>
+      </w:tblPr>
+      <w:tblGrid>
+        <w:gridCol w:w="2220"/>
+        <w:gridCol w:w="7155"/>
+      </w:tblGrid>
+      <w:tr>
+        <w:tc>
+          <w:tcPr>
+            <w:tcW w:w="2220" w:type="dxa"/>
+            <w:shd w:val="clear" w:color="auto" w:fill="auto"/>
+            <w:tcMar>
+              <w:top w:w="100" w:type="dxa"/>
+              <w:left w:w="100" w:type="dxa"/>
+              <w:bottom w:w="100" w:type="dxa"/>
+              <w:right w:w="100" w:type="dxa"/>
+            </w:tcMar>
+          </w:tcPr>
+          <w:p>
+            <w:pPr>
+              <w:widowControl w:val="0"/>
+              <w:spacing w:line="240" w:lineRule="auto"/>
+              <w:rPr>
+                <w:b/>
+              </w:rPr>
+            </w:pPr>
+            <w:r>
+              <w:rPr>
+                <w:b/>
+              </w:rPr>
+              <w:lastRenderedPageBreak/>
+              <w:t>Use Case ID: 9</w:t>
+            </w:r>
+          </w:p>
+        </w:tc>
+        <w:tc>
+          <w:tcPr>
+            <w:tcW w:w="7155" w:type="dxa"/>
+            <w:shd w:val="clear" w:color="auto" w:fill="auto"/>
+            <w:tcMar>
+              <w:top w:w="100" w:type="dxa"/>
+              <w:left w:w="100" w:type="dxa"/>
+              <w:bottom w:w="100" w:type="dxa"/>
+              <w:right w:w="100" w:type="dxa"/>
+            </w:tcMar>
+          </w:tcPr>
+          <w:p>
+            <w:pPr>
+              <w:widowControl w:val="0"/>
+              <w:spacing w:line="240" w:lineRule="auto"/>
+              <w:rPr>
+                <w:b/>
+              </w:rPr>
+            </w:pPr>
+            <w:r>
+              <w:rPr>
+                <w:b/>
+              </w:rPr>
+              <w:t>Submit</w:t>
+            </w:r>
+          </w:p>
+        </w:tc>
+      </w:tr>
+      <w:tr>
+        <w:tc>
+          <w:tcPr>
+            <w:tcW w:w="2220" w:type="dxa"/>
+            <w:shd w:val="clear" w:color="auto" w:fill="auto"/>
+            <w:tcMar>
+              <w:top w:w="100" w:type="dxa"/>
+              <w:left w:w="100" w:type="dxa"/>
+              <w:bottom w:w="100" w:type="dxa"/>
+              <w:right w:w="100" w:type="dxa"/>
+            </w:tcMar>
+          </w:tcPr>
+          <w:p>
+            <w:pPr>
+              <w:widowControl w:val="0"/>
+              <w:spacing w:line="240" w:lineRule="auto"/>
+            </w:pPr>
+            <w:r>
+              <w:t>Related Requirements</w:t>
+            </w:r>
+          </w:p>
+        </w:tc>
+        <w:tc>
+          <w:tcPr>
+            <w:tcW w:w="7155" w:type="dxa"/>
+            <w:shd w:val="clear" w:color="auto" w:fill="auto"/>
+            <w:tcMar>
+              <w:top w:w="100" w:type="dxa"/>
+              <w:left w:w="100" w:type="dxa"/>
+              <w:bottom w:w="100" w:type="dxa"/>
+              <w:right w:w="100" w:type="dxa"/>
+            </w:tcMar>
+          </w:tcPr>
+          <w:p>
+            <w:pPr>
+              <w:widowControl w:val="0"/>
+              <w:spacing w:line="240" w:lineRule="auto"/>
+            </w:pPr>
+            <w:r>
+              <w:t>REQ8, REQ12, REQ13, REQ18, REQ19, REQ20</w:t>
+            </w:r>
+          </w:p>
+        </w:tc>
+      </w:tr>
+      <w:tr>
+        <w:tc>
+          <w:tcPr>
+            <w:tcW w:w="2220" w:type="dxa"/>
+            <w:shd w:val="clear" w:color="auto" w:fill="auto"/>
+            <w:tcMar>
+              <w:top w:w="100" w:type="dxa"/>
+              <w:left w:w="100" w:type="dxa"/>
+              <w:bottom w:w="100" w:type="dxa"/>
+              <w:right w:w="100" w:type="dxa"/>
+            </w:tcMar>
+          </w:tcPr>
+          <w:p>
+            <w:pPr>
+              <w:widowControl w:val="0"/>
+              <w:spacing w:line="240" w:lineRule="auto"/>
+            </w:pPr>
+            <w:r>
+              <w:t>Initiating actor</w:t>
+            </w:r>
+          </w:p>
+        </w:tc>
+        <w:tc>
+          <w:tcPr>
+            <w:tcW w:w="7155" w:type="dxa"/>
+            <w:shd w:val="clear" w:color="auto" w:fill="auto"/>
+            <w:tcMar>
+              <w:top w:w="100" w:type="dxa"/>
+              <w:left w:w="100" w:type="dxa"/>
+              <w:bottom w:w="100" w:type="dxa"/>
+              <w:right w:w="100" w:type="dxa"/>
+            </w:tcMar>
+          </w:tcPr>
+          <w:p>
+            <w:pPr>
+              <w:widowControl w:val="0"/>
+              <w:spacing w:line="240" w:lineRule="auto"/>
+            </w:pPr>
+            <w:r>
+              <w:t>General Player</w:t>
+            </w:r>
+          </w:p>
+        </w:tc>
+      </w:tr>
+      <w:tr>
+        <w:tc>
+          <w:tcPr>
+            <w:tcW w:w="2220" w:type="dxa"/>
+            <w:shd w:val="clear" w:color="auto" w:fill="auto"/>
+            <w:tcMar>
+              <w:top w:w="100" w:type="dxa"/>
+              <w:left w:w="100" w:type="dxa"/>
+              <w:bottom w:w="100" w:type="dxa"/>
+              <w:right w:w="100" w:type="dxa"/>
+            </w:tcMar>
+          </w:tcPr>
+          <w:p>
+            <w:pPr>
+              <w:widowControl w:val="0"/>
+              <w:spacing w:line="240" w:lineRule="auto"/>
+            </w:pPr>
+            <w:r>
+              <w:t>Actors Goal</w:t>
+            </w:r>
+          </w:p>
+        </w:tc>
+        <w:tc>
+          <w:tcPr>
+            <w:tcW w:w="7155" w:type="dxa"/>
+            <w:shd w:val="clear" w:color="auto" w:fill="auto"/>
+            <w:tcMar>
+              <w:top w:w="100" w:type="dxa"/>
+              <w:left w:w="100" w:type="dxa"/>
+              <w:bottom w:w="100" w:type="dxa"/>
+              <w:right w:w="100" w:type="dxa"/>
+            </w:tcMar>
+          </w:tcPr>
+          <w:p>
+            <w:pPr>
+              <w:widowControl w:val="0"/>
+              <w:spacing w:line="240" w:lineRule="auto"/>
+            </w:pPr>
+            <w:r>
+              <w:t>I can respond to the question I am supposed to answe</w:t>
+            </w:r>
+            <w:r>
+              <w:t>r and submit it</w:t>
+            </w:r>
+          </w:p>
+        </w:tc>
+      </w:tr>
+      <w:tr>
+        <w:tc>
+          <w:tcPr>
+            <w:tcW w:w="2220" w:type="dxa"/>
+            <w:shd w:val="clear" w:color="auto" w:fill="auto"/>
+            <w:tcMar>
+              <w:top w:w="100" w:type="dxa"/>
+              <w:left w:w="100" w:type="dxa"/>
+              <w:bottom w:w="100" w:type="dxa"/>
+              <w:right w:w="100" w:type="dxa"/>
+            </w:tcMar>
+          </w:tcPr>
+          <w:p>
+            <w:pPr>
+              <w:widowControl w:val="0"/>
+              <w:spacing w:line="240" w:lineRule="auto"/>
+            </w:pPr>
+            <w:r>
+              <w:t>Participating Actors</w:t>
+            </w:r>
+          </w:p>
+        </w:tc>
+        <w:tc>
+          <w:tcPr>
+            <w:tcW w:w="7155" w:type="dxa"/>
+            <w:shd w:val="clear" w:color="auto" w:fill="auto"/>
+            <w:tcMar>
+              <w:top w:w="100" w:type="dxa"/>
+              <w:left w:w="100" w:type="dxa"/>
+              <w:bottom w:w="100" w:type="dxa"/>
+              <w:right w:w="100" w:type="dxa"/>
+            </w:tcMar>
+          </w:tcPr>
+          <w:p>
+            <w:pPr>
+              <w:widowControl w:val="0"/>
+              <w:spacing w:line="240" w:lineRule="auto"/>
+            </w:pPr>
+            <w:r>
+              <w:t>N/A</w:t>
+            </w:r>
+          </w:p>
+        </w:tc>
+      </w:tr>
+      <w:tr>
+        <w:tc>
+          <w:tcPr>
+            <w:tcW w:w="2220" w:type="dxa"/>
+            <w:shd w:val="clear" w:color="auto" w:fill="auto"/>
+            <w:tcMar>
+              <w:top w:w="100" w:type="dxa"/>
+              <w:left w:w="100" w:type="dxa"/>
+              <w:bottom w:w="100" w:type="dxa"/>
+              <w:right w:w="100" w:type="dxa"/>
+            </w:tcMar>
+          </w:tcPr>
+          <w:p>
+            <w:pPr>
+              <w:widowControl w:val="0"/>
+              <w:spacing w:line="240" w:lineRule="auto"/>
+            </w:pPr>
+            <w:r>
+              <w:t>Preconditions</w:t>
+            </w:r>
+          </w:p>
+        </w:tc>
+        <w:tc>
+          <w:tcPr>
+            <w:tcW w:w="7155" w:type="dxa"/>
+            <w:shd w:val="clear" w:color="auto" w:fill="auto"/>
+            <w:tcMar>
+              <w:top w:w="100" w:type="dxa"/>
+              <w:left w:w="100" w:type="dxa"/>
+              <w:bottom w:w="100" w:type="dxa"/>
+              <w:right w:w="100" w:type="dxa"/>
+            </w:tcMar>
+          </w:tcPr>
+          <w:p>
+            <w:pPr>
+              <w:widowControl w:val="0"/>
+              <w:spacing w:line="240" w:lineRule="auto"/>
+            </w:pPr>
+            <w:r>
+              <w:t>-</w:t>
+            </w:r>
+            <w:r>
+              <w:t xml:space="preserve">Users must have </w:t>
+            </w:r>
+            <w:r>
+              <w:t>the question they are s</w:t>
+            </w:r>
+            <w:r>
+              <w:t>upposed to answer on the screen</w:t>
+            </w:r>
+          </w:p>
+          <w:p>
+            <w:pPr>
+              <w:widowControl w:val="0"/>
+              <w:spacing w:line="240" w:lineRule="auto"/>
+            </w:pPr>
+            <w:r>
+              <w:t>-Users</w:t>
+            </w:r>
+            <w:r>
+              <w:t xml:space="preserve"> must have the text field to type their answer</w:t>
+            </w:r>
+          </w:p>
+        </w:tc>
+      </w:tr>
+      <w:tr>
+        <w:tc>
+          <w:tcPr>
+            <w:tcW w:w="2220" w:type="dxa"/>
+            <w:shd w:val="clear" w:color="auto" w:fill="auto"/>
+            <w:tcMar>
+              <w:top w:w="100" w:type="dxa"/>
+              <w:left w:w="100" w:type="dxa"/>
+              <w:bottom w:w="100" w:type="dxa"/>
+              <w:right w:w="100" w:type="dxa"/>
+            </w:tcMar>
+          </w:tcPr>
+          <w:p>
+            <w:pPr>
+              <w:widowControl w:val="0"/>
+              <w:spacing w:line="240" w:lineRule="auto"/>
+            </w:pPr>
+            <w:proofErr w:type="spellStart"/>
+            <w:r>
+              <w:t>PostConditions</w:t>
+            </w:r>
+            <w:proofErr w:type="spellEnd"/>
+          </w:p>
+        </w:tc>
+        <w:tc>
+          <w:tcPr>
+            <w:tcW w:w="7155" w:type="dxa"/>
+            <w:shd w:val="clear" w:color="auto" w:fill="auto"/>
+            <w:tcMar>
+              <w:top w:w="100" w:type="dxa"/>
+              <w:left w:w="100" w:type="dxa"/>
+              <w:bottom w:w="100" w:type="dxa"/>
+              <w:right w:w="100" w:type="dxa"/>
+            </w:tcMar>
+          </w:tcPr>
+          <w:p>
+            <w:pPr>
+              <w:widowControl w:val="0"/>
+              <w:spacing w:line="240" w:lineRule="auto"/>
+            </w:pPr>
+            <w:r>
+              <w:t>The “submit” button will turn dark blue</w:t>
+            </w:r>
+          </w:p>
+        </w:tc>
+      </w:tr>
+      <w:tr>
+        <w:tc>
+          <w:tcPr>
+            <w:tcW w:w="2220" w:type="dxa"/>
+            <w:shd w:val="clear" w:color="auto" w:fill="auto"/>
+            <w:tcMar>
+              <w:top w:w="100" w:type="dxa"/>
+              <w:left w:w="100" w:type="dxa"/>
+              <w:bottom w:w="100" w:type="dxa"/>
+              <w:right w:w="100" w:type="dxa"/>
+            </w:tcMar>
+          </w:tcPr>
+          <w:p>
+            <w:pPr>
+              <w:widowControl w:val="0"/>
+              <w:spacing w:line="240" w:lineRule="auto"/>
+            </w:pPr>
+            <w:r>
+              <w:t>Flow of events for Main Success Scenario</w:t>
+            </w:r>
+          </w:p>
+        </w:tc>
+        <w:tc>
+          <w:tcPr>
+            <w:tcW w:w="7155" w:type="dxa"/>
+            <w:shd w:val="clear" w:color="auto" w:fill="auto"/>
+            <w:tcMar>
+              <w:top w:w="100" w:type="dxa"/>
+              <w:left w:w="100" w:type="dxa"/>
+              <w:bottom w:w="100" w:type="dxa"/>
+              <w:right w:w="100" w:type="dxa"/>
+            </w:tcMar>
+          </w:tcPr>
+          <w:p>
+            <w:pPr>
+              <w:widowControl w:val="0"/>
+              <w:numPr>
+                <w:ilvl w:val="0"/>
+                <w:numId w:val="10"/>
+              </w:numPr>
+              <w:spacing w:line="240" w:lineRule="auto"/>
+              <w:contextualSpacing/>
+            </w:pPr>
+            <w:r>
+              <w:t>The host player has created a game lobby</w:t>
+            </w:r>
+          </w:p>
+          <w:p>
+            <w:pPr>
+              <w:widowControl w:val="0"/>
+              <w:numPr>
+                <w:ilvl w:val="0"/>
+                <w:numId w:val="10"/>
+              </w:numPr>
+              <w:spacing w:line="240" w:lineRule="auto"/>
+              <w:contextualSpacing/>
+            </w:pPr>
+            <w:r>
+              <w:t>Other players have joined the lobby</w:t>
+            </w:r>
+          </w:p>
+          <w:p>
+            <w:pPr>
+              <w:widowControl w:val="0"/>
+              <w:numPr>
+                <w:ilvl w:val="0"/>
+                <w:numId w:val="10"/>
+              </w:numPr>
+              <w:spacing w:line="240" w:lineRule="auto"/>
+              <w:contextualSpacing/>
+            </w:pPr>
+            <w:r>
+              <w:t>Every player has hit the “Ready Up” button</w:t>
+            </w:r>
+          </w:p>
+          <w:p>
+            <w:pPr>
+              <w:widowControl w:val="0"/>
+              <w:numPr>
+                <w:ilvl w:val="0"/>
+                <w:numId w:val="10"/>
+              </w:numPr>
+              <w:spacing w:line="240" w:lineRule="auto"/>
+              <w:contextualSpacing/>
+            </w:pPr>
+            <w:r>
+              <w:t>The system gives each player their questions to answer</w:t>
+            </w:r>
+          </w:p>
+          <w:p>
+            <w:pPr>
+              <w:widowControl w:val="0"/>
+              <w:numPr>
+                <w:ilvl w:val="0"/>
+                <w:numId w:val="10"/>
+              </w:numPr>
+              <w:spacing w:line="240" w:lineRule="auto"/>
+              <w:contextualSpacing/>
+            </w:pPr>
+            <w:r>
+              <w:t>Each player sees the question they are supposed to answer</w:t>
+            </w:r>
+          </w:p>
+        </w:tc>
+      </w:tr>
+    </w:tbl>
+    <w:p/>
+    <w:p/>
+    <w:p/>
+    <w:p/>
+    <w:p/>
+    <w:p/>
+    <w:p/>
     <w:p/>
     <w:p/>
     <w:p>
+      <w:bookmarkStart w:id="0" w:name="_GoBack"/>
+      <w:bookmarkEnd w:id="0"/>
+    </w:p>
+    <w:p>
       <w:pPr>
         <w:pStyle w:val="Heading6"/>
         <w:rPr>
@@ -8552,6 +9216,7 @@
         <w:rPr>
           <w:sz w:val="21"/>
         </w:rPr>
+        <w:lastRenderedPageBreak/>
         <w:t>4c Use case diagram</w:t>
       </w:r>
     </w:p>
@@ -8569,7 +9234,6 @@
           <w:u w:val="single"/>
           <w:lang w:val="en-US"/>
         </w:rPr>
-        <w:lastRenderedPageBreak/>
         <w:drawing>
           <wp:inline distT="0" distB="0" distL="0" distR="0" wp14:anchorId="5A8C45E5" wp14:editId="526259B4">
             <wp:extent cx="6096108" cy="6814159"/>
@@ -8638,6 +9302,7 @@
         </w:numPr>
       </w:pPr>
       <w:r>
+        <w:lastRenderedPageBreak/>
         <w:t>Traceability matrix</w:t>
       </w:r>
     </w:p>
@@ -8651,7 +9316,6 @@
         <w:rPr>
           <w:sz w:val="24"/>
         </w:rPr>
-        <w:lastRenderedPageBreak/>
         <w:t>Traceability matrix can be found in the attached spreadsheet (For now)</w:t>
       </w:r>
     </w:p>
@@ -9415,10 +10079,7 @@
         </w:drawing>
       </w:r>
     </w:p>
-    <w:p>
-      <w:bookmarkStart w:id="0" w:name="_GoBack"/>
-      <w:bookmarkEnd w:id="0"/>
-    </w:p>
+    <w:p/>
     <w:sectPr>
       <w:headerReference w:type="even" r:id="rId17"/>
       <w:headerReference w:type="default" r:id="rId18"/>
@@ -9496,11 +10157,6 @@
         <w:docPartUnique/>
       </w:docPartObj>
     </w:sdtPr>
-    <w:sdtEndPr>
-      <w:rPr>
-        <w:rStyle w:val="PageNumber"/>
-      </w:rPr>
-    </w:sdtEndPr>
     <w:sdtContent>
       <w:p>
         <w:pPr>
@@ -9553,11 +10209,6 @@
         <w:docPartUnique/>
       </w:docPartObj>
     </w:sdtPr>
-    <w:sdtEndPr>
-      <w:rPr>
-        <w:rStyle w:val="PageNumber"/>
-      </w:rPr>
-    </w:sdtEndPr>
     <w:sdtContent>
       <w:p>
         <w:pPr>

</xml_diff>

<commit_message>
Added requirements, user stories, and use cases for the chat portion of the game. Still need 4C and below to be updated.
</commit_message>
<xml_diff>
--- a/UseCases&UserStories&SystemRequirements.docx
+++ b/UseCases&UserStories&SystemRequirements.docx
@@ -162,23 +162,7 @@
           <w:sz w:val="21"/>
           <w:szCs w:val="24"/>
         </w:rPr>
-        <w:t xml:space="preserve">, Cedric Hansen, Brian </w:t>
-      </w:r>
-      <w:proofErr w:type="spellStart"/>
-      <w:r>
-        <w:rPr>
-          <w:sz w:val="21"/>
-          <w:szCs w:val="24"/>
-        </w:rPr>
-        <w:t>Emigholz</w:t>
-      </w:r>
-      <w:proofErr w:type="spellEnd"/>
-      <w:r>
-        <w:rPr>
-          <w:sz w:val="21"/>
-          <w:szCs w:val="24"/>
-        </w:rPr>
-        <w:t>, Dylan Richmond</w:t>
+        <w:t>, Cedric Hansen, Brian Emigholz, Dylan Richmond</w:t>
       </w:r>
     </w:p>
     <w:p>
@@ -804,6 +788,16 @@
         </w:rPr>
         <w:t>At the completion of the game, a leaderboard will be shown, and a winner will be declared.</w:t>
       </w:r>
+    </w:p>
+    <w:p>
+      <w:pPr>
+        <w:rPr>
+          <w:b/>
+          <w:sz w:val="24"/>
+          <w:szCs w:val="24"/>
+          <w:u w:val="single"/>
+        </w:rPr>
+      </w:pPr>
     </w:p>
     <w:p>
       <w:pPr>
@@ -1726,6 +1720,158 @@
             <w:tcBorders>
               <w:top w:val="nil"/>
               <w:left w:val="single" w:sz="8" w:space="0" w:color="000000"/>
+              <w:bottom w:val="nil"/>
+              <w:right w:val="single" w:sz="8" w:space="0" w:color="000000"/>
+            </w:tcBorders>
+            <w:tcMar>
+              <w:top w:w="100" w:type="dxa"/>
+              <w:left w:w="100" w:type="dxa"/>
+              <w:bottom w:w="100" w:type="dxa"/>
+              <w:right w:w="100" w:type="dxa"/>
+            </w:tcMar>
+          </w:tcPr>
+          <w:p>
+            <w:pPr>
+              <w:jc w:val="center"/>
+            </w:pPr>
+            <w:r>
+              <w:t>REQ10</w:t>
+            </w:r>
+          </w:p>
+        </w:tc>
+        <w:tc>
+          <w:tcPr>
+            <w:tcW w:w="1230" w:type="dxa"/>
+            <w:tcBorders>
+              <w:top w:val="nil"/>
+              <w:left w:val="nil"/>
+              <w:bottom w:val="nil"/>
+              <w:right w:val="single" w:sz="8" w:space="0" w:color="000000"/>
+            </w:tcBorders>
+            <w:tcMar>
+              <w:top w:w="100" w:type="dxa"/>
+              <w:left w:w="100" w:type="dxa"/>
+              <w:bottom w:w="100" w:type="dxa"/>
+              <w:right w:w="100" w:type="dxa"/>
+            </w:tcMar>
+          </w:tcPr>
+          <w:p>
+            <w:pPr>
+              <w:jc w:val="center"/>
+            </w:pPr>
+            <w:r>
+              <w:t>3</w:t>
+            </w:r>
+          </w:p>
+        </w:tc>
+        <w:tc>
+          <w:tcPr>
+            <w:tcW w:w="6776" w:type="dxa"/>
+            <w:tcBorders>
+              <w:top w:val="nil"/>
+              <w:left w:val="nil"/>
+              <w:bottom w:val="nil"/>
+              <w:right w:val="single" w:sz="8" w:space="0" w:color="000000"/>
+            </w:tcBorders>
+            <w:tcMar>
+              <w:top w:w="100" w:type="dxa"/>
+              <w:left w:w="100" w:type="dxa"/>
+              <w:bottom w:w="100" w:type="dxa"/>
+              <w:right w:w="100" w:type="dxa"/>
+            </w:tcMar>
+          </w:tcPr>
+          <w:p>
+            <w:r>
+              <w:t>The system shall display the username of all players connected to the lobby while in the “</w:t>
+            </w:r>
+            <w:proofErr w:type="gramStart"/>
+            <w:r>
+              <w:t>Pre game</w:t>
+            </w:r>
+            <w:proofErr w:type="gramEnd"/>
+            <w:r>
+              <w:t xml:space="preserve"> lobby” page</w:t>
+            </w:r>
+          </w:p>
+        </w:tc>
+      </w:tr>
+      <w:tr>
+        <w:trPr>
+          <w:trHeight w:val="680"/>
+        </w:trPr>
+        <w:tc>
+          <w:tcPr>
+            <w:tcW w:w="1350" w:type="dxa"/>
+            <w:tcBorders>
+              <w:top w:val="nil"/>
+              <w:left w:val="single" w:sz="4" w:space="0" w:color="auto"/>
+              <w:bottom w:val="single" w:sz="4" w:space="0" w:color="auto"/>
+              <w:right w:val="single" w:sz="4" w:space="0" w:color="auto"/>
+            </w:tcBorders>
+            <w:tcMar>
+              <w:top w:w="100" w:type="dxa"/>
+              <w:left w:w="100" w:type="dxa"/>
+              <w:bottom w:w="100" w:type="dxa"/>
+              <w:right w:w="100" w:type="dxa"/>
+            </w:tcMar>
+          </w:tcPr>
+          <w:p>
+            <w:pPr>
+              <w:jc w:val="center"/>
+            </w:pPr>
+          </w:p>
+        </w:tc>
+        <w:tc>
+          <w:tcPr>
+            <w:tcW w:w="1230" w:type="dxa"/>
+            <w:tcBorders>
+              <w:top w:val="nil"/>
+              <w:left w:val="single" w:sz="4" w:space="0" w:color="auto"/>
+              <w:bottom w:val="single" w:sz="4" w:space="0" w:color="auto"/>
+              <w:right w:val="single" w:sz="4" w:space="0" w:color="auto"/>
+            </w:tcBorders>
+            <w:tcMar>
+              <w:top w:w="100" w:type="dxa"/>
+              <w:left w:w="100" w:type="dxa"/>
+              <w:bottom w:w="100" w:type="dxa"/>
+              <w:right w:w="100" w:type="dxa"/>
+            </w:tcMar>
+          </w:tcPr>
+          <w:p>
+            <w:pPr>
+              <w:jc w:val="center"/>
+            </w:pPr>
+          </w:p>
+        </w:tc>
+        <w:tc>
+          <w:tcPr>
+            <w:tcW w:w="6776" w:type="dxa"/>
+            <w:tcBorders>
+              <w:top w:val="nil"/>
+              <w:left w:val="single" w:sz="4" w:space="0" w:color="auto"/>
+              <w:bottom w:val="single" w:sz="4" w:space="0" w:color="auto"/>
+              <w:right w:val="single" w:sz="4" w:space="0" w:color="auto"/>
+            </w:tcBorders>
+            <w:tcMar>
+              <w:top w:w="100" w:type="dxa"/>
+              <w:left w:w="100" w:type="dxa"/>
+              <w:bottom w:w="100" w:type="dxa"/>
+              <w:right w:w="100" w:type="dxa"/>
+            </w:tcMar>
+          </w:tcPr>
+          <w:p/>
+        </w:tc>
+      </w:tr>
+      <w:tr>
+        <w:trPr>
+          <w:trHeight w:val="680"/>
+        </w:trPr>
+        <w:tc>
+          <w:tcPr>
+            <w:tcW w:w="1350" w:type="dxa"/>
+            <w:tcBorders>
+              <w:top w:val="single" w:sz="4" w:space="0" w:color="auto"/>
+              <w:left w:val="single" w:sz="8" w:space="0" w:color="000000"/>
               <w:bottom w:val="single" w:sz="8" w:space="0" w:color="000000"/>
               <w:right w:val="single" w:sz="8" w:space="0" w:color="000000"/>
             </w:tcBorders>
@@ -1741,7 +1887,85 @@
               <w:jc w:val="center"/>
             </w:pPr>
             <w:r>
-              <w:t>REQ10</w:t>
+              <w:lastRenderedPageBreak/>
+              <w:t>REQ11</w:t>
+            </w:r>
+          </w:p>
+        </w:tc>
+        <w:tc>
+          <w:tcPr>
+            <w:tcW w:w="1230" w:type="dxa"/>
+            <w:tcBorders>
+              <w:top w:val="single" w:sz="4" w:space="0" w:color="auto"/>
+              <w:left w:val="nil"/>
+              <w:bottom w:val="single" w:sz="8" w:space="0" w:color="000000"/>
+              <w:right w:val="single" w:sz="8" w:space="0" w:color="000000"/>
+            </w:tcBorders>
+            <w:tcMar>
+              <w:top w:w="100" w:type="dxa"/>
+              <w:left w:w="100" w:type="dxa"/>
+              <w:bottom w:w="100" w:type="dxa"/>
+              <w:right w:w="100" w:type="dxa"/>
+            </w:tcMar>
+          </w:tcPr>
+          <w:p>
+            <w:pPr>
+              <w:jc w:val="center"/>
+            </w:pPr>
+            <w:r>
+              <w:t>4</w:t>
+            </w:r>
+          </w:p>
+        </w:tc>
+        <w:tc>
+          <w:tcPr>
+            <w:tcW w:w="6776" w:type="dxa"/>
+            <w:tcBorders>
+              <w:top w:val="single" w:sz="4" w:space="0" w:color="auto"/>
+              <w:left w:val="nil"/>
+              <w:bottom w:val="single" w:sz="8" w:space="0" w:color="000000"/>
+              <w:right w:val="single" w:sz="8" w:space="0" w:color="000000"/>
+            </w:tcBorders>
+            <w:tcMar>
+              <w:top w:w="100" w:type="dxa"/>
+              <w:left w:w="100" w:type="dxa"/>
+              <w:bottom w:w="100" w:type="dxa"/>
+              <w:right w:w="100" w:type="dxa"/>
+            </w:tcMar>
+          </w:tcPr>
+          <w:p>
+            <w:r>
+              <w:t>The system will begin gameplay once all players have hit the “Ready Up” button</w:t>
+            </w:r>
+          </w:p>
+        </w:tc>
+      </w:tr>
+      <w:tr>
+        <w:trPr>
+          <w:trHeight w:val="680"/>
+        </w:trPr>
+        <w:tc>
+          <w:tcPr>
+            <w:tcW w:w="1350" w:type="dxa"/>
+            <w:tcBorders>
+              <w:top w:val="nil"/>
+              <w:left w:val="single" w:sz="8" w:space="0" w:color="000000"/>
+              <w:bottom w:val="single" w:sz="8" w:space="0" w:color="000000"/>
+              <w:right w:val="single" w:sz="8" w:space="0" w:color="000000"/>
+            </w:tcBorders>
+            <w:tcMar>
+              <w:top w:w="100" w:type="dxa"/>
+              <w:left w:w="100" w:type="dxa"/>
+              <w:bottom w:w="100" w:type="dxa"/>
+              <w:right w:w="100" w:type="dxa"/>
+            </w:tcMar>
+          </w:tcPr>
+          <w:p>
+            <w:pPr>
+              <w:jc w:val="center"/>
+            </w:pPr>
+            <w:r>
+              <w:t>REQ12</w:t>
             </w:r>
           </w:p>
         </w:tc>
@@ -1788,22 +2012,14 @@
           </w:tcPr>
           <w:p>
             <w:r>
-              <w:t>The system shall display the username of all players connected to the lobby while in the “</w:t>
-            </w:r>
-            <w:proofErr w:type="gramStart"/>
-            <w:r>
-              <w:t>Pre game</w:t>
-            </w:r>
-            <w:proofErr w:type="gramEnd"/>
-            <w:r>
-              <w:t xml:space="preserve"> lobby” page</w:t>
+              <w:t>The system will display the current question, and question number for each round of play</w:t>
             </w:r>
           </w:p>
         </w:tc>
       </w:tr>
       <w:tr>
         <w:trPr>
-          <w:trHeight w:val="680"/>
+          <w:trHeight w:val="440"/>
         </w:trPr>
         <w:tc>
           <w:tcPr>
@@ -1826,7 +2042,7 @@
               <w:jc w:val="center"/>
             </w:pPr>
             <w:r>
-              <w:t>REQ11</w:t>
+              <w:t>REQ13</w:t>
             </w:r>
           </w:p>
         </w:tc>
@@ -1851,7 +2067,7 @@
               <w:jc w:val="center"/>
             </w:pPr>
             <w:r>
-              <w:t>4</w:t>
+              <w:t>3</w:t>
             </w:r>
           </w:p>
         </w:tc>
@@ -1873,11 +2089,7 @@
           </w:tcPr>
           <w:p>
             <w:r>
-              <w:t xml:space="preserve">The system will begin gameplay once all players have hit the “Ready Up” </w:t>
-            </w:r>
-            <w:r>
-              <w:lastRenderedPageBreak/>
-              <w:t>button</w:t>
+              <w:t>The system will not allow users to submit blank responses to questions</w:t>
             </w:r>
           </w:p>
         </w:tc>
@@ -1907,8 +2119,7 @@
               <w:jc w:val="center"/>
             </w:pPr>
             <w:r>
-              <w:lastRenderedPageBreak/>
-              <w:t>REQ12</w:t>
+              <w:t>REQ14</w:t>
             </w:r>
           </w:p>
         </w:tc>
@@ -1933,7 +2144,7 @@
               <w:jc w:val="center"/>
             </w:pPr>
             <w:r>
-              <w:t>3</w:t>
+              <w:t>2</w:t>
             </w:r>
           </w:p>
         </w:tc>
@@ -1955,7 +2166,7 @@
           </w:tcPr>
           <w:p>
             <w:r>
-              <w:t>The system will display the current question, and question number for each round of play</w:t>
+              <w:t>The system will allow users to vote on which question they found more entertaining</w:t>
             </w:r>
           </w:p>
         </w:tc>
@@ -1985,7 +2196,7 @@
               <w:jc w:val="center"/>
             </w:pPr>
             <w:r>
-              <w:t>REQ13</w:t>
+              <w:t>REQ15</w:t>
             </w:r>
           </w:p>
         </w:tc>
@@ -2010,7 +2221,7 @@
               <w:jc w:val="center"/>
             </w:pPr>
             <w:r>
-              <w:t>3</w:t>
+              <w:t>2</w:t>
             </w:r>
           </w:p>
         </w:tc>
@@ -2032,14 +2243,14 @@
           </w:tcPr>
           <w:p>
             <w:r>
-              <w:t>The system will not allow users to submit blank responses to questions</w:t>
+              <w:t>The system will keep track of how many votes a certain answer received</w:t>
             </w:r>
           </w:p>
         </w:tc>
       </w:tr>
       <w:tr>
         <w:trPr>
-          <w:trHeight w:val="680"/>
+          <w:trHeight w:val="440"/>
         </w:trPr>
         <w:tc>
           <w:tcPr>
@@ -2062,7 +2273,7 @@
               <w:jc w:val="center"/>
             </w:pPr>
             <w:r>
-              <w:t>REQ14</w:t>
+              <w:t>REQ16</w:t>
             </w:r>
           </w:p>
         </w:tc>
@@ -2087,7 +2298,7 @@
               <w:jc w:val="center"/>
             </w:pPr>
             <w:r>
-              <w:t>2</w:t>
+              <w:t>3</w:t>
             </w:r>
           </w:p>
         </w:tc>
@@ -2109,14 +2320,14 @@
           </w:tcPr>
           <w:p>
             <w:r>
-              <w:t>The system will allow users to vote on which question they found more entertaining</w:t>
+              <w:t>The system will display a leaderboard between rounds</w:t>
             </w:r>
           </w:p>
         </w:tc>
       </w:tr>
       <w:tr>
         <w:trPr>
-          <w:trHeight w:val="440"/>
+          <w:trHeight w:val="920"/>
         </w:trPr>
         <w:tc>
           <w:tcPr>
@@ -2139,7 +2350,7 @@
               <w:jc w:val="center"/>
             </w:pPr>
             <w:r>
-              <w:t>REQ15</w:t>
+              <w:t>REQ17</w:t>
             </w:r>
           </w:p>
         </w:tc>
@@ -2186,14 +2397,14 @@
           </w:tcPr>
           <w:p>
             <w:r>
-              <w:t>The system will keep track of how many votes a certain answer received</w:t>
+              <w:t>Once the host has created a lobby, there will be a text label which will contain the “room code” which will be entered by players joining the game while on the join game page.</w:t>
             </w:r>
           </w:p>
         </w:tc>
       </w:tr>
       <w:tr>
         <w:trPr>
-          <w:trHeight w:val="440"/>
+          <w:trHeight w:val="680"/>
         </w:trPr>
         <w:tc>
           <w:tcPr>
@@ -2216,7 +2427,7 @@
               <w:jc w:val="center"/>
             </w:pPr>
             <w:r>
-              <w:t>REQ16</w:t>
+              <w:t>REQ18</w:t>
             </w:r>
           </w:p>
         </w:tc>
@@ -2241,7 +2452,7 @@
               <w:jc w:val="center"/>
             </w:pPr>
             <w:r>
-              <w:t>3</w:t>
+              <w:t>2</w:t>
             </w:r>
           </w:p>
         </w:tc>
@@ -2263,14 +2474,14 @@
           </w:tcPr>
           <w:p>
             <w:r>
-              <w:t>The system will display a leaderboard between rounds</w:t>
+              <w:t>The system will give users the appropriate question depending on which round of gameplay the game is currently in</w:t>
             </w:r>
           </w:p>
         </w:tc>
       </w:tr>
       <w:tr>
         <w:trPr>
-          <w:trHeight w:val="920"/>
+          <w:trHeight w:val="680"/>
         </w:trPr>
         <w:tc>
           <w:tcPr>
@@ -2293,7 +2504,7 @@
               <w:jc w:val="center"/>
             </w:pPr>
             <w:r>
-              <w:t>REQ17</w:t>
+              <w:t>REQ19</w:t>
             </w:r>
           </w:p>
         </w:tc>
@@ -2318,7 +2529,7 @@
               <w:jc w:val="center"/>
             </w:pPr>
             <w:r>
-              <w:t>2</w:t>
+              <w:t>3</w:t>
             </w:r>
           </w:p>
         </w:tc>
@@ -2340,14 +2551,14 @@
           </w:tcPr>
           <w:p>
             <w:r>
-              <w:t>Once the host has created a lobby, there will be a text label which will contain the “room code” which will be entered by players joining the game while on the join game page.</w:t>
+              <w:t>The system shall give random questions to each pair of users, which will be taken from a large set of questions</w:t>
             </w:r>
           </w:p>
         </w:tc>
       </w:tr>
       <w:tr>
         <w:trPr>
-          <w:trHeight w:val="680"/>
+          <w:trHeight w:val="440"/>
         </w:trPr>
         <w:tc>
           <w:tcPr>
@@ -2370,7 +2581,7 @@
               <w:jc w:val="center"/>
             </w:pPr>
             <w:r>
-              <w:t>REQ18</w:t>
+              <w:t>REQ20</w:t>
             </w:r>
           </w:p>
         </w:tc>
@@ -2417,14 +2628,14 @@
           </w:tcPr>
           <w:p>
             <w:r>
-              <w:t>The system will give users the appropriate question depending on which round of gameplay the game is currently in</w:t>
+              <w:t>The system will have GUI’s to display all of the games content</w:t>
             </w:r>
           </w:p>
         </w:tc>
       </w:tr>
       <w:tr>
         <w:trPr>
-          <w:trHeight w:val="680"/>
+          <w:trHeight w:val="440"/>
         </w:trPr>
         <w:tc>
           <w:tcPr>
@@ -2447,7 +2658,7 @@
               <w:jc w:val="center"/>
             </w:pPr>
             <w:r>
-              <w:t>REQ19</w:t>
+              <w:t>REQ21</w:t>
             </w:r>
           </w:p>
         </w:tc>
@@ -2472,7 +2683,7 @@
               <w:jc w:val="center"/>
             </w:pPr>
             <w:r>
-              <w:t>3</w:t>
+              <w:t>2</w:t>
             </w:r>
           </w:p>
         </w:tc>
@@ -2494,160 +2705,6 @@
           </w:tcPr>
           <w:p>
             <w:r>
-              <w:t>The system shall give random questions to each pair of users, which will be taken from a large set of questions</w:t>
-            </w:r>
-          </w:p>
-        </w:tc>
-      </w:tr>
-      <w:tr>
-        <w:trPr>
-          <w:trHeight w:val="440"/>
-        </w:trPr>
-        <w:tc>
-          <w:tcPr>
-            <w:tcW w:w="1350" w:type="dxa"/>
-            <w:tcBorders>
-              <w:top w:val="nil"/>
-              <w:left w:val="single" w:sz="8" w:space="0" w:color="000000"/>
-              <w:bottom w:val="single" w:sz="8" w:space="0" w:color="000000"/>
-              <w:right w:val="single" w:sz="8" w:space="0" w:color="000000"/>
-            </w:tcBorders>
-            <w:tcMar>
-              <w:top w:w="100" w:type="dxa"/>
-              <w:left w:w="100" w:type="dxa"/>
-              <w:bottom w:w="100" w:type="dxa"/>
-              <w:right w:w="100" w:type="dxa"/>
-            </w:tcMar>
-          </w:tcPr>
-          <w:p>
-            <w:pPr>
-              <w:jc w:val="center"/>
-            </w:pPr>
-            <w:r>
-              <w:t>REQ20</w:t>
-            </w:r>
-          </w:p>
-        </w:tc>
-        <w:tc>
-          <w:tcPr>
-            <w:tcW w:w="1230" w:type="dxa"/>
-            <w:tcBorders>
-              <w:top w:val="nil"/>
-              <w:left w:val="nil"/>
-              <w:bottom w:val="single" w:sz="8" w:space="0" w:color="000000"/>
-              <w:right w:val="single" w:sz="8" w:space="0" w:color="000000"/>
-            </w:tcBorders>
-            <w:tcMar>
-              <w:top w:w="100" w:type="dxa"/>
-              <w:left w:w="100" w:type="dxa"/>
-              <w:bottom w:w="100" w:type="dxa"/>
-              <w:right w:w="100" w:type="dxa"/>
-            </w:tcMar>
-          </w:tcPr>
-          <w:p>
-            <w:pPr>
-              <w:jc w:val="center"/>
-            </w:pPr>
-            <w:r>
-              <w:t>2</w:t>
-            </w:r>
-          </w:p>
-        </w:tc>
-        <w:tc>
-          <w:tcPr>
-            <w:tcW w:w="6776" w:type="dxa"/>
-            <w:tcBorders>
-              <w:top w:val="nil"/>
-              <w:left w:val="nil"/>
-              <w:bottom w:val="single" w:sz="8" w:space="0" w:color="000000"/>
-              <w:right w:val="single" w:sz="8" w:space="0" w:color="000000"/>
-            </w:tcBorders>
-            <w:tcMar>
-              <w:top w:w="100" w:type="dxa"/>
-              <w:left w:w="100" w:type="dxa"/>
-              <w:bottom w:w="100" w:type="dxa"/>
-              <w:right w:w="100" w:type="dxa"/>
-            </w:tcMar>
-          </w:tcPr>
-          <w:p>
-            <w:r>
-              <w:t>The system will have GUI’s to display all of the games content</w:t>
-            </w:r>
-          </w:p>
-        </w:tc>
-      </w:tr>
-      <w:tr>
-        <w:trPr>
-          <w:trHeight w:val="440"/>
-        </w:trPr>
-        <w:tc>
-          <w:tcPr>
-            <w:tcW w:w="1350" w:type="dxa"/>
-            <w:tcBorders>
-              <w:top w:val="nil"/>
-              <w:left w:val="single" w:sz="8" w:space="0" w:color="000000"/>
-              <w:bottom w:val="single" w:sz="8" w:space="0" w:color="000000"/>
-              <w:right w:val="single" w:sz="8" w:space="0" w:color="000000"/>
-            </w:tcBorders>
-            <w:tcMar>
-              <w:top w:w="100" w:type="dxa"/>
-              <w:left w:w="100" w:type="dxa"/>
-              <w:bottom w:w="100" w:type="dxa"/>
-              <w:right w:w="100" w:type="dxa"/>
-            </w:tcMar>
-          </w:tcPr>
-          <w:p>
-            <w:pPr>
-              <w:jc w:val="center"/>
-            </w:pPr>
-            <w:r>
-              <w:t>REQ21</w:t>
-            </w:r>
-          </w:p>
-        </w:tc>
-        <w:tc>
-          <w:tcPr>
-            <w:tcW w:w="1230" w:type="dxa"/>
-            <w:tcBorders>
-              <w:top w:val="nil"/>
-              <w:left w:val="nil"/>
-              <w:bottom w:val="single" w:sz="8" w:space="0" w:color="000000"/>
-              <w:right w:val="single" w:sz="8" w:space="0" w:color="000000"/>
-            </w:tcBorders>
-            <w:tcMar>
-              <w:top w:w="100" w:type="dxa"/>
-              <w:left w:w="100" w:type="dxa"/>
-              <w:bottom w:w="100" w:type="dxa"/>
-              <w:right w:w="100" w:type="dxa"/>
-            </w:tcMar>
-          </w:tcPr>
-          <w:p>
-            <w:pPr>
-              <w:jc w:val="center"/>
-            </w:pPr>
-            <w:r>
-              <w:t>2</w:t>
-            </w:r>
-          </w:p>
-        </w:tc>
-        <w:tc>
-          <w:tcPr>
-            <w:tcW w:w="6776" w:type="dxa"/>
-            <w:tcBorders>
-              <w:top w:val="nil"/>
-              <w:left w:val="nil"/>
-              <w:bottom w:val="single" w:sz="8" w:space="0" w:color="000000"/>
-              <w:right w:val="single" w:sz="8" w:space="0" w:color="000000"/>
-            </w:tcBorders>
-            <w:tcMar>
-              <w:top w:w="100" w:type="dxa"/>
-              <w:left w:w="100" w:type="dxa"/>
-              <w:bottom w:w="100" w:type="dxa"/>
-              <w:right w:w="100" w:type="dxa"/>
-            </w:tcMar>
-          </w:tcPr>
-          <w:p>
-            <w:r>
               <w:t>The system will allow users to answer questions</w:t>
             </w:r>
           </w:p>
@@ -2661,7 +2718,396 @@
           <w:tcPr>
             <w:tcW w:w="1350" w:type="dxa"/>
             <w:tcBorders>
-              <w:top w:val="nil"/>
+              <w:top w:val="single" w:sz="8" w:space="0" w:color="000000"/>
+              <w:left w:val="single" w:sz="8" w:space="0" w:color="000000"/>
+              <w:bottom w:val="single" w:sz="4" w:space="0" w:color="auto"/>
+              <w:right w:val="single" w:sz="8" w:space="0" w:color="000000"/>
+            </w:tcBorders>
+            <w:tcMar>
+              <w:top w:w="100" w:type="dxa"/>
+              <w:left w:w="100" w:type="dxa"/>
+              <w:bottom w:w="100" w:type="dxa"/>
+              <w:right w:w="100" w:type="dxa"/>
+            </w:tcMar>
+          </w:tcPr>
+          <w:p>
+            <w:pPr>
+              <w:jc w:val="center"/>
+            </w:pPr>
+            <w:r>
+              <w:t>REQ22</w:t>
+            </w:r>
+          </w:p>
+        </w:tc>
+        <w:tc>
+          <w:tcPr>
+            <w:tcW w:w="1230" w:type="dxa"/>
+            <w:tcBorders>
+              <w:top w:val="single" w:sz="8" w:space="0" w:color="000000"/>
+              <w:left w:val="nil"/>
+              <w:bottom w:val="single" w:sz="4" w:space="0" w:color="auto"/>
+              <w:right w:val="single" w:sz="8" w:space="0" w:color="000000"/>
+            </w:tcBorders>
+            <w:tcMar>
+              <w:top w:w="100" w:type="dxa"/>
+              <w:left w:w="100" w:type="dxa"/>
+              <w:bottom w:w="100" w:type="dxa"/>
+              <w:right w:w="100" w:type="dxa"/>
+            </w:tcMar>
+          </w:tcPr>
+          <w:p>
+            <w:pPr>
+              <w:jc w:val="center"/>
+            </w:pPr>
+            <w:r>
+              <w:t>4</w:t>
+            </w:r>
+          </w:p>
+        </w:tc>
+        <w:tc>
+          <w:tcPr>
+            <w:tcW w:w="6776" w:type="dxa"/>
+            <w:tcBorders>
+              <w:top w:val="single" w:sz="8" w:space="0" w:color="000000"/>
+              <w:left w:val="nil"/>
+              <w:bottom w:val="single" w:sz="4" w:space="0" w:color="auto"/>
+              <w:right w:val="single" w:sz="8" w:space="0" w:color="000000"/>
+            </w:tcBorders>
+            <w:tcMar>
+              <w:top w:w="100" w:type="dxa"/>
+              <w:left w:w="100" w:type="dxa"/>
+              <w:bottom w:w="100" w:type="dxa"/>
+              <w:right w:w="100" w:type="dxa"/>
+            </w:tcMar>
+          </w:tcPr>
+          <w:p>
+            <w:r>
+              <w:t>The system shall allocate the appropriate number of points based on how many votes an answer received</w:t>
+            </w:r>
+          </w:p>
+        </w:tc>
+      </w:tr>
+      <w:tr>
+        <w:trPr>
+          <w:trHeight w:val="680"/>
+        </w:trPr>
+        <w:tc>
+          <w:tcPr>
+            <w:tcW w:w="1350" w:type="dxa"/>
+            <w:tcBorders>
+              <w:top w:val="single" w:sz="4" w:space="0" w:color="auto"/>
+              <w:left w:val="single" w:sz="8" w:space="0" w:color="000000"/>
+              <w:bottom w:val="single" w:sz="4" w:space="0" w:color="auto"/>
+              <w:right w:val="single" w:sz="8" w:space="0" w:color="000000"/>
+            </w:tcBorders>
+            <w:tcMar>
+              <w:top w:w="100" w:type="dxa"/>
+              <w:left w:w="100" w:type="dxa"/>
+              <w:bottom w:w="100" w:type="dxa"/>
+              <w:right w:w="100" w:type="dxa"/>
+            </w:tcMar>
+          </w:tcPr>
+          <w:p>
+            <w:pPr>
+              <w:jc w:val="center"/>
+            </w:pPr>
+            <w:r>
+              <w:lastRenderedPageBreak/>
+              <w:t>REQ23</w:t>
+            </w:r>
+          </w:p>
+        </w:tc>
+        <w:tc>
+          <w:tcPr>
+            <w:tcW w:w="1230" w:type="dxa"/>
+            <w:tcBorders>
+              <w:top w:val="single" w:sz="4" w:space="0" w:color="auto"/>
+              <w:left w:val="nil"/>
+              <w:bottom w:val="single" w:sz="4" w:space="0" w:color="auto"/>
+              <w:right w:val="single" w:sz="8" w:space="0" w:color="000000"/>
+            </w:tcBorders>
+            <w:tcMar>
+              <w:top w:w="100" w:type="dxa"/>
+              <w:left w:w="100" w:type="dxa"/>
+              <w:bottom w:w="100" w:type="dxa"/>
+              <w:right w:w="100" w:type="dxa"/>
+            </w:tcMar>
+          </w:tcPr>
+          <w:p>
+            <w:pPr>
+              <w:jc w:val="center"/>
+            </w:pPr>
+            <w:r>
+              <w:t>4</w:t>
+            </w:r>
+          </w:p>
+        </w:tc>
+        <w:tc>
+          <w:tcPr>
+            <w:tcW w:w="6776" w:type="dxa"/>
+            <w:tcBorders>
+              <w:top w:val="single" w:sz="4" w:space="0" w:color="auto"/>
+              <w:left w:val="nil"/>
+              <w:bottom w:val="single" w:sz="4" w:space="0" w:color="auto"/>
+              <w:right w:val="single" w:sz="8" w:space="0" w:color="000000"/>
+            </w:tcBorders>
+            <w:tcMar>
+              <w:top w:w="100" w:type="dxa"/>
+              <w:left w:w="100" w:type="dxa"/>
+              <w:bottom w:w="100" w:type="dxa"/>
+              <w:right w:w="100" w:type="dxa"/>
+            </w:tcMar>
+          </w:tcPr>
+          <w:p>
+            <w:r>
+              <w:t>The system will display</w:t>
+            </w:r>
+            <w:r>
+              <w:t xml:space="preserve"> the names of players as they enter the game</w:t>
+            </w:r>
+          </w:p>
+        </w:tc>
+      </w:tr>
+      <w:tr>
+        <w:trPr>
+          <w:trHeight w:val="680"/>
+        </w:trPr>
+        <w:tc>
+          <w:tcPr>
+            <w:tcW w:w="1350" w:type="dxa"/>
+            <w:tcBorders>
+              <w:top w:val="single" w:sz="4" w:space="0" w:color="auto"/>
+              <w:left w:val="single" w:sz="8" w:space="0" w:color="000000"/>
+              <w:bottom w:val="single" w:sz="4" w:space="0" w:color="auto"/>
+              <w:right w:val="single" w:sz="8" w:space="0" w:color="000000"/>
+            </w:tcBorders>
+            <w:tcMar>
+              <w:top w:w="100" w:type="dxa"/>
+              <w:left w:w="100" w:type="dxa"/>
+              <w:bottom w:w="100" w:type="dxa"/>
+              <w:right w:w="100" w:type="dxa"/>
+            </w:tcMar>
+          </w:tcPr>
+          <w:p>
+            <w:pPr>
+              <w:jc w:val="center"/>
+            </w:pPr>
+            <w:r>
+              <w:t>REQ24</w:t>
+            </w:r>
+          </w:p>
+        </w:tc>
+        <w:tc>
+          <w:tcPr>
+            <w:tcW w:w="1230" w:type="dxa"/>
+            <w:tcBorders>
+              <w:top w:val="single" w:sz="4" w:space="0" w:color="auto"/>
+              <w:left w:val="nil"/>
+              <w:bottom w:val="single" w:sz="4" w:space="0" w:color="auto"/>
+              <w:right w:val="single" w:sz="8" w:space="0" w:color="000000"/>
+            </w:tcBorders>
+            <w:tcMar>
+              <w:top w:w="100" w:type="dxa"/>
+              <w:left w:w="100" w:type="dxa"/>
+              <w:bottom w:w="100" w:type="dxa"/>
+              <w:right w:w="100" w:type="dxa"/>
+            </w:tcMar>
+          </w:tcPr>
+          <w:p>
+            <w:pPr>
+              <w:jc w:val="center"/>
+            </w:pPr>
+            <w:r>
+              <w:t>5</w:t>
+            </w:r>
+          </w:p>
+        </w:tc>
+        <w:tc>
+          <w:tcPr>
+            <w:tcW w:w="6776" w:type="dxa"/>
+            <w:tcBorders>
+              <w:top w:val="single" w:sz="4" w:space="0" w:color="auto"/>
+              <w:left w:val="nil"/>
+              <w:bottom w:val="single" w:sz="4" w:space="0" w:color="auto"/>
+              <w:right w:val="single" w:sz="8" w:space="0" w:color="000000"/>
+            </w:tcBorders>
+            <w:tcMar>
+              <w:top w:w="100" w:type="dxa"/>
+              <w:left w:w="100" w:type="dxa"/>
+              <w:bottom w:w="100" w:type="dxa"/>
+              <w:right w:w="100" w:type="dxa"/>
+            </w:tcMar>
+          </w:tcPr>
+          <w:p>
+            <w:r>
+              <w:t>The system shall allow users to enter messages in a public chat log</w:t>
+            </w:r>
+          </w:p>
+        </w:tc>
+      </w:tr>
+      <w:tr>
+        <w:trPr>
+          <w:trHeight w:val="680"/>
+        </w:trPr>
+        <w:tc>
+          <w:tcPr>
+            <w:tcW w:w="1350" w:type="dxa"/>
+            <w:tcBorders>
+              <w:top w:val="single" w:sz="4" w:space="0" w:color="auto"/>
+              <w:left w:val="single" w:sz="8" w:space="0" w:color="000000"/>
+              <w:bottom w:val="single" w:sz="4" w:space="0" w:color="auto"/>
+              <w:right w:val="single" w:sz="8" w:space="0" w:color="000000"/>
+            </w:tcBorders>
+            <w:tcMar>
+              <w:top w:w="100" w:type="dxa"/>
+              <w:left w:w="100" w:type="dxa"/>
+              <w:bottom w:w="100" w:type="dxa"/>
+              <w:right w:w="100" w:type="dxa"/>
+            </w:tcMar>
+          </w:tcPr>
+          <w:p>
+            <w:pPr>
+              <w:jc w:val="center"/>
+            </w:pPr>
+            <w:r>
+              <w:t>REQ25</w:t>
+            </w:r>
+          </w:p>
+        </w:tc>
+        <w:tc>
+          <w:tcPr>
+            <w:tcW w:w="1230" w:type="dxa"/>
+            <w:tcBorders>
+              <w:top w:val="single" w:sz="4" w:space="0" w:color="auto"/>
+              <w:left w:val="nil"/>
+              <w:bottom w:val="single" w:sz="4" w:space="0" w:color="auto"/>
+              <w:right w:val="single" w:sz="8" w:space="0" w:color="000000"/>
+            </w:tcBorders>
+            <w:tcMar>
+              <w:top w:w="100" w:type="dxa"/>
+              <w:left w:w="100" w:type="dxa"/>
+              <w:bottom w:w="100" w:type="dxa"/>
+              <w:right w:w="100" w:type="dxa"/>
+            </w:tcMar>
+          </w:tcPr>
+          <w:p>
+            <w:pPr>
+              <w:jc w:val="center"/>
+            </w:pPr>
+            <w:r>
+              <w:t>5</w:t>
+            </w:r>
+          </w:p>
+        </w:tc>
+        <w:tc>
+          <w:tcPr>
+            <w:tcW w:w="6776" w:type="dxa"/>
+            <w:tcBorders>
+              <w:top w:val="single" w:sz="4" w:space="0" w:color="auto"/>
+              <w:left w:val="nil"/>
+              <w:bottom w:val="single" w:sz="4" w:space="0" w:color="auto"/>
+              <w:right w:val="single" w:sz="8" w:space="0" w:color="000000"/>
+            </w:tcBorders>
+            <w:tcMar>
+              <w:top w:w="100" w:type="dxa"/>
+              <w:left w:w="100" w:type="dxa"/>
+              <w:bottom w:w="100" w:type="dxa"/>
+              <w:right w:w="100" w:type="dxa"/>
+            </w:tcMar>
+          </w:tcPr>
+          <w:p>
+            <w:r>
+              <w:t>The system shall allow users to send messages privately to specific players in the game</w:t>
+            </w:r>
+          </w:p>
+        </w:tc>
+      </w:tr>
+      <w:tr>
+        <w:trPr>
+          <w:trHeight w:val="680"/>
+        </w:trPr>
+        <w:tc>
+          <w:tcPr>
+            <w:tcW w:w="1350" w:type="dxa"/>
+            <w:tcBorders>
+              <w:top w:val="single" w:sz="4" w:space="0" w:color="auto"/>
+              <w:left w:val="single" w:sz="8" w:space="0" w:color="000000"/>
+              <w:bottom w:val="single" w:sz="4" w:space="0" w:color="auto"/>
+              <w:right w:val="single" w:sz="8" w:space="0" w:color="000000"/>
+            </w:tcBorders>
+            <w:tcMar>
+              <w:top w:w="100" w:type="dxa"/>
+              <w:left w:w="100" w:type="dxa"/>
+              <w:bottom w:w="100" w:type="dxa"/>
+              <w:right w:w="100" w:type="dxa"/>
+            </w:tcMar>
+          </w:tcPr>
+          <w:p>
+            <w:pPr>
+              <w:jc w:val="center"/>
+            </w:pPr>
+            <w:r>
+              <w:t>REQ26</w:t>
+            </w:r>
+          </w:p>
+        </w:tc>
+        <w:tc>
+          <w:tcPr>
+            <w:tcW w:w="1230" w:type="dxa"/>
+            <w:tcBorders>
+              <w:top w:val="single" w:sz="4" w:space="0" w:color="auto"/>
+              <w:left w:val="nil"/>
+              <w:bottom w:val="single" w:sz="4" w:space="0" w:color="auto"/>
+              <w:right w:val="single" w:sz="8" w:space="0" w:color="000000"/>
+            </w:tcBorders>
+            <w:tcMar>
+              <w:top w:w="100" w:type="dxa"/>
+              <w:left w:w="100" w:type="dxa"/>
+              <w:bottom w:w="100" w:type="dxa"/>
+              <w:right w:w="100" w:type="dxa"/>
+            </w:tcMar>
+          </w:tcPr>
+          <w:p>
+            <w:pPr>
+              <w:jc w:val="center"/>
+            </w:pPr>
+            <w:r>
+              <w:t>5</w:t>
+            </w:r>
+          </w:p>
+        </w:tc>
+        <w:tc>
+          <w:tcPr>
+            <w:tcW w:w="6776" w:type="dxa"/>
+            <w:tcBorders>
+              <w:top w:val="single" w:sz="4" w:space="0" w:color="auto"/>
+              <w:left w:val="nil"/>
+              <w:bottom w:val="single" w:sz="4" w:space="0" w:color="auto"/>
+              <w:right w:val="single" w:sz="8" w:space="0" w:color="000000"/>
+            </w:tcBorders>
+            <w:tcMar>
+              <w:top w:w="100" w:type="dxa"/>
+              <w:left w:w="100" w:type="dxa"/>
+              <w:bottom w:w="100" w:type="dxa"/>
+              <w:right w:w="100" w:type="dxa"/>
+            </w:tcMar>
+          </w:tcPr>
+          <w:p>
+            <w:r>
+              <w:t>The system will display all public messages on everyone’s chat log</w:t>
+            </w:r>
+          </w:p>
+        </w:tc>
+      </w:tr>
+      <w:tr>
+        <w:trPr>
+          <w:trHeight w:val="680"/>
+        </w:trPr>
+        <w:tc>
+          <w:tcPr>
+            <w:tcW w:w="1350" w:type="dxa"/>
+            <w:tcBorders>
+              <w:top w:val="single" w:sz="4" w:space="0" w:color="auto"/>
               <w:left w:val="single" w:sz="8" w:space="0" w:color="000000"/>
               <w:bottom w:val="single" w:sz="8" w:space="0" w:color="000000"/>
               <w:right w:val="single" w:sz="8" w:space="0" w:color="000000"/>
@@ -2678,7 +3124,7 @@
               <w:jc w:val="center"/>
             </w:pPr>
             <w:r>
-              <w:t>REQ22</w:t>
+              <w:t>REQ26</w:t>
             </w:r>
           </w:p>
         </w:tc>
@@ -2686,7 +3132,7 @@
           <w:tcPr>
             <w:tcW w:w="1230" w:type="dxa"/>
             <w:tcBorders>
-              <w:top w:val="nil"/>
+              <w:top w:val="single" w:sz="4" w:space="0" w:color="auto"/>
               <w:left w:val="nil"/>
               <w:bottom w:val="single" w:sz="8" w:space="0" w:color="000000"/>
               <w:right w:val="single" w:sz="8" w:space="0" w:color="000000"/>
@@ -2703,7 +3149,7 @@
               <w:jc w:val="center"/>
             </w:pPr>
             <w:r>
-              <w:t>4</w:t>
+              <w:t>5</w:t>
             </w:r>
           </w:p>
         </w:tc>
@@ -2711,7 +3157,7 @@
           <w:tcPr>
             <w:tcW w:w="6776" w:type="dxa"/>
             <w:tcBorders>
-              <w:top w:val="nil"/>
+              <w:top w:val="single" w:sz="4" w:space="0" w:color="auto"/>
               <w:left w:val="nil"/>
               <w:bottom w:val="single" w:sz="8" w:space="0" w:color="000000"/>
               <w:right w:val="single" w:sz="8" w:space="0" w:color="000000"/>
@@ -2725,7 +3171,7 @@
           </w:tcPr>
           <w:p>
             <w:r>
-              <w:t>The system shall allocate the appropriate number of points based on how many votes an answer received</w:t>
+              <w:t>The system will display private messages on the logs of only the player who sent the message and the player that was sent the message</w:t>
             </w:r>
           </w:p>
         </w:tc>
@@ -2748,7 +3194,6 @@
         </w:numPr>
       </w:pPr>
       <w:r>
-        <w:lastRenderedPageBreak/>
         <w:t>USER STORIES</w:t>
       </w:r>
     </w:p>
@@ -3345,6 +3790,7 @@
                 <w:sz w:val="24"/>
                 <w:szCs w:val="24"/>
               </w:rPr>
+              <w:lastRenderedPageBreak/>
               <w:t>ST-5</w:t>
             </w:r>
           </w:p>
@@ -3853,9 +4299,9 @@
           <w:tcPr>
             <w:tcW w:w="1815" w:type="dxa"/>
             <w:tcBorders>
-              <w:top w:val="nil"/>
+              <w:top w:val="single" w:sz="8" w:space="0" w:color="000000"/>
               <w:left w:val="single" w:sz="8" w:space="0" w:color="000000"/>
-              <w:bottom w:val="single" w:sz="8" w:space="0" w:color="000000"/>
+              <w:bottom w:val="single" w:sz="4" w:space="0" w:color="auto"/>
               <w:right w:val="single" w:sz="8" w:space="0" w:color="000000"/>
             </w:tcBorders>
             <w:tcMar>
@@ -3886,9 +4332,9 @@
           <w:tcPr>
             <w:tcW w:w="6060" w:type="dxa"/>
             <w:tcBorders>
-              <w:top w:val="nil"/>
+              <w:top w:val="single" w:sz="8" w:space="0" w:color="000000"/>
               <w:left w:val="nil"/>
-              <w:bottom w:val="single" w:sz="8" w:space="0" w:color="000000"/>
+              <w:bottom w:val="single" w:sz="4" w:space="0" w:color="auto"/>
               <w:right w:val="single" w:sz="8" w:space="0" w:color="000000"/>
             </w:tcBorders>
             <w:tcMar>
@@ -3918,9 +4364,9 @@
           <w:tcPr>
             <w:tcW w:w="1470" w:type="dxa"/>
             <w:tcBorders>
-              <w:top w:val="nil"/>
+              <w:top w:val="single" w:sz="8" w:space="0" w:color="000000"/>
               <w:left w:val="nil"/>
-              <w:bottom w:val="single" w:sz="8" w:space="0" w:color="000000"/>
+              <w:bottom w:val="single" w:sz="4" w:space="0" w:color="auto"/>
               <w:right w:val="single" w:sz="8" w:space="0" w:color="000000"/>
             </w:tcBorders>
             <w:tcMar>
@@ -3957,6 +4403,329 @@
           </w:p>
         </w:tc>
       </w:tr>
+      <w:tr>
+        <w:trPr>
+          <w:trHeight w:val="460"/>
+        </w:trPr>
+        <w:tc>
+          <w:tcPr>
+            <w:tcW w:w="1815" w:type="dxa"/>
+            <w:tcBorders>
+              <w:top w:val="single" w:sz="4" w:space="0" w:color="auto"/>
+              <w:left w:val="single" w:sz="8" w:space="0" w:color="000000"/>
+              <w:bottom w:val="single" w:sz="4" w:space="0" w:color="auto"/>
+              <w:right w:val="single" w:sz="8" w:space="0" w:color="000000"/>
+            </w:tcBorders>
+            <w:tcMar>
+              <w:top w:w="100" w:type="dxa"/>
+              <w:left w:w="100" w:type="dxa"/>
+              <w:bottom w:w="100" w:type="dxa"/>
+              <w:right w:w="100" w:type="dxa"/>
+            </w:tcMar>
+          </w:tcPr>
+          <w:p>
+            <w:pPr>
+              <w:jc w:val="center"/>
+              <w:rPr>
+                <w:sz w:val="24"/>
+                <w:szCs w:val="24"/>
+              </w:rPr>
+            </w:pPr>
+            <w:r>
+              <w:rPr>
+                <w:sz w:val="24"/>
+                <w:szCs w:val="24"/>
+              </w:rPr>
+              <w:t>ST-11</w:t>
+            </w:r>
+          </w:p>
+        </w:tc>
+        <w:tc>
+          <w:tcPr>
+            <w:tcW w:w="6060" w:type="dxa"/>
+            <w:tcBorders>
+              <w:top w:val="single" w:sz="4" w:space="0" w:color="auto"/>
+              <w:left w:val="nil"/>
+              <w:bottom w:val="single" w:sz="4" w:space="0" w:color="auto"/>
+              <w:right w:val="single" w:sz="8" w:space="0" w:color="000000"/>
+            </w:tcBorders>
+            <w:tcMar>
+              <w:top w:w="100" w:type="dxa"/>
+              <w:left w:w="100" w:type="dxa"/>
+              <w:bottom w:w="100" w:type="dxa"/>
+              <w:right w:w="100" w:type="dxa"/>
+            </w:tcMar>
+          </w:tcPr>
+          <w:p>
+            <w:pPr>
+              <w:rPr>
+                <w:sz w:val="24"/>
+                <w:szCs w:val="24"/>
+              </w:rPr>
+            </w:pPr>
+            <w:r>
+              <w:rPr>
+                <w:sz w:val="24"/>
+                <w:szCs w:val="24"/>
+              </w:rPr>
+              <w:t>As a player, I can send messages in the public chat log</w:t>
+            </w:r>
+          </w:p>
+        </w:tc>
+        <w:tc>
+          <w:tcPr>
+            <w:tcW w:w="1470" w:type="dxa"/>
+            <w:tcBorders>
+              <w:top w:val="single" w:sz="4" w:space="0" w:color="auto"/>
+              <w:left w:val="nil"/>
+              <w:bottom w:val="single" w:sz="4" w:space="0" w:color="auto"/>
+              <w:right w:val="single" w:sz="8" w:space="0" w:color="000000"/>
+            </w:tcBorders>
+            <w:tcMar>
+              <w:top w:w="100" w:type="dxa"/>
+              <w:left w:w="100" w:type="dxa"/>
+              <w:bottom w:w="100" w:type="dxa"/>
+              <w:right w:w="100" w:type="dxa"/>
+            </w:tcMar>
+          </w:tcPr>
+          <w:p>
+            <w:pPr>
+              <w:jc w:val="center"/>
+              <w:rPr>
+                <w:sz w:val="24"/>
+                <w:szCs w:val="24"/>
+              </w:rPr>
+            </w:pPr>
+            <w:r>
+              <w:rPr>
+                <w:sz w:val="24"/>
+                <w:szCs w:val="24"/>
+              </w:rPr>
+              <w:t xml:space="preserve">1 </w:t>
+            </w:r>
+            <w:proofErr w:type="spellStart"/>
+            <w:r>
+              <w:rPr>
+                <w:sz w:val="24"/>
+                <w:szCs w:val="24"/>
+              </w:rPr>
+              <w:t>pt</w:t>
+            </w:r>
+            <w:proofErr w:type="spellEnd"/>
+          </w:p>
+        </w:tc>
+      </w:tr>
+      <w:tr>
+        <w:trPr>
+          <w:trHeight w:val="460"/>
+        </w:trPr>
+        <w:tc>
+          <w:tcPr>
+            <w:tcW w:w="1815" w:type="dxa"/>
+            <w:tcBorders>
+              <w:top w:val="single" w:sz="4" w:space="0" w:color="auto"/>
+              <w:left w:val="single" w:sz="8" w:space="0" w:color="000000"/>
+              <w:bottom w:val="single" w:sz="4" w:space="0" w:color="auto"/>
+              <w:right w:val="single" w:sz="8" w:space="0" w:color="000000"/>
+            </w:tcBorders>
+            <w:tcMar>
+              <w:top w:w="100" w:type="dxa"/>
+              <w:left w:w="100" w:type="dxa"/>
+              <w:bottom w:w="100" w:type="dxa"/>
+              <w:right w:w="100" w:type="dxa"/>
+            </w:tcMar>
+          </w:tcPr>
+          <w:p>
+            <w:pPr>
+              <w:jc w:val="center"/>
+              <w:rPr>
+                <w:sz w:val="24"/>
+                <w:szCs w:val="24"/>
+              </w:rPr>
+            </w:pPr>
+            <w:r>
+              <w:rPr>
+                <w:sz w:val="24"/>
+                <w:szCs w:val="24"/>
+              </w:rPr>
+              <w:t>ST-12</w:t>
+            </w:r>
+          </w:p>
+        </w:tc>
+        <w:tc>
+          <w:tcPr>
+            <w:tcW w:w="6060" w:type="dxa"/>
+            <w:tcBorders>
+              <w:top w:val="single" w:sz="4" w:space="0" w:color="auto"/>
+              <w:left w:val="nil"/>
+              <w:bottom w:val="single" w:sz="4" w:space="0" w:color="auto"/>
+              <w:right w:val="single" w:sz="8" w:space="0" w:color="000000"/>
+            </w:tcBorders>
+            <w:tcMar>
+              <w:top w:w="100" w:type="dxa"/>
+              <w:left w:w="100" w:type="dxa"/>
+              <w:bottom w:w="100" w:type="dxa"/>
+              <w:right w:w="100" w:type="dxa"/>
+            </w:tcMar>
+          </w:tcPr>
+          <w:p>
+            <w:pPr>
+              <w:rPr>
+                <w:sz w:val="24"/>
+                <w:szCs w:val="24"/>
+              </w:rPr>
+            </w:pPr>
+            <w:r>
+              <w:rPr>
+                <w:sz w:val="24"/>
+                <w:szCs w:val="24"/>
+              </w:rPr>
+              <w:t>As a player, I can send private messages to players</w:t>
+            </w:r>
+          </w:p>
+        </w:tc>
+        <w:tc>
+          <w:tcPr>
+            <w:tcW w:w="1470" w:type="dxa"/>
+            <w:tcBorders>
+              <w:top w:val="single" w:sz="4" w:space="0" w:color="auto"/>
+              <w:left w:val="nil"/>
+              <w:bottom w:val="single" w:sz="4" w:space="0" w:color="auto"/>
+              <w:right w:val="single" w:sz="8" w:space="0" w:color="000000"/>
+            </w:tcBorders>
+            <w:tcMar>
+              <w:top w:w="100" w:type="dxa"/>
+              <w:left w:w="100" w:type="dxa"/>
+              <w:bottom w:w="100" w:type="dxa"/>
+              <w:right w:w="100" w:type="dxa"/>
+            </w:tcMar>
+          </w:tcPr>
+          <w:p>
+            <w:pPr>
+              <w:jc w:val="center"/>
+              <w:rPr>
+                <w:sz w:val="24"/>
+                <w:szCs w:val="24"/>
+              </w:rPr>
+            </w:pPr>
+            <w:r>
+              <w:rPr>
+                <w:sz w:val="24"/>
+                <w:szCs w:val="24"/>
+              </w:rPr>
+              <w:t>2 pts</w:t>
+            </w:r>
+          </w:p>
+        </w:tc>
+      </w:tr>
+      <w:tr>
+        <w:trPr>
+          <w:trHeight w:val="460"/>
+        </w:trPr>
+        <w:tc>
+          <w:tcPr>
+            <w:tcW w:w="1815" w:type="dxa"/>
+            <w:tcBorders>
+              <w:top w:val="single" w:sz="4" w:space="0" w:color="auto"/>
+              <w:left w:val="single" w:sz="8" w:space="0" w:color="000000"/>
+              <w:bottom w:val="single" w:sz="4" w:space="0" w:color="auto"/>
+              <w:right w:val="single" w:sz="8" w:space="0" w:color="000000"/>
+            </w:tcBorders>
+            <w:tcMar>
+              <w:top w:w="100" w:type="dxa"/>
+              <w:left w:w="100" w:type="dxa"/>
+              <w:bottom w:w="100" w:type="dxa"/>
+              <w:right w:w="100" w:type="dxa"/>
+            </w:tcMar>
+          </w:tcPr>
+          <w:p>
+            <w:pPr>
+              <w:jc w:val="center"/>
+              <w:rPr>
+                <w:sz w:val="24"/>
+                <w:szCs w:val="24"/>
+              </w:rPr>
+            </w:pPr>
+            <w:r>
+              <w:rPr>
+                <w:sz w:val="24"/>
+                <w:szCs w:val="24"/>
+              </w:rPr>
+              <w:t>ST-13</w:t>
+            </w:r>
+          </w:p>
+        </w:tc>
+        <w:tc>
+          <w:tcPr>
+            <w:tcW w:w="6060" w:type="dxa"/>
+            <w:tcBorders>
+              <w:top w:val="single" w:sz="4" w:space="0" w:color="auto"/>
+              <w:left w:val="nil"/>
+              <w:bottom w:val="single" w:sz="4" w:space="0" w:color="auto"/>
+              <w:right w:val="single" w:sz="8" w:space="0" w:color="000000"/>
+            </w:tcBorders>
+            <w:tcMar>
+              <w:top w:w="100" w:type="dxa"/>
+              <w:left w:w="100" w:type="dxa"/>
+              <w:bottom w:w="100" w:type="dxa"/>
+              <w:right w:w="100" w:type="dxa"/>
+            </w:tcMar>
+          </w:tcPr>
+          <w:p>
+            <w:pPr>
+              <w:rPr>
+                <w:sz w:val="24"/>
+                <w:szCs w:val="24"/>
+              </w:rPr>
+            </w:pPr>
+            <w:r>
+              <w:rPr>
+                <w:sz w:val="24"/>
+                <w:szCs w:val="24"/>
+              </w:rPr>
+              <w:t>As a player, I can see all messages in the public chat log as well as messages sent privately to me</w:t>
+            </w:r>
+          </w:p>
+        </w:tc>
+        <w:tc>
+          <w:tcPr>
+            <w:tcW w:w="1470" w:type="dxa"/>
+            <w:tcBorders>
+              <w:top w:val="single" w:sz="4" w:space="0" w:color="auto"/>
+              <w:left w:val="nil"/>
+              <w:bottom w:val="single" w:sz="4" w:space="0" w:color="auto"/>
+              <w:right w:val="single" w:sz="8" w:space="0" w:color="000000"/>
+            </w:tcBorders>
+            <w:tcMar>
+              <w:top w:w="100" w:type="dxa"/>
+              <w:left w:w="100" w:type="dxa"/>
+              <w:bottom w:w="100" w:type="dxa"/>
+              <w:right w:w="100" w:type="dxa"/>
+            </w:tcMar>
+          </w:tcPr>
+          <w:p>
+            <w:pPr>
+              <w:pStyle w:val="ListParagraph"/>
+              <w:numPr>
+                <w:ilvl w:val="2"/>
+                <w:numId w:val="13"/>
+              </w:numPr>
+              <w:jc w:val="center"/>
+              <w:rPr>
+                <w:sz w:val="24"/>
+                <w:szCs w:val="24"/>
+              </w:rPr>
+            </w:pPr>
+            <w:r>
+              <w:rPr>
+                <w:sz w:val="24"/>
+                <w:szCs w:val="24"/>
+              </w:rPr>
+              <w:t>pts</w:t>
+            </w:r>
+          </w:p>
+        </w:tc>
+      </w:tr>
     </w:tbl>
     <w:p>
       <w:pPr>
@@ -3967,7 +4736,6 @@
         </w:numPr>
       </w:pPr>
       <w:r>
-        <w:lastRenderedPageBreak/>
         <w:t>USE CASES</w:t>
       </w:r>
     </w:p>
@@ -4003,8 +4771,8 @@
       </w:tblPr>
       <w:tblGrid>
         <w:gridCol w:w="2010"/>
-        <w:gridCol w:w="4695"/>
-        <w:gridCol w:w="2655"/>
+        <w:gridCol w:w="4650"/>
+        <w:gridCol w:w="2700"/>
       </w:tblGrid>
       <w:tr>
         <w:tc>
@@ -4037,7 +4805,7 @@
         </w:tc>
         <w:tc>
           <w:tcPr>
-            <w:tcW w:w="4695" w:type="dxa"/>
+            <w:tcW w:w="4650" w:type="dxa"/>
             <w:shd w:val="clear" w:color="auto" w:fill="auto"/>
             <w:tcMar>
               <w:top w:w="100" w:type="dxa"/>
@@ -4065,7 +4833,7 @@
         </w:tc>
         <w:tc>
           <w:tcPr>
-            <w:tcW w:w="2655" w:type="dxa"/>
+            <w:tcW w:w="2700" w:type="dxa"/>
             <w:shd w:val="clear" w:color="auto" w:fill="auto"/>
             <w:tcMar>
               <w:top w:w="100" w:type="dxa"/>
@@ -4113,13 +4881,14 @@
               <w:spacing w:line="240" w:lineRule="auto"/>
             </w:pPr>
             <w:r>
+              <w:lastRenderedPageBreak/>
               <w:t>Host</w:t>
             </w:r>
           </w:p>
         </w:tc>
         <w:tc>
           <w:tcPr>
-            <w:tcW w:w="4695" w:type="dxa"/>
+            <w:tcW w:w="4650" w:type="dxa"/>
             <w:shd w:val="clear" w:color="auto" w:fill="auto"/>
             <w:tcMar>
               <w:top w:w="100" w:type="dxa"/>
@@ -4140,7 +4909,7 @@
         </w:tc>
         <w:tc>
           <w:tcPr>
-            <w:tcW w:w="2655" w:type="dxa"/>
+            <w:tcW w:w="2700" w:type="dxa"/>
             <w:shd w:val="clear" w:color="auto" w:fill="auto"/>
             <w:tcMar>
               <w:top w:w="100" w:type="dxa"/>
@@ -4189,7 +4958,7 @@
         </w:tc>
         <w:tc>
           <w:tcPr>
-            <w:tcW w:w="4695" w:type="dxa"/>
+            <w:tcW w:w="4650" w:type="dxa"/>
             <w:shd w:val="clear" w:color="auto" w:fill="auto"/>
             <w:tcMar>
               <w:top w:w="100" w:type="dxa"/>
@@ -4210,7 +4979,7 @@
         </w:tc>
         <w:tc>
           <w:tcPr>
-            <w:tcW w:w="2655" w:type="dxa"/>
+            <w:tcW w:w="2700" w:type="dxa"/>
             <w:shd w:val="clear" w:color="auto" w:fill="auto"/>
             <w:tcMar>
               <w:top w:w="100" w:type="dxa"/>
@@ -4259,7 +5028,7 @@
         </w:tc>
         <w:tc>
           <w:tcPr>
-            <w:tcW w:w="4695" w:type="dxa"/>
+            <w:tcW w:w="4650" w:type="dxa"/>
             <w:shd w:val="clear" w:color="auto" w:fill="auto"/>
             <w:tcMar>
               <w:top w:w="100" w:type="dxa"/>
@@ -4280,7 +5049,7 @@
         </w:tc>
         <w:tc>
           <w:tcPr>
-            <w:tcW w:w="2655" w:type="dxa"/>
+            <w:tcW w:w="2700" w:type="dxa"/>
             <w:shd w:val="clear" w:color="auto" w:fill="auto"/>
             <w:tcMar>
               <w:top w:w="100" w:type="dxa"/>
@@ -4329,7 +5098,7 @@
         </w:tc>
         <w:tc>
           <w:tcPr>
-            <w:tcW w:w="4695" w:type="dxa"/>
+            <w:tcW w:w="4650" w:type="dxa"/>
             <w:shd w:val="clear" w:color="auto" w:fill="auto"/>
             <w:tcMar>
               <w:top w:w="100" w:type="dxa"/>
@@ -4350,7 +5119,7 @@
         </w:tc>
         <w:tc>
           <w:tcPr>
-            <w:tcW w:w="2655" w:type="dxa"/>
+            <w:tcW w:w="2700" w:type="dxa"/>
             <w:shd w:val="clear" w:color="auto" w:fill="auto"/>
             <w:tcMar>
               <w:top w:w="100" w:type="dxa"/>
@@ -4399,7 +5168,7 @@
         </w:tc>
         <w:tc>
           <w:tcPr>
-            <w:tcW w:w="4695" w:type="dxa"/>
+            <w:tcW w:w="4650" w:type="dxa"/>
             <w:shd w:val="clear" w:color="auto" w:fill="auto"/>
             <w:tcMar>
               <w:top w:w="100" w:type="dxa"/>
@@ -4420,7 +5189,7 @@
         </w:tc>
         <w:tc>
           <w:tcPr>
-            <w:tcW w:w="2655" w:type="dxa"/>
+            <w:tcW w:w="2700" w:type="dxa"/>
             <w:shd w:val="clear" w:color="auto" w:fill="auto"/>
             <w:tcMar>
               <w:top w:w="100" w:type="dxa"/>
@@ -4469,7 +5238,7 @@
         </w:tc>
         <w:tc>
           <w:tcPr>
-            <w:tcW w:w="4695" w:type="dxa"/>
+            <w:tcW w:w="4650" w:type="dxa"/>
             <w:shd w:val="clear" w:color="auto" w:fill="auto"/>
             <w:tcMar>
               <w:top w:w="100" w:type="dxa"/>
@@ -4490,7 +5259,7 @@
         </w:tc>
         <w:tc>
           <w:tcPr>
-            <w:tcW w:w="2655" w:type="dxa"/>
+            <w:tcW w:w="2700" w:type="dxa"/>
             <w:shd w:val="clear" w:color="auto" w:fill="auto"/>
             <w:tcMar>
               <w:top w:w="100" w:type="dxa"/>
@@ -4539,7 +5308,7 @@
         </w:tc>
         <w:tc>
           <w:tcPr>
-            <w:tcW w:w="4695" w:type="dxa"/>
+            <w:tcW w:w="4650" w:type="dxa"/>
             <w:shd w:val="clear" w:color="auto" w:fill="auto"/>
             <w:tcMar>
               <w:top w:w="100" w:type="dxa"/>
@@ -4560,7 +5329,7 @@
         </w:tc>
         <w:tc>
           <w:tcPr>
-            <w:tcW w:w="2655" w:type="dxa"/>
+            <w:tcW w:w="2700" w:type="dxa"/>
             <w:shd w:val="clear" w:color="auto" w:fill="auto"/>
             <w:tcMar>
               <w:top w:w="100" w:type="dxa"/>
@@ -4604,7 +5373,7 @@
         </w:tc>
         <w:tc>
           <w:tcPr>
-            <w:tcW w:w="4695" w:type="dxa"/>
+            <w:tcW w:w="4650" w:type="dxa"/>
             <w:shd w:val="clear" w:color="auto" w:fill="auto"/>
             <w:tcMar>
               <w:top w:w="100" w:type="dxa"/>
@@ -4625,7 +5394,7 @@
         </w:tc>
         <w:tc>
           <w:tcPr>
-            <w:tcW w:w="2655" w:type="dxa"/>
+            <w:tcW w:w="2700" w:type="dxa"/>
             <w:shd w:val="clear" w:color="auto" w:fill="auto"/>
             <w:tcMar>
               <w:top w:w="100" w:type="dxa"/>
@@ -4674,7 +5443,7 @@
         </w:tc>
         <w:tc>
           <w:tcPr>
-            <w:tcW w:w="4695" w:type="dxa"/>
+            <w:tcW w:w="4650" w:type="dxa"/>
             <w:shd w:val="clear" w:color="auto" w:fill="auto"/>
             <w:tcMar>
               <w:top w:w="100" w:type="dxa"/>
@@ -4695,7 +5464,7 @@
         </w:tc>
         <w:tc>
           <w:tcPr>
-            <w:tcW w:w="2655" w:type="dxa"/>
+            <w:tcW w:w="2700" w:type="dxa"/>
             <w:shd w:val="clear" w:color="auto" w:fill="auto"/>
             <w:tcMar>
               <w:top w:w="100" w:type="dxa"/>
@@ -4711,12 +5480,159 @@
             </w:pPr>
             <w:r>
               <w:t>Submit (UC-9)</w:t>
+            </w:r>
+          </w:p>
+        </w:tc>
+      </w:tr>
+      <w:tr>
+        <w:tc>
+          <w:tcPr>
+            <w:tcW w:w="2010" w:type="dxa"/>
+            <w:shd w:val="clear" w:color="auto" w:fill="auto"/>
+            <w:tcMar>
+              <w:top w:w="100" w:type="dxa"/>
+              <w:left w:w="100" w:type="dxa"/>
+              <w:bottom w:w="100" w:type="dxa"/>
+              <w:right w:w="100" w:type="dxa"/>
+            </w:tcMar>
+          </w:tcPr>
+          <w:p>
+            <w:pPr>
+              <w:widowControl w:val="0"/>
+              <w:spacing w:line="240" w:lineRule="auto"/>
+            </w:pPr>
+            <w:r>
+              <w:t>General Player</w:t>
+            </w:r>
+          </w:p>
+        </w:tc>
+        <w:tc>
+          <w:tcPr>
+            <w:tcW w:w="4650" w:type="dxa"/>
+            <w:shd w:val="clear" w:color="auto" w:fill="auto"/>
+            <w:tcMar>
+              <w:top w:w="100" w:type="dxa"/>
+              <w:left w:w="100" w:type="dxa"/>
+              <w:bottom w:w="100" w:type="dxa"/>
+              <w:right w:w="100" w:type="dxa"/>
+            </w:tcMar>
+          </w:tcPr>
+          <w:p>
+            <w:pPr>
+              <w:widowControl w:val="0"/>
+              <w:spacing w:line="240" w:lineRule="auto"/>
+            </w:pPr>
+            <w:r>
+              <w:t>I can send messages in the public chat log</w:t>
+            </w:r>
+          </w:p>
+        </w:tc>
+        <w:tc>
+          <w:tcPr>
+            <w:tcW w:w="2700" w:type="dxa"/>
+            <w:shd w:val="clear" w:color="auto" w:fill="auto"/>
+            <w:tcMar>
+              <w:top w:w="100" w:type="dxa"/>
+              <w:left w:w="100" w:type="dxa"/>
+              <w:bottom w:w="100" w:type="dxa"/>
+              <w:right w:w="100" w:type="dxa"/>
+            </w:tcMar>
+          </w:tcPr>
+          <w:p>
+            <w:pPr>
+              <w:widowControl w:val="0"/>
+              <w:spacing w:line="240" w:lineRule="auto"/>
+            </w:pPr>
+            <w:proofErr w:type="spellStart"/>
+            <w:r>
+              <w:t>SendPublicMessage</w:t>
+            </w:r>
+            <w:proofErr w:type="spellEnd"/>
+            <w:r>
+              <w:t xml:space="preserve"> (UC-10)</w:t>
+            </w:r>
+          </w:p>
+        </w:tc>
+      </w:tr>
+      <w:tr>
+        <w:tc>
+          <w:tcPr>
+            <w:tcW w:w="2010" w:type="dxa"/>
+            <w:shd w:val="clear" w:color="auto" w:fill="auto"/>
+            <w:tcMar>
+              <w:top w:w="100" w:type="dxa"/>
+              <w:left w:w="100" w:type="dxa"/>
+              <w:bottom w:w="100" w:type="dxa"/>
+              <w:right w:w="100" w:type="dxa"/>
+            </w:tcMar>
+          </w:tcPr>
+          <w:p>
+            <w:pPr>
+              <w:widowControl w:val="0"/>
+              <w:spacing w:line="240" w:lineRule="auto"/>
+            </w:pPr>
+            <w:r>
+              <w:t>General Player</w:t>
+            </w:r>
+          </w:p>
+        </w:tc>
+        <w:tc>
+          <w:tcPr>
+            <w:tcW w:w="4650" w:type="dxa"/>
+            <w:shd w:val="clear" w:color="auto" w:fill="auto"/>
+            <w:tcMar>
+              <w:top w:w="100" w:type="dxa"/>
+              <w:left w:w="100" w:type="dxa"/>
+              <w:bottom w:w="100" w:type="dxa"/>
+              <w:right w:w="100" w:type="dxa"/>
+            </w:tcMar>
+          </w:tcPr>
+          <w:p>
+            <w:pPr>
+              <w:widowControl w:val="0"/>
+              <w:spacing w:line="240" w:lineRule="auto"/>
+            </w:pPr>
+            <w:r>
+              <w:t>I can send private messages by using ‘@’</w:t>
+            </w:r>
+          </w:p>
+        </w:tc>
+        <w:tc>
+          <w:tcPr>
+            <w:tcW w:w="2700" w:type="dxa"/>
+            <w:shd w:val="clear" w:color="auto" w:fill="auto"/>
+            <w:tcMar>
+              <w:top w:w="100" w:type="dxa"/>
+              <w:left w:w="100" w:type="dxa"/>
+              <w:bottom w:w="100" w:type="dxa"/>
+              <w:right w:w="100" w:type="dxa"/>
+            </w:tcMar>
+          </w:tcPr>
+          <w:p>
+            <w:pPr>
+              <w:widowControl w:val="0"/>
+              <w:spacing w:line="240" w:lineRule="auto"/>
+            </w:pPr>
+            <w:proofErr w:type="spellStart"/>
+            <w:r>
+              <w:t>SendPrivateMessage</w:t>
+            </w:r>
+            <w:proofErr w:type="spellEnd"/>
+            <w:r>
+              <w:t xml:space="preserve"> (UC-11)</w:t>
             </w:r>
           </w:p>
         </w:tc>
       </w:tr>
     </w:tbl>
     <w:p/>
+    <w:p>
+      <w:pPr>
+        <w:rPr>
+          <w:u w:val="single"/>
+        </w:rPr>
+      </w:pPr>
+    </w:p>
     <w:p>
       <w:pPr>
         <w:rPr>
@@ -8195,6 +9111,13 @@
       </w:tr>
     </w:tbl>
     <w:p/>
+    <w:p/>
+    <w:p/>
+    <w:p/>
+    <w:p/>
+    <w:p/>
+    <w:p/>
+    <w:p/>
     <w:tbl>
       <w:tblPr>
         <w:tblW w:w="9375" w:type="dxa"/>
@@ -8238,6 +9161,7 @@
               <w:rPr>
                 <w:b/>
               </w:rPr>
+              <w:lastRenderedPageBreak/>
               <w:t>Use Case ID: 8</w:t>
             </w:r>
           </w:p>
@@ -8422,7 +9346,6 @@
               <w:spacing w:line="240" w:lineRule="auto"/>
             </w:pPr>
             <w:r>
-              <w:lastRenderedPageBreak/>
               <w:t>Participating Actors</w:t>
             </w:r>
           </w:p>
@@ -8710,6 +9633,931 @@
     <w:p/>
     <w:p/>
     <w:p/>
+    <w:p/>
+    <w:p/>
+    <w:p/>
+    <w:tbl>
+      <w:tblPr>
+        <w:tblW w:w="9375" w:type="dxa"/>
+        <w:tblInd w:w="100" w:type="dxa"/>
+        <w:tblBorders>
+          <w:top w:val="single" w:sz="8" w:space="0" w:color="000000"/>
+          <w:left w:val="single" w:sz="8" w:space="0" w:color="000000"/>
+          <w:bottom w:val="single" w:sz="8" w:space="0" w:color="000000"/>
+          <w:right w:val="single" w:sz="8" w:space="0" w:color="000000"/>
+          <w:insideH w:val="single" w:sz="8" w:space="0" w:color="000000"/>
+          <w:insideV w:val="single" w:sz="8" w:space="0" w:color="000000"/>
+        </w:tblBorders>
+        <w:tblLayout w:type="fixed"/>
+        <w:tblLook w:val="0600" w:firstRow="0" w:lastRow="0" w:firstColumn="0" w:lastColumn="0" w:noHBand="1" w:noVBand="1"/>
+      </w:tblPr>
+      <w:tblGrid>
+        <w:gridCol w:w="2220"/>
+        <w:gridCol w:w="7155"/>
+      </w:tblGrid>
+      <w:tr>
+        <w:tc>
+          <w:tcPr>
+            <w:tcW w:w="2220" w:type="dxa"/>
+            <w:shd w:val="clear" w:color="auto" w:fill="auto"/>
+            <w:tcMar>
+              <w:top w:w="100" w:type="dxa"/>
+              <w:left w:w="100" w:type="dxa"/>
+              <w:bottom w:w="100" w:type="dxa"/>
+              <w:right w:w="100" w:type="dxa"/>
+            </w:tcMar>
+          </w:tcPr>
+          <w:p>
+            <w:pPr>
+              <w:widowControl w:val="0"/>
+              <w:spacing w:line="240" w:lineRule="auto"/>
+              <w:rPr>
+                <w:b/>
+              </w:rPr>
+            </w:pPr>
+            <w:r>
+              <w:rPr>
+                <w:b/>
+              </w:rPr>
+              <w:lastRenderedPageBreak/>
+              <w:t>Use Case ID: 9</w:t>
+            </w:r>
+          </w:p>
+        </w:tc>
+        <w:tc>
+          <w:tcPr>
+            <w:tcW w:w="7155" w:type="dxa"/>
+            <w:shd w:val="clear" w:color="auto" w:fill="auto"/>
+            <w:tcMar>
+              <w:top w:w="100" w:type="dxa"/>
+              <w:left w:w="100" w:type="dxa"/>
+              <w:bottom w:w="100" w:type="dxa"/>
+              <w:right w:w="100" w:type="dxa"/>
+            </w:tcMar>
+          </w:tcPr>
+          <w:p>
+            <w:pPr>
+              <w:widowControl w:val="0"/>
+              <w:spacing w:line="240" w:lineRule="auto"/>
+              <w:rPr>
+                <w:b/>
+              </w:rPr>
+            </w:pPr>
+            <w:r>
+              <w:rPr>
+                <w:b/>
+              </w:rPr>
+              <w:t>Submit</w:t>
+            </w:r>
+          </w:p>
+        </w:tc>
+      </w:tr>
+      <w:tr>
+        <w:tc>
+          <w:tcPr>
+            <w:tcW w:w="2220" w:type="dxa"/>
+            <w:shd w:val="clear" w:color="auto" w:fill="auto"/>
+            <w:tcMar>
+              <w:top w:w="100" w:type="dxa"/>
+              <w:left w:w="100" w:type="dxa"/>
+              <w:bottom w:w="100" w:type="dxa"/>
+              <w:right w:w="100" w:type="dxa"/>
+            </w:tcMar>
+          </w:tcPr>
+          <w:p>
+            <w:pPr>
+              <w:widowControl w:val="0"/>
+              <w:spacing w:line="240" w:lineRule="auto"/>
+            </w:pPr>
+            <w:r>
+              <w:t>Related Requirements</w:t>
+            </w:r>
+          </w:p>
+        </w:tc>
+        <w:tc>
+          <w:tcPr>
+            <w:tcW w:w="7155" w:type="dxa"/>
+            <w:shd w:val="clear" w:color="auto" w:fill="auto"/>
+            <w:tcMar>
+              <w:top w:w="100" w:type="dxa"/>
+              <w:left w:w="100" w:type="dxa"/>
+              <w:bottom w:w="100" w:type="dxa"/>
+              <w:right w:w="100" w:type="dxa"/>
+            </w:tcMar>
+          </w:tcPr>
+          <w:p>
+            <w:pPr>
+              <w:widowControl w:val="0"/>
+              <w:spacing w:line="240" w:lineRule="auto"/>
+            </w:pPr>
+            <w:r>
+              <w:t>REQ8, REQ12, REQ13, REQ18, REQ19, REQ20</w:t>
+            </w:r>
+          </w:p>
+        </w:tc>
+      </w:tr>
+      <w:tr>
+        <w:tc>
+          <w:tcPr>
+            <w:tcW w:w="2220" w:type="dxa"/>
+            <w:shd w:val="clear" w:color="auto" w:fill="auto"/>
+            <w:tcMar>
+              <w:top w:w="100" w:type="dxa"/>
+              <w:left w:w="100" w:type="dxa"/>
+              <w:bottom w:w="100" w:type="dxa"/>
+              <w:right w:w="100" w:type="dxa"/>
+            </w:tcMar>
+          </w:tcPr>
+          <w:p>
+            <w:pPr>
+              <w:widowControl w:val="0"/>
+              <w:spacing w:line="240" w:lineRule="auto"/>
+            </w:pPr>
+            <w:r>
+              <w:t>Initiating actor</w:t>
+            </w:r>
+          </w:p>
+        </w:tc>
+        <w:tc>
+          <w:tcPr>
+            <w:tcW w:w="7155" w:type="dxa"/>
+            <w:shd w:val="clear" w:color="auto" w:fill="auto"/>
+            <w:tcMar>
+              <w:top w:w="100" w:type="dxa"/>
+              <w:left w:w="100" w:type="dxa"/>
+              <w:bottom w:w="100" w:type="dxa"/>
+              <w:right w:w="100" w:type="dxa"/>
+            </w:tcMar>
+          </w:tcPr>
+          <w:p>
+            <w:pPr>
+              <w:widowControl w:val="0"/>
+              <w:spacing w:line="240" w:lineRule="auto"/>
+            </w:pPr>
+            <w:r>
+              <w:t>General Player</w:t>
+            </w:r>
+          </w:p>
+        </w:tc>
+      </w:tr>
+      <w:tr>
+        <w:tc>
+          <w:tcPr>
+            <w:tcW w:w="2220" w:type="dxa"/>
+            <w:shd w:val="clear" w:color="auto" w:fill="auto"/>
+            <w:tcMar>
+              <w:top w:w="100" w:type="dxa"/>
+              <w:left w:w="100" w:type="dxa"/>
+              <w:bottom w:w="100" w:type="dxa"/>
+              <w:right w:w="100" w:type="dxa"/>
+            </w:tcMar>
+          </w:tcPr>
+          <w:p>
+            <w:pPr>
+              <w:widowControl w:val="0"/>
+              <w:spacing w:line="240" w:lineRule="auto"/>
+            </w:pPr>
+            <w:r>
+              <w:t>Actors Goal</w:t>
+            </w:r>
+          </w:p>
+        </w:tc>
+        <w:tc>
+          <w:tcPr>
+            <w:tcW w:w="7155" w:type="dxa"/>
+            <w:shd w:val="clear" w:color="auto" w:fill="auto"/>
+            <w:tcMar>
+              <w:top w:w="100" w:type="dxa"/>
+              <w:left w:w="100" w:type="dxa"/>
+              <w:bottom w:w="100" w:type="dxa"/>
+              <w:right w:w="100" w:type="dxa"/>
+            </w:tcMar>
+          </w:tcPr>
+          <w:p>
+            <w:pPr>
+              <w:widowControl w:val="0"/>
+              <w:spacing w:line="240" w:lineRule="auto"/>
+            </w:pPr>
+            <w:r>
+              <w:t>I can respond to the question I am supposed to answe</w:t>
+            </w:r>
+            <w:r>
+              <w:t>r and submit it</w:t>
+            </w:r>
+          </w:p>
+        </w:tc>
+      </w:tr>
+      <w:tr>
+        <w:tc>
+          <w:tcPr>
+            <w:tcW w:w="2220" w:type="dxa"/>
+            <w:shd w:val="clear" w:color="auto" w:fill="auto"/>
+            <w:tcMar>
+              <w:top w:w="100" w:type="dxa"/>
+              <w:left w:w="100" w:type="dxa"/>
+              <w:bottom w:w="100" w:type="dxa"/>
+              <w:right w:w="100" w:type="dxa"/>
+            </w:tcMar>
+          </w:tcPr>
+          <w:p>
+            <w:pPr>
+              <w:widowControl w:val="0"/>
+              <w:spacing w:line="240" w:lineRule="auto"/>
+            </w:pPr>
+            <w:r>
+              <w:t>Participating Actors</w:t>
+            </w:r>
+          </w:p>
+        </w:tc>
+        <w:tc>
+          <w:tcPr>
+            <w:tcW w:w="7155" w:type="dxa"/>
+            <w:shd w:val="clear" w:color="auto" w:fill="auto"/>
+            <w:tcMar>
+              <w:top w:w="100" w:type="dxa"/>
+              <w:left w:w="100" w:type="dxa"/>
+              <w:bottom w:w="100" w:type="dxa"/>
+              <w:right w:w="100" w:type="dxa"/>
+            </w:tcMar>
+          </w:tcPr>
+          <w:p>
+            <w:pPr>
+              <w:widowControl w:val="0"/>
+              <w:spacing w:line="240" w:lineRule="auto"/>
+            </w:pPr>
+            <w:r>
+              <w:t>N/A</w:t>
+            </w:r>
+          </w:p>
+        </w:tc>
+      </w:tr>
+      <w:tr>
+        <w:tc>
+          <w:tcPr>
+            <w:tcW w:w="2220" w:type="dxa"/>
+            <w:shd w:val="clear" w:color="auto" w:fill="auto"/>
+            <w:tcMar>
+              <w:top w:w="100" w:type="dxa"/>
+              <w:left w:w="100" w:type="dxa"/>
+              <w:bottom w:w="100" w:type="dxa"/>
+              <w:right w:w="100" w:type="dxa"/>
+            </w:tcMar>
+          </w:tcPr>
+          <w:p>
+            <w:pPr>
+              <w:widowControl w:val="0"/>
+              <w:spacing w:line="240" w:lineRule="auto"/>
+            </w:pPr>
+            <w:r>
+              <w:t>Preconditions</w:t>
+            </w:r>
+          </w:p>
+        </w:tc>
+        <w:tc>
+          <w:tcPr>
+            <w:tcW w:w="7155" w:type="dxa"/>
+            <w:shd w:val="clear" w:color="auto" w:fill="auto"/>
+            <w:tcMar>
+              <w:top w:w="100" w:type="dxa"/>
+              <w:left w:w="100" w:type="dxa"/>
+              <w:bottom w:w="100" w:type="dxa"/>
+              <w:right w:w="100" w:type="dxa"/>
+            </w:tcMar>
+          </w:tcPr>
+          <w:p>
+            <w:pPr>
+              <w:widowControl w:val="0"/>
+              <w:spacing w:line="240" w:lineRule="auto"/>
+            </w:pPr>
+            <w:r>
+              <w:t>-</w:t>
+            </w:r>
+            <w:r>
+              <w:t xml:space="preserve">Users must have </w:t>
+            </w:r>
+            <w:r>
+              <w:t>the question they are s</w:t>
+            </w:r>
+            <w:r>
+              <w:t>upposed to answer on the screen</w:t>
+            </w:r>
+          </w:p>
+          <w:p>
+            <w:pPr>
+              <w:widowControl w:val="0"/>
+              <w:spacing w:line="240" w:lineRule="auto"/>
+            </w:pPr>
+            <w:r>
+              <w:t>-Users</w:t>
+            </w:r>
+            <w:r>
+              <w:t xml:space="preserve"> must have the text field to type their answer</w:t>
+            </w:r>
+          </w:p>
+        </w:tc>
+      </w:tr>
+      <w:tr>
+        <w:tc>
+          <w:tcPr>
+            <w:tcW w:w="2220" w:type="dxa"/>
+            <w:shd w:val="clear" w:color="auto" w:fill="auto"/>
+            <w:tcMar>
+              <w:top w:w="100" w:type="dxa"/>
+              <w:left w:w="100" w:type="dxa"/>
+              <w:bottom w:w="100" w:type="dxa"/>
+              <w:right w:w="100" w:type="dxa"/>
+            </w:tcMar>
+          </w:tcPr>
+          <w:p>
+            <w:pPr>
+              <w:widowControl w:val="0"/>
+              <w:spacing w:line="240" w:lineRule="auto"/>
+            </w:pPr>
+            <w:proofErr w:type="spellStart"/>
+            <w:r>
+              <w:t>PostConditions</w:t>
+            </w:r>
+            <w:proofErr w:type="spellEnd"/>
+          </w:p>
+        </w:tc>
+        <w:tc>
+          <w:tcPr>
+            <w:tcW w:w="7155" w:type="dxa"/>
+            <w:shd w:val="clear" w:color="auto" w:fill="auto"/>
+            <w:tcMar>
+              <w:top w:w="100" w:type="dxa"/>
+              <w:left w:w="100" w:type="dxa"/>
+              <w:bottom w:w="100" w:type="dxa"/>
+              <w:right w:w="100" w:type="dxa"/>
+            </w:tcMar>
+          </w:tcPr>
+          <w:p>
+            <w:pPr>
+              <w:widowControl w:val="0"/>
+              <w:spacing w:line="240" w:lineRule="auto"/>
+            </w:pPr>
+            <w:r>
+              <w:t>The “submit” button will turn dark blue</w:t>
+            </w:r>
+          </w:p>
+        </w:tc>
+      </w:tr>
+      <w:tr>
+        <w:tc>
+          <w:tcPr>
+            <w:tcW w:w="2220" w:type="dxa"/>
+            <w:shd w:val="clear" w:color="auto" w:fill="auto"/>
+            <w:tcMar>
+              <w:top w:w="100" w:type="dxa"/>
+              <w:left w:w="100" w:type="dxa"/>
+              <w:bottom w:w="100" w:type="dxa"/>
+              <w:right w:w="100" w:type="dxa"/>
+            </w:tcMar>
+          </w:tcPr>
+          <w:p>
+            <w:pPr>
+              <w:widowControl w:val="0"/>
+              <w:spacing w:line="240" w:lineRule="auto"/>
+            </w:pPr>
+            <w:r>
+              <w:t>Flow of events for Main Success Scenario</w:t>
+            </w:r>
+          </w:p>
+        </w:tc>
+        <w:tc>
+          <w:tcPr>
+            <w:tcW w:w="7155" w:type="dxa"/>
+            <w:shd w:val="clear" w:color="auto" w:fill="auto"/>
+            <w:tcMar>
+              <w:top w:w="100" w:type="dxa"/>
+              <w:left w:w="100" w:type="dxa"/>
+              <w:bottom w:w="100" w:type="dxa"/>
+              <w:right w:w="100" w:type="dxa"/>
+            </w:tcMar>
+          </w:tcPr>
+          <w:p>
+            <w:pPr>
+              <w:widowControl w:val="0"/>
+              <w:numPr>
+                <w:ilvl w:val="0"/>
+                <w:numId w:val="10"/>
+              </w:numPr>
+              <w:spacing w:line="240" w:lineRule="auto"/>
+              <w:contextualSpacing/>
+            </w:pPr>
+            <w:r>
+              <w:t>The host player has created a game lobby</w:t>
+            </w:r>
+          </w:p>
+          <w:p>
+            <w:pPr>
+              <w:widowControl w:val="0"/>
+              <w:numPr>
+                <w:ilvl w:val="0"/>
+                <w:numId w:val="10"/>
+              </w:numPr>
+              <w:spacing w:line="240" w:lineRule="auto"/>
+              <w:contextualSpacing/>
+            </w:pPr>
+            <w:r>
+              <w:t>Other players have joined the lobby</w:t>
+            </w:r>
+          </w:p>
+          <w:p>
+            <w:pPr>
+              <w:widowControl w:val="0"/>
+              <w:numPr>
+                <w:ilvl w:val="0"/>
+                <w:numId w:val="10"/>
+              </w:numPr>
+              <w:spacing w:line="240" w:lineRule="auto"/>
+              <w:contextualSpacing/>
+            </w:pPr>
+            <w:r>
+              <w:t>Every player has hit the “Ready Up” button</w:t>
+            </w:r>
+          </w:p>
+          <w:p>
+            <w:pPr>
+              <w:widowControl w:val="0"/>
+              <w:numPr>
+                <w:ilvl w:val="0"/>
+                <w:numId w:val="10"/>
+              </w:numPr>
+              <w:spacing w:line="240" w:lineRule="auto"/>
+              <w:contextualSpacing/>
+            </w:pPr>
+            <w:r>
+              <w:t>The system gives each player their questions to answer</w:t>
+            </w:r>
+          </w:p>
+          <w:p>
+            <w:pPr>
+              <w:widowControl w:val="0"/>
+              <w:numPr>
+                <w:ilvl w:val="0"/>
+                <w:numId w:val="10"/>
+              </w:numPr>
+              <w:spacing w:line="240" w:lineRule="auto"/>
+              <w:contextualSpacing/>
+            </w:pPr>
+            <w:r>
+              <w:t>Each player sees the question they are supposed to answer</w:t>
+            </w:r>
+          </w:p>
+        </w:tc>
+      </w:tr>
+    </w:tbl>
+    <w:p/>
+    <w:p/>
+    <w:p/>
+    <w:p/>
+    <w:p/>
+    <w:p/>
+    <w:p/>
+    <w:p/>
+    <w:p/>
+    <w:tbl>
+      <w:tblPr>
+        <w:tblW w:w="9375" w:type="dxa"/>
+        <w:tblInd w:w="100" w:type="dxa"/>
+        <w:tblBorders>
+          <w:top w:val="single" w:sz="8" w:space="0" w:color="000000"/>
+          <w:left w:val="single" w:sz="8" w:space="0" w:color="000000"/>
+          <w:bottom w:val="single" w:sz="8" w:space="0" w:color="000000"/>
+          <w:right w:val="single" w:sz="8" w:space="0" w:color="000000"/>
+          <w:insideH w:val="single" w:sz="8" w:space="0" w:color="000000"/>
+          <w:insideV w:val="single" w:sz="8" w:space="0" w:color="000000"/>
+        </w:tblBorders>
+        <w:tblLayout w:type="fixed"/>
+        <w:tblLook w:val="0600" w:firstRow="0" w:lastRow="0" w:firstColumn="0" w:lastColumn="0" w:noHBand="1" w:noVBand="1"/>
+      </w:tblPr>
+      <w:tblGrid>
+        <w:gridCol w:w="2220"/>
+        <w:gridCol w:w="7155"/>
+      </w:tblGrid>
+      <w:tr>
+        <w:tc>
+          <w:tcPr>
+            <w:tcW w:w="2220" w:type="dxa"/>
+            <w:shd w:val="clear" w:color="auto" w:fill="auto"/>
+            <w:tcMar>
+              <w:top w:w="100" w:type="dxa"/>
+              <w:left w:w="100" w:type="dxa"/>
+              <w:bottom w:w="100" w:type="dxa"/>
+              <w:right w:w="100" w:type="dxa"/>
+            </w:tcMar>
+          </w:tcPr>
+          <w:p>
+            <w:pPr>
+              <w:widowControl w:val="0"/>
+              <w:spacing w:line="240" w:lineRule="auto"/>
+              <w:rPr>
+                <w:b/>
+              </w:rPr>
+            </w:pPr>
+            <w:r>
+              <w:rPr>
+                <w:b/>
+              </w:rPr>
+              <w:lastRenderedPageBreak/>
+              <w:t xml:space="preserve">Use Case ID: </w:t>
+            </w:r>
+            <w:r>
+              <w:rPr>
+                <w:b/>
+              </w:rPr>
+              <w:t>10</w:t>
+            </w:r>
+          </w:p>
+        </w:tc>
+        <w:tc>
+          <w:tcPr>
+            <w:tcW w:w="7155" w:type="dxa"/>
+            <w:shd w:val="clear" w:color="auto" w:fill="auto"/>
+            <w:tcMar>
+              <w:top w:w="100" w:type="dxa"/>
+              <w:left w:w="100" w:type="dxa"/>
+              <w:bottom w:w="100" w:type="dxa"/>
+              <w:right w:w="100" w:type="dxa"/>
+            </w:tcMar>
+          </w:tcPr>
+          <w:p>
+            <w:pPr>
+              <w:widowControl w:val="0"/>
+              <w:spacing w:line="240" w:lineRule="auto"/>
+              <w:rPr>
+                <w:b/>
+              </w:rPr>
+            </w:pPr>
+            <w:proofErr w:type="spellStart"/>
+            <w:r>
+              <w:rPr>
+                <w:b/>
+              </w:rPr>
+              <w:t>S</w:t>
+            </w:r>
+            <w:r>
+              <w:rPr>
+                <w:b/>
+              </w:rPr>
+              <w:t>endPublicMessage</w:t>
+            </w:r>
+            <w:proofErr w:type="spellEnd"/>
+          </w:p>
+        </w:tc>
+      </w:tr>
+      <w:tr>
+        <w:tc>
+          <w:tcPr>
+            <w:tcW w:w="2220" w:type="dxa"/>
+            <w:shd w:val="clear" w:color="auto" w:fill="auto"/>
+            <w:tcMar>
+              <w:top w:w="100" w:type="dxa"/>
+              <w:left w:w="100" w:type="dxa"/>
+              <w:bottom w:w="100" w:type="dxa"/>
+              <w:right w:w="100" w:type="dxa"/>
+            </w:tcMar>
+          </w:tcPr>
+          <w:p>
+            <w:pPr>
+              <w:widowControl w:val="0"/>
+              <w:spacing w:line="240" w:lineRule="auto"/>
+            </w:pPr>
+            <w:r>
+              <w:t>Related Requirements</w:t>
+            </w:r>
+          </w:p>
+        </w:tc>
+        <w:tc>
+          <w:tcPr>
+            <w:tcW w:w="7155" w:type="dxa"/>
+            <w:shd w:val="clear" w:color="auto" w:fill="auto"/>
+            <w:tcMar>
+              <w:top w:w="100" w:type="dxa"/>
+              <w:left w:w="100" w:type="dxa"/>
+              <w:bottom w:w="100" w:type="dxa"/>
+              <w:right w:w="100" w:type="dxa"/>
+            </w:tcMar>
+          </w:tcPr>
+          <w:p>
+            <w:pPr>
+              <w:widowControl w:val="0"/>
+              <w:spacing w:line="240" w:lineRule="auto"/>
+            </w:pPr>
+            <w:r>
+              <w:t>REQ1, REQ3, REQ24, REQ25</w:t>
+            </w:r>
+          </w:p>
+        </w:tc>
+      </w:tr>
+      <w:tr>
+        <w:tc>
+          <w:tcPr>
+            <w:tcW w:w="2220" w:type="dxa"/>
+            <w:shd w:val="clear" w:color="auto" w:fill="auto"/>
+            <w:tcMar>
+              <w:top w:w="100" w:type="dxa"/>
+              <w:left w:w="100" w:type="dxa"/>
+              <w:bottom w:w="100" w:type="dxa"/>
+              <w:right w:w="100" w:type="dxa"/>
+            </w:tcMar>
+          </w:tcPr>
+          <w:p>
+            <w:pPr>
+              <w:widowControl w:val="0"/>
+              <w:spacing w:line="240" w:lineRule="auto"/>
+            </w:pPr>
+            <w:r>
+              <w:t>Initiating actor</w:t>
+            </w:r>
+          </w:p>
+        </w:tc>
+        <w:tc>
+          <w:tcPr>
+            <w:tcW w:w="7155" w:type="dxa"/>
+            <w:shd w:val="clear" w:color="auto" w:fill="auto"/>
+            <w:tcMar>
+              <w:top w:w="100" w:type="dxa"/>
+              <w:left w:w="100" w:type="dxa"/>
+              <w:bottom w:w="100" w:type="dxa"/>
+              <w:right w:w="100" w:type="dxa"/>
+            </w:tcMar>
+          </w:tcPr>
+          <w:p>
+            <w:pPr>
+              <w:widowControl w:val="0"/>
+              <w:spacing w:line="240" w:lineRule="auto"/>
+            </w:pPr>
+            <w:r>
+              <w:t>General Player</w:t>
+            </w:r>
+          </w:p>
+        </w:tc>
+      </w:tr>
+      <w:tr>
+        <w:tc>
+          <w:tcPr>
+            <w:tcW w:w="2220" w:type="dxa"/>
+            <w:shd w:val="clear" w:color="auto" w:fill="auto"/>
+            <w:tcMar>
+              <w:top w:w="100" w:type="dxa"/>
+              <w:left w:w="100" w:type="dxa"/>
+              <w:bottom w:w="100" w:type="dxa"/>
+              <w:right w:w="100" w:type="dxa"/>
+            </w:tcMar>
+          </w:tcPr>
+          <w:p>
+            <w:pPr>
+              <w:widowControl w:val="0"/>
+              <w:spacing w:line="240" w:lineRule="auto"/>
+            </w:pPr>
+            <w:r>
+              <w:t>Actors Goal</w:t>
+            </w:r>
+          </w:p>
+        </w:tc>
+        <w:tc>
+          <w:tcPr>
+            <w:tcW w:w="7155" w:type="dxa"/>
+            <w:shd w:val="clear" w:color="auto" w:fill="auto"/>
+            <w:tcMar>
+              <w:top w:w="100" w:type="dxa"/>
+              <w:left w:w="100" w:type="dxa"/>
+              <w:bottom w:w="100" w:type="dxa"/>
+              <w:right w:w="100" w:type="dxa"/>
+            </w:tcMar>
+          </w:tcPr>
+          <w:p>
+            <w:pPr>
+              <w:widowControl w:val="0"/>
+              <w:spacing w:line="240" w:lineRule="auto"/>
+            </w:pPr>
+            <w:r>
+              <w:t xml:space="preserve">I </w:t>
+            </w:r>
+            <w:r>
+              <w:t>can send a text message to the other players located in the chat log</w:t>
+            </w:r>
+          </w:p>
+        </w:tc>
+      </w:tr>
+      <w:tr>
+        <w:tc>
+          <w:tcPr>
+            <w:tcW w:w="2220" w:type="dxa"/>
+            <w:shd w:val="clear" w:color="auto" w:fill="auto"/>
+            <w:tcMar>
+              <w:top w:w="100" w:type="dxa"/>
+              <w:left w:w="100" w:type="dxa"/>
+              <w:bottom w:w="100" w:type="dxa"/>
+              <w:right w:w="100" w:type="dxa"/>
+            </w:tcMar>
+          </w:tcPr>
+          <w:p>
+            <w:pPr>
+              <w:widowControl w:val="0"/>
+              <w:spacing w:line="240" w:lineRule="auto"/>
+            </w:pPr>
+            <w:r>
+              <w:t>Participating Actors</w:t>
+            </w:r>
+          </w:p>
+        </w:tc>
+        <w:tc>
+          <w:tcPr>
+            <w:tcW w:w="7155" w:type="dxa"/>
+            <w:shd w:val="clear" w:color="auto" w:fill="auto"/>
+            <w:tcMar>
+              <w:top w:w="100" w:type="dxa"/>
+              <w:left w:w="100" w:type="dxa"/>
+              <w:bottom w:w="100" w:type="dxa"/>
+              <w:right w:w="100" w:type="dxa"/>
+            </w:tcMar>
+          </w:tcPr>
+          <w:p>
+            <w:pPr>
+              <w:widowControl w:val="0"/>
+              <w:spacing w:line="240" w:lineRule="auto"/>
+            </w:pPr>
+            <w:r>
+              <w:t>N/A</w:t>
+            </w:r>
+          </w:p>
+        </w:tc>
+      </w:tr>
+      <w:tr>
+        <w:tc>
+          <w:tcPr>
+            <w:tcW w:w="2220" w:type="dxa"/>
+            <w:shd w:val="clear" w:color="auto" w:fill="auto"/>
+            <w:tcMar>
+              <w:top w:w="100" w:type="dxa"/>
+              <w:left w:w="100" w:type="dxa"/>
+              <w:bottom w:w="100" w:type="dxa"/>
+              <w:right w:w="100" w:type="dxa"/>
+            </w:tcMar>
+          </w:tcPr>
+          <w:p>
+            <w:pPr>
+              <w:widowControl w:val="0"/>
+              <w:spacing w:line="240" w:lineRule="auto"/>
+            </w:pPr>
+            <w:r>
+              <w:t>Preconditions</w:t>
+            </w:r>
+          </w:p>
+        </w:tc>
+        <w:tc>
+          <w:tcPr>
+            <w:tcW w:w="7155" w:type="dxa"/>
+            <w:shd w:val="clear" w:color="auto" w:fill="auto"/>
+            <w:tcMar>
+              <w:top w:w="100" w:type="dxa"/>
+              <w:left w:w="100" w:type="dxa"/>
+              <w:bottom w:w="100" w:type="dxa"/>
+              <w:right w:w="100" w:type="dxa"/>
+            </w:tcMar>
+          </w:tcPr>
+          <w:p>
+            <w:pPr>
+              <w:widowControl w:val="0"/>
+              <w:spacing w:line="240" w:lineRule="auto"/>
+            </w:pPr>
+            <w:r>
+              <w:t xml:space="preserve">-Users must </w:t>
+            </w:r>
+            <w:r>
+              <w:t>be connected to the server</w:t>
+            </w:r>
+          </w:p>
+          <w:p>
+            <w:pPr>
+              <w:widowControl w:val="0"/>
+              <w:spacing w:line="240" w:lineRule="auto"/>
+            </w:pPr>
+            <w:r>
+              <w:t xml:space="preserve">-Users must have the text field to </w:t>
+            </w:r>
+            <w:r>
+              <w:t>type a message</w:t>
+            </w:r>
+          </w:p>
+        </w:tc>
+      </w:tr>
+      <w:tr>
+        <w:tc>
+          <w:tcPr>
+            <w:tcW w:w="2220" w:type="dxa"/>
+            <w:shd w:val="clear" w:color="auto" w:fill="auto"/>
+            <w:tcMar>
+              <w:top w:w="100" w:type="dxa"/>
+              <w:left w:w="100" w:type="dxa"/>
+              <w:bottom w:w="100" w:type="dxa"/>
+              <w:right w:w="100" w:type="dxa"/>
+            </w:tcMar>
+          </w:tcPr>
+          <w:p>
+            <w:pPr>
+              <w:widowControl w:val="0"/>
+              <w:spacing w:line="240" w:lineRule="auto"/>
+            </w:pPr>
+            <w:proofErr w:type="spellStart"/>
+            <w:r>
+              <w:t>PostConditions</w:t>
+            </w:r>
+            <w:proofErr w:type="spellEnd"/>
+          </w:p>
+        </w:tc>
+        <w:tc>
+          <w:tcPr>
+            <w:tcW w:w="7155" w:type="dxa"/>
+            <w:shd w:val="clear" w:color="auto" w:fill="auto"/>
+            <w:tcMar>
+              <w:top w:w="100" w:type="dxa"/>
+              <w:left w:w="100" w:type="dxa"/>
+              <w:bottom w:w="100" w:type="dxa"/>
+              <w:right w:w="100" w:type="dxa"/>
+            </w:tcMar>
+          </w:tcPr>
+          <w:p>
+            <w:pPr>
+              <w:widowControl w:val="0"/>
+              <w:spacing w:line="240" w:lineRule="auto"/>
+            </w:pPr>
+            <w:r>
+              <w:t xml:space="preserve">The </w:t>
+            </w:r>
+            <w:r>
+              <w:t>message will display in the chat for all users</w:t>
+            </w:r>
+          </w:p>
+        </w:tc>
+      </w:tr>
+      <w:tr>
+        <w:tc>
+          <w:tcPr>
+            <w:tcW w:w="2220" w:type="dxa"/>
+            <w:shd w:val="clear" w:color="auto" w:fill="auto"/>
+            <w:tcMar>
+              <w:top w:w="100" w:type="dxa"/>
+              <w:left w:w="100" w:type="dxa"/>
+              <w:bottom w:w="100" w:type="dxa"/>
+              <w:right w:w="100" w:type="dxa"/>
+            </w:tcMar>
+          </w:tcPr>
+          <w:p>
+            <w:pPr>
+              <w:widowControl w:val="0"/>
+              <w:spacing w:line="240" w:lineRule="auto"/>
+            </w:pPr>
+            <w:r>
+              <w:t>Flow of events for Main Success Scenario</w:t>
+            </w:r>
+          </w:p>
+        </w:tc>
+        <w:tc>
+          <w:tcPr>
+            <w:tcW w:w="7155" w:type="dxa"/>
+            <w:shd w:val="clear" w:color="auto" w:fill="auto"/>
+            <w:tcMar>
+              <w:top w:w="100" w:type="dxa"/>
+              <w:left w:w="100" w:type="dxa"/>
+              <w:bottom w:w="100" w:type="dxa"/>
+              <w:right w:w="100" w:type="dxa"/>
+            </w:tcMar>
+          </w:tcPr>
+          <w:p>
+            <w:pPr>
+              <w:widowControl w:val="0"/>
+              <w:numPr>
+                <w:ilvl w:val="0"/>
+                <w:numId w:val="15"/>
+              </w:numPr>
+              <w:spacing w:line="240" w:lineRule="auto"/>
+              <w:contextualSpacing/>
+            </w:pPr>
+            <w:r>
+              <w:t>The host player has created a game lobby</w:t>
+            </w:r>
+          </w:p>
+          <w:p>
+            <w:pPr>
+              <w:widowControl w:val="0"/>
+              <w:numPr>
+                <w:ilvl w:val="0"/>
+                <w:numId w:val="15"/>
+              </w:numPr>
+              <w:spacing w:line="240" w:lineRule="auto"/>
+              <w:contextualSpacing/>
+            </w:pPr>
+            <w:r>
+              <w:t>The system accepts all player’s usernames</w:t>
+            </w:r>
+          </w:p>
+        </w:tc>
+      </w:tr>
+    </w:tbl>
     <w:p/>
     <w:p/>
     <w:p/>
@@ -8764,35 +10612,49 @@
                 <w:b/>
               </w:rPr>
               <w:lastRenderedPageBreak/>
-              <w:t>Use Case ID: 9</w:t>
-            </w:r>
-          </w:p>
-        </w:tc>
-        <w:tc>
-          <w:tcPr>
-            <w:tcW w:w="7155" w:type="dxa"/>
-            <w:shd w:val="clear" w:color="auto" w:fill="auto"/>
-            <w:tcMar>
-              <w:top w:w="100" w:type="dxa"/>
-              <w:left w:w="100" w:type="dxa"/>
-              <w:bottom w:w="100" w:type="dxa"/>
-              <w:right w:w="100" w:type="dxa"/>
-            </w:tcMar>
-          </w:tcPr>
-          <w:p>
-            <w:pPr>
-              <w:widowControl w:val="0"/>
-              <w:spacing w:line="240" w:lineRule="auto"/>
+              <w:t xml:space="preserve">Use Case ID: </w:t>
+            </w:r>
+            <w:r>
               <w:rPr>
                 <w:b/>
               </w:rPr>
-            </w:pPr>
-            <w:r>
+              <w:t>11</w:t>
+            </w:r>
+          </w:p>
+        </w:tc>
+        <w:tc>
+          <w:tcPr>
+            <w:tcW w:w="7155" w:type="dxa"/>
+            <w:shd w:val="clear" w:color="auto" w:fill="auto"/>
+            <w:tcMar>
+              <w:top w:w="100" w:type="dxa"/>
+              <w:left w:w="100" w:type="dxa"/>
+              <w:bottom w:w="100" w:type="dxa"/>
+              <w:right w:w="100" w:type="dxa"/>
+            </w:tcMar>
+          </w:tcPr>
+          <w:p>
+            <w:pPr>
+              <w:widowControl w:val="0"/>
+              <w:spacing w:line="240" w:lineRule="auto"/>
               <w:rPr>
                 <w:b/>
               </w:rPr>
-              <w:t>Submit</w:t>
-            </w:r>
+            </w:pPr>
+            <w:proofErr w:type="spellStart"/>
+            <w:r>
+              <w:rPr>
+                <w:b/>
+              </w:rPr>
+              <w:t>S</w:t>
+            </w:r>
+            <w:r>
+              <w:rPr>
+                <w:b/>
+              </w:rPr>
+              <w:t>endPrivateMessage</w:t>
+            </w:r>
+            <w:proofErr w:type="spellEnd"/>
           </w:p>
         </w:tc>
       </w:tr>
@@ -8835,7 +10697,16 @@
               <w:spacing w:line="240" w:lineRule="auto"/>
             </w:pPr>
             <w:r>
-              <w:t>REQ8, REQ12, REQ13, REQ18, REQ19, REQ20</w:t>
+              <w:t>REQ1, REQ3, REQ2</w:t>
+            </w:r>
+            <w:r>
+              <w:t>6</w:t>
+            </w:r>
+            <w:r>
+              <w:t>, REQ2</w:t>
+            </w:r>
+            <w:r>
+              <w:t>7</w:t>
             </w:r>
           </w:p>
         </w:tc>
@@ -8923,10 +10794,7 @@
               <w:spacing w:line="240" w:lineRule="auto"/>
             </w:pPr>
             <w:r>
-              <w:t>I can respond to the question I am supposed to answe</w:t>
-            </w:r>
-            <w:r>
-              <w:t>r and submit it</w:t>
+              <w:t>I can send a text message to a specific player of my choosing</w:t>
             </w:r>
           </w:p>
         </w:tc>
@@ -8970,7 +10838,7 @@
               <w:spacing w:line="240" w:lineRule="auto"/>
             </w:pPr>
             <w:r>
-              <w:t>N/A</w:t>
+              <w:t>General Player</w:t>
             </w:r>
           </w:p>
         </w:tc>
@@ -9014,28 +10882,28 @@
               <w:spacing w:line="240" w:lineRule="auto"/>
             </w:pPr>
             <w:r>
-              <w:t>-</w:t>
-            </w:r>
-            <w:r>
-              <w:t xml:space="preserve">Users must have </w:t>
-            </w:r>
-            <w:r>
-              <w:t>the question they are s</w:t>
-            </w:r>
-            <w:r>
-              <w:t>upposed to answer on the screen</w:t>
-            </w:r>
-          </w:p>
-          <w:p>
-            <w:pPr>
-              <w:widowControl w:val="0"/>
-              <w:spacing w:line="240" w:lineRule="auto"/>
-            </w:pPr>
-            <w:r>
-              <w:t>-Users</w:t>
-            </w:r>
-            <w:r>
-              <w:t xml:space="preserve"> must have the text field to type their answer</w:t>
+              <w:t xml:space="preserve">-Users must </w:t>
+            </w:r>
+            <w:r>
+              <w:t>be connected to the server</w:t>
+            </w:r>
+          </w:p>
+          <w:p>
+            <w:pPr>
+              <w:widowControl w:val="0"/>
+              <w:spacing w:line="240" w:lineRule="auto"/>
+            </w:pPr>
+            <w:r>
+              <w:t>-Users must have the text field to type a message</w:t>
+            </w:r>
+          </w:p>
+          <w:p>
+            <w:pPr>
+              <w:widowControl w:val="0"/>
+              <w:spacing w:line="240" w:lineRule="auto"/>
+            </w:pPr>
+            <w:r>
+              <w:t>-The username of the player receiving the message must exist</w:t>
             </w:r>
           </w:p>
         </w:tc>
@@ -9081,7 +10949,10 @@
               <w:spacing w:line="240" w:lineRule="auto"/>
             </w:pPr>
             <w:r>
-              <w:t>The “submit” button will turn dark blue</w:t>
+              <w:t xml:space="preserve">The </w:t>
+            </w:r>
+            <w:r>
+              <w:t>message will display in both the sender and the recipient’s chat log</w:t>
             </w:r>
           </w:p>
         </w:tc>
@@ -9124,7 +10995,7 @@
               <w:widowControl w:val="0"/>
               <w:numPr>
                 <w:ilvl w:val="0"/>
-                <w:numId w:val="10"/>
+                <w:numId w:val="16"/>
               </w:numPr>
               <w:spacing w:line="240" w:lineRule="auto"/>
               <w:contextualSpacing/>
@@ -9138,13 +11009,13 @@
               <w:widowControl w:val="0"/>
               <w:numPr>
                 <w:ilvl w:val="0"/>
-                <w:numId w:val="10"/>
+                <w:numId w:val="16"/>
               </w:numPr>
               <w:spacing w:line="240" w:lineRule="auto"/>
               <w:contextualSpacing/>
             </w:pPr>
             <w:r>
-              <w:t>Other players have joined the lobby</w:t>
+              <w:t>The system accepts all player’s usernames</w:t>
             </w:r>
           </w:p>
           <w:p>
@@ -9152,41 +11023,13 @@
               <w:widowControl w:val="0"/>
               <w:numPr>
                 <w:ilvl w:val="0"/>
-                <w:numId w:val="10"/>
+                <w:numId w:val="16"/>
               </w:numPr>
               <w:spacing w:line="240" w:lineRule="auto"/>
               <w:contextualSpacing/>
             </w:pPr>
             <w:r>
-              <w:t>Every player has hit the “Ready Up” button</w:t>
-            </w:r>
-          </w:p>
-          <w:p>
-            <w:pPr>
-              <w:widowControl w:val="0"/>
-              <w:numPr>
-                <w:ilvl w:val="0"/>
-                <w:numId w:val="10"/>
-              </w:numPr>
-              <w:spacing w:line="240" w:lineRule="auto"/>
-              <w:contextualSpacing/>
-            </w:pPr>
-            <w:r>
-              <w:t>The system gives each player their questions to answer</w:t>
-            </w:r>
-          </w:p>
-          <w:p>
-            <w:pPr>
-              <w:widowControl w:val="0"/>
-              <w:numPr>
-                <w:ilvl w:val="0"/>
-                <w:numId w:val="10"/>
-              </w:numPr>
-              <w:spacing w:line="240" w:lineRule="auto"/>
-              <w:contextualSpacing/>
-            </w:pPr>
-            <w:r>
-              <w:t>Each player sees the question they are supposed to answer</w:t>
+              <w:t>The system can find the desired recipient of the private message</w:t>
             </w:r>
           </w:p>
         </w:tc>
@@ -9201,10 +11044,7 @@
     <w:p/>
     <w:p/>
     <w:p/>
-    <w:p>
-      <w:bookmarkStart w:id="0" w:name="_GoBack"/>
-      <w:bookmarkEnd w:id="0"/>
-    </w:p>
+    <w:p/>
     <w:p>
       <w:pPr>
         <w:pStyle w:val="Heading6"/>
@@ -9219,6 +11059,8 @@
         <w:lastRenderedPageBreak/>
         <w:t>4c Use case diagram</w:t>
       </w:r>
+      <w:bookmarkStart w:id="0" w:name="_GoBack"/>
+      <w:bookmarkEnd w:id="0"/>
     </w:p>
     <w:p>
       <w:pPr>
@@ -10716,9 +12558,9 @@
     </w:lvl>
   </w:abstractNum>
   <w:abstractNum w:abstractNumId="4" w15:restartNumberingAfterBreak="0">
-    <w:nsid w:val="35E54542"/>
+    <w:nsid w:val="2C0A2CA1"/>
     <w:multiLevelType w:val="multilevel"/>
-    <w:tmpl w:val="75442CFC"/>
+    <w:tmpl w:val="05805128"/>
     <w:lvl w:ilvl="0">
       <w:start w:val="1"/>
       <w:numFmt w:val="decimal"/>
@@ -10829,9 +12671,9 @@
     </w:lvl>
   </w:abstractNum>
   <w:abstractNum w:abstractNumId="5" w15:restartNumberingAfterBreak="0">
-    <w:nsid w:val="3CB52148"/>
+    <w:nsid w:val="35E54542"/>
     <w:multiLevelType w:val="multilevel"/>
-    <w:tmpl w:val="1D269CAA"/>
+    <w:tmpl w:val="75442CFC"/>
     <w:lvl w:ilvl="0">
       <w:start w:val="1"/>
       <w:numFmt w:val="decimal"/>
@@ -10942,9 +12784,9 @@
     </w:lvl>
   </w:abstractNum>
   <w:abstractNum w:abstractNumId="6" w15:restartNumberingAfterBreak="0">
-    <w:nsid w:val="42125E7C"/>
+    <w:nsid w:val="3CB52148"/>
     <w:multiLevelType w:val="multilevel"/>
-    <w:tmpl w:val="1A929834"/>
+    <w:tmpl w:val="1D269CAA"/>
     <w:lvl w:ilvl="0">
       <w:start w:val="1"/>
       <w:numFmt w:val="decimal"/>
@@ -11055,9 +12897,9 @@
     </w:lvl>
   </w:abstractNum>
   <w:abstractNum w:abstractNumId="7" w15:restartNumberingAfterBreak="0">
-    <w:nsid w:val="430E21A6"/>
+    <w:nsid w:val="42125E7C"/>
     <w:multiLevelType w:val="multilevel"/>
-    <w:tmpl w:val="05805128"/>
+    <w:tmpl w:val="1A929834"/>
     <w:lvl w:ilvl="0">
       <w:start w:val="1"/>
       <w:numFmt w:val="decimal"/>
@@ -11168,6 +13010,119 @@
     </w:lvl>
   </w:abstractNum>
   <w:abstractNum w:abstractNumId="8" w15:restartNumberingAfterBreak="0">
+    <w:nsid w:val="430E21A6"/>
+    <w:multiLevelType w:val="multilevel"/>
+    <w:tmpl w:val="05805128"/>
+    <w:lvl w:ilvl="0">
+      <w:start w:val="1"/>
+      <w:numFmt w:val="decimal"/>
+      <w:lvlText w:val="%1."/>
+      <w:lvlJc w:val="left"/>
+      <w:pPr>
+        <w:ind w:left="720" w:hanging="360"/>
+      </w:pPr>
+      <w:rPr>
+        <w:u w:val="none"/>
+      </w:rPr>
+    </w:lvl>
+    <w:lvl w:ilvl="1">
+      <w:start w:val="1"/>
+      <w:numFmt w:val="lowerLetter"/>
+      <w:lvlText w:val="%2."/>
+      <w:lvlJc w:val="left"/>
+      <w:pPr>
+        <w:ind w:left="1440" w:hanging="360"/>
+      </w:pPr>
+      <w:rPr>
+        <w:u w:val="none"/>
+      </w:rPr>
+    </w:lvl>
+    <w:lvl w:ilvl="2">
+      <w:start w:val="1"/>
+      <w:numFmt w:val="lowerRoman"/>
+      <w:lvlText w:val="%3."/>
+      <w:lvlJc w:val="right"/>
+      <w:pPr>
+        <w:ind w:left="2160" w:hanging="360"/>
+      </w:pPr>
+      <w:rPr>
+        <w:u w:val="none"/>
+      </w:rPr>
+    </w:lvl>
+    <w:lvl w:ilvl="3">
+      <w:start w:val="1"/>
+      <w:numFmt w:val="decimal"/>
+      <w:lvlText w:val="%4."/>
+      <w:lvlJc w:val="left"/>
+      <w:pPr>
+        <w:ind w:left="2880" w:hanging="360"/>
+      </w:pPr>
+      <w:rPr>
+        <w:u w:val="none"/>
+      </w:rPr>
+    </w:lvl>
+    <w:lvl w:ilvl="4">
+      <w:start w:val="1"/>
+      <w:numFmt w:val="lowerLetter"/>
+      <w:lvlText w:val="%5."/>
+      <w:lvlJc w:val="left"/>
+      <w:pPr>
+        <w:ind w:left="3600" w:hanging="360"/>
+      </w:pPr>
+      <w:rPr>
+        <w:u w:val="none"/>
+      </w:rPr>
+    </w:lvl>
+    <w:lvl w:ilvl="5">
+      <w:start w:val="1"/>
+      <w:numFmt w:val="lowerRoman"/>
+      <w:lvlText w:val="%6."/>
+      <w:lvlJc w:val="right"/>
+      <w:pPr>
+        <w:ind w:left="4320" w:hanging="360"/>
+      </w:pPr>
+      <w:rPr>
+        <w:u w:val="none"/>
+      </w:rPr>
+    </w:lvl>
+    <w:lvl w:ilvl="6">
+      <w:start w:val="1"/>
+      <w:numFmt w:val="decimal"/>
+      <w:lvlText w:val="%7."/>
+      <w:lvlJc w:val="left"/>
+      <w:pPr>
+        <w:ind w:left="5040" w:hanging="360"/>
+      </w:pPr>
+      <w:rPr>
+        <w:u w:val="none"/>
+      </w:rPr>
+    </w:lvl>
+    <w:lvl w:ilvl="7">
+      <w:start w:val="1"/>
+      <w:numFmt w:val="lowerLetter"/>
+      <w:lvlText w:val="%8."/>
+      <w:lvlJc w:val="left"/>
+      <w:pPr>
+        <w:ind w:left="5760" w:hanging="360"/>
+      </w:pPr>
+      <w:rPr>
+        <w:u w:val="none"/>
+      </w:rPr>
+    </w:lvl>
+    <w:lvl w:ilvl="8">
+      <w:start w:val="1"/>
+      <w:numFmt w:val="lowerRoman"/>
+      <w:lvlText w:val="%9."/>
+      <w:lvlJc w:val="right"/>
+      <w:pPr>
+        <w:ind w:left="6480" w:hanging="360"/>
+      </w:pPr>
+      <w:rPr>
+        <w:u w:val="none"/>
+      </w:rPr>
+    </w:lvl>
+  </w:abstractNum>
+  <w:abstractNum w:abstractNumId="9" w15:restartNumberingAfterBreak="0">
     <w:nsid w:val="445E077B"/>
     <w:multiLevelType w:val="hybridMultilevel"/>
     <w:tmpl w:val="1AB61BB4"/>
@@ -11256,10 +13211,10 @@
       </w:pPr>
     </w:lvl>
   </w:abstractNum>
-  <w:abstractNum w:abstractNumId="9" w15:restartNumberingAfterBreak="0">
-    <w:nsid w:val="59FD79D3"/>
+  <w:abstractNum w:abstractNumId="10" w15:restartNumberingAfterBreak="0">
+    <w:nsid w:val="53FB06FF"/>
     <w:multiLevelType w:val="multilevel"/>
-    <w:tmpl w:val="E7B83E9E"/>
+    <w:tmpl w:val="05805128"/>
     <w:lvl w:ilvl="0">
       <w:start w:val="1"/>
       <w:numFmt w:val="decimal"/>
@@ -11369,10 +13324,10 @@
       </w:rPr>
     </w:lvl>
   </w:abstractNum>
-  <w:abstractNum w:abstractNumId="10" w15:restartNumberingAfterBreak="0">
-    <w:nsid w:val="65D43101"/>
+  <w:abstractNum w:abstractNumId="11" w15:restartNumberingAfterBreak="0">
+    <w:nsid w:val="59FD79D3"/>
     <w:multiLevelType w:val="multilevel"/>
-    <w:tmpl w:val="60948EBE"/>
+    <w:tmpl w:val="E7B83E9E"/>
     <w:lvl w:ilvl="0">
       <w:start w:val="1"/>
       <w:numFmt w:val="decimal"/>
@@ -11482,7 +13437,120 @@
       </w:rPr>
     </w:lvl>
   </w:abstractNum>
-  <w:abstractNum w:abstractNumId="11" w15:restartNumberingAfterBreak="0">
+  <w:abstractNum w:abstractNumId="12" w15:restartNumberingAfterBreak="0">
+    <w:nsid w:val="65D43101"/>
+    <w:multiLevelType w:val="multilevel"/>
+    <w:tmpl w:val="60948EBE"/>
+    <w:lvl w:ilvl="0">
+      <w:start w:val="1"/>
+      <w:numFmt w:val="decimal"/>
+      <w:lvlText w:val="%1."/>
+      <w:lvlJc w:val="left"/>
+      <w:pPr>
+        <w:ind w:left="720" w:hanging="360"/>
+      </w:pPr>
+      <w:rPr>
+        <w:u w:val="none"/>
+      </w:rPr>
+    </w:lvl>
+    <w:lvl w:ilvl="1">
+      <w:start w:val="1"/>
+      <w:numFmt w:val="lowerLetter"/>
+      <w:lvlText w:val="%2."/>
+      <w:lvlJc w:val="left"/>
+      <w:pPr>
+        <w:ind w:left="1440" w:hanging="360"/>
+      </w:pPr>
+      <w:rPr>
+        <w:u w:val="none"/>
+      </w:rPr>
+    </w:lvl>
+    <w:lvl w:ilvl="2">
+      <w:start w:val="1"/>
+      <w:numFmt w:val="lowerRoman"/>
+      <w:lvlText w:val="%3."/>
+      <w:lvlJc w:val="right"/>
+      <w:pPr>
+        <w:ind w:left="2160" w:hanging="360"/>
+      </w:pPr>
+      <w:rPr>
+        <w:u w:val="none"/>
+      </w:rPr>
+    </w:lvl>
+    <w:lvl w:ilvl="3">
+      <w:start w:val="1"/>
+      <w:numFmt w:val="decimal"/>
+      <w:lvlText w:val="%4."/>
+      <w:lvlJc w:val="left"/>
+      <w:pPr>
+        <w:ind w:left="2880" w:hanging="360"/>
+      </w:pPr>
+      <w:rPr>
+        <w:u w:val="none"/>
+      </w:rPr>
+    </w:lvl>
+    <w:lvl w:ilvl="4">
+      <w:start w:val="1"/>
+      <w:numFmt w:val="lowerLetter"/>
+      <w:lvlText w:val="%5."/>
+      <w:lvlJc w:val="left"/>
+      <w:pPr>
+        <w:ind w:left="3600" w:hanging="360"/>
+      </w:pPr>
+      <w:rPr>
+        <w:u w:val="none"/>
+      </w:rPr>
+    </w:lvl>
+    <w:lvl w:ilvl="5">
+      <w:start w:val="1"/>
+      <w:numFmt w:val="lowerRoman"/>
+      <w:lvlText w:val="%6."/>
+      <w:lvlJc w:val="right"/>
+      <w:pPr>
+        <w:ind w:left="4320" w:hanging="360"/>
+      </w:pPr>
+      <w:rPr>
+        <w:u w:val="none"/>
+      </w:rPr>
+    </w:lvl>
+    <w:lvl w:ilvl="6">
+      <w:start w:val="1"/>
+      <w:numFmt w:val="decimal"/>
+      <w:lvlText w:val="%7."/>
+      <w:lvlJc w:val="left"/>
+      <w:pPr>
+        <w:ind w:left="5040" w:hanging="360"/>
+      </w:pPr>
+      <w:rPr>
+        <w:u w:val="none"/>
+      </w:rPr>
+    </w:lvl>
+    <w:lvl w:ilvl="7">
+      <w:start w:val="1"/>
+      <w:numFmt w:val="lowerLetter"/>
+      <w:lvlText w:val="%8."/>
+      <w:lvlJc w:val="left"/>
+      <w:pPr>
+        <w:ind w:left="5760" w:hanging="360"/>
+      </w:pPr>
+      <w:rPr>
+        <w:u w:val="none"/>
+      </w:rPr>
+    </w:lvl>
+    <w:lvl w:ilvl="8">
+      <w:start w:val="1"/>
+      <w:numFmt w:val="lowerRoman"/>
+      <w:lvlText w:val="%9."/>
+      <w:lvlJc w:val="right"/>
+      <w:pPr>
+        <w:ind w:left="6480" w:hanging="360"/>
+      </w:pPr>
+      <w:rPr>
+        <w:u w:val="none"/>
+      </w:rPr>
+    </w:lvl>
+  </w:abstractNum>
+  <w:abstractNum w:abstractNumId="13" w15:restartNumberingAfterBreak="0">
     <w:nsid w:val="665A6638"/>
     <w:multiLevelType w:val="hybridMultilevel"/>
     <w:tmpl w:val="594ABD1A"/>
@@ -11571,7 +13639,7 @@
       </w:pPr>
     </w:lvl>
   </w:abstractNum>
-  <w:abstractNum w:abstractNumId="12" w15:restartNumberingAfterBreak="0">
+  <w:abstractNum w:abstractNumId="14" w15:restartNumberingAfterBreak="0">
     <w:nsid w:val="6C7A5A06"/>
     <w:multiLevelType w:val="hybridMultilevel"/>
     <w:tmpl w:val="39BE8A2E"/>
@@ -11660,10 +13728,10 @@
       </w:pPr>
     </w:lvl>
   </w:abstractNum>
-  <w:abstractNum w:abstractNumId="13" w15:restartNumberingAfterBreak="0">
+  <w:abstractNum w:abstractNumId="15" w15:restartNumberingAfterBreak="0">
     <w:nsid w:val="7A904A70"/>
     <w:multiLevelType w:val="multilevel"/>
-    <w:tmpl w:val="B3CAEAE4"/>
+    <w:tmpl w:val="2FAE9BDC"/>
     <w:lvl w:ilvl="0">
       <w:start w:val="1"/>
       <w:numFmt w:val="decimal"/>
@@ -11688,17 +13756,17 @@
         <w:rFonts w:ascii="Symbol" w:eastAsiaTheme="minorEastAsia" w:hAnsi="Symbol" w:cstheme="minorBidi" w:hint="default"/>
       </w:rPr>
     </w:lvl>
-    <w:lvl w:ilvl="2" w:tentative="1">
-      <w:start w:val="1"/>
+    <w:lvl w:ilvl="2">
+      <w:start w:val="2"/>
       <w:numFmt w:val="decimal"/>
-      <w:lvlText w:val="%3."/>
+      <w:lvlText w:val="%3"/>
       <w:lvlJc w:val="left"/>
       <w:pPr>
-        <w:tabs>
-          <w:tab w:val="num" w:pos="2160"/>
-        </w:tabs>
         <w:ind w:left="2160" w:hanging="360"/>
       </w:pPr>
+      <w:rPr>
+        <w:rFonts w:hint="default"/>
+      </w:rPr>
     </w:lvl>
     <w:lvl w:ilvl="3" w:tentative="1">
       <w:start w:val="1"/>
@@ -11777,16 +13845,16 @@
     <w:abstractNumId w:val="1"/>
   </w:num>
   <w:num w:numId="2">
-    <w:abstractNumId w:val="5"/>
+    <w:abstractNumId w:val="6"/>
   </w:num>
   <w:num w:numId="3">
-    <w:abstractNumId w:val="9"/>
+    <w:abstractNumId w:val="11"/>
   </w:num>
   <w:num w:numId="4">
-    <w:abstractNumId w:val="6"/>
+    <w:abstractNumId w:val="7"/>
   </w:num>
   <w:num w:numId="5">
-    <w:abstractNumId w:val="4"/>
+    <w:abstractNumId w:val="5"/>
   </w:num>
   <w:num w:numId="6">
     <w:abstractNumId w:val="0"/>
@@ -11798,22 +13866,28 @@
     <w:abstractNumId w:val="2"/>
   </w:num>
   <w:num w:numId="9">
-    <w:abstractNumId w:val="10"/>
+    <w:abstractNumId w:val="12"/>
   </w:num>
   <w:num w:numId="10">
-    <w:abstractNumId w:val="7"/>
+    <w:abstractNumId w:val="8"/>
   </w:num>
   <w:num w:numId="11">
-    <w:abstractNumId w:val="11"/>
+    <w:abstractNumId w:val="13"/>
   </w:num>
   <w:num w:numId="12">
-    <w:abstractNumId w:val="8"/>
+    <w:abstractNumId w:val="9"/>
   </w:num>
   <w:num w:numId="13">
-    <w:abstractNumId w:val="13"/>
+    <w:abstractNumId w:val="15"/>
   </w:num>
   <w:num w:numId="14">
-    <w:abstractNumId w:val="12"/>
+    <w:abstractNumId w:val="14"/>
+  </w:num>
+  <w:num w:numId="15">
+    <w:abstractNumId w:val="4"/>
+  </w:num>
+  <w:num w:numId="16">
+    <w:abstractNumId w:val="10"/>
   </w:num>
 </w:numbering>
 </file>

</xml_diff>

<commit_message>
modified doc a little bit
</commit_message>
<xml_diff>
--- a/UseCases&UserStories&SystemRequirements.docx
+++ b/UseCases&UserStories&SystemRequirements.docx
@@ -2782,7 +2782,10 @@
           </w:tcPr>
           <w:p>
             <w:r>
-              <w:t>The system shall allocate the appropriate number of points based on how many votes an answer received</w:t>
+              <w:t xml:space="preserve">The system shall </w:t>
+            </w:r>
+            <w:r>
+              <w:t>give each player 1 point per vote received</w:t>
             </w:r>
           </w:p>
         </w:tc>
@@ -3187,6 +3190,81 @@
     </w:p>
     <w:p>
       <w:pPr>
+        <w:ind w:left="720" w:firstLine="720"/>
+      </w:pPr>
+    </w:p>
+    <w:p>
+      <w:pPr>
+        <w:ind w:left="720" w:firstLine="720"/>
+      </w:pPr>
+    </w:p>
+    <w:p>
+      <w:pPr>
+        <w:ind w:left="720" w:firstLine="720"/>
+      </w:pPr>
+    </w:p>
+    <w:p>
+      <w:pPr>
+        <w:ind w:left="720" w:firstLine="720"/>
+      </w:pPr>
+    </w:p>
+    <w:p>
+      <w:pPr>
+        <w:ind w:left="720" w:firstLine="720"/>
+      </w:pPr>
+    </w:p>
+    <w:p>
+      <w:pPr>
+        <w:ind w:left="720" w:firstLine="720"/>
+      </w:pPr>
+    </w:p>
+    <w:p>
+      <w:pPr>
+        <w:ind w:left="720" w:firstLine="720"/>
+      </w:pPr>
+    </w:p>
+    <w:p>
+      <w:pPr>
+        <w:ind w:left="720" w:firstLine="720"/>
+      </w:pPr>
+    </w:p>
+    <w:p>
+      <w:pPr>
+        <w:ind w:left="720" w:firstLine="720"/>
+      </w:pPr>
+    </w:p>
+    <w:p>
+      <w:pPr>
+        <w:ind w:left="720" w:firstLine="720"/>
+      </w:pPr>
+    </w:p>
+    <w:p>
+      <w:pPr>
+        <w:ind w:left="720" w:firstLine="720"/>
+      </w:pPr>
+    </w:p>
+    <w:p>
+      <w:pPr>
+        <w:ind w:left="720" w:firstLine="720"/>
+      </w:pPr>
+    </w:p>
+    <w:p>
+      <w:pPr>
+        <w:ind w:left="720" w:firstLine="720"/>
+      </w:pPr>
+    </w:p>
+    <w:p>
+      <w:pPr>
+        <w:ind w:left="720" w:firstLine="720"/>
+      </w:pPr>
+    </w:p>
+    <w:p>
+      <w:pPr>
+        <w:ind w:left="720" w:firstLine="720"/>
+      </w:pPr>
+    </w:p>
+    <w:p>
+      <w:pPr>
         <w:pStyle w:val="Heading5"/>
         <w:numPr>
           <w:ilvl w:val="0"/>
@@ -3194,6 +3272,7 @@
         </w:numPr>
       </w:pPr>
       <w:r>
+        <w:lastRenderedPageBreak/>
         <w:t>USER STORIES</w:t>
       </w:r>
     </w:p>
@@ -3434,7 +3513,14 @@
                 <w:sz w:val="24"/>
                 <w:szCs w:val="24"/>
               </w:rPr>
-              <w:t>10 pts</w:t>
+              <w:t>15</w:t>
+            </w:r>
+            <w:r>
+              <w:rPr>
+                <w:sz w:val="24"/>
+                <w:szCs w:val="24"/>
+              </w:rPr>
+              <w:t xml:space="preserve"> pts</w:t>
             </w:r>
           </w:p>
         </w:tc>
@@ -3640,7 +3726,14 @@
                 <w:sz w:val="24"/>
                 <w:szCs w:val="24"/>
               </w:rPr>
-              <w:t>10 pts</w:t>
+              <w:t>15</w:t>
+            </w:r>
+            <w:r>
+              <w:rPr>
+                <w:sz w:val="24"/>
+                <w:szCs w:val="24"/>
+              </w:rPr>
+              <w:t xml:space="preserve"> pts</w:t>
             </w:r>
           </w:p>
         </w:tc>
@@ -3743,7 +3836,14 @@
                 <w:sz w:val="24"/>
                 <w:szCs w:val="24"/>
               </w:rPr>
-              <w:t xml:space="preserve">1 </w:t>
+              <w:t>5</w:t>
+            </w:r>
+            <w:r>
+              <w:rPr>
+                <w:sz w:val="24"/>
+                <w:szCs w:val="24"/>
+              </w:rPr>
+              <w:t xml:space="preserve"> </w:t>
             </w:r>
             <w:proofErr w:type="spellStart"/>
             <w:r>
@@ -3790,7 +3890,6 @@
                 <w:sz w:val="24"/>
                 <w:szCs w:val="24"/>
               </w:rPr>
-              <w:lastRenderedPageBreak/>
               <w:t>ST-5</w:t>
             </w:r>
           </w:p>
@@ -3856,7 +3955,14 @@
                 <w:sz w:val="24"/>
                 <w:szCs w:val="24"/>
               </w:rPr>
-              <w:t>5 pts</w:t>
+              <w:t>10</w:t>
+            </w:r>
+            <w:r>
+              <w:rPr>
+                <w:sz w:val="24"/>
+                <w:szCs w:val="24"/>
+              </w:rPr>
+              <w:t xml:space="preserve"> pts</w:t>
             </w:r>
           </w:p>
         </w:tc>
@@ -4062,7 +4168,14 @@
                 <w:sz w:val="24"/>
                 <w:szCs w:val="24"/>
               </w:rPr>
-              <w:t>3 pts</w:t>
+              <w:t>5</w:t>
+            </w:r>
+            <w:r>
+              <w:rPr>
+                <w:sz w:val="24"/>
+                <w:szCs w:val="24"/>
+              </w:rPr>
+              <w:t xml:space="preserve"> pts</w:t>
             </w:r>
           </w:p>
         </w:tc>
@@ -4389,7 +4502,14 @@
                 <w:sz w:val="24"/>
                 <w:szCs w:val="24"/>
               </w:rPr>
-              <w:t xml:space="preserve">1 </w:t>
+              <w:t>4</w:t>
+            </w:r>
+            <w:r>
+              <w:rPr>
+                <w:sz w:val="24"/>
+                <w:szCs w:val="24"/>
+              </w:rPr>
+              <w:t xml:space="preserve"> </w:t>
             </w:r>
             <w:proofErr w:type="spellStart"/>
             <w:r>
@@ -4436,6 +4556,7 @@
                 <w:sz w:val="24"/>
                 <w:szCs w:val="24"/>
               </w:rPr>
+              <w:lastRenderedPageBreak/>
               <w:t>ST-11</w:t>
             </w:r>
           </w:p>
@@ -4501,7 +4622,14 @@
                 <w:sz w:val="24"/>
                 <w:szCs w:val="24"/>
               </w:rPr>
-              <w:t xml:space="preserve">1 </w:t>
+              <w:t>5</w:t>
+            </w:r>
+            <w:r>
+              <w:rPr>
+                <w:sz w:val="24"/>
+                <w:szCs w:val="24"/>
+              </w:rPr>
+              <w:t xml:space="preserve"> </w:t>
             </w:r>
             <w:proofErr w:type="spellStart"/>
             <w:r>
@@ -4613,7 +4741,14 @@
                 <w:sz w:val="24"/>
                 <w:szCs w:val="24"/>
               </w:rPr>
-              <w:t>2 pts</w:t>
+              <w:t xml:space="preserve">3 </w:t>
+            </w:r>
+            <w:r>
+              <w:rPr>
+                <w:sz w:val="24"/>
+                <w:szCs w:val="24"/>
+              </w:rPr>
+              <w:t>pts</w:t>
             </w:r>
           </w:p>
         </w:tc>
@@ -4727,6 +4862,25 @@
         </w:tc>
       </w:tr>
     </w:tbl>
+    <w:p/>
+    <w:p/>
+    <w:p/>
+    <w:p/>
+    <w:p/>
+    <w:p/>
+    <w:p/>
+    <w:p/>
+    <w:p/>
+    <w:p/>
+    <w:p/>
+    <w:p/>
+    <w:p/>
+    <w:p/>
+    <w:p/>
+    <w:p/>
+    <w:p/>
+    <w:p/>
+    <w:p/>
     <w:p>
       <w:pPr>
         <w:pStyle w:val="Heading6"/>
@@ -4736,6 +4890,7 @@
         </w:numPr>
       </w:pPr>
       <w:r>
+        <w:lastRenderedPageBreak/>
         <w:t>USE CASES</w:t>
       </w:r>
     </w:p>
@@ -4881,7 +5036,6 @@
               <w:spacing w:line="240" w:lineRule="auto"/>
             </w:pPr>
             <w:r>
-              <w:lastRenderedPageBreak/>
               <w:t>Host</w:t>
             </w:r>
           </w:p>
@@ -5625,41 +5779,14 @@
         </w:tc>
       </w:tr>
     </w:tbl>
-    <w:p/>
     <w:p>
       <w:pPr>
         <w:rPr>
           <w:u w:val="single"/>
         </w:rPr>
       </w:pPr>
-    </w:p>
-    <w:p>
-      <w:pPr>
-        <w:rPr>
-          <w:u w:val="single"/>
-        </w:rPr>
-      </w:pPr>
-    </w:p>
-    <w:p>
-      <w:pPr>
-        <w:rPr>
-          <w:u w:val="single"/>
-        </w:rPr>
-      </w:pPr>
-    </w:p>
-    <w:p>
-      <w:pPr>
-        <w:rPr>
-          <w:u w:val="single"/>
-        </w:rPr>
-      </w:pPr>
-    </w:p>
-    <w:p>
-      <w:pPr>
-        <w:rPr>
-          <w:u w:val="single"/>
-        </w:rPr>
-      </w:pPr>
+      <w:bookmarkStart w:id="0" w:name="_GoBack"/>
+      <w:bookmarkEnd w:id="0"/>
     </w:p>
     <w:p>
       <w:pPr>
@@ -10612,47 +10739,35 @@
                 <w:b/>
               </w:rPr>
               <w:lastRenderedPageBreak/>
-              <w:t xml:space="preserve">Use Case ID: </w:t>
-            </w:r>
-            <w:r>
+              <w:t>Use Case ID: 11</w:t>
+            </w:r>
+          </w:p>
+        </w:tc>
+        <w:tc>
+          <w:tcPr>
+            <w:tcW w:w="7155" w:type="dxa"/>
+            <w:shd w:val="clear" w:color="auto" w:fill="auto"/>
+            <w:tcMar>
+              <w:top w:w="100" w:type="dxa"/>
+              <w:left w:w="100" w:type="dxa"/>
+              <w:bottom w:w="100" w:type="dxa"/>
+              <w:right w:w="100" w:type="dxa"/>
+            </w:tcMar>
+          </w:tcPr>
+          <w:p>
+            <w:pPr>
+              <w:widowControl w:val="0"/>
+              <w:spacing w:line="240" w:lineRule="auto"/>
               <w:rPr>
                 <w:b/>
               </w:rPr>
-              <w:t>11</w:t>
-            </w:r>
-          </w:p>
-        </w:tc>
-        <w:tc>
-          <w:tcPr>
-            <w:tcW w:w="7155" w:type="dxa"/>
-            <w:shd w:val="clear" w:color="auto" w:fill="auto"/>
-            <w:tcMar>
-              <w:top w:w="100" w:type="dxa"/>
-              <w:left w:w="100" w:type="dxa"/>
-              <w:bottom w:w="100" w:type="dxa"/>
-              <w:right w:w="100" w:type="dxa"/>
-            </w:tcMar>
-          </w:tcPr>
-          <w:p>
-            <w:pPr>
-              <w:widowControl w:val="0"/>
-              <w:spacing w:line="240" w:lineRule="auto"/>
+            </w:pPr>
+            <w:proofErr w:type="spellStart"/>
+            <w:r>
               <w:rPr>
                 <w:b/>
               </w:rPr>
-            </w:pPr>
-            <w:proofErr w:type="spellStart"/>
-            <w:r>
-              <w:rPr>
-                <w:b/>
-              </w:rPr>
-              <w:t>S</w:t>
-            </w:r>
-            <w:r>
-              <w:rPr>
-                <w:b/>
-              </w:rPr>
-              <w:t>endPrivateMessage</w:t>
+              <w:t>SendPrivateMessage</w:t>
             </w:r>
             <w:proofErr w:type="spellEnd"/>
           </w:p>
@@ -10697,16 +10812,7 @@
               <w:spacing w:line="240" w:lineRule="auto"/>
             </w:pPr>
             <w:r>
-              <w:t>REQ1, REQ3, REQ2</w:t>
-            </w:r>
-            <w:r>
-              <w:t>6</w:t>
-            </w:r>
-            <w:r>
-              <w:t>, REQ2</w:t>
-            </w:r>
-            <w:r>
-              <w:t>7</w:t>
+              <w:t>REQ1, REQ3, REQ26, REQ27</w:t>
             </w:r>
           </w:p>
         </w:tc>
@@ -10882,10 +10988,7 @@
               <w:spacing w:line="240" w:lineRule="auto"/>
             </w:pPr>
             <w:r>
-              <w:t xml:space="preserve">-Users must </w:t>
-            </w:r>
-            <w:r>
-              <w:t>be connected to the server</w:t>
+              <w:t>-Users must be connected to the server</w:t>
             </w:r>
           </w:p>
           <w:p>
@@ -10949,10 +11052,7 @@
               <w:spacing w:line="240" w:lineRule="auto"/>
             </w:pPr>
             <w:r>
-              <w:t xml:space="preserve">The </w:t>
-            </w:r>
-            <w:r>
-              <w:t>message will display in both the sender and the recipient’s chat log</w:t>
+              <w:t>The message will display in both the sender and the recipient’s chat log</w:t>
             </w:r>
           </w:p>
         </w:tc>
@@ -11059,8 +11159,6 @@
         <w:lastRenderedPageBreak/>
         <w:t>4c Use case diagram</w:t>
       </w:r>
-      <w:bookmarkStart w:id="0" w:name="_GoBack"/>
-      <w:bookmarkEnd w:id="0"/>
     </w:p>
     <w:p>
       <w:pPr>
@@ -11999,6 +12097,11 @@
         <w:docPartUnique/>
       </w:docPartObj>
     </w:sdtPr>
+    <w:sdtEndPr>
+      <w:rPr>
+        <w:rStyle w:val="PageNumber"/>
+      </w:rPr>
+    </w:sdtEndPr>
     <w:sdtContent>
       <w:p>
         <w:pPr>
@@ -12051,6 +12154,11 @@
         <w:docPartUnique/>
       </w:docPartObj>
     </w:sdtPr>
+    <w:sdtEndPr>
+      <w:rPr>
+        <w:rStyle w:val="PageNumber"/>
+      </w:rPr>
+    </w:sdtEndPr>
     <w:sdtContent>
       <w:p>
         <w:pPr>

</xml_diff>

<commit_message>
Making sure other requirements were added.
</commit_message>
<xml_diff>
--- a/UseCases&UserStories&SystemRequirements.docx
+++ b/UseCases&UserStories&SystemRequirements.docx
@@ -3127,7 +3127,10 @@
               <w:jc w:val="center"/>
             </w:pPr>
             <w:r>
-              <w:t>REQ26</w:t>
+              <w:t>REQ2</w:t>
+            </w:r>
+            <w:r>
+              <w:t>7</w:t>
             </w:r>
           </w:p>
         </w:tc>
@@ -4509,17 +4512,15 @@
                 <w:sz w:val="24"/>
                 <w:szCs w:val="24"/>
               </w:rPr>
-              <w:t xml:space="preserve"> </w:t>
-            </w:r>
-            <w:proofErr w:type="spellStart"/>
+              <w:t xml:space="preserve"> pt</w:t>
+            </w:r>
             <w:r>
               <w:rPr>
                 <w:sz w:val="24"/>
                 <w:szCs w:val="24"/>
               </w:rPr>
-              <w:t>pt</w:t>
-            </w:r>
-            <w:proofErr w:type="spellEnd"/>
+              <w:t>s</w:t>
+            </w:r>
           </w:p>
         </w:tc>
       </w:tr>
@@ -4629,17 +4630,15 @@
                 <w:sz w:val="24"/>
                 <w:szCs w:val="24"/>
               </w:rPr>
-              <w:t xml:space="preserve"> </w:t>
-            </w:r>
-            <w:proofErr w:type="spellStart"/>
+              <w:t xml:space="preserve"> pt</w:t>
+            </w:r>
             <w:r>
               <w:rPr>
                 <w:sz w:val="24"/>
                 <w:szCs w:val="24"/>
               </w:rPr>
-              <w:t>pt</w:t>
-            </w:r>
-            <w:proofErr w:type="spellEnd"/>
+              <w:t>s</w:t>
+            </w:r>
           </w:p>
         </w:tc>
       </w:tr>
@@ -4840,11 +4839,6 @@
           </w:tcPr>
           <w:p>
             <w:pPr>
-              <w:pStyle w:val="ListParagraph"/>
-              <w:numPr>
-                <w:ilvl w:val="2"/>
-                <w:numId w:val="13"/>
-              </w:numPr>
               <w:jc w:val="center"/>
               <w:rPr>
                 <w:sz w:val="24"/>
@@ -4856,7 +4850,7 @@
                 <w:sz w:val="24"/>
                 <w:szCs w:val="24"/>
               </w:rPr>
-              <w:t>pts</w:t>
+              <w:t>5 pts</w:t>
             </w:r>
           </w:p>
         </w:tc>
@@ -4890,7 +4884,6 @@
         </w:numPr>
       </w:pPr>
       <w:r>
-        <w:lastRenderedPageBreak/>
         <w:t>USE CASES</w:t>
       </w:r>
     </w:p>
@@ -4905,6 +4898,7 @@
         <w:rPr>
           <w:sz w:val="21"/>
         </w:rPr>
+        <w:lastRenderedPageBreak/>
         <w:t>4a- high level use cases</w:t>
       </w:r>
     </w:p>
@@ -5778,6 +5772,76 @@
           </w:p>
         </w:tc>
       </w:tr>
+      <w:tr>
+        <w:tc>
+          <w:tcPr>
+            <w:tcW w:w="2010" w:type="dxa"/>
+            <w:shd w:val="clear" w:color="auto" w:fill="auto"/>
+            <w:tcMar>
+              <w:top w:w="100" w:type="dxa"/>
+              <w:left w:w="100" w:type="dxa"/>
+              <w:bottom w:w="100" w:type="dxa"/>
+              <w:right w:w="100" w:type="dxa"/>
+            </w:tcMar>
+          </w:tcPr>
+          <w:p>
+            <w:pPr>
+              <w:widowControl w:val="0"/>
+              <w:spacing w:line="240" w:lineRule="auto"/>
+            </w:pPr>
+            <w:r>
+              <w:t>Host</w:t>
+            </w:r>
+          </w:p>
+        </w:tc>
+        <w:tc>
+          <w:tcPr>
+            <w:tcW w:w="4650" w:type="dxa"/>
+            <w:shd w:val="clear" w:color="auto" w:fill="auto"/>
+            <w:tcMar>
+              <w:top w:w="100" w:type="dxa"/>
+              <w:left w:w="100" w:type="dxa"/>
+              <w:bottom w:w="100" w:type="dxa"/>
+              <w:right w:w="100" w:type="dxa"/>
+            </w:tcMar>
+          </w:tcPr>
+          <w:p>
+            <w:pPr>
+              <w:widowControl w:val="0"/>
+              <w:spacing w:line="240" w:lineRule="auto"/>
+            </w:pPr>
+            <w:r>
+              <w:t>I can edit the question pack to be used in-game</w:t>
+            </w:r>
+          </w:p>
+        </w:tc>
+        <w:tc>
+          <w:tcPr>
+            <w:tcW w:w="2700" w:type="dxa"/>
+            <w:shd w:val="clear" w:color="auto" w:fill="auto"/>
+            <w:tcMar>
+              <w:top w:w="100" w:type="dxa"/>
+              <w:left w:w="100" w:type="dxa"/>
+              <w:bottom w:w="100" w:type="dxa"/>
+              <w:right w:w="100" w:type="dxa"/>
+            </w:tcMar>
+          </w:tcPr>
+          <w:p>
+            <w:pPr>
+              <w:widowControl w:val="0"/>
+              <w:spacing w:line="240" w:lineRule="auto"/>
+            </w:pPr>
+            <w:proofErr w:type="spellStart"/>
+            <w:r>
+              <w:t>EditQuestionPack</w:t>
+            </w:r>
+            <w:proofErr w:type="spellEnd"/>
+            <w:r>
+              <w:t>(UC-12)</w:t>
+            </w:r>
+          </w:p>
+        </w:tc>
+      </w:tr>
     </w:tbl>
     <w:p>
       <w:pPr>
@@ -5785,8 +5849,6 @@
           <w:u w:val="single"/>
         </w:rPr>
       </w:pPr>
-      <w:bookmarkStart w:id="0" w:name="_GoBack"/>
-      <w:bookmarkEnd w:id="0"/>
     </w:p>
     <w:p>
       <w:pPr>
@@ -6948,7 +7010,19 @@
               <w:spacing w:line="240" w:lineRule="auto"/>
             </w:pPr>
             <w:r>
-              <w:t>REQ2, REQ3, REQ, REQ19, REQ20</w:t>
+              <w:t>REQ2, REQ3, REQ</w:t>
+            </w:r>
+            <w:r>
+              <w:t>4</w:t>
+            </w:r>
+            <w:r>
+              <w:t>,</w:t>
+            </w:r>
+            <w:r>
+              <w:t xml:space="preserve"> REQ11,</w:t>
+            </w:r>
+            <w:r>
+              <w:t xml:space="preserve"> REQ19, REQ20</w:t>
             </w:r>
           </w:p>
         </w:tc>
@@ -7440,6 +7514,9 @@
             </w:pPr>
             <w:r>
               <w:t>REQ3, REQ5, REQ10, REQ20</w:t>
+            </w:r>
+            <w:r>
+              <w:t>, REQ23</w:t>
             </w:r>
           </w:p>
         </w:tc>
@@ -9879,6 +9956,9 @@
             </w:pPr>
             <w:r>
               <w:t>REQ8, REQ12, REQ13, REQ18, REQ19, REQ20</w:t>
+            </w:r>
+            <w:r>
+              <w:t>, REQ21</w:t>
             </w:r>
           </w:p>
         </w:tc>
@@ -11136,6 +11216,463 @@
       </w:tr>
     </w:tbl>
     <w:p/>
+    <w:tbl>
+      <w:tblPr>
+        <w:tblW w:w="9375" w:type="dxa"/>
+        <w:tblInd w:w="100" w:type="dxa"/>
+        <w:tblBorders>
+          <w:top w:val="single" w:sz="8" w:space="0" w:color="000000"/>
+          <w:left w:val="single" w:sz="8" w:space="0" w:color="000000"/>
+          <w:bottom w:val="single" w:sz="8" w:space="0" w:color="000000"/>
+          <w:right w:val="single" w:sz="8" w:space="0" w:color="000000"/>
+          <w:insideH w:val="single" w:sz="8" w:space="0" w:color="000000"/>
+          <w:insideV w:val="single" w:sz="8" w:space="0" w:color="000000"/>
+        </w:tblBorders>
+        <w:tblLayout w:type="fixed"/>
+        <w:tblLook w:val="0600" w:firstRow="0" w:lastRow="0" w:firstColumn="0" w:lastColumn="0" w:noHBand="1" w:noVBand="1"/>
+      </w:tblPr>
+      <w:tblGrid>
+        <w:gridCol w:w="2220"/>
+        <w:gridCol w:w="7155"/>
+      </w:tblGrid>
+      <w:tr>
+        <w:tc>
+          <w:tcPr>
+            <w:tcW w:w="2220" w:type="dxa"/>
+            <w:shd w:val="clear" w:color="auto" w:fill="auto"/>
+            <w:tcMar>
+              <w:top w:w="100" w:type="dxa"/>
+              <w:left w:w="100" w:type="dxa"/>
+              <w:bottom w:w="100" w:type="dxa"/>
+              <w:right w:w="100" w:type="dxa"/>
+            </w:tcMar>
+          </w:tcPr>
+          <w:p>
+            <w:pPr>
+              <w:widowControl w:val="0"/>
+              <w:spacing w:line="240" w:lineRule="auto"/>
+              <w:rPr>
+                <w:b/>
+              </w:rPr>
+            </w:pPr>
+            <w:r>
+              <w:rPr>
+                <w:b/>
+              </w:rPr>
+              <w:t>Use Case ID: 1</w:t>
+            </w:r>
+            <w:r>
+              <w:rPr>
+                <w:b/>
+              </w:rPr>
+              <w:t>2</w:t>
+            </w:r>
+          </w:p>
+        </w:tc>
+        <w:tc>
+          <w:tcPr>
+            <w:tcW w:w="7155" w:type="dxa"/>
+            <w:shd w:val="clear" w:color="auto" w:fill="auto"/>
+            <w:tcMar>
+              <w:top w:w="100" w:type="dxa"/>
+              <w:left w:w="100" w:type="dxa"/>
+              <w:bottom w:w="100" w:type="dxa"/>
+              <w:right w:w="100" w:type="dxa"/>
+            </w:tcMar>
+          </w:tcPr>
+          <w:p>
+            <w:pPr>
+              <w:widowControl w:val="0"/>
+              <w:spacing w:line="240" w:lineRule="auto"/>
+              <w:rPr>
+                <w:b/>
+              </w:rPr>
+            </w:pPr>
+            <w:proofErr w:type="spellStart"/>
+            <w:r>
+              <w:rPr>
+                <w:b/>
+              </w:rPr>
+              <w:t>EditQuestionPack</w:t>
+            </w:r>
+            <w:proofErr w:type="spellEnd"/>
+          </w:p>
+        </w:tc>
+      </w:tr>
+      <w:tr>
+        <w:tc>
+          <w:tcPr>
+            <w:tcW w:w="2220" w:type="dxa"/>
+            <w:shd w:val="clear" w:color="auto" w:fill="auto"/>
+            <w:tcMar>
+              <w:top w:w="100" w:type="dxa"/>
+              <w:left w:w="100" w:type="dxa"/>
+              <w:bottom w:w="100" w:type="dxa"/>
+              <w:right w:w="100" w:type="dxa"/>
+            </w:tcMar>
+          </w:tcPr>
+          <w:p>
+            <w:pPr>
+              <w:widowControl w:val="0"/>
+              <w:spacing w:line="240" w:lineRule="auto"/>
+            </w:pPr>
+            <w:r>
+              <w:t>Related Requirements</w:t>
+            </w:r>
+          </w:p>
+        </w:tc>
+        <w:tc>
+          <w:tcPr>
+            <w:tcW w:w="7155" w:type="dxa"/>
+            <w:shd w:val="clear" w:color="auto" w:fill="auto"/>
+            <w:tcMar>
+              <w:top w:w="100" w:type="dxa"/>
+              <w:left w:w="100" w:type="dxa"/>
+              <w:bottom w:w="100" w:type="dxa"/>
+              <w:right w:w="100" w:type="dxa"/>
+            </w:tcMar>
+          </w:tcPr>
+          <w:p>
+            <w:pPr>
+              <w:widowControl w:val="0"/>
+              <w:spacing w:line="240" w:lineRule="auto"/>
+            </w:pPr>
+            <w:r>
+              <w:t>REQ</w:t>
+            </w:r>
+            <w:r>
+              <w:t>7, REQ9</w:t>
+            </w:r>
+          </w:p>
+        </w:tc>
+      </w:tr>
+      <w:tr>
+        <w:tc>
+          <w:tcPr>
+            <w:tcW w:w="2220" w:type="dxa"/>
+            <w:shd w:val="clear" w:color="auto" w:fill="auto"/>
+            <w:tcMar>
+              <w:top w:w="100" w:type="dxa"/>
+              <w:left w:w="100" w:type="dxa"/>
+              <w:bottom w:w="100" w:type="dxa"/>
+              <w:right w:w="100" w:type="dxa"/>
+            </w:tcMar>
+          </w:tcPr>
+          <w:p>
+            <w:pPr>
+              <w:widowControl w:val="0"/>
+              <w:spacing w:line="240" w:lineRule="auto"/>
+            </w:pPr>
+            <w:r>
+              <w:t>Initiating actor</w:t>
+            </w:r>
+          </w:p>
+        </w:tc>
+        <w:tc>
+          <w:tcPr>
+            <w:tcW w:w="7155" w:type="dxa"/>
+            <w:shd w:val="clear" w:color="auto" w:fill="auto"/>
+            <w:tcMar>
+              <w:top w:w="100" w:type="dxa"/>
+              <w:left w:w="100" w:type="dxa"/>
+              <w:bottom w:w="100" w:type="dxa"/>
+              <w:right w:w="100" w:type="dxa"/>
+            </w:tcMar>
+          </w:tcPr>
+          <w:p>
+            <w:pPr>
+              <w:widowControl w:val="0"/>
+              <w:spacing w:line="240" w:lineRule="auto"/>
+            </w:pPr>
+            <w:r>
+              <w:t>Host</w:t>
+            </w:r>
+          </w:p>
+        </w:tc>
+      </w:tr>
+      <w:tr>
+        <w:tc>
+          <w:tcPr>
+            <w:tcW w:w="2220" w:type="dxa"/>
+            <w:shd w:val="clear" w:color="auto" w:fill="auto"/>
+            <w:tcMar>
+              <w:top w:w="100" w:type="dxa"/>
+              <w:left w:w="100" w:type="dxa"/>
+              <w:bottom w:w="100" w:type="dxa"/>
+              <w:right w:w="100" w:type="dxa"/>
+            </w:tcMar>
+          </w:tcPr>
+          <w:p>
+            <w:pPr>
+              <w:widowControl w:val="0"/>
+              <w:spacing w:line="240" w:lineRule="auto"/>
+            </w:pPr>
+            <w:r>
+              <w:t>Actors Goal</w:t>
+            </w:r>
+          </w:p>
+        </w:tc>
+        <w:tc>
+          <w:tcPr>
+            <w:tcW w:w="7155" w:type="dxa"/>
+            <w:shd w:val="clear" w:color="auto" w:fill="auto"/>
+            <w:tcMar>
+              <w:top w:w="100" w:type="dxa"/>
+              <w:left w:w="100" w:type="dxa"/>
+              <w:bottom w:w="100" w:type="dxa"/>
+              <w:right w:w="100" w:type="dxa"/>
+            </w:tcMar>
+          </w:tcPr>
+          <w:p>
+            <w:pPr>
+              <w:widowControl w:val="0"/>
+              <w:spacing w:line="240" w:lineRule="auto"/>
+            </w:pPr>
+            <w:r>
+              <w:t xml:space="preserve">I </w:t>
+            </w:r>
+            <w:r>
+              <w:t>can edit the questions in the question pack to be used in-game</w:t>
+            </w:r>
+          </w:p>
+        </w:tc>
+      </w:tr>
+      <w:tr>
+        <w:tc>
+          <w:tcPr>
+            <w:tcW w:w="2220" w:type="dxa"/>
+            <w:shd w:val="clear" w:color="auto" w:fill="auto"/>
+            <w:tcMar>
+              <w:top w:w="100" w:type="dxa"/>
+              <w:left w:w="100" w:type="dxa"/>
+              <w:bottom w:w="100" w:type="dxa"/>
+              <w:right w:w="100" w:type="dxa"/>
+            </w:tcMar>
+          </w:tcPr>
+          <w:p>
+            <w:pPr>
+              <w:widowControl w:val="0"/>
+              <w:spacing w:line="240" w:lineRule="auto"/>
+            </w:pPr>
+            <w:r>
+              <w:t>Participating Actors</w:t>
+            </w:r>
+          </w:p>
+        </w:tc>
+        <w:tc>
+          <w:tcPr>
+            <w:tcW w:w="7155" w:type="dxa"/>
+            <w:shd w:val="clear" w:color="auto" w:fill="auto"/>
+            <w:tcMar>
+              <w:top w:w="100" w:type="dxa"/>
+              <w:left w:w="100" w:type="dxa"/>
+              <w:bottom w:w="100" w:type="dxa"/>
+              <w:right w:w="100" w:type="dxa"/>
+            </w:tcMar>
+          </w:tcPr>
+          <w:p>
+            <w:pPr>
+              <w:widowControl w:val="0"/>
+              <w:spacing w:line="240" w:lineRule="auto"/>
+            </w:pPr>
+            <w:r>
+              <w:t>N/A</w:t>
+            </w:r>
+          </w:p>
+        </w:tc>
+      </w:tr>
+      <w:tr>
+        <w:tc>
+          <w:tcPr>
+            <w:tcW w:w="2220" w:type="dxa"/>
+            <w:shd w:val="clear" w:color="auto" w:fill="auto"/>
+            <w:tcMar>
+              <w:top w:w="100" w:type="dxa"/>
+              <w:left w:w="100" w:type="dxa"/>
+              <w:bottom w:w="100" w:type="dxa"/>
+              <w:right w:w="100" w:type="dxa"/>
+            </w:tcMar>
+          </w:tcPr>
+          <w:p>
+            <w:pPr>
+              <w:widowControl w:val="0"/>
+              <w:spacing w:line="240" w:lineRule="auto"/>
+            </w:pPr>
+            <w:r>
+              <w:lastRenderedPageBreak/>
+              <w:t>Preconditions</w:t>
+            </w:r>
+          </w:p>
+        </w:tc>
+        <w:tc>
+          <w:tcPr>
+            <w:tcW w:w="7155" w:type="dxa"/>
+            <w:shd w:val="clear" w:color="auto" w:fill="auto"/>
+            <w:tcMar>
+              <w:top w:w="100" w:type="dxa"/>
+              <w:left w:w="100" w:type="dxa"/>
+              <w:bottom w:w="100" w:type="dxa"/>
+              <w:right w:w="100" w:type="dxa"/>
+            </w:tcMar>
+          </w:tcPr>
+          <w:p>
+            <w:pPr>
+              <w:widowControl w:val="0"/>
+              <w:spacing w:line="240" w:lineRule="auto"/>
+            </w:pPr>
+            <w:r>
+              <w:t>-</w:t>
+            </w:r>
+            <w:r>
+              <w:t>Hosts must be able to open the application</w:t>
+            </w:r>
+          </w:p>
+          <w:p>
+            <w:pPr>
+              <w:widowControl w:val="0"/>
+              <w:spacing w:line="240" w:lineRule="auto"/>
+            </w:pPr>
+            <w:r>
+              <w:t>-Hosts must be able to click on “Pack Manager” and select a question pack</w:t>
+            </w:r>
+          </w:p>
+        </w:tc>
+      </w:tr>
+      <w:tr>
+        <w:tc>
+          <w:tcPr>
+            <w:tcW w:w="2220" w:type="dxa"/>
+            <w:shd w:val="clear" w:color="auto" w:fill="auto"/>
+            <w:tcMar>
+              <w:top w:w="100" w:type="dxa"/>
+              <w:left w:w="100" w:type="dxa"/>
+              <w:bottom w:w="100" w:type="dxa"/>
+              <w:right w:w="100" w:type="dxa"/>
+            </w:tcMar>
+          </w:tcPr>
+          <w:p>
+            <w:pPr>
+              <w:widowControl w:val="0"/>
+              <w:spacing w:line="240" w:lineRule="auto"/>
+            </w:pPr>
+            <w:proofErr w:type="spellStart"/>
+            <w:r>
+              <w:t>PostConditions</w:t>
+            </w:r>
+            <w:proofErr w:type="spellEnd"/>
+          </w:p>
+        </w:tc>
+        <w:tc>
+          <w:tcPr>
+            <w:tcW w:w="7155" w:type="dxa"/>
+            <w:shd w:val="clear" w:color="auto" w:fill="auto"/>
+            <w:tcMar>
+              <w:top w:w="100" w:type="dxa"/>
+              <w:left w:w="100" w:type="dxa"/>
+              <w:bottom w:w="100" w:type="dxa"/>
+              <w:right w:w="100" w:type="dxa"/>
+            </w:tcMar>
+          </w:tcPr>
+          <w:p>
+            <w:pPr>
+              <w:widowControl w:val="0"/>
+              <w:spacing w:line="240" w:lineRule="auto"/>
+            </w:pPr>
+            <w:r>
+              <w:t xml:space="preserve">The </w:t>
+            </w:r>
+            <w:r>
+              <w:t>system will use the changes that the host made to the questions</w:t>
+            </w:r>
+          </w:p>
+        </w:tc>
+      </w:tr>
+      <w:tr>
+        <w:tc>
+          <w:tcPr>
+            <w:tcW w:w="2220" w:type="dxa"/>
+            <w:shd w:val="clear" w:color="auto" w:fill="auto"/>
+            <w:tcMar>
+              <w:top w:w="100" w:type="dxa"/>
+              <w:left w:w="100" w:type="dxa"/>
+              <w:bottom w:w="100" w:type="dxa"/>
+              <w:right w:w="100" w:type="dxa"/>
+            </w:tcMar>
+          </w:tcPr>
+          <w:p>
+            <w:pPr>
+              <w:widowControl w:val="0"/>
+              <w:spacing w:line="240" w:lineRule="auto"/>
+            </w:pPr>
+            <w:r>
+              <w:t>Flow of events for Main Success Scenario</w:t>
+            </w:r>
+          </w:p>
+        </w:tc>
+        <w:tc>
+          <w:tcPr>
+            <w:tcW w:w="7155" w:type="dxa"/>
+            <w:shd w:val="clear" w:color="auto" w:fill="auto"/>
+            <w:tcMar>
+              <w:top w:w="100" w:type="dxa"/>
+              <w:left w:w="100" w:type="dxa"/>
+              <w:bottom w:w="100" w:type="dxa"/>
+              <w:right w:w="100" w:type="dxa"/>
+            </w:tcMar>
+          </w:tcPr>
+          <w:p>
+            <w:pPr>
+              <w:widowControl w:val="0"/>
+              <w:numPr>
+                <w:ilvl w:val="0"/>
+                <w:numId w:val="17"/>
+              </w:numPr>
+              <w:spacing w:line="240" w:lineRule="auto"/>
+              <w:contextualSpacing/>
+            </w:pPr>
+            <w:r>
+              <w:t xml:space="preserve">The host player has </w:t>
+            </w:r>
+            <w:r>
+              <w:t>opened that application</w:t>
+            </w:r>
+          </w:p>
+          <w:p>
+            <w:pPr>
+              <w:widowControl w:val="0"/>
+              <w:numPr>
+                <w:ilvl w:val="0"/>
+                <w:numId w:val="17"/>
+              </w:numPr>
+              <w:spacing w:line="240" w:lineRule="auto"/>
+              <w:contextualSpacing/>
+            </w:pPr>
+            <w:r>
+              <w:t>The host player has selected the question pack to edit</w:t>
+            </w:r>
+          </w:p>
+          <w:p>
+            <w:pPr>
+              <w:widowControl w:val="0"/>
+              <w:numPr>
+                <w:ilvl w:val="0"/>
+                <w:numId w:val="17"/>
+              </w:numPr>
+              <w:spacing w:line="240" w:lineRule="auto"/>
+              <w:contextualSpacing/>
+            </w:pPr>
+            <w:r>
+              <w:t xml:space="preserve">The system </w:t>
+            </w:r>
+            <w:r>
+              <w:t>displays all of the questions in that pack</w:t>
+            </w:r>
+            <w:bookmarkStart w:id="0" w:name="_GoBack"/>
+            <w:bookmarkEnd w:id="0"/>
+          </w:p>
+        </w:tc>
+      </w:tr>
+    </w:tbl>
     <w:p/>
     <w:p/>
     <w:p/>
@@ -11156,7 +11693,6 @@
         <w:rPr>
           <w:sz w:val="21"/>
         </w:rPr>
-        <w:lastRenderedPageBreak/>
         <w:t>4c Use case diagram</w:t>
       </w:r>
     </w:p>
@@ -11174,6 +11710,7 @@
           <w:u w:val="single"/>
           <w:lang w:val="en-US"/>
         </w:rPr>
+        <w:lastRenderedPageBreak/>
         <w:drawing>
           <wp:inline distT="0" distB="0" distL="0" distR="0" wp14:anchorId="5A8C45E5" wp14:editId="526259B4">
             <wp:extent cx="6096108" cy="6814159"/>
@@ -11242,7 +11779,6 @@
         </w:numPr>
       </w:pPr>
       <w:r>
-        <w:lastRenderedPageBreak/>
         <w:t>Traceability matrix</w:t>
       </w:r>
     </w:p>
@@ -11256,6 +11792,7 @@
         <w:rPr>
           <w:sz w:val="24"/>
         </w:rPr>
+        <w:lastRenderedPageBreak/>
         <w:t>Traceability matrix can be found in the attached spreadsheet (For now)</w:t>
       </w:r>
     </w:p>
@@ -12327,9 +12864,9 @@
     </w:lvl>
   </w:abstractNum>
   <w:abstractNum w:abstractNumId="1" w15:restartNumberingAfterBreak="0">
-    <w:nsid w:val="19697B1B"/>
+    <w:nsid w:val="0CCE6B07"/>
     <w:multiLevelType w:val="multilevel"/>
-    <w:tmpl w:val="395AA55E"/>
+    <w:tmpl w:val="05805128"/>
     <w:lvl w:ilvl="0">
       <w:start w:val="1"/>
       <w:numFmt w:val="decimal"/>
@@ -12440,9 +12977,9 @@
     </w:lvl>
   </w:abstractNum>
   <w:abstractNum w:abstractNumId="2" w15:restartNumberingAfterBreak="0">
-    <w:nsid w:val="24934608"/>
+    <w:nsid w:val="19697B1B"/>
     <w:multiLevelType w:val="multilevel"/>
-    <w:tmpl w:val="D29E9B0C"/>
+    <w:tmpl w:val="395AA55E"/>
     <w:lvl w:ilvl="0">
       <w:start w:val="1"/>
       <w:numFmt w:val="decimal"/>
@@ -12553,9 +13090,9 @@
     </w:lvl>
   </w:abstractNum>
   <w:abstractNum w:abstractNumId="3" w15:restartNumberingAfterBreak="0">
-    <w:nsid w:val="2A997929"/>
+    <w:nsid w:val="24934608"/>
     <w:multiLevelType w:val="multilevel"/>
-    <w:tmpl w:val="FDBCBB26"/>
+    <w:tmpl w:val="D29E9B0C"/>
     <w:lvl w:ilvl="0">
       <w:start w:val="1"/>
       <w:numFmt w:val="decimal"/>
@@ -12666,9 +13203,9 @@
     </w:lvl>
   </w:abstractNum>
   <w:abstractNum w:abstractNumId="4" w15:restartNumberingAfterBreak="0">
-    <w:nsid w:val="2C0A2CA1"/>
+    <w:nsid w:val="2A997929"/>
     <w:multiLevelType w:val="multilevel"/>
-    <w:tmpl w:val="05805128"/>
+    <w:tmpl w:val="FDBCBB26"/>
     <w:lvl w:ilvl="0">
       <w:start w:val="1"/>
       <w:numFmt w:val="decimal"/>
@@ -12779,9 +13316,9 @@
     </w:lvl>
   </w:abstractNum>
   <w:abstractNum w:abstractNumId="5" w15:restartNumberingAfterBreak="0">
-    <w:nsid w:val="35E54542"/>
+    <w:nsid w:val="2C0A2CA1"/>
     <w:multiLevelType w:val="multilevel"/>
-    <w:tmpl w:val="75442CFC"/>
+    <w:tmpl w:val="05805128"/>
     <w:lvl w:ilvl="0">
       <w:start w:val="1"/>
       <w:numFmt w:val="decimal"/>
@@ -12892,9 +13429,9 @@
     </w:lvl>
   </w:abstractNum>
   <w:abstractNum w:abstractNumId="6" w15:restartNumberingAfterBreak="0">
-    <w:nsid w:val="3CB52148"/>
+    <w:nsid w:val="35E54542"/>
     <w:multiLevelType w:val="multilevel"/>
-    <w:tmpl w:val="1D269CAA"/>
+    <w:tmpl w:val="75442CFC"/>
     <w:lvl w:ilvl="0">
       <w:start w:val="1"/>
       <w:numFmt w:val="decimal"/>
@@ -13005,9 +13542,9 @@
     </w:lvl>
   </w:abstractNum>
   <w:abstractNum w:abstractNumId="7" w15:restartNumberingAfterBreak="0">
-    <w:nsid w:val="42125E7C"/>
+    <w:nsid w:val="3CB52148"/>
     <w:multiLevelType w:val="multilevel"/>
-    <w:tmpl w:val="1A929834"/>
+    <w:tmpl w:val="1D269CAA"/>
     <w:lvl w:ilvl="0">
       <w:start w:val="1"/>
       <w:numFmt w:val="decimal"/>
@@ -13118,9 +13655,9 @@
     </w:lvl>
   </w:abstractNum>
   <w:abstractNum w:abstractNumId="8" w15:restartNumberingAfterBreak="0">
-    <w:nsid w:val="430E21A6"/>
+    <w:nsid w:val="42125E7C"/>
     <w:multiLevelType w:val="multilevel"/>
-    <w:tmpl w:val="05805128"/>
+    <w:tmpl w:val="1A929834"/>
     <w:lvl w:ilvl="0">
       <w:start w:val="1"/>
       <w:numFmt w:val="decimal"/>
@@ -13231,6 +13768,119 @@
     </w:lvl>
   </w:abstractNum>
   <w:abstractNum w:abstractNumId="9" w15:restartNumberingAfterBreak="0">
+    <w:nsid w:val="430E21A6"/>
+    <w:multiLevelType w:val="multilevel"/>
+    <w:tmpl w:val="05805128"/>
+    <w:lvl w:ilvl="0">
+      <w:start w:val="1"/>
+      <w:numFmt w:val="decimal"/>
+      <w:lvlText w:val="%1."/>
+      <w:lvlJc w:val="left"/>
+      <w:pPr>
+        <w:ind w:left="720" w:hanging="360"/>
+      </w:pPr>
+      <w:rPr>
+        <w:u w:val="none"/>
+      </w:rPr>
+    </w:lvl>
+    <w:lvl w:ilvl="1">
+      <w:start w:val="1"/>
+      <w:numFmt w:val="lowerLetter"/>
+      <w:lvlText w:val="%2."/>
+      <w:lvlJc w:val="left"/>
+      <w:pPr>
+        <w:ind w:left="1440" w:hanging="360"/>
+      </w:pPr>
+      <w:rPr>
+        <w:u w:val="none"/>
+      </w:rPr>
+    </w:lvl>
+    <w:lvl w:ilvl="2">
+      <w:start w:val="1"/>
+      <w:numFmt w:val="lowerRoman"/>
+      <w:lvlText w:val="%3."/>
+      <w:lvlJc w:val="right"/>
+      <w:pPr>
+        <w:ind w:left="2160" w:hanging="360"/>
+      </w:pPr>
+      <w:rPr>
+        <w:u w:val="none"/>
+      </w:rPr>
+    </w:lvl>
+    <w:lvl w:ilvl="3">
+      <w:start w:val="1"/>
+      <w:numFmt w:val="decimal"/>
+      <w:lvlText w:val="%4."/>
+      <w:lvlJc w:val="left"/>
+      <w:pPr>
+        <w:ind w:left="2880" w:hanging="360"/>
+      </w:pPr>
+      <w:rPr>
+        <w:u w:val="none"/>
+      </w:rPr>
+    </w:lvl>
+    <w:lvl w:ilvl="4">
+      <w:start w:val="1"/>
+      <w:numFmt w:val="lowerLetter"/>
+      <w:lvlText w:val="%5."/>
+      <w:lvlJc w:val="left"/>
+      <w:pPr>
+        <w:ind w:left="3600" w:hanging="360"/>
+      </w:pPr>
+      <w:rPr>
+        <w:u w:val="none"/>
+      </w:rPr>
+    </w:lvl>
+    <w:lvl w:ilvl="5">
+      <w:start w:val="1"/>
+      <w:numFmt w:val="lowerRoman"/>
+      <w:lvlText w:val="%6."/>
+      <w:lvlJc w:val="right"/>
+      <w:pPr>
+        <w:ind w:left="4320" w:hanging="360"/>
+      </w:pPr>
+      <w:rPr>
+        <w:u w:val="none"/>
+      </w:rPr>
+    </w:lvl>
+    <w:lvl w:ilvl="6">
+      <w:start w:val="1"/>
+      <w:numFmt w:val="decimal"/>
+      <w:lvlText w:val="%7."/>
+      <w:lvlJc w:val="left"/>
+      <w:pPr>
+        <w:ind w:left="5040" w:hanging="360"/>
+      </w:pPr>
+      <w:rPr>
+        <w:u w:val="none"/>
+      </w:rPr>
+    </w:lvl>
+    <w:lvl w:ilvl="7">
+      <w:start w:val="1"/>
+      <w:numFmt w:val="lowerLetter"/>
+      <w:lvlText w:val="%8."/>
+      <w:lvlJc w:val="left"/>
+      <w:pPr>
+        <w:ind w:left="5760" w:hanging="360"/>
+      </w:pPr>
+      <w:rPr>
+        <w:u w:val="none"/>
+      </w:rPr>
+    </w:lvl>
+    <w:lvl w:ilvl="8">
+      <w:start w:val="1"/>
+      <w:numFmt w:val="lowerRoman"/>
+      <w:lvlText w:val="%9."/>
+      <w:lvlJc w:val="right"/>
+      <w:pPr>
+        <w:ind w:left="6480" w:hanging="360"/>
+      </w:pPr>
+      <w:rPr>
+        <w:u w:val="none"/>
+      </w:rPr>
+    </w:lvl>
+  </w:abstractNum>
+  <w:abstractNum w:abstractNumId="10" w15:restartNumberingAfterBreak="0">
     <w:nsid w:val="445E077B"/>
     <w:multiLevelType w:val="hybridMultilevel"/>
     <w:tmpl w:val="1AB61BB4"/>
@@ -13319,7 +13969,7 @@
       </w:pPr>
     </w:lvl>
   </w:abstractNum>
-  <w:abstractNum w:abstractNumId="10" w15:restartNumberingAfterBreak="0">
+  <w:abstractNum w:abstractNumId="11" w15:restartNumberingAfterBreak="0">
     <w:nsid w:val="53FB06FF"/>
     <w:multiLevelType w:val="multilevel"/>
     <w:tmpl w:val="05805128"/>
@@ -13432,7 +14082,7 @@
       </w:rPr>
     </w:lvl>
   </w:abstractNum>
-  <w:abstractNum w:abstractNumId="11" w15:restartNumberingAfterBreak="0">
+  <w:abstractNum w:abstractNumId="12" w15:restartNumberingAfterBreak="0">
     <w:nsid w:val="59FD79D3"/>
     <w:multiLevelType w:val="multilevel"/>
     <w:tmpl w:val="E7B83E9E"/>
@@ -13545,7 +14195,7 @@
       </w:rPr>
     </w:lvl>
   </w:abstractNum>
-  <w:abstractNum w:abstractNumId="12" w15:restartNumberingAfterBreak="0">
+  <w:abstractNum w:abstractNumId="13" w15:restartNumberingAfterBreak="0">
     <w:nsid w:val="65D43101"/>
     <w:multiLevelType w:val="multilevel"/>
     <w:tmpl w:val="60948EBE"/>
@@ -13658,7 +14308,7 @@
       </w:rPr>
     </w:lvl>
   </w:abstractNum>
-  <w:abstractNum w:abstractNumId="13" w15:restartNumberingAfterBreak="0">
+  <w:abstractNum w:abstractNumId="14" w15:restartNumberingAfterBreak="0">
     <w:nsid w:val="665A6638"/>
     <w:multiLevelType w:val="hybridMultilevel"/>
     <w:tmpl w:val="594ABD1A"/>
@@ -13747,7 +14397,7 @@
       </w:pPr>
     </w:lvl>
   </w:abstractNum>
-  <w:abstractNum w:abstractNumId="14" w15:restartNumberingAfterBreak="0">
+  <w:abstractNum w:abstractNumId="15" w15:restartNumberingAfterBreak="0">
     <w:nsid w:val="6C7A5A06"/>
     <w:multiLevelType w:val="hybridMultilevel"/>
     <w:tmpl w:val="39BE8A2E"/>
@@ -13836,7 +14486,7 @@
       </w:pPr>
     </w:lvl>
   </w:abstractNum>
-  <w:abstractNum w:abstractNumId="15" w15:restartNumberingAfterBreak="0">
+  <w:abstractNum w:abstractNumId="16" w15:restartNumberingAfterBreak="0">
     <w:nsid w:val="7A904A70"/>
     <w:multiLevelType w:val="multilevel"/>
     <w:tmpl w:val="2FAE9BDC"/>
@@ -13950,52 +14600,55 @@
     </w:lvl>
   </w:abstractNum>
   <w:num w:numId="1">
-    <w:abstractNumId w:val="1"/>
+    <w:abstractNumId w:val="2"/>
   </w:num>
   <w:num w:numId="2">
-    <w:abstractNumId w:val="6"/>
+    <w:abstractNumId w:val="7"/>
   </w:num>
   <w:num w:numId="3">
-    <w:abstractNumId w:val="11"/>
+    <w:abstractNumId w:val="12"/>
   </w:num>
   <w:num w:numId="4">
-    <w:abstractNumId w:val="7"/>
+    <w:abstractNumId w:val="8"/>
   </w:num>
   <w:num w:numId="5">
-    <w:abstractNumId w:val="5"/>
+    <w:abstractNumId w:val="6"/>
   </w:num>
   <w:num w:numId="6">
     <w:abstractNumId w:val="0"/>
   </w:num>
   <w:num w:numId="7">
+    <w:abstractNumId w:val="4"/>
+  </w:num>
+  <w:num w:numId="8">
     <w:abstractNumId w:val="3"/>
   </w:num>
-  <w:num w:numId="8">
-    <w:abstractNumId w:val="2"/>
-  </w:num>
   <w:num w:numId="9">
-    <w:abstractNumId w:val="12"/>
+    <w:abstractNumId w:val="13"/>
   </w:num>
   <w:num w:numId="10">
-    <w:abstractNumId w:val="8"/>
+    <w:abstractNumId w:val="9"/>
   </w:num>
   <w:num w:numId="11">
-    <w:abstractNumId w:val="13"/>
+    <w:abstractNumId w:val="14"/>
   </w:num>
   <w:num w:numId="12">
-    <w:abstractNumId w:val="9"/>
+    <w:abstractNumId w:val="10"/>
   </w:num>
   <w:num w:numId="13">
+    <w:abstractNumId w:val="16"/>
+  </w:num>
+  <w:num w:numId="14">
     <w:abstractNumId w:val="15"/>
   </w:num>
-  <w:num w:numId="14">
-    <w:abstractNumId w:val="14"/>
-  </w:num>
   <w:num w:numId="15">
-    <w:abstractNumId w:val="4"/>
+    <w:abstractNumId w:val="5"/>
   </w:num>
   <w:num w:numId="16">
-    <w:abstractNumId w:val="10"/>
+    <w:abstractNumId w:val="11"/>
+  </w:num>
+  <w:num w:numId="17">
+    <w:abstractNumId w:val="1"/>
   </w:num>
 </w:numbering>
 </file>

</xml_diff>

<commit_message>
fixed everything i think
</commit_message>
<xml_diff>
--- a/UseCases&UserStories&SystemRequirements.docx
+++ b/UseCases&UserStories&SystemRequirements.docx
@@ -753,23 +753,7 @@
           <w:rFonts w:ascii="Helvetica" w:hAnsi="Helvetica"/>
           <w:color w:val="24292E"/>
         </w:rPr>
-        <w:t xml:space="preserve">Upon pressing the join game button, the user will be brought to a screen which has text fields for their name, and port number, along with a button for them to "join" whatever game was created by the host in bullet point 1. Once the user joins the game, they will be brought to the waiting screen along with the </w:t>
-      </w:r>
-      <w:proofErr w:type="gramStart"/>
-      <w:r>
-        <w:rPr>
-          <w:rFonts w:ascii="Helvetica" w:hAnsi="Helvetica"/>
-          <w:color w:val="24292E"/>
-        </w:rPr>
-        <w:t>host, but</w:t>
-      </w:r>
-      <w:proofErr w:type="gramEnd"/>
-      <w:r>
-        <w:rPr>
-          <w:rFonts w:ascii="Helvetica" w:hAnsi="Helvetica"/>
-          <w:color w:val="24292E"/>
-        </w:rPr>
-        <w:t xml:space="preserve"> will not be given the button to start the game. These users will also be brought to the gameplay as previously described</w:t>
+        <w:t>Upon pressing the join game button, the user will be brought to a screen which has text fields for their name, and port number, along with a button for them to "join" whatever game was created by the host in bullet point 1. Once the user joins the game, they will be brought to the waiting screen along with the host, but will not be given the button to start the game. These users will also be brought to the gameplay as previously described</w:t>
       </w:r>
     </w:p>
     <w:p>
@@ -1073,15 +1057,7 @@
             </w:r>
             <w:proofErr w:type="spellEnd"/>
             <w:r>
-              <w:t xml:space="preserve"> server </w:t>
-            </w:r>
-            <w:proofErr w:type="gramStart"/>
-            <w:r>
-              <w:t>port(</w:t>
-            </w:r>
-            <w:proofErr w:type="gramEnd"/>
-            <w:r>
-              <w:t xml:space="preserve">which will be specified by the host after port forwarding localhost:4122) </w:t>
+              <w:t xml:space="preserve"> server port(which will be specified by the host after port forwarding localhost:4122) </w:t>
             </w:r>
           </w:p>
         </w:tc>
@@ -1782,15 +1758,7 @@
           </w:tcPr>
           <w:p>
             <w:r>
-              <w:t>The system shall display the username of all players connected to the lobby while in the “</w:t>
-            </w:r>
-            <w:proofErr w:type="gramStart"/>
-            <w:r>
-              <w:t>Pre game</w:t>
-            </w:r>
-            <w:proofErr w:type="gramEnd"/>
-            <w:r>
-              <w:t xml:space="preserve"> lobby” page</w:t>
+              <w:t>The system shall display the username of all players connected to the lobby while in the “Pre game lobby” page</w:t>
             </w:r>
           </w:p>
         </w:tc>
@@ -4248,25 +4216,7 @@
                 <w:sz w:val="24"/>
                 <w:szCs w:val="24"/>
               </w:rPr>
-              <w:t xml:space="preserve">As a player, I can vote on other </w:t>
-            </w:r>
-            <w:proofErr w:type="spellStart"/>
-            <w:proofErr w:type="gramStart"/>
-            <w:r>
-              <w:rPr>
-                <w:sz w:val="24"/>
-                <w:szCs w:val="24"/>
-              </w:rPr>
-              <w:t>peoples</w:t>
-            </w:r>
-            <w:proofErr w:type="spellEnd"/>
-            <w:proofErr w:type="gramEnd"/>
-            <w:r>
-              <w:rPr>
-                <w:sz w:val="24"/>
-                <w:szCs w:val="24"/>
-              </w:rPr>
-              <w:t xml:space="preserve"> answers</w:t>
+              <w:t>As a player, I can vote on other peoples answers</w:t>
             </w:r>
           </w:p>
         </w:tc>
@@ -4875,6 +4825,7 @@
     <w:p/>
     <w:p/>
     <w:p/>
+    <w:p/>
     <w:p>
       <w:pPr>
         <w:pStyle w:val="Heading6"/>
@@ -4884,6 +4835,7 @@
         </w:numPr>
       </w:pPr>
       <w:r>
+        <w:lastRenderedPageBreak/>
         <w:t>USE CASES</w:t>
       </w:r>
     </w:p>
@@ -4898,7 +4850,6 @@
         <w:rPr>
           <w:sz w:val="21"/>
         </w:rPr>
-        <w:lastRenderedPageBreak/>
         <w:t>4a- high level use cases</w:t>
       </w:r>
     </w:p>
@@ -5790,6 +5741,7 @@
               <w:spacing w:line="240" w:lineRule="auto"/>
             </w:pPr>
             <w:r>
+              <w:lastRenderedPageBreak/>
               <w:t>Host</w:t>
             </w:r>
           </w:p>
@@ -5843,6 +5795,174 @@
         </w:tc>
       </w:tr>
     </w:tbl>
+    <w:p>
+      <w:pPr>
+        <w:rPr>
+          <w:u w:val="single"/>
+        </w:rPr>
+      </w:pPr>
+    </w:p>
+    <w:p>
+      <w:pPr>
+        <w:rPr>
+          <w:u w:val="single"/>
+        </w:rPr>
+      </w:pPr>
+    </w:p>
+    <w:p>
+      <w:pPr>
+        <w:rPr>
+          <w:u w:val="single"/>
+        </w:rPr>
+      </w:pPr>
+    </w:p>
+    <w:p>
+      <w:pPr>
+        <w:rPr>
+          <w:u w:val="single"/>
+        </w:rPr>
+      </w:pPr>
+    </w:p>
+    <w:p>
+      <w:pPr>
+        <w:rPr>
+          <w:u w:val="single"/>
+        </w:rPr>
+      </w:pPr>
+    </w:p>
+    <w:p>
+      <w:pPr>
+        <w:rPr>
+          <w:u w:val="single"/>
+        </w:rPr>
+      </w:pPr>
+    </w:p>
+    <w:p>
+      <w:pPr>
+        <w:rPr>
+          <w:u w:val="single"/>
+        </w:rPr>
+      </w:pPr>
+    </w:p>
+    <w:p>
+      <w:pPr>
+        <w:rPr>
+          <w:u w:val="single"/>
+        </w:rPr>
+      </w:pPr>
+    </w:p>
+    <w:p>
+      <w:pPr>
+        <w:rPr>
+          <w:u w:val="single"/>
+        </w:rPr>
+      </w:pPr>
+    </w:p>
+    <w:p>
+      <w:pPr>
+        <w:rPr>
+          <w:u w:val="single"/>
+        </w:rPr>
+      </w:pPr>
+    </w:p>
+    <w:p>
+      <w:pPr>
+        <w:rPr>
+          <w:u w:val="single"/>
+        </w:rPr>
+      </w:pPr>
+    </w:p>
+    <w:p>
+      <w:pPr>
+        <w:rPr>
+          <w:u w:val="single"/>
+        </w:rPr>
+      </w:pPr>
+    </w:p>
+    <w:p>
+      <w:pPr>
+        <w:rPr>
+          <w:u w:val="single"/>
+        </w:rPr>
+      </w:pPr>
+    </w:p>
+    <w:p>
+      <w:pPr>
+        <w:rPr>
+          <w:u w:val="single"/>
+        </w:rPr>
+      </w:pPr>
+    </w:p>
+    <w:p>
+      <w:pPr>
+        <w:rPr>
+          <w:u w:val="single"/>
+        </w:rPr>
+      </w:pPr>
+    </w:p>
+    <w:p>
+      <w:pPr>
+        <w:rPr>
+          <w:u w:val="single"/>
+        </w:rPr>
+      </w:pPr>
+    </w:p>
+    <w:p>
+      <w:pPr>
+        <w:rPr>
+          <w:u w:val="single"/>
+        </w:rPr>
+      </w:pPr>
+    </w:p>
+    <w:p>
+      <w:pPr>
+        <w:rPr>
+          <w:u w:val="single"/>
+        </w:rPr>
+      </w:pPr>
+    </w:p>
+    <w:p>
+      <w:pPr>
+        <w:rPr>
+          <w:u w:val="single"/>
+        </w:rPr>
+      </w:pPr>
+    </w:p>
+    <w:p>
+      <w:pPr>
+        <w:rPr>
+          <w:u w:val="single"/>
+        </w:rPr>
+      </w:pPr>
+    </w:p>
+    <w:p>
+      <w:pPr>
+        <w:rPr>
+          <w:u w:val="single"/>
+        </w:rPr>
+      </w:pPr>
+    </w:p>
+    <w:p>
+      <w:pPr>
+        <w:rPr>
+          <w:u w:val="single"/>
+        </w:rPr>
+      </w:pPr>
+    </w:p>
+    <w:p>
+      <w:pPr>
+        <w:rPr>
+          <w:u w:val="single"/>
+        </w:rPr>
+      </w:pPr>
+    </w:p>
+    <w:p>
+      <w:pPr>
+        <w:rPr>
+          <w:u w:val="single"/>
+        </w:rPr>
+      </w:pPr>
+    </w:p>
     <w:p>
       <w:pPr>
         <w:rPr>
@@ -7650,13 +7770,8 @@
               <w:widowControl w:val="0"/>
               <w:spacing w:line="240" w:lineRule="auto"/>
             </w:pPr>
-            <w:proofErr w:type="gramStart"/>
-            <w:r>
-              <w:t>Non Host</w:t>
-            </w:r>
-            <w:proofErr w:type="gramEnd"/>
-            <w:r>
-              <w:t xml:space="preserve"> Players</w:t>
+            <w:r>
+              <w:t>Non Host Players</w:t>
             </w:r>
           </w:p>
         </w:tc>
@@ -8164,15 +8279,7 @@
               <w:t>-</w:t>
             </w:r>
             <w:r>
-              <w:t xml:space="preserve">The host must be </w:t>
-            </w:r>
-            <w:proofErr w:type="gramStart"/>
-            <w:r>
-              <w:t>have</w:t>
-            </w:r>
-            <w:proofErr w:type="gramEnd"/>
-            <w:r>
-              <w:t xml:space="preserve"> pressed the “Create Lobby” option from the </w:t>
+              <w:t xml:space="preserve">The host must be have pressed the “Create Lobby” option from the </w:t>
             </w:r>
             <w:proofErr w:type="spellStart"/>
             <w:r>
@@ -11656,6 +11763,17 @@
     <w:p/>
     <w:p/>
     <w:p/>
+    <w:p/>
+    <w:p/>
+    <w:p/>
+    <w:p/>
+    <w:p/>
+    <w:p/>
+    <w:p/>
+    <w:p/>
+    <w:p/>
+    <w:p/>
+    <w:p/>
     <w:p>
       <w:pPr>
         <w:pStyle w:val="Heading6"/>
@@ -11667,6 +11785,7 @@
         <w:rPr>
           <w:sz w:val="21"/>
         </w:rPr>
+        <w:lastRenderedPageBreak/>
         <w:t>4c Use case diagram</w:t>
       </w:r>
     </w:p>
@@ -11682,14 +11801,12 @@
           <w:noProof/>
           <w:sz w:val="28"/>
           <w:u w:val="single"/>
-          <w:lang w:val="en-US"/>
-        </w:rPr>
-        <w:lastRenderedPageBreak/>
+        </w:rPr>
         <w:drawing>
-          <wp:inline distT="0" distB="0" distL="0" distR="0" wp14:anchorId="5A8C45E5" wp14:editId="526259B4">
-            <wp:extent cx="6096108" cy="6814159"/>
+          <wp:inline distT="0" distB="0" distL="0" distR="0" wp14:anchorId="664E17AF" wp14:editId="6D930ED1">
+            <wp:extent cx="5283200" cy="5905500"/>
             <wp:effectExtent l="0" t="0" r="0" b="0"/>
-            <wp:docPr id="6" name="Picture 6"/>
+            <wp:docPr id="8" name="Picture 8"/>
             <wp:cNvGraphicFramePr>
               <a:graphicFrameLocks xmlns:a="http://schemas.openxmlformats.org/drawingml/2006/main" noChangeAspect="1"/>
             </wp:cNvGraphicFramePr>
@@ -11697,7 +11814,7 @@
               <a:graphicData uri="http://schemas.openxmlformats.org/drawingml/2006/picture">
                 <pic:pic xmlns:pic="http://schemas.openxmlformats.org/drawingml/2006/picture">
                   <pic:nvPicPr>
-                    <pic:cNvPr id="6" name="New Document 1 (1).png"/>
+                    <pic:cNvPr id="8" name="New Document 1 (3).png"/>
                     <pic:cNvPicPr/>
                   </pic:nvPicPr>
                   <pic:blipFill>
@@ -11715,7 +11832,7 @@
                   <pic:spPr>
                     <a:xfrm>
                       <a:off x="0" y="0"/>
-                      <a:ext cx="6109574" cy="6829211"/>
+                      <a:ext cx="5283200" cy="5905500"/>
                     </a:xfrm>
                     <a:prstGeom prst="rect">
                       <a:avLst/>
@@ -11746,6 +11863,30 @@
     </w:p>
     <w:p>
       <w:pPr>
+        <w:rPr>
+          <w:sz w:val="28"/>
+          <w:u w:val="single"/>
+        </w:rPr>
+      </w:pPr>
+    </w:p>
+    <w:p>
+      <w:pPr>
+        <w:rPr>
+          <w:sz w:val="28"/>
+          <w:u w:val="single"/>
+        </w:rPr>
+      </w:pPr>
+    </w:p>
+    <w:p>
+      <w:pPr>
+        <w:rPr>
+          <w:sz w:val="28"/>
+          <w:u w:val="single"/>
+        </w:rPr>
+      </w:pPr>
+    </w:p>
+    <w:p>
+      <w:pPr>
         <w:pStyle w:val="Heading5"/>
         <w:numPr>
           <w:ilvl w:val="0"/>
@@ -11753,6 +11894,7 @@
         </w:numPr>
       </w:pPr>
       <w:r>
+        <w:lastRenderedPageBreak/>
         <w:t>Traceability matrix</w:t>
       </w:r>
     </w:p>
@@ -11766,7 +11908,6 @@
         <w:rPr>
           <w:sz w:val="24"/>
         </w:rPr>
-        <w:lastRenderedPageBreak/>
         <w:t>Traceability matrix can be found in the attached spreadsheet (For now)</w:t>
       </w:r>
     </w:p>
@@ -12366,6 +12507,7 @@
           <w:noProof/>
           <w:sz w:val="28"/>
           <w:u w:val="single"/>
+          <w:lang w:val="en-US"/>
         </w:rPr>
         <w:lastRenderedPageBreak/>
         <w:drawing>
@@ -12423,6 +12565,7 @@
           <w:noProof/>
           <w:sz w:val="28"/>
           <w:u w:val="single"/>
+          <w:lang w:val="en-US"/>
         </w:rPr>
         <w:drawing>
           <wp:inline distT="0" distB="0" distL="0" distR="0" wp14:anchorId="14F0D988" wp14:editId="78EDEB0A">
@@ -12482,12 +12625,12 @@
           <w:u w:val="single"/>
         </w:rPr>
       </w:pPr>
-      <w:bookmarkStart w:id="0" w:name="_GoBack"/>
       <w:r>
         <w:rPr>
           <w:noProof/>
           <w:sz w:val="28"/>
           <w:u w:val="single"/>
+          <w:lang w:val="en-US"/>
         </w:rPr>
         <w:lastRenderedPageBreak/>
         <w:drawing>
@@ -12532,33 +12675,27 @@
           </wp:inline>
         </w:drawing>
       </w:r>
-      <w:bookmarkEnd w:id="0"/>
     </w:p>
     <w:p>
       <w:pPr>
         <w:pStyle w:val="Heading5"/>
       </w:pPr>
+      <w:bookmarkStart w:id="0" w:name="_GoBack"/>
+      <w:bookmarkEnd w:id="0"/>
       <w:r>
+        <w:lastRenderedPageBreak/>
+        <w:t>6b- Class Diagrams</w:t>
+      </w:r>
+      <w:r>
         <w:rPr>
           <w:noProof/>
-          <w:sz w:val="28"/>
-          <w:u w:val="single"/>
           <w:lang w:val="en-US"/>
         </w:rPr>
-        <w:lastRenderedPageBreak/>
         <w:drawing>
-          <wp:anchor distT="0" distB="0" distL="114300" distR="114300" simplePos="0" relativeHeight="251659264" behindDoc="0" locked="0" layoutInCell="1" allowOverlap="1" wp14:anchorId="50DFFCB9" wp14:editId="3BEF166E">
-            <wp:simplePos x="0" y="0"/>
-            <wp:positionH relativeFrom="column">
-              <wp:posOffset>76200</wp:posOffset>
-            </wp:positionH>
-            <wp:positionV relativeFrom="paragraph">
-              <wp:posOffset>352425</wp:posOffset>
-            </wp:positionV>
-            <wp:extent cx="5571490" cy="6153150"/>
-            <wp:effectExtent l="0" t="0" r="3810" b="6350"/>
-            <wp:wrapSquare wrapText="bothSides"/>
-            <wp:docPr id="8" name="Picture 8"/>
+          <wp:inline distT="0" distB="0" distL="0" distR="0" wp14:anchorId="75E2B21E" wp14:editId="3CB35DFA">
+            <wp:extent cx="5943600" cy="7513691"/>
+            <wp:effectExtent l="0" t="0" r="0" b="5080"/>
+            <wp:docPr id="14" name="Picture 14"/>
             <wp:cNvGraphicFramePr>
               <a:graphicFrameLocks xmlns:a="http://schemas.openxmlformats.org/drawingml/2006/main" noChangeAspect="1"/>
             </wp:cNvGraphicFramePr>
@@ -12566,10 +12703,10 @@
               <a:graphicData uri="http://schemas.openxmlformats.org/drawingml/2006/picture">
                 <pic:pic xmlns:pic="http://schemas.openxmlformats.org/drawingml/2006/picture">
                   <pic:nvPicPr>
-                    <pic:cNvPr id="8" name="GamePackageClassDiagrams.png"/>
+                    <pic:cNvPr id="14" name="GamePackageClassDiagrams (1).png"/>
                     <pic:cNvPicPr/>
                   </pic:nvPicPr>
-                  <pic:blipFill rotWithShape="1">
+                  <pic:blipFill>
                     <a:blip r:embed="rId18">
                       <a:extLst>
                         <a:ext uri="{28A0092B-C50C-407E-A947-70E740481C1C}">
@@ -12577,69 +12714,36 @@
                         </a:ext>
                       </a:extLst>
                     </a:blip>
-                    <a:srcRect b="14536"/>
-                    <a:stretch/>
+                    <a:stretch>
+                      <a:fillRect/>
+                    </a:stretch>
                   </pic:blipFill>
-                  <pic:spPr bwMode="auto">
+                  <pic:spPr>
                     <a:xfrm>
                       <a:off x="0" y="0"/>
-                      <a:ext cx="5571490" cy="6153150"/>
+                      <a:ext cx="5943600" cy="7513691"/>
                     </a:xfrm>
                     <a:prstGeom prst="rect">
                       <a:avLst/>
                     </a:prstGeom>
-                    <a:ln>
-                      <a:noFill/>
-                    </a:ln>
-                    <a:extLst>
-                      <a:ext uri="{53640926-AAD7-44D8-BBD7-CCE9431645EC}">
-                        <a14:shadowObscured xmlns:a14="http://schemas.microsoft.com/office/drawing/2010/main"/>
-                      </a:ext>
-                    </a:extLst>
                   </pic:spPr>
                 </pic:pic>
               </a:graphicData>
             </a:graphic>
-            <wp14:sizeRelH relativeFrom="page">
-              <wp14:pctWidth>0</wp14:pctWidth>
-            </wp14:sizeRelH>
-            <wp14:sizeRelV relativeFrom="page">
-              <wp14:pctHeight>0</wp14:pctHeight>
-            </wp14:sizeRelV>
-          </wp:anchor>
+          </wp:inline>
         </w:drawing>
       </w:r>
       <w:r>
-        <w:t>6b- Class Diagrams</w:t>
-      </w:r>
-    </w:p>
-    <w:p>
-      <w:pPr>
-        <w:pStyle w:val="Heading6"/>
-      </w:pPr>
-    </w:p>
-    <w:p>
-      <w:pPr>
-        <w:pStyle w:val="Heading6"/>
-      </w:pPr>
-    </w:p>
-    <w:p>
-      <w:pPr>
-        <w:pStyle w:val="Heading6"/>
-      </w:pPr>
-      <w:r>
         <w:rPr>
           <w:noProof/>
-          <w:sz w:val="28"/>
-          <w:u w:val="single"/>
           <w:lang w:val="en-US"/>
         </w:rPr>
         <w:lastRenderedPageBreak/>
         <w:drawing>
-          <wp:inline distT="0" distB="0" distL="0" distR="0" wp14:anchorId="5E3C4FE7" wp14:editId="4AD237DE">
+          <wp:inline distT="0" distB="0" distL="0" distR="0" wp14:anchorId="16C0E2E3" wp14:editId="0DE53626">
             <wp:extent cx="5943600" cy="7680960"/>
             <wp:effectExtent l="0" t="0" r="0" b="0"/>
-            <wp:docPr id="9" name="Picture 9"/>
+            <wp:docPr id="16" name="Picture 16"/>
             <wp:cNvGraphicFramePr>
               <a:graphicFrameLocks xmlns:a="http://schemas.openxmlformats.org/drawingml/2006/main" noChangeAspect="1"/>
             </wp:cNvGraphicFramePr>
@@ -12647,7 +12751,7 @@
               <a:graphicData uri="http://schemas.openxmlformats.org/drawingml/2006/picture">
                 <pic:pic xmlns:pic="http://schemas.openxmlformats.org/drawingml/2006/picture">
                   <pic:nvPicPr>
-                    <pic:cNvPr id="9" name="ServerPackageClassDiagram.png"/>
+                    <pic:cNvPr id="16" name="ServerPackageClassDiagram (1).png"/>
                     <pic:cNvPicPr/>
                   </pic:nvPicPr>
                   <pic:blipFill>
@@ -12678,10 +12782,60 @@
         </w:drawing>
       </w:r>
     </w:p>
+    <w:p>
+      <w:r>
+        <w:rPr>
+          <w:noProof/>
+          <w:lang w:val="en-US"/>
+        </w:rPr>
+        <w:lastRenderedPageBreak/>
+        <w:drawing>
+          <wp:inline distT="0" distB="0" distL="0" distR="0" wp14:anchorId="1909C3DD" wp14:editId="22A6C99B">
+            <wp:extent cx="5943600" cy="3371215"/>
+            <wp:effectExtent l="0" t="0" r="0" b="6985"/>
+            <wp:docPr id="15" name="Picture 15"/>
+            <wp:cNvGraphicFramePr>
+              <a:graphicFrameLocks xmlns:a="http://schemas.openxmlformats.org/drawingml/2006/main" noChangeAspect="1"/>
+            </wp:cNvGraphicFramePr>
+            <a:graphic xmlns:a="http://schemas.openxmlformats.org/drawingml/2006/main">
+              <a:graphicData uri="http://schemas.openxmlformats.org/drawingml/2006/picture">
+                <pic:pic xmlns:pic="http://schemas.openxmlformats.org/drawingml/2006/picture">
+                  <pic:nvPicPr>
+                    <pic:cNvPr id="15" name="PackageDiagram.png"/>
+                    <pic:cNvPicPr/>
+                  </pic:nvPicPr>
+                  <pic:blipFill>
+                    <a:blip r:embed="rId20" cstate="print">
+                      <a:extLst>
+                        <a:ext uri="{28A0092B-C50C-407E-A947-70E740481C1C}">
+                          <a14:useLocalDpi xmlns:a14="http://schemas.microsoft.com/office/drawing/2010/main" val="0"/>
+                        </a:ext>
+                      </a:extLst>
+                    </a:blip>
+                    <a:stretch>
+                      <a:fillRect/>
+                    </a:stretch>
+                  </pic:blipFill>
+                  <pic:spPr>
+                    <a:xfrm>
+                      <a:off x="0" y="0"/>
+                      <a:ext cx="5943600" cy="3371215"/>
+                    </a:xfrm>
+                    <a:prstGeom prst="rect">
+                      <a:avLst/>
+                    </a:prstGeom>
+                  </pic:spPr>
+                </pic:pic>
+              </a:graphicData>
+            </a:graphic>
+          </wp:inline>
+        </w:drawing>
+      </w:r>
+    </w:p>
     <w:p/>
     <w:sectPr>
-      <w:headerReference w:type="even" r:id="rId20"/>
-      <w:headerReference w:type="default" r:id="rId21"/>
+      <w:headerReference w:type="even" r:id="rId21"/>
+      <w:headerReference w:type="default" r:id="rId22"/>
       <w:pgSz w:w="12240" w:h="15840"/>
       <w:pgMar w:top="1440" w:right="1440" w:bottom="1440" w:left="1440" w:header="454" w:footer="720" w:gutter="0"/>
       <w:pgNumType w:start="1"/>

</xml_diff>

<commit_message>
Added the diagrams for the new use cases.
</commit_message>
<xml_diff>
--- a/UseCases&UserStories&SystemRequirements.docx
+++ b/UseCases&UserStories&SystemRequirements.docx
@@ -11259,13 +11259,7 @@
               <w:rPr>
                 <w:b/>
               </w:rPr>
-              <w:t>Use Case ID: 1</w:t>
-            </w:r>
-            <w:r>
-              <w:rPr>
-                <w:b/>
-              </w:rPr>
-              <w:t>2</w:t>
+              <w:t>Use Case ID: 12</w:t>
             </w:r>
           </w:p>
         </w:tc>
@@ -11338,10 +11332,7 @@
               <w:spacing w:line="240" w:lineRule="auto"/>
             </w:pPr>
             <w:r>
-              <w:t>REQ</w:t>
-            </w:r>
-            <w:r>
-              <w:t>7, REQ9</w:t>
+              <w:t>REQ7, REQ9</w:t>
             </w:r>
           </w:p>
         </w:tc>
@@ -11429,10 +11420,7 @@
               <w:spacing w:line="240" w:lineRule="auto"/>
             </w:pPr>
             <w:r>
-              <w:t xml:space="preserve">I </w:t>
-            </w:r>
-            <w:r>
-              <w:t>can edit the questions in the question pack to be used in-game</w:t>
+              <w:t>I can edit the questions in the question pack to be used in-game</w:t>
             </w:r>
           </w:p>
         </w:tc>
@@ -11521,10 +11509,7 @@
               <w:spacing w:line="240" w:lineRule="auto"/>
             </w:pPr>
             <w:r>
-              <w:t>-</w:t>
-            </w:r>
-            <w:r>
-              <w:t>Hosts must be able to open the application</w:t>
+              <w:t>-Hosts must be able to open the application</w:t>
             </w:r>
           </w:p>
           <w:p>
@@ -11579,10 +11564,7 @@
               <w:spacing w:line="240" w:lineRule="auto"/>
             </w:pPr>
             <w:r>
-              <w:t xml:space="preserve">The </w:t>
-            </w:r>
-            <w:r>
-              <w:t>system will use the changes that the host made to the questions</w:t>
+              <w:t>The system will use the changes that the host made to the questions</w:t>
             </w:r>
           </w:p>
         </w:tc>
@@ -11631,10 +11613,7 @@
               <w:contextualSpacing/>
             </w:pPr>
             <w:r>
-              <w:t xml:space="preserve">The host player has </w:t>
-            </w:r>
-            <w:r>
-              <w:t>opened that application</w:t>
+              <w:t>The host player has opened that application</w:t>
             </w:r>
           </w:p>
           <w:p>
@@ -11662,13 +11641,8 @@
               <w:contextualSpacing/>
             </w:pPr>
             <w:r>
-              <w:t xml:space="preserve">The system </w:t>
-            </w:r>
-            <w:r>
-              <w:t>displays all of the questions in that pack</w:t>
-            </w:r>
-            <w:bookmarkStart w:id="0" w:name="_GoBack"/>
-            <w:bookmarkEnd w:id="0"/>
+              <w:t>The system displays all of the questions in that pack</w:t>
+            </w:r>
           </w:p>
         </w:tc>
       </w:tr>
@@ -12387,6 +12361,55 @@
           <w:u w:val="single"/>
         </w:rPr>
       </w:pPr>
+      <w:r>
+        <w:rPr>
+          <w:noProof/>
+          <w:sz w:val="28"/>
+          <w:u w:val="single"/>
+        </w:rPr>
+        <w:lastRenderedPageBreak/>
+        <w:drawing>
+          <wp:inline distT="0" distB="0" distL="0" distR="0" wp14:anchorId="7205400C" wp14:editId="050C242F">
+            <wp:extent cx="5943600" cy="3662680"/>
+            <wp:effectExtent l="0" t="0" r="3810" b="5080"/>
+            <wp:docPr id="10" name="Picture 10"/>
+            <wp:cNvGraphicFramePr>
+              <a:graphicFrameLocks xmlns:a="http://schemas.openxmlformats.org/drawingml/2006/main" noChangeAspect="1"/>
+            </wp:cNvGraphicFramePr>
+            <a:graphic xmlns:a="http://schemas.openxmlformats.org/drawingml/2006/main">
+              <a:graphicData uri="http://schemas.openxmlformats.org/drawingml/2006/picture">
+                <pic:pic xmlns:pic="http://schemas.openxmlformats.org/drawingml/2006/picture">
+                  <pic:nvPicPr>
+                    <pic:cNvPr id="10" name="SendPublicMessage.PNG"/>
+                    <pic:cNvPicPr/>
+                  </pic:nvPicPr>
+                  <pic:blipFill>
+                    <a:blip r:embed="rId15">
+                      <a:extLst>
+                        <a:ext uri="{28A0092B-C50C-407E-A947-70E740481C1C}">
+                          <a14:useLocalDpi xmlns:a14="http://schemas.microsoft.com/office/drawing/2010/main" val="0"/>
+                        </a:ext>
+                      </a:extLst>
+                    </a:blip>
+                    <a:stretch>
+                      <a:fillRect/>
+                    </a:stretch>
+                  </pic:blipFill>
+                  <pic:spPr>
+                    <a:xfrm>
+                      <a:off x="0" y="0"/>
+                      <a:ext cx="5943600" cy="3662680"/>
+                    </a:xfrm>
+                    <a:prstGeom prst="rect">
+                      <a:avLst/>
+                    </a:prstGeom>
+                  </pic:spPr>
+                </pic:pic>
+              </a:graphicData>
+            </a:graphic>
+          </wp:inline>
+        </w:drawing>
+      </w:r>
     </w:p>
     <w:p>
       <w:pPr>
@@ -12395,6 +12418,54 @@
           <w:u w:val="single"/>
         </w:rPr>
       </w:pPr>
+      <w:r>
+        <w:rPr>
+          <w:noProof/>
+          <w:sz w:val="28"/>
+          <w:u w:val="single"/>
+        </w:rPr>
+        <w:drawing>
+          <wp:inline distT="0" distB="0" distL="0" distR="0" wp14:anchorId="14F0D988" wp14:editId="78EDEB0A">
+            <wp:extent cx="5943600" cy="3566795"/>
+            <wp:effectExtent l="0" t="0" r="0" b="0"/>
+            <wp:docPr id="12" name="Picture 12"/>
+            <wp:cNvGraphicFramePr>
+              <a:graphicFrameLocks xmlns:a="http://schemas.openxmlformats.org/drawingml/2006/main" noChangeAspect="1"/>
+            </wp:cNvGraphicFramePr>
+            <a:graphic xmlns:a="http://schemas.openxmlformats.org/drawingml/2006/main">
+              <a:graphicData uri="http://schemas.openxmlformats.org/drawingml/2006/picture">
+                <pic:pic xmlns:pic="http://schemas.openxmlformats.org/drawingml/2006/picture">
+                  <pic:nvPicPr>
+                    <pic:cNvPr id="12" name="SendPrivateMessage.PNG"/>
+                    <pic:cNvPicPr/>
+                  </pic:nvPicPr>
+                  <pic:blipFill>
+                    <a:blip r:embed="rId16">
+                      <a:extLst>
+                        <a:ext uri="{28A0092B-C50C-407E-A947-70E740481C1C}">
+                          <a14:useLocalDpi xmlns:a14="http://schemas.microsoft.com/office/drawing/2010/main" val="0"/>
+                        </a:ext>
+                      </a:extLst>
+                    </a:blip>
+                    <a:stretch>
+                      <a:fillRect/>
+                    </a:stretch>
+                  </pic:blipFill>
+                  <pic:spPr>
+                    <a:xfrm>
+                      <a:off x="0" y="0"/>
+                      <a:ext cx="5943600" cy="3566795"/>
+                    </a:xfrm>
+                    <a:prstGeom prst="rect">
+                      <a:avLst/>
+                    </a:prstGeom>
+                  </pic:spPr>
+                </pic:pic>
+              </a:graphicData>
+            </a:graphic>
+          </wp:inline>
+        </w:drawing>
+      </w:r>
     </w:p>
     <w:p>
       <w:pPr>
@@ -12411,6 +12482,57 @@
           <w:u w:val="single"/>
         </w:rPr>
       </w:pPr>
+      <w:bookmarkStart w:id="0" w:name="_GoBack"/>
+      <w:r>
+        <w:rPr>
+          <w:noProof/>
+          <w:sz w:val="28"/>
+          <w:u w:val="single"/>
+        </w:rPr>
+        <w:lastRenderedPageBreak/>
+        <w:drawing>
+          <wp:inline distT="0" distB="0" distL="0" distR="0" wp14:anchorId="6855C42D" wp14:editId="584C1396">
+            <wp:extent cx="5943600" cy="3262630"/>
+            <wp:effectExtent l="0" t="0" r="0" b="0"/>
+            <wp:docPr id="13" name="Picture 13"/>
+            <wp:cNvGraphicFramePr>
+              <a:graphicFrameLocks xmlns:a="http://schemas.openxmlformats.org/drawingml/2006/main" noChangeAspect="1"/>
+            </wp:cNvGraphicFramePr>
+            <a:graphic xmlns:a="http://schemas.openxmlformats.org/drawingml/2006/main">
+              <a:graphicData uri="http://schemas.openxmlformats.org/drawingml/2006/picture">
+                <pic:pic xmlns:pic="http://schemas.openxmlformats.org/drawingml/2006/picture">
+                  <pic:nvPicPr>
+                    <pic:cNvPr id="13" name="EditQuestionPack.PNG"/>
+                    <pic:cNvPicPr/>
+                  </pic:nvPicPr>
+                  <pic:blipFill>
+                    <a:blip r:embed="rId17">
+                      <a:extLst>
+                        <a:ext uri="{28A0092B-C50C-407E-A947-70E740481C1C}">
+                          <a14:useLocalDpi xmlns:a14="http://schemas.microsoft.com/office/drawing/2010/main" val="0"/>
+                        </a:ext>
+                      </a:extLst>
+                    </a:blip>
+                    <a:stretch>
+                      <a:fillRect/>
+                    </a:stretch>
+                  </pic:blipFill>
+                  <pic:spPr>
+                    <a:xfrm>
+                      <a:off x="0" y="0"/>
+                      <a:ext cx="5943600" cy="3262630"/>
+                    </a:xfrm>
+                    <a:prstGeom prst="rect">
+                      <a:avLst/>
+                    </a:prstGeom>
+                  </pic:spPr>
+                </pic:pic>
+              </a:graphicData>
+            </a:graphic>
+          </wp:inline>
+        </w:drawing>
+      </w:r>
+      <w:bookmarkEnd w:id="0"/>
     </w:p>
     <w:p>
       <w:pPr>
@@ -12448,7 +12570,7 @@
                     <pic:cNvPicPr/>
                   </pic:nvPicPr>
                   <pic:blipFill rotWithShape="1">
-                    <a:blip r:embed="rId15">
+                    <a:blip r:embed="rId18">
                       <a:extLst>
                         <a:ext uri="{28A0092B-C50C-407E-A947-70E740481C1C}">
                           <a14:useLocalDpi xmlns:a14="http://schemas.microsoft.com/office/drawing/2010/main" val="0"/>
@@ -12529,7 +12651,7 @@
                     <pic:cNvPicPr/>
                   </pic:nvPicPr>
                   <pic:blipFill>
-                    <a:blip r:embed="rId16">
+                    <a:blip r:embed="rId19">
                       <a:extLst>
                         <a:ext uri="{28A0092B-C50C-407E-A947-70E740481C1C}">
                           <a14:useLocalDpi xmlns:a14="http://schemas.microsoft.com/office/drawing/2010/main" val="0"/>
@@ -12558,8 +12680,8 @@
     </w:p>
     <w:p/>
     <w:sectPr>
-      <w:headerReference w:type="even" r:id="rId17"/>
-      <w:headerReference w:type="default" r:id="rId18"/>
+      <w:headerReference w:type="even" r:id="rId20"/>
+      <w:headerReference w:type="default" r:id="rId21"/>
       <w:pgSz w:w="12240" w:h="15840"/>
       <w:pgMar w:top="1440" w:right="1440" w:bottom="1440" w:left="1440" w:header="454" w:footer="720" w:gutter="0"/>
       <w:pgNumType w:start="1"/>

</xml_diff>